<commit_message>
Fixed an issue with the loadFromBuffer / importFromBuffer functions.
</commit_message>
<xml_diff>
--- a/unreal/Plugins/MiVRy/Documentation/Documentation.docx
+++ b/unreal/Plugins/MiVRy/Documentation/Documentation.docx
@@ -727,7 +727,13 @@
         <w:t xml:space="preserve">: </w:t>
       </w:r>
       <w:r>
-        <w:t>Build instructions</w:t>
+        <w:t xml:space="preserve">Build </w:t>
+      </w:r>
+      <w:r>
+        <w:t>/ Packaging I</w:t>
+      </w:r>
+      <w:r>
+        <w:t>nstructions</w:t>
       </w:r>
     </w:p>
     <w:p>
@@ -5498,7 +5504,13 @@
       </w:pPr>
       <w:r>
         <w:lastRenderedPageBreak/>
-        <w:t>9 Build Instructions</w:t>
+        <w:t>9 Build</w:t>
+      </w:r>
+      <w:r>
+        <w:t xml:space="preserve"> / Packaging</w:t>
+      </w:r>
+      <w:r>
+        <w:t xml:space="preserve"> Instructions</w:t>
       </w:r>
     </w:p>
     <w:p>
@@ -5523,7 +5535,7 @@
         <w:t xml:space="preserve"> "Packaging"</w:t>
       </w:r>
       <w:r>
-        <w:t xml:space="preserve"> section,</w:t>
+        <w:t xml:space="preserve"> section</w:t>
       </w:r>
       <w:r>
         <w:t xml:space="preserve"> find</w:t>
@@ -5532,7 +5544,17 @@
         <w:t xml:space="preserve"> the</w:t>
       </w:r>
       <w:r>
-        <w:t xml:space="preserve"> "Additional Non-Asset Directories to Copy"</w:t>
+        <w:t xml:space="preserve"> "</w:t>
+      </w:r>
+      <w:r>
+        <w:rPr>
+          <w:b/>
+          <w:bCs/>
+        </w:rPr>
+        <w:t>Additional Non-Asset Directories to Copy</w:t>
+      </w:r>
+      <w:r>
+        <w:t>"</w:t>
       </w:r>
       <w:r>
         <w:t xml:space="preserve"> settings and</w:t>
@@ -5553,15 +5575,189 @@
       </w:r>
       <w:r>
         <w:br/>
-      </w:r>
-      <w:r>
-        <w:t xml:space="preserve">(Important: not </w:t>
-      </w:r>
-      <w:r>
-        <w:t>"Additional Non-Asset Directories to Package"</w:t>
-      </w:r>
-      <w:r>
-        <w:t xml:space="preserve"> – these end up in the PAK file.</w:t>
+        <w:t xml:space="preserve">If you don’t want the folder to be </w:t>
+      </w:r>
+      <w:r>
+        <w:rPr>
+          <w:i/>
+          <w:iCs/>
+        </w:rPr>
+        <w:t>copied</w:t>
+      </w:r>
+      <w:r>
+        <w:t xml:space="preserve"> (resulting in a directory on windows or .OBB file on Android/Quest), but instead want the gesture database files to be included in the PAK or APK file, then add the gesture database file folder to </w:t>
+      </w:r>
+      <w:r>
+        <w:t>"</w:t>
+      </w:r>
+      <w:r>
+        <w:rPr>
+          <w:b/>
+          <w:bCs/>
+        </w:rPr>
+        <w:t xml:space="preserve">Additional Non-Asset Directories to </w:t>
+      </w:r>
+      <w:r>
+        <w:rPr>
+          <w:b/>
+          <w:bCs/>
+          <w:i/>
+          <w:iCs/>
+        </w:rPr>
+        <w:t>Package</w:t>
+      </w:r>
+      <w:r>
+        <w:t>"</w:t>
+      </w:r>
+      <w:r>
+        <w:t>.</w:t>
+      </w:r>
+      <w:r>
+        <w:t xml:space="preserve"> However, if you do, you will not be able to use </w:t>
+      </w:r>
+      <w:proofErr w:type="spellStart"/>
+      <w:proofErr w:type="gramStart"/>
+      <w:r>
+        <w:rPr>
+          <w:i/>
+          <w:iCs/>
+        </w:rPr>
+        <w:t>GestureRecognitionActor</w:t>
+      </w:r>
+      <w:proofErr w:type="spellEnd"/>
+      <w:r>
+        <w:rPr>
+          <w:i/>
+          <w:iCs/>
+        </w:rPr>
+        <w:t>::</w:t>
+      </w:r>
+      <w:proofErr w:type="spellStart"/>
+      <w:proofErr w:type="gramEnd"/>
+      <w:r>
+        <w:rPr>
+          <w:i/>
+          <w:iCs/>
+        </w:rPr>
+        <w:t>loadFromFile</w:t>
+      </w:r>
+      <w:proofErr w:type="spellEnd"/>
+      <w:r>
+        <w:rPr>
+          <w:i/>
+          <w:iCs/>
+        </w:rPr>
+        <w:t>()</w:t>
+      </w:r>
+      <w:r>
+        <w:t xml:space="preserve"> and </w:t>
+      </w:r>
+      <w:proofErr w:type="spellStart"/>
+      <w:r>
+        <w:rPr>
+          <w:i/>
+          <w:iCs/>
+        </w:rPr>
+        <w:t>GestureCombinations</w:t>
+      </w:r>
+      <w:proofErr w:type="spellEnd"/>
+      <w:r>
+        <w:rPr>
+          <w:i/>
+          <w:iCs/>
+        </w:rPr>
+        <w:t>::</w:t>
+      </w:r>
+      <w:proofErr w:type="spellStart"/>
+      <w:r>
+        <w:rPr>
+          <w:i/>
+          <w:iCs/>
+        </w:rPr>
+        <w:t>loadFromFile</w:t>
+      </w:r>
+      <w:proofErr w:type="spellEnd"/>
+      <w:r>
+        <w:rPr>
+          <w:i/>
+          <w:iCs/>
+        </w:rPr>
+        <w:t>()</w:t>
+      </w:r>
+      <w:r>
+        <w:t xml:space="preserve"> functions. Use </w:t>
+      </w:r>
+      <w:proofErr w:type="spellStart"/>
+      <w:proofErr w:type="gramStart"/>
+      <w:r>
+        <w:rPr>
+          <w:i/>
+          <w:iCs/>
+        </w:rPr>
+        <w:t>FFileHelper</w:t>
+      </w:r>
+      <w:proofErr w:type="spellEnd"/>
+      <w:r>
+        <w:rPr>
+          <w:i/>
+          <w:iCs/>
+        </w:rPr>
+        <w:t>::</w:t>
+      </w:r>
+      <w:proofErr w:type="spellStart"/>
+      <w:proofErr w:type="gramEnd"/>
+      <w:r>
+        <w:rPr>
+          <w:i/>
+          <w:iCs/>
+        </w:rPr>
+        <w:t>LoadFileToArray</w:t>
+      </w:r>
+      <w:proofErr w:type="spellEnd"/>
+      <w:r>
+        <w:rPr>
+          <w:i/>
+          <w:iCs/>
+        </w:rPr>
+        <w:t>()</w:t>
+      </w:r>
+      <w:r>
+        <w:t xml:space="preserve"> and </w:t>
+      </w:r>
+      <w:proofErr w:type="spellStart"/>
+      <w:r>
+        <w:rPr>
+          <w:i/>
+          <w:iCs/>
+        </w:rPr>
+        <w:t>GestureRecognitionActor</w:t>
+      </w:r>
+      <w:proofErr w:type="spellEnd"/>
+      <w:r>
+        <w:rPr>
+          <w:i/>
+          <w:iCs/>
+        </w:rPr>
+        <w:t xml:space="preserve">:: </w:t>
+      </w:r>
+      <w:proofErr w:type="spellStart"/>
+      <w:r>
+        <w:rPr>
+          <w:i/>
+          <w:iCs/>
+        </w:rPr>
+        <w:t>loadFromBuffer</w:t>
+      </w:r>
+      <w:proofErr w:type="spellEnd"/>
+      <w:r>
+        <w:rPr>
+          <w:i/>
+          <w:iCs/>
+        </w:rPr>
+        <w:t>()</w:t>
+      </w:r>
+      <w:r>
+        <w:t xml:space="preserve"> functions instead.</w:t>
       </w:r>
     </w:p>
     <w:p>
@@ -5594,7 +5790,87 @@
         <w:t xml:space="preserve"> </w:t>
       </w:r>
       <w:r>
-        <w:t>section, enable “Support for arm64” and disable “Support for armv7”.</w:t>
+        <w:t xml:space="preserve">section, </w:t>
+      </w:r>
+      <w:r>
+        <w:t xml:space="preserve">you have to </w:t>
+      </w:r>
+      <w:r>
+        <w:t>enable</w:t>
+      </w:r>
+      <w:r>
+        <w:t xml:space="preserve"> </w:t>
+      </w:r>
+      <w:r>
+        <w:rPr>
+          <w:b/>
+          <w:bCs/>
+        </w:rPr>
+        <w:t>either</w:t>
+      </w:r>
+      <w:r>
+        <w:t xml:space="preserve"> “Support for arm64” </w:t>
+      </w:r>
+      <w:r>
+        <w:rPr>
+          <w:b/>
+          <w:bCs/>
+        </w:rPr>
+        <w:t>or</w:t>
+      </w:r>
+      <w:r>
+        <w:t xml:space="preserve"> “Support for armv7”</w:t>
+      </w:r>
+      <w:r>
+        <w:t xml:space="preserve"> and disable the other.</w:t>
+      </w:r>
+      <w:r>
+        <w:br/>
+        <w:t xml:space="preserve">Furthermore, if in (1) you chose to add the </w:t>
+      </w:r>
+      <w:proofErr w:type="spellStart"/>
+      <w:r>
+        <w:t>GestureDatabase</w:t>
+      </w:r>
+      <w:proofErr w:type="spellEnd"/>
+      <w:r>
+        <w:t xml:space="preserve"> files folder be </w:t>
+      </w:r>
+      <w:r>
+        <w:rPr>
+          <w:i/>
+          <w:iCs/>
+        </w:rPr>
+        <w:t>copied</w:t>
+      </w:r>
+      <w:r>
+        <w:rPr>
+          <w:i/>
+          <w:iCs/>
+        </w:rPr>
+        <w:t xml:space="preserve"> </w:t>
+      </w:r>
+      <w:r>
+        <w:t>(into an OBB file) then you might have to disable the “</w:t>
+      </w:r>
+      <w:r>
+        <w:rPr>
+          <w:b/>
+          <w:bCs/>
+        </w:rPr>
+        <w:t>Package game data inside .</w:t>
+      </w:r>
+      <w:proofErr w:type="spellStart"/>
+      <w:r>
+        <w:rPr>
+          <w:b/>
+          <w:bCs/>
+        </w:rPr>
+        <w:t>apk</w:t>
+      </w:r>
+      <w:proofErr w:type="spellEnd"/>
+      <w:r>
+        <w:t>” option.</w:t>
       </w:r>
     </w:p>
     <w:p>

</xml_diff>

<commit_message>
Updated Unity and Unreal plug-ins to v2.0.
</commit_message>
<xml_diff>
--- a/unreal/Plugins/MiVRy/Documentation/Documentation.docx
+++ b/unreal/Plugins/MiVRy/Documentation/Documentation.docx
@@ -11,6 +11,8 @@
           <w:szCs w:val="32"/>
         </w:rPr>
       </w:pPr>
+      <w:bookmarkStart w:id="0" w:name="_Hlk95458412"/>
+      <w:bookmarkEnd w:id="0"/>
     </w:p>
     <w:p>
       <w:pPr>
@@ -42,6 +44,7 @@
           <w:szCs w:val="52"/>
         </w:rPr>
       </w:pPr>
+      <w:proofErr w:type="spellStart"/>
       <w:r>
         <w:rPr>
           <w:rFonts w:ascii="Raleway Medium" w:eastAsiaTheme="majorEastAsia" w:hAnsi="Raleway Medium" w:cstheme="majorBidi"/>
@@ -49,7 +52,17 @@
           <w:sz w:val="52"/>
           <w:szCs w:val="52"/>
         </w:rPr>
-        <w:t>MiVRy – 3D Gesture Recognition AI</w:t>
+        <w:t>MiVRy</w:t>
+      </w:r>
+      <w:proofErr w:type="spellEnd"/>
+      <w:r>
+        <w:rPr>
+          <w:rFonts w:ascii="Raleway Medium" w:eastAsiaTheme="majorEastAsia" w:hAnsi="Raleway Medium" w:cstheme="majorBidi"/>
+          <w:color w:val="2F5496" w:themeColor="accent1" w:themeShade="BF"/>
+          <w:sz w:val="52"/>
+          <w:szCs w:val="52"/>
+        </w:rPr>
+        <w:t xml:space="preserve"> – 3D Gesture Recognition AI</w:t>
       </w:r>
     </w:p>
     <w:p>
@@ -356,7 +369,7 @@
           <w:sz w:val="28"/>
           <w:szCs w:val="28"/>
         </w:rPr>
-        <w:t>1</w:t>
+        <w:t>2</w:t>
       </w:r>
       <w:r>
         <w:rPr>
@@ -365,7 +378,27 @@
           <w:sz w:val="28"/>
           <w:szCs w:val="28"/>
         </w:rPr>
-        <w:t xml:space="preserve"> MARUI-PlugIn (inc.)</w:t>
+        <w:t xml:space="preserve"> MARUI-</w:t>
+      </w:r>
+      <w:proofErr w:type="spellStart"/>
+      <w:r>
+        <w:rPr>
+          <w:rFonts w:asciiTheme="majorHAnsi" w:eastAsiaTheme="majorEastAsia" w:hAnsiTheme="majorHAnsi" w:cstheme="majorBidi"/>
+          <w:color w:val="2F5496" w:themeColor="accent1" w:themeShade="BF"/>
+          <w:sz w:val="28"/>
+          <w:szCs w:val="28"/>
+        </w:rPr>
+        <w:t>PlugIn</w:t>
+      </w:r>
+      <w:proofErr w:type="spellEnd"/>
+      <w:r>
+        <w:rPr>
+          <w:rFonts w:asciiTheme="majorHAnsi" w:eastAsiaTheme="majorEastAsia" w:hAnsiTheme="majorHAnsi" w:cstheme="majorBidi"/>
+          <w:color w:val="2F5496" w:themeColor="accent1" w:themeShade="BF"/>
+          <w:sz w:val="28"/>
+          <w:szCs w:val="28"/>
+        </w:rPr>
+        <w:t xml:space="preserve"> (inc.)</w:t>
       </w:r>
       <w:r>
         <w:br w:type="page"/>
@@ -375,9 +408,14 @@
       <w:pPr>
         <w:pStyle w:val="Heading1"/>
       </w:pPr>
+      <w:proofErr w:type="spellStart"/>
       <w:r>
         <w:lastRenderedPageBreak/>
-        <w:t xml:space="preserve">MiVRy - </w:t>
+        <w:t>MiVRy</w:t>
+      </w:r>
+      <w:proofErr w:type="spellEnd"/>
+      <w:r>
+        <w:t xml:space="preserve"> - </w:t>
       </w:r>
       <w:r>
         <w:t xml:space="preserve">3D </w:t>
@@ -397,10 +435,18 @@
         <w:t>2</w:t>
       </w:r>
       <w:r>
-        <w:t>1</w:t>
-      </w:r>
-      <w:r>
-        <w:t xml:space="preserve"> MARUI-PlugIn (inc.)</w:t>
+        <w:t>2</w:t>
+      </w:r>
+      <w:r>
+        <w:t xml:space="preserve"> MARUI-</w:t>
+      </w:r>
+      <w:proofErr w:type="spellStart"/>
+      <w:r>
+        <w:t>PlugIn</w:t>
+      </w:r>
+      <w:proofErr w:type="spellEnd"/>
+      <w:r>
+        <w:t xml:space="preserve"> (inc.)</w:t>
       </w:r>
     </w:p>
     <w:p>
@@ -414,14 +460,43 @@
           <w:color w:val="FF0000"/>
           <w:sz w:val="24"/>
         </w:rPr>
-        <w:t xml:space="preserve">[IMPORTANT!] </w:t>
+        <w:t>[IMPORTANT!]</w:t>
       </w:r>
       <w:r>
         <w:rPr>
           <w:sz w:val="24"/>
         </w:rPr>
-        <w:t xml:space="preserve">This plug-in is free for non-commercial use. Commercial use is prohibited. </w:t>
-      </w:r>
+        <w:t xml:space="preserve"> This plug-in is free to use. However, the “free” license use is limited to 100 gesture recognitions (or 100 seconds of continuous gesture recognition) per session. To unlock unlimited gesture recognition, please purchase a license at </w:t>
+      </w:r>
+      <w:hyperlink r:id="rId6" w:history="1">
+        <w:r>
+          <w:rPr>
+            <w:rStyle w:val="Hyperlink"/>
+            <w:sz w:val="24"/>
+          </w:rPr>
+          <w:t>https://www.marui-plugin.com/mivry</w:t>
+        </w:r>
+        <w:r>
+          <w:rPr>
+            <w:rStyle w:val="Hyperlink"/>
+            <w:sz w:val="24"/>
+          </w:rPr>
+          <w:t>/</w:t>
+        </w:r>
+      </w:hyperlink>
+      <w:r>
+        <w:rPr>
+          <w:sz w:val="24"/>
+        </w:rPr>
+        <w:t xml:space="preserve"> </w:t>
+      </w:r>
+    </w:p>
+    <w:p>
+      <w:pPr>
+        <w:rPr>
+          <w:sz w:val="24"/>
+        </w:rPr>
+      </w:pPr>
       <w:r>
         <w:rPr>
           <w:color w:val="FF0000"/>
@@ -439,12 +514,40 @@
         <w:rPr>
           <w:sz w:val="24"/>
         </w:rPr>
-        <w:t xml:space="preserve">license is for the use of the MiVRy Gesture Recognition plug-in (.dll and .so files as well as the source code) and does not include the use of the asset files used in the sample </w:t>
-      </w:r>
+        <w:t xml:space="preserve">license is for the use of the </w:t>
+      </w:r>
+      <w:proofErr w:type="spellStart"/>
       <w:r>
         <w:rPr>
           <w:sz w:val="24"/>
         </w:rPr>
+        <w:t>MiVRy</w:t>
+      </w:r>
+      <w:proofErr w:type="spellEnd"/>
+      <w:r>
+        <w:rPr>
+          <w:sz w:val="24"/>
+        </w:rPr>
+        <w:t xml:space="preserve"> Gesture Recognition plug-in (.</w:t>
+      </w:r>
+      <w:proofErr w:type="spellStart"/>
+      <w:r>
+        <w:rPr>
+          <w:sz w:val="24"/>
+        </w:rPr>
+        <w:t>dll</w:t>
+      </w:r>
+      <w:proofErr w:type="spellEnd"/>
+      <w:r>
+        <w:rPr>
+          <w:sz w:val="24"/>
+        </w:rPr>
+        <w:t xml:space="preserve"> and .so files as well as the source code) and does not include the use of the asset files used in the sample </w:t>
+      </w:r>
+      <w:r>
+        <w:rPr>
+          <w:sz w:val="24"/>
+        </w:rPr>
         <w:t>levels.</w:t>
       </w:r>
       <w:r>
@@ -505,7 +608,7 @@
       <w:r>
         <w:br/>
       </w:r>
-      <w:hyperlink r:id="rId6" w:history="1">
+      <w:hyperlink r:id="rId7" w:history="1">
         <w:r>
           <w:rPr>
             <w:rStyle w:val="Hyperlink"/>
@@ -556,8 +659,13 @@
     </w:p>
     <w:p>
       <w:r>
-        <w:t>4: How to use the GestureManager</w:t>
-      </w:r>
+        <w:t xml:space="preserve">4: How to use the </w:t>
+      </w:r>
+      <w:proofErr w:type="spellStart"/>
+      <w:r>
+        <w:t>GestureManager</w:t>
+      </w:r>
+      <w:proofErr w:type="spellEnd"/>
     </w:p>
     <w:p>
       <w:r>
@@ -566,9 +674,11 @@
       <w:r>
         <w:t xml:space="preserve">: How to use the </w:t>
       </w:r>
+      <w:proofErr w:type="spellStart"/>
       <w:r>
         <w:t>MiVRyActor</w:t>
       </w:r>
+      <w:proofErr w:type="spellEnd"/>
     </w:p>
     <w:p>
       <w:r>
@@ -578,7 +688,15 @@
         <w:t xml:space="preserve">: </w:t>
       </w:r>
       <w:r>
-        <w:t>How to use the GestureRecognitionActor (for one-handed gestures)</w:t>
+        <w:t xml:space="preserve">How to use the </w:t>
+      </w:r>
+      <w:proofErr w:type="spellStart"/>
+      <w:r>
+        <w:t>GestureRecognitionActor</w:t>
+      </w:r>
+      <w:proofErr w:type="spellEnd"/>
+      <w:r>
+        <w:t xml:space="preserve"> (for one-handed gestures)</w:t>
       </w:r>
     </w:p>
     <w:p>
@@ -589,7 +707,15 @@
         <w:t xml:space="preserve">: </w:t>
       </w:r>
       <w:r>
-        <w:t>How to use the GestureCombinationsActor (for two-handed gestures or gesture combos)</w:t>
+        <w:t xml:space="preserve">How to use the </w:t>
+      </w:r>
+      <w:proofErr w:type="spellStart"/>
+      <w:r>
+        <w:t>GestureCombinationsActor</w:t>
+      </w:r>
+      <w:proofErr w:type="spellEnd"/>
+      <w:r>
+        <w:t xml:space="preserve"> (for two-handed gestures or gesture combos)</w:t>
       </w:r>
     </w:p>
     <w:p>
@@ -784,7 +910,15 @@
         <w:t xml:space="preserve">- </w:t>
       </w:r>
       <w:r>
-        <w:t>Support for Windows, Android-based devices (Oculus Quest, Smartphones, …), UWP devices (Hololens), and Linux</w:t>
+        <w:t>Support for Windows, Android-based devices (Oculus Quest, Smartphones, …), UWP devices (</w:t>
+      </w:r>
+      <w:proofErr w:type="spellStart"/>
+      <w:r>
+        <w:t>Hololens</w:t>
+      </w:r>
+      <w:proofErr w:type="spellEnd"/>
+      <w:r>
+        <w:t>), and Linux</w:t>
       </w:r>
     </w:p>
     <w:p>
@@ -811,7 +945,15 @@
     </w:p>
     <w:p>
       <w:r>
-        <w:t xml:space="preserve">This guide explains the simplest way to use MiVRy in your </w:t>
+        <w:t xml:space="preserve">This guide explains the simplest way to use </w:t>
+      </w:r>
+      <w:proofErr w:type="spellStart"/>
+      <w:r>
+        <w:t>MiVRy</w:t>
+      </w:r>
+      <w:proofErr w:type="spellEnd"/>
+      <w:r>
+        <w:t xml:space="preserve"> in your </w:t>
       </w:r>
       <w:r>
         <w:t>Unreal</w:t>
@@ -823,7 +965,7 @@
         <w:br/>
         <w:t xml:space="preserve">A video tutorial is available on YouTube: </w:t>
       </w:r>
-      <w:hyperlink r:id="rId7" w:history="1">
+      <w:hyperlink r:id="rId8" w:history="1">
         <w:r>
           <w:rPr>
             <w:rStyle w:val="Hyperlink"/>
@@ -838,7 +980,7 @@
       <w:r>
         <w:br/>
       </w:r>
-      <w:hyperlink r:id="rId8" w:history="1">
+      <w:hyperlink r:id="rId9" w:history="1">
         <w:r>
           <w:rPr>
             <w:rStyle w:val="Hyperlink"/>
@@ -882,9 +1024,17 @@
         <w:t>You can d</w:t>
       </w:r>
       <w:r>
-        <w:t xml:space="preserve">ownload the GestureManager from </w:t>
-      </w:r>
-      <w:hyperlink r:id="rId9" w:anchor="gesturemanager" w:history="1">
+        <w:t xml:space="preserve">ownload the </w:t>
+      </w:r>
+      <w:proofErr w:type="spellStart"/>
+      <w:r>
+        <w:t>GestureManager</w:t>
+      </w:r>
+      <w:proofErr w:type="spellEnd"/>
+      <w:r>
+        <w:t xml:space="preserve"> from </w:t>
+      </w:r>
+      <w:hyperlink r:id="rId10" w:anchor="gesturemanager" w:history="1">
         <w:r>
           <w:rPr>
             <w:rStyle w:val="Hyperlink"/>
@@ -895,12 +1045,20 @@
     </w:p>
     <w:p>
       <w:r>
-        <w:t>A video tutorial on how to use the GestureManager is available on YouTube:</w:t>
-      </w:r>
-      <w:r>
-        <w:br/>
-      </w:r>
-      <w:hyperlink r:id="rId10" w:history="1">
+        <w:t xml:space="preserve">A video tutorial on how to use the </w:t>
+      </w:r>
+      <w:proofErr w:type="spellStart"/>
+      <w:r>
+        <w:t>GestureManager</w:t>
+      </w:r>
+      <w:proofErr w:type="spellEnd"/>
+      <w:r>
+        <w:t xml:space="preserve"> is available on YouTube:</w:t>
+      </w:r>
+      <w:r>
+        <w:br/>
+      </w:r>
+      <w:hyperlink r:id="rId11" w:history="1">
         <w:r>
           <w:rPr>
             <w:rStyle w:val="Hyperlink"/>
@@ -911,7 +1069,15 @@
     </w:p>
     <w:p>
       <w:r>
-        <w:t>When you are happy with your recorded gestures, save the recorded gestures to a Gesture Database File (.dat file).</w:t>
+        <w:t>When you are happy with your recorded gestures, save the recorded gestures to a Gesture Database File (.</w:t>
+      </w:r>
+      <w:proofErr w:type="spellStart"/>
+      <w:r>
+        <w:t>dat</w:t>
+      </w:r>
+      <w:proofErr w:type="spellEnd"/>
+      <w:r>
+        <w:t xml:space="preserve"> file).</w:t>
       </w:r>
     </w:p>
     <w:p>
@@ -952,7 +1118,23 @@
           <w:i/>
           <w:iCs/>
         </w:rPr>
-        <w:t>Plugins/MiVRy/</w:t>
+        <w:t>Plugins/</w:t>
+      </w:r>
+      <w:proofErr w:type="spellStart"/>
+      <w:r>
+        <w:rPr>
+          <w:i/>
+          <w:iCs/>
+        </w:rPr>
+        <w:t>MiVRy</w:t>
+      </w:r>
+      <w:proofErr w:type="spellEnd"/>
+      <w:r>
+        <w:rPr>
+          <w:i/>
+          <w:iCs/>
+        </w:rPr>
+        <w:t>/</w:t>
       </w:r>
       <w:r>
         <w:t xml:space="preserve"> </w:t>
@@ -992,7 +1174,15 @@
     </w:p>
     <w:p>
       <w:r>
-        <w:t>Open your project in Unreal Editor and check that the MiVRy plugin files are now available in the Content Browser. (You may have to check the “Show Plugin Content” checkbox in the View Options).</w:t>
+        <w:t xml:space="preserve">Open your project in Unreal Editor and check that the </w:t>
+      </w:r>
+      <w:proofErr w:type="spellStart"/>
+      <w:r>
+        <w:t>MiVRy</w:t>
+      </w:r>
+      <w:proofErr w:type="spellEnd"/>
+      <w:r>
+        <w:t xml:space="preserve"> plugin files are now available in the Content Browser. (You may have to check the “Show Plugin Content” checkbox in the View Options).</w:t>
       </w:r>
       <w:r>
         <w:br/>
@@ -1006,121 +1196,6 @@
             <wp:extent cx="5015552" cy="1909633"/>
             <wp:effectExtent l="0" t="0" r="0" b="0"/>
             <wp:docPr id="2" name="Picture 2"/>
-            <wp:cNvGraphicFramePr>
-              <a:graphicFrameLocks xmlns:a="http://schemas.openxmlformats.org/drawingml/2006/main" noChangeAspect="1"/>
-            </wp:cNvGraphicFramePr>
-            <a:graphic xmlns:a="http://schemas.openxmlformats.org/drawingml/2006/main">
-              <a:graphicData uri="http://schemas.openxmlformats.org/drawingml/2006/picture">
-                <pic:pic xmlns:pic="http://schemas.openxmlformats.org/drawingml/2006/picture">
-                  <pic:nvPicPr>
-                    <pic:cNvPr id="1" name=""/>
-                    <pic:cNvPicPr/>
-                  </pic:nvPicPr>
-                  <pic:blipFill>
-                    <a:blip r:embed="rId11"/>
-                    <a:stretch>
-                      <a:fillRect/>
-                    </a:stretch>
-                  </pic:blipFill>
-                  <pic:spPr>
-                    <a:xfrm>
-                      <a:off x="0" y="0"/>
-                      <a:ext cx="5025050" cy="1913249"/>
-                    </a:xfrm>
-                    <a:prstGeom prst="rect">
-                      <a:avLst/>
-                    </a:prstGeom>
-                  </pic:spPr>
-                </pic:pic>
-              </a:graphicData>
-            </a:graphic>
-          </wp:inline>
-        </w:drawing>
-      </w:r>
-    </w:p>
-    <w:p>
-      <w:pPr>
-        <w:rPr>
-          <w:b/>
-          <w:bCs/>
-        </w:rPr>
-      </w:pPr>
-      <w:r>
-        <w:rPr>
-          <w:b/>
-          <w:bCs/>
-        </w:rPr>
-        <w:t>2.3: Add Mivry</w:t>
-      </w:r>
-      <w:r>
-        <w:rPr>
-          <w:b/>
-          <w:bCs/>
-        </w:rPr>
-        <w:t>Actor</w:t>
-      </w:r>
-      <w:r>
-        <w:rPr>
-          <w:b/>
-          <w:bCs/>
-        </w:rPr>
-        <w:t xml:space="preserve"> to your </w:t>
-      </w:r>
-      <w:r>
-        <w:rPr>
-          <w:b/>
-          <w:bCs/>
-        </w:rPr>
-        <w:t>level</w:t>
-      </w:r>
-      <w:r>
-        <w:rPr>
-          <w:b/>
-          <w:bCs/>
-        </w:rPr>
-        <w:t>:</w:t>
-      </w:r>
-    </w:p>
-    <w:p>
-      <w:r>
-        <w:t>From the MiVRy C++ Classes, select the MiVRyActor and add it to your level.</w:t>
-      </w:r>
-      <w:r>
-        <w:br/>
-      </w:r>
-      <w:r>
-        <w:t xml:space="preserve">In the </w:t>
-      </w:r>
-      <w:r>
-        <w:t>Details panel</w:t>
-      </w:r>
-      <w:r>
-        <w:t xml:space="preserve">, set the </w:t>
-      </w:r>
-      <w:r>
-        <w:t>properties of the Mivry</w:t>
-      </w:r>
-      <w:r>
-        <w:t>Actor</w:t>
-      </w:r>
-      <w:r>
-        <w:t xml:space="preserve"> to comply with your project</w:t>
-      </w:r>
-      <w:r>
-        <w:t>.</w:t>
-      </w:r>
-    </w:p>
-    <w:p>
-      <w:r>
-        <w:rPr>
-          <w:noProof/>
-        </w:rPr>
-        <w:lastRenderedPageBreak/>
-        <w:drawing>
-          <wp:inline distT="0" distB="0" distL="0" distR="0" wp14:anchorId="05C57D3A" wp14:editId="24DF751E">
-            <wp:extent cx="3138985" cy="2009716"/>
-            <wp:effectExtent l="0" t="0" r="4445" b="0"/>
-            <wp:docPr id="6" name="Picture 6"/>
             <wp:cNvGraphicFramePr>
               <a:graphicFrameLocks xmlns:a="http://schemas.openxmlformats.org/drawingml/2006/main" noChangeAspect="1"/>
             </wp:cNvGraphicFramePr>
@@ -1140,7 +1215,7 @@
                   <pic:spPr>
                     <a:xfrm>
                       <a:off x="0" y="0"/>
-                      <a:ext cx="3161634" cy="2024217"/>
+                      <a:ext cx="5025050" cy="1913249"/>
                     </a:xfrm>
                     <a:prstGeom prst="rect">
                       <a:avLst/>
@@ -1154,75 +1229,118 @@
       </w:r>
     </w:p>
     <w:p>
-      <w:r>
-        <w:t>As “Gesture Database File”, set the path to the .DAT file created with the GestureManager. This can be an absolute path (such as C:\MyProject\...) or a relative path in your project (such as Content/MyFiles/…).</w:t>
-      </w:r>
-    </w:p>
-    <w:p>
-      <w:r>
-        <w:t xml:space="preserve">Since the GestureManager uses the Unity coordinate system, check the “Unity Gesture Database File” option. </w:t>
-      </w:r>
-    </w:p>
-    <w:p>
-      <w:r>
-        <w:t xml:space="preserve">The “Left </w:t>
-      </w:r>
-      <w:r>
-        <w:t>Motion Controller</w:t>
-      </w:r>
-      <w:r>
-        <w:t>”</w:t>
-      </w:r>
-      <w:r>
-        <w:t>,</w:t>
-      </w:r>
-      <w:r>
-        <w:t xml:space="preserve"> “</w:t>
-      </w:r>
-      <w:r>
-        <w:t>Left</w:t>
-      </w:r>
-      <w:r>
-        <w:t xml:space="preserve"> Hand</w:t>
-      </w:r>
-      <w:r>
-        <w:t xml:space="preserve"> Actor</w:t>
-      </w:r>
-      <w:r>
-        <w:t>”</w:t>
-      </w:r>
-      <w:r>
-        <w:t xml:space="preserve">, “Right Motion Controller” and “Right Hand Actor” are </w:t>
-      </w:r>
-      <w:r>
-        <w:t>optional</w:t>
-      </w:r>
-      <w:r>
-        <w:t xml:space="preserve"> ways to decide how the MiVRy actor will track the motion of your hands while gesturing.</w:t>
-      </w:r>
-      <w:r>
-        <w:br/>
-        <w:t>You can either set the “Hand Actor” to an actor in your level (can be an empty actor which is attached to your motion controller, or you can set the “Motion Controller” to a Motion Controller Component whose position represents the hand.</w:t>
-      </w:r>
-      <w:r>
-        <w:t xml:space="preserve"> </w:t>
-      </w:r>
-      <w:r>
-        <w:br/>
-        <w:t>You can also set these in Blueprint or via C++ at run-time:</w:t>
-      </w:r>
-      <w:r>
-        <w:br/>
-      </w:r>
+      <w:pPr>
+        <w:rPr>
+          <w:b/>
+          <w:bCs/>
+        </w:rPr>
+      </w:pPr>
+      <w:r>
+        <w:rPr>
+          <w:b/>
+          <w:bCs/>
+        </w:rPr>
+        <w:t xml:space="preserve">2.3: Add </w:t>
+      </w:r>
+      <w:proofErr w:type="spellStart"/>
+      <w:r>
+        <w:rPr>
+          <w:b/>
+          <w:bCs/>
+        </w:rPr>
+        <w:t>Mivry</w:t>
+      </w:r>
+      <w:r>
+        <w:rPr>
+          <w:b/>
+          <w:bCs/>
+        </w:rPr>
+        <w:t>Actor</w:t>
+      </w:r>
+      <w:proofErr w:type="spellEnd"/>
+      <w:r>
+        <w:rPr>
+          <w:b/>
+          <w:bCs/>
+        </w:rPr>
+        <w:t xml:space="preserve"> to your </w:t>
+      </w:r>
+      <w:r>
+        <w:rPr>
+          <w:b/>
+          <w:bCs/>
+        </w:rPr>
+        <w:t>level</w:t>
+      </w:r>
+      <w:r>
+        <w:rPr>
+          <w:b/>
+          <w:bCs/>
+        </w:rPr>
+        <w:t>:</w:t>
+      </w:r>
+    </w:p>
+    <w:p>
+      <w:r>
+        <w:t xml:space="preserve">From the </w:t>
+      </w:r>
+      <w:proofErr w:type="spellStart"/>
+      <w:r>
+        <w:t>MiVRy</w:t>
+      </w:r>
+      <w:proofErr w:type="spellEnd"/>
+      <w:r>
+        <w:t xml:space="preserve"> C++ Classes, select the </w:t>
+      </w:r>
+      <w:proofErr w:type="spellStart"/>
+      <w:r>
+        <w:t>MiVRyActor</w:t>
+      </w:r>
+      <w:proofErr w:type="spellEnd"/>
+      <w:r>
+        <w:t xml:space="preserve"> and add it to your level.</w:t>
+      </w:r>
+      <w:r>
+        <w:br/>
+      </w:r>
+      <w:r>
+        <w:t xml:space="preserve">In the </w:t>
+      </w:r>
+      <w:r>
+        <w:t>Details panel</w:t>
+      </w:r>
+      <w:r>
+        <w:t xml:space="preserve">, set the </w:t>
+      </w:r>
+      <w:r>
+        <w:t xml:space="preserve">properties of the </w:t>
+      </w:r>
+      <w:proofErr w:type="spellStart"/>
+      <w:r>
+        <w:t>Mivry</w:t>
+      </w:r>
+      <w:r>
+        <w:t>Actor</w:t>
+      </w:r>
+      <w:proofErr w:type="spellEnd"/>
+      <w:r>
+        <w:t xml:space="preserve"> to comply with your project</w:t>
+      </w:r>
+      <w:r>
+        <w:t>.</w:t>
+      </w:r>
+    </w:p>
+    <w:p>
       <w:r>
         <w:rPr>
           <w:noProof/>
         </w:rPr>
+        <w:lastRenderedPageBreak/>
         <w:drawing>
-          <wp:inline distT="0" distB="0" distL="0" distR="0" wp14:anchorId="5E6ED9CE" wp14:editId="2715558B">
-            <wp:extent cx="3807726" cy="1699647"/>
-            <wp:effectExtent l="0" t="0" r="2540" b="0"/>
-            <wp:docPr id="9" name="Picture 9"/>
+          <wp:inline distT="0" distB="0" distL="0" distR="0" wp14:anchorId="05C57D3A" wp14:editId="24DF751E">
+            <wp:extent cx="3138985" cy="2009716"/>
+            <wp:effectExtent l="0" t="0" r="4445" b="0"/>
+            <wp:docPr id="6" name="Picture 6"/>
             <wp:cNvGraphicFramePr>
               <a:graphicFrameLocks xmlns:a="http://schemas.openxmlformats.org/drawingml/2006/main" noChangeAspect="1"/>
             </wp:cNvGraphicFramePr>
@@ -1242,7 +1360,7 @@
                   <pic:spPr>
                     <a:xfrm>
                       <a:off x="0" y="0"/>
-                      <a:ext cx="3820447" cy="1705325"/>
+                      <a:ext cx="3161634" cy="2024217"/>
                     </a:xfrm>
                     <a:prstGeom prst="rect">
                       <a:avLst/>
@@ -1254,64 +1372,96 @@
           </wp:inline>
         </w:drawing>
       </w:r>
+    </w:p>
+    <w:p>
+      <w:r>
+        <w:t xml:space="preserve">As “Gesture Database File”, set the path to the .DAT file created with the </w:t>
+      </w:r>
+      <w:proofErr w:type="spellStart"/>
+      <w:r>
+        <w:t>GestureManager</w:t>
+      </w:r>
+      <w:proofErr w:type="spellEnd"/>
+      <w:r>
+        <w:t>. This can be an absolute path (such as C:\MyProject\...) or a relative path in your project (such as Content/</w:t>
+      </w:r>
+      <w:proofErr w:type="spellStart"/>
+      <w:r>
+        <w:t>MyFiles</w:t>
+      </w:r>
+      <w:proofErr w:type="spellEnd"/>
+      <w:r>
+        <w:t>/…).</w:t>
+      </w:r>
+    </w:p>
+    <w:p>
+      <w:r>
+        <w:t xml:space="preserve">Since the </w:t>
+      </w:r>
+      <w:proofErr w:type="spellStart"/>
+      <w:r>
+        <w:t>GestureManager</w:t>
+      </w:r>
+      <w:proofErr w:type="spellEnd"/>
+      <w:r>
+        <w:t xml:space="preserve"> uses the Unity coordinate system, check the “Unity Gesture Database File” option. </w:t>
+      </w:r>
+    </w:p>
+    <w:p>
+      <w:r>
+        <w:t xml:space="preserve">The “Left </w:t>
+      </w:r>
+      <w:r>
+        <w:t>Motion Controller</w:t>
+      </w:r>
+      <w:r>
+        <w:t>”</w:t>
+      </w:r>
+      <w:r>
+        <w:t>,</w:t>
+      </w:r>
+      <w:r>
+        <w:t xml:space="preserve"> “</w:t>
+      </w:r>
+      <w:r>
+        <w:t>Left</w:t>
+      </w:r>
+      <w:r>
+        <w:t xml:space="preserve"> Hand</w:t>
+      </w:r>
+      <w:r>
+        <w:t xml:space="preserve"> Actor</w:t>
+      </w:r>
+      <w:r>
+        <w:t>”</w:t>
+      </w:r>
+      <w:r>
+        <w:t xml:space="preserve">, “Right Motion Controller” and “Right Hand Actor” are </w:t>
+      </w:r>
+      <w:r>
+        <w:t>optional</w:t>
+      </w:r>
+      <w:r>
+        <w:t xml:space="preserve"> ways to decide how the </w:t>
+      </w:r>
+      <w:proofErr w:type="spellStart"/>
+      <w:r>
+        <w:t>MiVRy</w:t>
+      </w:r>
+      <w:proofErr w:type="spellEnd"/>
+      <w:r>
+        <w:t xml:space="preserve"> actor will track the motion of your hands while gesturing.</w:t>
+      </w:r>
+      <w:r>
+        <w:br/>
+        <w:t>You can either set the “Hand Actor” to an actor in your level (can be an empty actor which is attached to your motion controller, or you can set the “Motion Controller” to a Motion Controller Component whose position represents the hand.</w:t>
+      </w:r>
       <w:r>
         <w:t xml:space="preserve"> </w:t>
       </w:r>
       <w:r>
         <w:br/>
-        <w:t xml:space="preserve">You can set </w:t>
-      </w:r>
-      <w:r>
-        <w:rPr>
-          <w:i/>
-          <w:iCs/>
-        </w:rPr>
-        <w:t>either</w:t>
-      </w:r>
-      <w:r>
-        <w:t xml:space="preserve"> “Hand Actor” or “Motion Controller” –or you can set neither of them. If you set neither, then Unreal’s </w:t>
-      </w:r>
-      <w:r>
-        <w:rPr>
-          <w:rFonts w:ascii="Consolas" w:hAnsi="Consolas" w:cs="Consolas"/>
-          <w:color w:val="000000"/>
-          <w:sz w:val="19"/>
-          <w:szCs w:val="19"/>
-        </w:rPr>
-        <w:t>XRSystem</w:t>
-      </w:r>
-      <w:r>
-        <w:rPr>
-          <w:rFonts w:ascii="Consolas" w:hAnsi="Consolas" w:cs="Consolas"/>
-          <w:color w:val="008080"/>
-          <w:sz w:val="19"/>
-          <w:szCs w:val="19"/>
-        </w:rPr>
-        <w:t>-&gt;</w:t>
-      </w:r>
-      <w:r>
-        <w:rPr>
-          <w:rFonts w:ascii="Consolas" w:hAnsi="Consolas" w:cs="Consolas"/>
-          <w:color w:val="000000"/>
-          <w:sz w:val="19"/>
-          <w:szCs w:val="19"/>
-        </w:rPr>
-        <w:t>GetMotionControllerData</w:t>
-      </w:r>
-      <w:r>
-        <w:t xml:space="preserve"> is used to acquire motion controller positional data.</w:t>
-      </w:r>
-      <w:r>
-        <w:t xml:space="preserve"> However, this does not work with all Unreal VR Plugins. Currently, only the OpenXR plug-in works with this option. So if you want to have your controllers tracked without setting either “Hand Actor” or “Motion Controller” parameters, please deactivate other VR plug-ins like Oculus-VR or Steam-VR and enable the OpenXR plug-in in the Unreal Editor “Edit” -&gt; “Plugins” menu.</w:t>
-      </w:r>
-    </w:p>
-    <w:p>
-      <w:r>
-        <w:lastRenderedPageBreak/>
-        <w:t>The</w:t>
-      </w:r>
-      <w:r>
-        <w:t>n, in your level Blueprint, add an input action to trigger the stand and end of the gesture motion for each hand:</w:t>
+        <w:t>You can also set these in Blueprint or via C++ at run-time:</w:t>
       </w:r>
       <w:r>
         <w:br/>
@@ -1321,10 +1471,10 @@
           <w:noProof/>
         </w:rPr>
         <w:drawing>
-          <wp:inline distT="0" distB="0" distL="0" distR="0" wp14:anchorId="6B1B8B93" wp14:editId="1D9223D5">
-            <wp:extent cx="4033856" cy="2913797"/>
-            <wp:effectExtent l="0" t="0" r="5080" b="1270"/>
-            <wp:docPr id="10" name="Picture 10"/>
+          <wp:inline distT="0" distB="0" distL="0" distR="0" wp14:anchorId="5E6ED9CE" wp14:editId="2715558B">
+            <wp:extent cx="3807726" cy="1699647"/>
+            <wp:effectExtent l="0" t="0" r="2540" b="0"/>
+            <wp:docPr id="9" name="Picture 9"/>
             <wp:cNvGraphicFramePr>
               <a:graphicFrameLocks xmlns:a="http://schemas.openxmlformats.org/drawingml/2006/main" noChangeAspect="1"/>
             </wp:cNvGraphicFramePr>
@@ -1344,7 +1494,7 @@
                   <pic:spPr>
                     <a:xfrm>
                       <a:off x="0" y="0"/>
-                      <a:ext cx="4053285" cy="2927831"/>
+                      <a:ext cx="3820447" cy="1705325"/>
                     </a:xfrm>
                     <a:prstGeom prst="rect">
                       <a:avLst/>
@@ -1356,28 +1506,92 @@
           </wp:inline>
         </w:drawing>
       </w:r>
-    </w:p>
-    <w:p>
-      <w:r>
-        <w:t xml:space="preserve">At the “Stop Gesturing” function, use the “Gesture Identified” </w:t>
-      </w:r>
-      <w:r>
-        <w:t xml:space="preserve">result </w:t>
-      </w:r>
-      <w:r>
-        <w:t>out</w:t>
-      </w:r>
-      <w:r>
-        <w:t>-pin</w:t>
-      </w:r>
-      <w:r>
-        <w:t xml:space="preserve"> to </w:t>
-      </w:r>
-      <w:r>
-        <w:t>further decide how your game will react to the gesture. You can query details on the identified gesture with the “Get Identified Gesture Info” function</w:t>
-      </w:r>
-      <w:r>
-        <w:t>.</w:t>
+      <w:r>
+        <w:t xml:space="preserve"> </w:t>
+      </w:r>
+      <w:r>
+        <w:br/>
+        <w:t xml:space="preserve">You can set </w:t>
+      </w:r>
+      <w:r>
+        <w:rPr>
+          <w:i/>
+          <w:iCs/>
+        </w:rPr>
+        <w:t>either</w:t>
+      </w:r>
+      <w:r>
+        <w:t xml:space="preserve"> “Hand Actor” or “Motion Controller” –or you can set neither of them. If you set neither, then </w:t>
+      </w:r>
+      <w:proofErr w:type="spellStart"/>
+      <w:r>
+        <w:t>Unreal’s</w:t>
+      </w:r>
+      <w:proofErr w:type="spellEnd"/>
+      <w:r>
+        <w:t xml:space="preserve"> </w:t>
+      </w:r>
+      <w:proofErr w:type="spellStart"/>
+      <w:r>
+        <w:rPr>
+          <w:rFonts w:ascii="Consolas" w:hAnsi="Consolas" w:cs="Consolas"/>
+          <w:color w:val="000000"/>
+          <w:sz w:val="19"/>
+          <w:szCs w:val="19"/>
+        </w:rPr>
+        <w:t>XRSystem</w:t>
+      </w:r>
+      <w:proofErr w:type="spellEnd"/>
+      <w:r>
+        <w:rPr>
+          <w:rFonts w:ascii="Consolas" w:hAnsi="Consolas" w:cs="Consolas"/>
+          <w:color w:val="008080"/>
+          <w:sz w:val="19"/>
+          <w:szCs w:val="19"/>
+        </w:rPr>
+        <w:t>-&gt;</w:t>
+      </w:r>
+      <w:proofErr w:type="spellStart"/>
+      <w:r>
+        <w:rPr>
+          <w:rFonts w:ascii="Consolas" w:hAnsi="Consolas" w:cs="Consolas"/>
+          <w:color w:val="000000"/>
+          <w:sz w:val="19"/>
+          <w:szCs w:val="19"/>
+        </w:rPr>
+        <w:t>GetMotionControllerData</w:t>
+      </w:r>
+      <w:proofErr w:type="spellEnd"/>
+      <w:r>
+        <w:t xml:space="preserve"> is used to acquire motion controller positional data.</w:t>
+      </w:r>
+      <w:r>
+        <w:t xml:space="preserve"> However, this does not work with all Unreal VR Plugins. Currently, only the </w:t>
+      </w:r>
+      <w:proofErr w:type="spellStart"/>
+      <w:r>
+        <w:t>OpenXR</w:t>
+      </w:r>
+      <w:proofErr w:type="spellEnd"/>
+      <w:r>
+        <w:t xml:space="preserve"> plug-in works with this option. So if you want to have your controllers tracked without setting either “Hand Actor” or “Motion Controller” parameters, please deactivate other VR plug-ins like Oculus-VR or Steam-VR and enable the </w:t>
+      </w:r>
+      <w:proofErr w:type="spellStart"/>
+      <w:r>
+        <w:t>OpenXR</w:t>
+      </w:r>
+      <w:proofErr w:type="spellEnd"/>
+      <w:r>
+        <w:t xml:space="preserve"> plug-in in the Unreal Editor “Edit” -&gt; “Plugins” menu.</w:t>
+      </w:r>
+    </w:p>
+    <w:p>
+      <w:r>
+        <w:lastRenderedPageBreak/>
+        <w:t>The</w:t>
+      </w:r>
+      <w:r>
+        <w:t>n, in your level Blueprint, add an input action to trigger the stand and end of the gesture motion for each hand:</w:t>
       </w:r>
       <w:r>
         <w:br/>
@@ -1387,10 +1601,10 @@
           <w:noProof/>
         </w:rPr>
         <w:drawing>
-          <wp:inline distT="0" distB="0" distL="0" distR="0" wp14:anchorId="52BE6903" wp14:editId="0780B27A">
-            <wp:extent cx="4238382" cy="2231409"/>
-            <wp:effectExtent l="0" t="0" r="0" b="0"/>
-            <wp:docPr id="11" name="Picture 11"/>
+          <wp:inline distT="0" distB="0" distL="0" distR="0" wp14:anchorId="6B1B8B93" wp14:editId="1D9223D5">
+            <wp:extent cx="4033856" cy="2913797"/>
+            <wp:effectExtent l="0" t="0" r="5080" b="1270"/>
+            <wp:docPr id="10" name="Picture 10"/>
             <wp:cNvGraphicFramePr>
               <a:graphicFrameLocks xmlns:a="http://schemas.openxmlformats.org/drawingml/2006/main" noChangeAspect="1"/>
             </wp:cNvGraphicFramePr>
@@ -1410,6 +1624,72 @@
                   <pic:spPr>
                     <a:xfrm>
                       <a:off x="0" y="0"/>
+                      <a:ext cx="4053285" cy="2927831"/>
+                    </a:xfrm>
+                    <a:prstGeom prst="rect">
+                      <a:avLst/>
+                    </a:prstGeom>
+                  </pic:spPr>
+                </pic:pic>
+              </a:graphicData>
+            </a:graphic>
+          </wp:inline>
+        </w:drawing>
+      </w:r>
+    </w:p>
+    <w:p>
+      <w:r>
+        <w:t xml:space="preserve">At the “Stop Gesturing” function, use the “Gesture Identified” </w:t>
+      </w:r>
+      <w:r>
+        <w:t xml:space="preserve">result </w:t>
+      </w:r>
+      <w:r>
+        <w:t>out</w:t>
+      </w:r>
+      <w:r>
+        <w:t>-pin</w:t>
+      </w:r>
+      <w:r>
+        <w:t xml:space="preserve"> to </w:t>
+      </w:r>
+      <w:r>
+        <w:t>further decide how your game will react to the gesture. You can query details on the identified gesture with the “Get Identified Gesture Info” function</w:t>
+      </w:r>
+      <w:r>
+        <w:t>.</w:t>
+      </w:r>
+      <w:r>
+        <w:br/>
+      </w:r>
+      <w:r>
+        <w:rPr>
+          <w:noProof/>
+        </w:rPr>
+        <w:drawing>
+          <wp:inline distT="0" distB="0" distL="0" distR="0" wp14:anchorId="52BE6903" wp14:editId="0780B27A">
+            <wp:extent cx="4238382" cy="2231409"/>
+            <wp:effectExtent l="0" t="0" r="0" b="0"/>
+            <wp:docPr id="11" name="Picture 11"/>
+            <wp:cNvGraphicFramePr>
+              <a:graphicFrameLocks xmlns:a="http://schemas.openxmlformats.org/drawingml/2006/main" noChangeAspect="1"/>
+            </wp:cNvGraphicFramePr>
+            <a:graphic xmlns:a="http://schemas.openxmlformats.org/drawingml/2006/main">
+              <a:graphicData uri="http://schemas.openxmlformats.org/drawingml/2006/picture">
+                <pic:pic xmlns:pic="http://schemas.openxmlformats.org/drawingml/2006/picture">
+                  <pic:nvPicPr>
+                    <pic:cNvPr id="1" name=""/>
+                    <pic:cNvPicPr/>
+                  </pic:nvPicPr>
+                  <pic:blipFill>
+                    <a:blip r:embed="rId16"/>
+                    <a:stretch>
+                      <a:fillRect/>
+                    </a:stretch>
+                  </pic:blipFill>
+                  <pic:spPr>
+                    <a:xfrm>
+                      <a:off x="0" y="0"/>
                       <a:ext cx="4247609" cy="2236267"/>
                     </a:xfrm>
                     <a:prstGeom prst="rect">
@@ -1447,7 +1727,15 @@
         <w:t xml:space="preserve"> and perform a gesture</w:t>
       </w:r>
       <w:r>
-        <w:t>, MiVRy will identify your gesture and provide you with helpful information such as the position, direction, and scale of the gesture motion</w:t>
+        <w:t xml:space="preserve">, </w:t>
+      </w:r>
+      <w:proofErr w:type="spellStart"/>
+      <w:r>
+        <w:t>MiVRy</w:t>
+      </w:r>
+      <w:proofErr w:type="spellEnd"/>
+      <w:r>
+        <w:t xml:space="preserve"> will identify your gesture and provide you with helpful information such as the position, direction, and scale of the gesture motion</w:t>
       </w:r>
       <w:r>
         <w:t>.</w:t>
@@ -1534,9 +1822,11 @@
       <w:r>
         <w:t>/</w:t>
       </w:r>
+      <w:proofErr w:type="spellStart"/>
       <w:r>
         <w:t>MiVRy</w:t>
       </w:r>
+      <w:proofErr w:type="spellEnd"/>
       <w:r>
         <w:t>/</w:t>
       </w:r>
@@ -1547,8 +1837,13 @@
         <w:t>/</w:t>
       </w:r>
       <w:r>
-        <w:t xml:space="preserve"> Thirdparty</w:t>
-      </w:r>
+        <w:t xml:space="preserve"> </w:t>
+      </w:r>
+      <w:proofErr w:type="spellStart"/>
+      <w:r>
+        <w:t>Thirdparty</w:t>
+      </w:r>
+      <w:proofErr w:type="spellEnd"/>
       <w:r>
         <w:t>/ folder you can find the plugin library files</w:t>
       </w:r>
@@ -1567,9 +1862,11 @@
       <w:r>
         <w:t>/</w:t>
       </w:r>
+      <w:proofErr w:type="spellStart"/>
       <w:r>
         <w:t>MiVRy</w:t>
       </w:r>
+      <w:proofErr w:type="spellEnd"/>
       <w:r>
         <w:t>/</w:t>
       </w:r>
@@ -1579,15 +1876,19 @@
       <w:r>
         <w:t>/</w:t>
       </w:r>
+      <w:proofErr w:type="spellStart"/>
       <w:r>
         <w:t>MiVRy</w:t>
       </w:r>
+      <w:proofErr w:type="spellEnd"/>
       <w:r>
         <w:t>/</w:t>
       </w:r>
+      <w:proofErr w:type="spellStart"/>
       <w:r>
         <w:t>MiVRy.Build.cs</w:t>
       </w:r>
+      <w:proofErr w:type="spellEnd"/>
       <w:r>
         <w:t xml:space="preserve"> script informs Unreal which file to use for which platform.</w:t>
       </w:r>
@@ -1671,8 +1972,13 @@
       </w:r>
     </w:p>
     <w:p>
-      <w:r>
-        <w:t xml:space="preserve">MiVRy provides three different </w:t>
+      <w:proofErr w:type="spellStart"/>
+      <w:r>
+        <w:t>MiVRy</w:t>
+      </w:r>
+      <w:proofErr w:type="spellEnd"/>
+      <w:r>
+        <w:t xml:space="preserve"> provides three different </w:t>
       </w:r>
       <w:r>
         <w:t>C++ Actor classes</w:t>
@@ -1694,11 +2000,16 @@
         <w:br/>
       </w:r>
       <w:r>
-        <w:t>- GestureRecognition</w:t>
+        <w:t xml:space="preserve">- </w:t>
+      </w:r>
+      <w:proofErr w:type="spellStart"/>
+      <w:r>
+        <w:t>GestureRecognition</w:t>
       </w:r>
       <w:r>
         <w:t>Actor</w:t>
       </w:r>
+      <w:proofErr w:type="spellEnd"/>
       <w:r>
         <w:t xml:space="preserve"> : </w:t>
       </w:r>
@@ -1725,11 +2036,16 @@
       </w:r>
       <w:r>
         <w:br/>
-        <w:t>- GestureCombinations</w:t>
+        <w:t xml:space="preserve">- </w:t>
+      </w:r>
+      <w:proofErr w:type="spellStart"/>
+      <w:r>
+        <w:t>GestureCombinations</w:t>
       </w:r>
       <w:r>
         <w:t>Actor</w:t>
       </w:r>
+      <w:proofErr w:type="spellEnd"/>
       <w:r>
         <w:t xml:space="preserve">: </w:t>
       </w:r>
@@ -1741,11 +2057,16 @@
       </w:r>
       <w:r>
         <w:br/>
-        <w:t>- Mivry</w:t>
+        <w:t xml:space="preserve">- </w:t>
+      </w:r>
+      <w:proofErr w:type="spellStart"/>
+      <w:r>
+        <w:t>Mivry</w:t>
       </w:r>
       <w:r>
         <w:t>Actor</w:t>
       </w:r>
+      <w:proofErr w:type="spellEnd"/>
       <w:r>
         <w:t xml:space="preserve"> : </w:t>
       </w:r>
@@ -1764,10 +2085,50 @@
     </w:p>
     <w:p>
       <w:r>
-        <w:t xml:space="preserve">To use MiVRy in your own project, </w:t>
-      </w:r>
-      <w:r>
-        <w:t>decide wether you only need gesture recognition based on a pre-recorded file (then MiVRyActor is the easiest), or if you need more control for example to create new gestures at run-time. If so, use either the GestureRecognitionActor for one-handed single-motion gestures, or use GestureCombinationsActor for two-handed or multi-part gestures</w:t>
+        <w:t xml:space="preserve">To use </w:t>
+      </w:r>
+      <w:proofErr w:type="spellStart"/>
+      <w:r>
+        <w:t>MiVRy</w:t>
+      </w:r>
+      <w:proofErr w:type="spellEnd"/>
+      <w:r>
+        <w:t xml:space="preserve"> in your own project, </w:t>
+      </w:r>
+      <w:r>
+        <w:t xml:space="preserve">decide </w:t>
+      </w:r>
+      <w:proofErr w:type="spellStart"/>
+      <w:r>
+        <w:t>wether</w:t>
+      </w:r>
+      <w:proofErr w:type="spellEnd"/>
+      <w:r>
+        <w:t xml:space="preserve"> you only need gesture recognition based on a pre-recorded file (then </w:t>
+      </w:r>
+      <w:proofErr w:type="spellStart"/>
+      <w:r>
+        <w:t>MiVRyActor</w:t>
+      </w:r>
+      <w:proofErr w:type="spellEnd"/>
+      <w:r>
+        <w:t xml:space="preserve"> is the easiest), or if you need more control for example to create new gestures at run-time. If so, use either the </w:t>
+      </w:r>
+      <w:proofErr w:type="spellStart"/>
+      <w:r>
+        <w:t>GestureRecognitionActor</w:t>
+      </w:r>
+      <w:proofErr w:type="spellEnd"/>
+      <w:r>
+        <w:t xml:space="preserve"> for one-handed single-motion gestures, or use </w:t>
+      </w:r>
+      <w:proofErr w:type="spellStart"/>
+      <w:r>
+        <w:t>GestureCombinationsActor</w:t>
+      </w:r>
+      <w:proofErr w:type="spellEnd"/>
+      <w:r>
+        <w:t xml:space="preserve"> for two-handed or multi-part gestures</w:t>
       </w:r>
       <w:r>
         <w:t>.</w:t>
@@ -1776,6 +2137,7 @@
         <w:br/>
         <w:t xml:space="preserve">The </w:t>
       </w:r>
+      <w:proofErr w:type="spellStart"/>
       <w:r>
         <w:rPr>
           <w:i/>
@@ -1790,9 +2152,11 @@
         </w:rPr>
         <w:t>h</w:t>
       </w:r>
+      <w:proofErr w:type="spellEnd"/>
       <w:r>
         <w:t xml:space="preserve"> and </w:t>
       </w:r>
+      <w:proofErr w:type="spellStart"/>
       <w:r>
         <w:rPr>
           <w:i/>
@@ -1805,7 +2169,15 @@
           <w:i/>
           <w:iCs/>
         </w:rPr>
-        <w:t xml:space="preserve">h </w:t>
+        <w:t>h</w:t>
+      </w:r>
+      <w:proofErr w:type="spellEnd"/>
+      <w:r>
+        <w:rPr>
+          <w:i/>
+          <w:iCs/>
+        </w:rPr>
+        <w:t xml:space="preserve"> </w:t>
       </w:r>
       <w:r>
         <w:t>files</w:t>
@@ -1885,23 +2257,41 @@
         <w:t>levels</w:t>
       </w:r>
       <w:r>
-        <w:t xml:space="preserve"> that illustrate the various use cases of MiVRy.</w:t>
-      </w:r>
-      <w:r>
-        <w:br/>
-      </w:r>
-      <w:r>
-        <w:t>- Sample_</w:t>
+        <w:t xml:space="preserve"> that illustrate the various use cases of </w:t>
+      </w:r>
+      <w:proofErr w:type="spellStart"/>
+      <w:r>
+        <w:t>MiVRy</w:t>
+      </w:r>
+      <w:proofErr w:type="spellEnd"/>
+      <w:r>
+        <w:t>.</w:t>
+      </w:r>
+      <w:r>
+        <w:br/>
+      </w:r>
+      <w:r>
+        <w:t xml:space="preserve">- </w:t>
+      </w:r>
+      <w:proofErr w:type="spellStart"/>
+      <w:r>
+        <w:t>Sample_</w:t>
       </w:r>
       <w:r>
         <w:t>Simple</w:t>
       </w:r>
-      <w:r>
-        <w:t xml:space="preserve"> : Unity sample scene and script on how to use the Mivry</w:t>
+      <w:proofErr w:type="spellEnd"/>
+      <w:r>
+        <w:t xml:space="preserve"> : Unity sample scene and script on how to use the </w:t>
+      </w:r>
+      <w:proofErr w:type="spellStart"/>
+      <w:r>
+        <w:t>Mivry</w:t>
       </w:r>
       <w:r>
         <w:t>Actor</w:t>
       </w:r>
+      <w:proofErr w:type="spellEnd"/>
       <w:r>
         <w:t>.</w:t>
       </w:r>
@@ -1909,14 +2299,27 @@
         <w:br/>
       </w:r>
       <w:r>
-        <w:t>- Sample_OneHanded : Unity sample scene and script for one-handed gestures.</w:t>
-      </w:r>
-      <w:r>
-        <w:br/>
-      </w:r>
-      <w:r>
-        <w:t>- Sample_TwoHanded</w:t>
-      </w:r>
+        <w:t xml:space="preserve">- </w:t>
+      </w:r>
+      <w:proofErr w:type="spellStart"/>
+      <w:r>
+        <w:t>Sample_OneHanded</w:t>
+      </w:r>
+      <w:proofErr w:type="spellEnd"/>
+      <w:r>
+        <w:t xml:space="preserve"> : Unity sample scene and script for one-handed gestures.</w:t>
+      </w:r>
+      <w:r>
+        <w:br/>
+      </w:r>
+      <w:r>
+        <w:t xml:space="preserve">- </w:t>
+      </w:r>
+      <w:proofErr w:type="spellStart"/>
+      <w:r>
+        <w:t>Sample_TwoHanded</w:t>
+      </w:r>
+      <w:proofErr w:type="spellEnd"/>
       <w:r>
         <w:t xml:space="preserve"> </w:t>
       </w:r>
@@ -1941,7 +2344,15 @@
         <w:t>[IMPORTANT]</w:t>
       </w:r>
       <w:r>
-        <w:t xml:space="preserve"> The samples include several assets (prefabs, textures, …). The MiVRy license does NOT include these assets! They are only included as part of the samples. You may NOT use any of the items in the </w:t>
+        <w:t xml:space="preserve"> The samples include several assets (prefabs, textures, …). The </w:t>
+      </w:r>
+      <w:proofErr w:type="spellStart"/>
+      <w:r>
+        <w:t>MiVRy</w:t>
+      </w:r>
+      <w:proofErr w:type="spellEnd"/>
+      <w:r>
+        <w:t xml:space="preserve"> license does NOT include these assets! They are only included as part of the samples. You may NOT use any of the items in the </w:t>
       </w:r>
       <w:r>
         <w:t>“</w:t>
@@ -1973,20 +2384,33 @@
       </w:pPr>
       <w:r>
         <w:lastRenderedPageBreak/>
-        <w:t>4: How to use the GestureManager</w:t>
-      </w:r>
-    </w:p>
-    <w:p>
-      <w:r>
-        <w:br/>
-      </w:r>
-      <w:r>
-        <w:t xml:space="preserve">You can get the GestureManager app at </w:t>
-      </w:r>
-      <w:r>
-        <w:br/>
-      </w:r>
-      <w:hyperlink r:id="rId16" w:history="1">
+        <w:t xml:space="preserve">4: How to use the </w:t>
+      </w:r>
+      <w:proofErr w:type="spellStart"/>
+      <w:r>
+        <w:t>GestureManager</w:t>
+      </w:r>
+      <w:proofErr w:type="spellEnd"/>
+    </w:p>
+    <w:p>
+      <w:r>
+        <w:br/>
+      </w:r>
+      <w:r>
+        <w:t xml:space="preserve">You can get the </w:t>
+      </w:r>
+      <w:proofErr w:type="spellStart"/>
+      <w:r>
+        <w:t>GestureManager</w:t>
+      </w:r>
+      <w:proofErr w:type="spellEnd"/>
+      <w:r>
+        <w:t xml:space="preserve"> app at </w:t>
+      </w:r>
+      <w:r>
+        <w:br/>
+      </w:r>
+      <w:hyperlink r:id="rId17" w:history="1">
         <w:r>
           <w:rPr>
             <w:rStyle w:val="Hyperlink"/>
@@ -2021,12 +2445,52 @@
         <w:t>Important:</w:t>
       </w:r>
       <w:r>
-        <w:t xml:space="preserve"> The GestureManager is written in Unity, so when you use Gesture Database Files created with the GestureManager in Unreal, be sure to check the “Unity Compatibility” option in the MiVRyActor or GestureRecognitionActor.</w:t>
-      </w:r>
-    </w:p>
-    <w:p>
-      <w:r>
-        <w:t>When you run the GestureManager, a floating panel will appear.</w:t>
+        <w:t xml:space="preserve"> The </w:t>
+      </w:r>
+      <w:proofErr w:type="spellStart"/>
+      <w:r>
+        <w:t>GestureManager</w:t>
+      </w:r>
+      <w:proofErr w:type="spellEnd"/>
+      <w:r>
+        <w:t xml:space="preserve"> is written in Unity, so when you use Gesture Database Files created with the </w:t>
+      </w:r>
+      <w:proofErr w:type="spellStart"/>
+      <w:r>
+        <w:t>GestureManager</w:t>
+      </w:r>
+      <w:proofErr w:type="spellEnd"/>
+      <w:r>
+        <w:t xml:space="preserve"> in Unreal, be sure to check the “Unity Compatibility” option in the </w:t>
+      </w:r>
+      <w:proofErr w:type="spellStart"/>
+      <w:r>
+        <w:t>MiVRyActor</w:t>
+      </w:r>
+      <w:proofErr w:type="spellEnd"/>
+      <w:r>
+        <w:t xml:space="preserve"> or </w:t>
+      </w:r>
+      <w:proofErr w:type="spellStart"/>
+      <w:r>
+        <w:t>GestureRecognitionActor</w:t>
+      </w:r>
+      <w:proofErr w:type="spellEnd"/>
+      <w:r>
+        <w:t>.</w:t>
+      </w:r>
+    </w:p>
+    <w:p>
+      <w:r>
+        <w:t xml:space="preserve">When you run the </w:t>
+      </w:r>
+      <w:proofErr w:type="spellStart"/>
+      <w:r>
+        <w:t>GestureManager</w:t>
+      </w:r>
+      <w:proofErr w:type="spellEnd"/>
+      <w:r>
+        <w:t>, a floating panel will appear.</w:t>
       </w:r>
       <w:r>
         <w:t xml:space="preserve"> </w:t>
@@ -2038,12 +2502,20 @@
         <w:br/>
       </w:r>
       <w:r>
-        <w:t>A video tutorial on how to use the GestureManager in VR is available on YouTube:</w:t>
-      </w:r>
-      <w:r>
-        <w:br/>
-      </w:r>
-      <w:hyperlink r:id="rId17" w:history="1">
+        <w:t xml:space="preserve">A video tutorial on how to use the </w:t>
+      </w:r>
+      <w:proofErr w:type="spellStart"/>
+      <w:r>
+        <w:t>GestureManager</w:t>
+      </w:r>
+      <w:proofErr w:type="spellEnd"/>
+      <w:r>
+        <w:t xml:space="preserve"> in VR is available on YouTube:</w:t>
+      </w:r>
+      <w:r>
+        <w:br/>
+      </w:r>
+      <w:hyperlink r:id="rId18" w:history="1">
         <w:r>
           <w:rPr>
             <w:rStyle w:val="Hyperlink"/>
@@ -2064,7 +2536,23 @@
           <w:b/>
           <w:bCs/>
         </w:rPr>
-        <w:t>Important input fields in the GestureManager:</w:t>
+        <w:t xml:space="preserve">Important input fields in the </w:t>
+      </w:r>
+      <w:proofErr w:type="spellStart"/>
+      <w:r>
+        <w:rPr>
+          <w:b/>
+          <w:bCs/>
+        </w:rPr>
+        <w:t>GestureManager</w:t>
+      </w:r>
+      <w:proofErr w:type="spellEnd"/>
+      <w:r>
+        <w:rPr>
+          <w:b/>
+          <w:bCs/>
+        </w:rPr>
+        <w:t>:</w:t>
       </w:r>
     </w:p>
     <w:p>
@@ -2174,11 +2662,16 @@
       </w:pPr>
       <w:r>
         <w:lastRenderedPageBreak/>
-        <w:t>5: How to use the MiVRy</w:t>
+        <w:t xml:space="preserve">5: How to use the </w:t>
+      </w:r>
+      <w:proofErr w:type="spellStart"/>
+      <w:r>
+        <w:t>MiVRy</w:t>
       </w:r>
       <w:r>
         <w:t>Actor</w:t>
       </w:r>
+      <w:proofErr w:type="spellEnd"/>
       <w:r>
         <w:t xml:space="preserve"> gesture recognition object</w:t>
       </w:r>
@@ -2192,11 +2685,16 @@
         <w:t>e</w:t>
       </w:r>
       <w:r>
-        <w:t xml:space="preserve"> Mivry</w:t>
+        <w:t xml:space="preserve"> </w:t>
+      </w:r>
+      <w:proofErr w:type="spellStart"/>
+      <w:r>
+        <w:t>Mivry</w:t>
       </w:r>
       <w:r>
         <w:t>Actor</w:t>
       </w:r>
+      <w:proofErr w:type="spellEnd"/>
       <w:r>
         <w:t xml:space="preserve"> </w:t>
       </w:r>
@@ -2221,7 +2719,23 @@
         <w:t xml:space="preserve"> the Details panel, choose the file path of the Gesture Database file to load (can be an absolute path or a relative path inside the project). If the </w:t>
       </w:r>
       <w:r>
-        <w:t>file was created with the Unity version of MiVRy (including the GestureManager), make sure to check the “Unity Gesture Database File” checkbox.</w:t>
+        <w:t xml:space="preserve">file was created with the Unity version of </w:t>
+      </w:r>
+      <w:proofErr w:type="spellStart"/>
+      <w:r>
+        <w:t>MiVRy</w:t>
+      </w:r>
+      <w:proofErr w:type="spellEnd"/>
+      <w:r>
+        <w:t xml:space="preserve"> (including the </w:t>
+      </w:r>
+      <w:proofErr w:type="spellStart"/>
+      <w:r>
+        <w:t>GestureManager</w:t>
+      </w:r>
+      <w:proofErr w:type="spellEnd"/>
+      <w:r>
+        <w:t>), make sure to check the “Unity Gesture Database File” checkbox.</w:t>
       </w:r>
     </w:p>
     <w:p>
@@ -2232,11 +2746,16 @@
         <w:t>Details Panel</w:t>
       </w:r>
       <w:r>
-        <w:t>, set the fields of the MiVRy</w:t>
+        <w:t xml:space="preserve">, set the fields of the </w:t>
+      </w:r>
+      <w:proofErr w:type="spellStart"/>
+      <w:r>
+        <w:t>MiVRy</w:t>
       </w:r>
       <w:r>
         <w:t>Actor</w:t>
       </w:r>
+      <w:proofErr w:type="spellEnd"/>
       <w:r>
         <w:t>:</w:t>
       </w:r>
@@ -2268,7 +2787,15 @@
         <w:t>This can be an absolute path (</w:t>
       </w:r>
       <w:r>
-        <w:t>such as “C:\MyGestures\MyGestureFile.dat”) or relative to the projects root directory (such as “Content/MyGestureFile.dat”)/</w:t>
+        <w:t>such as “C:\</w:t>
+      </w:r>
+      <w:proofErr w:type="spellStart"/>
+      <w:r>
+        <w:t>MyGestures</w:t>
+      </w:r>
+      <w:proofErr w:type="spellEnd"/>
+      <w:r>
+        <w:t>\MyGestureFile.dat”) or relative to the projects root directory (such as “Content/MyGestureFile.dat”)/</w:t>
       </w:r>
     </w:p>
     <w:p>
@@ -2330,12 +2857,52 @@
     </w:p>
     <w:p>
       <w:r>
-        <w:t>If you set neither of the “Motion Controller” nor “Hand Actor” fields, MiVRy will try to use Unreals AR functions to get the position of your motion controllers, which may not work with all VR-PlugIns.</w:t>
-      </w:r>
-    </w:p>
-    <w:p>
-      <w:r>
-        <w:t>- "LeftTriggerInput" / "RightTriggerInput":</w:t>
+        <w:t xml:space="preserve">If you set neither of the “Motion Controller” nor “Hand Actor” fields, </w:t>
+      </w:r>
+      <w:proofErr w:type="spellStart"/>
+      <w:r>
+        <w:t>MiVRy</w:t>
+      </w:r>
+      <w:proofErr w:type="spellEnd"/>
+      <w:r>
+        <w:t xml:space="preserve"> will try to use </w:t>
+      </w:r>
+      <w:proofErr w:type="spellStart"/>
+      <w:r>
+        <w:t>Unreals</w:t>
+      </w:r>
+      <w:proofErr w:type="spellEnd"/>
+      <w:r>
+        <w:t xml:space="preserve"> AR functions to get the position of your motion controllers, which may not work with all VR-</w:t>
+      </w:r>
+      <w:proofErr w:type="spellStart"/>
+      <w:r>
+        <w:t>PlugIns</w:t>
+      </w:r>
+      <w:proofErr w:type="spellEnd"/>
+      <w:r>
+        <w:t>.</w:t>
+      </w:r>
+    </w:p>
+    <w:p>
+      <w:r>
+        <w:t>- "</w:t>
+      </w:r>
+      <w:proofErr w:type="spellStart"/>
+      <w:r>
+        <w:t>LeftTriggerInput</w:t>
+      </w:r>
+      <w:proofErr w:type="spellEnd"/>
+      <w:r>
+        <w:t>" / "</w:t>
+      </w:r>
+      <w:proofErr w:type="spellStart"/>
+      <w:r>
+        <w:t>RightTriggerInput</w:t>
+      </w:r>
+      <w:proofErr w:type="spellEnd"/>
+      <w:r>
+        <w:t>":</w:t>
       </w:r>
       <w:r>
         <w:t xml:space="preserve"> (Optional)</w:t>
@@ -2347,7 +2914,15 @@
     </w:p>
     <w:p>
       <w:r>
-        <w:t>If you don’t set these, you will have to use the Blueprint or C++ functions of the MiVRy actor to trigger the start and end of a gesture.</w:t>
+        <w:t xml:space="preserve">If you don’t set these, you will have to use the Blueprint or C++ functions of the </w:t>
+      </w:r>
+      <w:proofErr w:type="spellStart"/>
+      <w:r>
+        <w:t>MiVRy</w:t>
+      </w:r>
+      <w:proofErr w:type="spellEnd"/>
+      <w:r>
+        <w:t xml:space="preserve"> actor to trigger the start and end of a gesture.</w:t>
       </w:r>
     </w:p>
     <w:p>
@@ -2373,11 +2948,16 @@
         <w:t xml:space="preserve"> </w:t>
       </w:r>
       <w:r>
-        <w:t>How to use the GestureRecognition</w:t>
+        <w:t xml:space="preserve">How to use the </w:t>
+      </w:r>
+      <w:proofErr w:type="spellStart"/>
+      <w:r>
+        <w:t>GestureRecognition</w:t>
       </w:r>
       <w:r>
         <w:t>Actor</w:t>
       </w:r>
+      <w:proofErr w:type="spellEnd"/>
       <w:r>
         <w:t xml:space="preserve"> (for one-handed gestures)</w:t>
       </w:r>
@@ -2391,7 +2971,15 @@
         <w:t xml:space="preserve">(1) </w:t>
       </w:r>
       <w:r>
-        <w:t>Add a GestureRecognitionActor to your level</w:t>
+        <w:t xml:space="preserve">Add a </w:t>
+      </w:r>
+      <w:proofErr w:type="spellStart"/>
+      <w:r>
+        <w:t>GestureRecognitionActor</w:t>
+      </w:r>
+      <w:proofErr w:type="spellEnd"/>
+      <w:r>
+        <w:t xml:space="preserve"> to your level</w:t>
       </w:r>
       <w:r>
         <w:t>.</w:t>
@@ -2424,110 +3012,6 @@
             <wp:extent cx="3521123" cy="1251674"/>
             <wp:effectExtent l="0" t="0" r="3175" b="5715"/>
             <wp:docPr id="1" name="Picture 1"/>
-            <wp:cNvGraphicFramePr>
-              <a:graphicFrameLocks xmlns:a="http://schemas.openxmlformats.org/drawingml/2006/main" noChangeAspect="1"/>
-            </wp:cNvGraphicFramePr>
-            <a:graphic xmlns:a="http://schemas.openxmlformats.org/drawingml/2006/main">
-              <a:graphicData uri="http://schemas.openxmlformats.org/drawingml/2006/picture">
-                <pic:pic xmlns:pic="http://schemas.openxmlformats.org/drawingml/2006/picture">
-                  <pic:nvPicPr>
-                    <pic:cNvPr id="1" name=""/>
-                    <pic:cNvPicPr/>
-                  </pic:nvPicPr>
-                  <pic:blipFill>
-                    <a:blip r:embed="rId18"/>
-                    <a:stretch>
-                      <a:fillRect/>
-                    </a:stretch>
-                  </pic:blipFill>
-                  <pic:spPr>
-                    <a:xfrm>
-                      <a:off x="0" y="0"/>
-                      <a:ext cx="3541210" cy="1258815"/>
-                    </a:xfrm>
-                    <a:prstGeom prst="rect">
-                      <a:avLst/>
-                    </a:prstGeom>
-                  </pic:spPr>
-                </pic:pic>
-              </a:graphicData>
-            </a:graphic>
-          </wp:inline>
-        </w:drawing>
-      </w:r>
-    </w:p>
-    <w:p>
-      <w:r>
-        <w:t xml:space="preserve">(3) Record a number of samples for each gesture by </w:t>
-      </w:r>
-      <w:r>
-        <w:t>using the “</w:t>
-      </w:r>
-      <w:r>
-        <w:t>startStroke</w:t>
-      </w:r>
-      <w:r>
-        <w:t>” function with the</w:t>
-      </w:r>
-      <w:r>
-        <w:t xml:space="preserve">, </w:t>
-      </w:r>
-      <w:r>
-        <w:t>“</w:t>
-      </w:r>
-      <w:r>
-        <w:t>contdStroke</w:t>
-      </w:r>
-      <w:r>
-        <w:t>”</w:t>
-      </w:r>
-      <w:r>
-        <w:t xml:space="preserve"> and </w:t>
-      </w:r>
-      <w:r>
-        <w:t>“</w:t>
-      </w:r>
-      <w:r>
-        <w:t>endStroke</w:t>
-      </w:r>
-      <w:r>
-        <w:t>” functions</w:t>
-      </w:r>
-      <w:r>
-        <w:t xml:space="preserve"> </w:t>
-      </w:r>
-      <w:r>
-        <w:t xml:space="preserve">for your registered gestures, each time inputting the </w:t>
-      </w:r>
-      <w:r>
-        <w:t xml:space="preserve">location and rotation of the </w:t>
-      </w:r>
-      <w:r>
-        <w:t xml:space="preserve">headset </w:t>
-      </w:r>
-      <w:r>
-        <w:t>or</w:t>
-      </w:r>
-      <w:r>
-        <w:t xml:space="preserve"> controller </w:t>
-      </w:r>
-      <w:r>
-        <w:t>respectively</w:t>
-      </w:r>
-      <w:r>
-        <w:t>.</w:t>
-      </w:r>
-    </w:p>
-    <w:p>
-      <w:r>
-        <w:rPr>
-          <w:noProof/>
-        </w:rPr>
-        <w:drawing>
-          <wp:inline distT="0" distB="0" distL="0" distR="0" wp14:anchorId="342028F2" wp14:editId="5A638034">
-            <wp:extent cx="3875964" cy="1135423"/>
-            <wp:effectExtent l="0" t="0" r="0" b="7620"/>
-            <wp:docPr id="3" name="Picture 3"/>
             <wp:cNvGraphicFramePr>
               <a:graphicFrameLocks xmlns:a="http://schemas.openxmlformats.org/drawingml/2006/main" noChangeAspect="1"/>
             </wp:cNvGraphicFramePr>
@@ -2547,7 +3031,7 @@
                   <pic:spPr>
                     <a:xfrm>
                       <a:off x="0" y="0"/>
-                      <a:ext cx="3893722" cy="1140625"/>
+                      <a:ext cx="3541210" cy="1258815"/>
                     </a:xfrm>
                     <a:prstGeom prst="rect">
                       <a:avLst/>
@@ -2562,14 +3046,82 @@
     </w:p>
     <w:p>
       <w:r>
+        <w:t xml:space="preserve">(3) Record a number of samples for each gesture by </w:t>
+      </w:r>
+      <w:r>
+        <w:t>using the “</w:t>
+      </w:r>
+      <w:proofErr w:type="spellStart"/>
+      <w:r>
+        <w:t>startStroke</w:t>
+      </w:r>
+      <w:proofErr w:type="spellEnd"/>
+      <w:r>
+        <w:t>” function with the</w:t>
+      </w:r>
+      <w:r>
+        <w:t xml:space="preserve">, </w:t>
+      </w:r>
+      <w:r>
+        <w:t>“</w:t>
+      </w:r>
+      <w:proofErr w:type="spellStart"/>
+      <w:r>
+        <w:t>contdStroke</w:t>
+      </w:r>
+      <w:proofErr w:type="spellEnd"/>
+      <w:r>
+        <w:t>”</w:t>
+      </w:r>
+      <w:r>
+        <w:t xml:space="preserve"> and </w:t>
+      </w:r>
+      <w:r>
+        <w:t>“</w:t>
+      </w:r>
+      <w:proofErr w:type="spellStart"/>
+      <w:r>
+        <w:t>endStroke</w:t>
+      </w:r>
+      <w:proofErr w:type="spellEnd"/>
+      <w:r>
+        <w:t>” functions</w:t>
+      </w:r>
+      <w:r>
+        <w:t xml:space="preserve"> </w:t>
+      </w:r>
+      <w:r>
+        <w:t xml:space="preserve">for your registered gestures, each time inputting the </w:t>
+      </w:r>
+      <w:r>
+        <w:t xml:space="preserve">location and rotation of the </w:t>
+      </w:r>
+      <w:r>
+        <w:t xml:space="preserve">headset </w:t>
+      </w:r>
+      <w:r>
+        <w:t>or</w:t>
+      </w:r>
+      <w:r>
+        <w:t xml:space="preserve"> controller </w:t>
+      </w:r>
+      <w:r>
+        <w:t>respectively</w:t>
+      </w:r>
+      <w:r>
+        <w:t>.</w:t>
+      </w:r>
+    </w:p>
+    <w:p>
+      <w:r>
         <w:rPr>
           <w:noProof/>
         </w:rPr>
         <w:drawing>
-          <wp:inline distT="0" distB="0" distL="0" distR="0" wp14:anchorId="3EE17DB8" wp14:editId="2A26F7E9">
-            <wp:extent cx="4428068" cy="1340746"/>
-            <wp:effectExtent l="0" t="0" r="0" b="0"/>
-            <wp:docPr id="4" name="Picture 4"/>
+          <wp:inline distT="0" distB="0" distL="0" distR="0" wp14:anchorId="342028F2" wp14:editId="5A638034">
+            <wp:extent cx="3875964" cy="1135423"/>
+            <wp:effectExtent l="0" t="0" r="0" b="7620"/>
+            <wp:docPr id="3" name="Picture 3"/>
             <wp:cNvGraphicFramePr>
               <a:graphicFrameLocks xmlns:a="http://schemas.openxmlformats.org/drawingml/2006/main" noChangeAspect="1"/>
             </wp:cNvGraphicFramePr>
@@ -2589,7 +3141,7 @@
                   <pic:spPr>
                     <a:xfrm>
                       <a:off x="0" y="0"/>
-                      <a:ext cx="4456919" cy="1349482"/>
+                      <a:ext cx="3893722" cy="1140625"/>
                     </a:xfrm>
                     <a:prstGeom prst="rect">
                       <a:avLst/>
@@ -2608,10 +3160,10 @@
           <w:noProof/>
         </w:rPr>
         <w:drawing>
-          <wp:inline distT="0" distB="0" distL="0" distR="0" wp14:anchorId="2DB63C48" wp14:editId="66958D42">
-            <wp:extent cx="1581969" cy="1420749"/>
-            <wp:effectExtent l="0" t="0" r="0" b="8255"/>
-            <wp:docPr id="5" name="Picture 5"/>
+          <wp:inline distT="0" distB="0" distL="0" distR="0" wp14:anchorId="3EE17DB8" wp14:editId="2A26F7E9">
+            <wp:extent cx="4428068" cy="1340746"/>
+            <wp:effectExtent l="0" t="0" r="0" b="0"/>
+            <wp:docPr id="4" name="Picture 4"/>
             <wp:cNvGraphicFramePr>
               <a:graphicFrameLocks xmlns:a="http://schemas.openxmlformats.org/drawingml/2006/main" noChangeAspect="1"/>
             </wp:cNvGraphicFramePr>
@@ -2631,7 +3183,7 @@
                   <pic:spPr>
                     <a:xfrm>
                       <a:off x="0" y="0"/>
-                      <a:ext cx="1593529" cy="1431131"/>
+                      <a:ext cx="4456919" cy="1349482"/>
                     </a:xfrm>
                     <a:prstGeom prst="rect">
                       <a:avLst/>
@@ -2646,64 +3198,14 @@
     </w:p>
     <w:p>
       <w:r>
-        <w:t>Repeat this multiple times for each gesture you want to identify.</w:t>
-      </w:r>
-      <w:r>
-        <w:br/>
-      </w:r>
-      <w:r>
-        <w:t>We recommend recording at least 20 samples for each gesture.</w:t>
-      </w:r>
-    </w:p>
-    <w:p>
-      <w:r>
-        <w:lastRenderedPageBreak/>
-        <w:t xml:space="preserve">(4) Start the training process by </w:t>
-      </w:r>
-      <w:r>
-        <w:t>using the “</w:t>
-      </w:r>
-      <w:r>
-        <w:t>startTraining</w:t>
-      </w:r>
-      <w:r>
-        <w:t>” function</w:t>
-      </w:r>
-      <w:r>
-        <w:t>.</w:t>
-      </w:r>
-      <w:r>
-        <w:br/>
-      </w:r>
-      <w:r>
-        <w:t xml:space="preserve">You can optionally register </w:t>
-      </w:r>
-      <w:r>
-        <w:t xml:space="preserve">delegates / </w:t>
-      </w:r>
-      <w:r>
-        <w:t xml:space="preserve">callback </w:t>
-      </w:r>
-      <w:r>
-        <w:t>events</w:t>
-      </w:r>
-      <w:r>
-        <w:t xml:space="preserve"> to receive updates on the learning progress</w:t>
-      </w:r>
-      <w:r>
-        <w:t>.</w:t>
-      </w:r>
-    </w:p>
-    <w:p>
-      <w:r>
         <w:rPr>
           <w:noProof/>
         </w:rPr>
         <w:drawing>
-          <wp:inline distT="0" distB="0" distL="0" distR="0" wp14:anchorId="35D35479" wp14:editId="6A470A2F">
-            <wp:extent cx="5447132" cy="1715249"/>
-            <wp:effectExtent l="0" t="0" r="1270" b="0"/>
-            <wp:docPr id="8" name="Picture 8"/>
+          <wp:inline distT="0" distB="0" distL="0" distR="0" wp14:anchorId="2DB63C48" wp14:editId="66958D42">
+            <wp:extent cx="1581969" cy="1420749"/>
+            <wp:effectExtent l="0" t="0" r="0" b="8255"/>
+            <wp:docPr id="5" name="Picture 5"/>
             <wp:cNvGraphicFramePr>
               <a:graphicFrameLocks xmlns:a="http://schemas.openxmlformats.org/drawingml/2006/main" noChangeAspect="1"/>
             </wp:cNvGraphicFramePr>
@@ -2723,7 +3225,7 @@
                   <pic:spPr>
                     <a:xfrm>
                       <a:off x="0" y="0"/>
-                      <a:ext cx="5452287" cy="1716872"/>
+                      <a:ext cx="1593529" cy="1431131"/>
                     </a:xfrm>
                     <a:prstGeom prst="rect">
                       <a:avLst/>
@@ -2738,20 +3240,28 @@
     </w:p>
     <w:p>
       <w:r>
-        <w:t xml:space="preserve">You can stop the training process </w:t>
-      </w:r>
-      <w:r>
-        <w:t>with the</w:t>
-      </w:r>
-      <w:r>
-        <w:t xml:space="preserve"> </w:t>
-      </w:r>
-      <w:r>
-        <w:t>“</w:t>
-      </w:r>
-      <w:r>
-        <w:t>stopTraining</w:t>
-      </w:r>
+        <w:t>Repeat this multiple times for each gesture you want to identify.</w:t>
+      </w:r>
+      <w:r>
+        <w:br/>
+      </w:r>
+      <w:r>
+        <w:t>We recommend recording at least 20 samples for each gesture.</w:t>
+      </w:r>
+    </w:p>
+    <w:p>
+      <w:r>
+        <w:lastRenderedPageBreak/>
+        <w:t xml:space="preserve">(4) Start the training process by </w:t>
+      </w:r>
+      <w:r>
+        <w:t>using the “</w:t>
+      </w:r>
+      <w:proofErr w:type="spellStart"/>
+      <w:r>
+        <w:t>startTraining</w:t>
+      </w:r>
+      <w:proofErr w:type="spellEnd"/>
       <w:r>
         <w:t>” function</w:t>
       </w:r>
@@ -2762,28 +3272,19 @@
         <w:br/>
       </w:r>
       <w:r>
-        <w:t xml:space="preserve">After training, you can check the gesture identification performance </w:t>
-      </w:r>
-      <w:r>
-        <w:t>with the</w:t>
-      </w:r>
-      <w:r>
-        <w:t xml:space="preserve"> </w:t>
-      </w:r>
-      <w:r>
-        <w:t>“</w:t>
-      </w:r>
-      <w:r>
-        <w:t>recognitionScore</w:t>
-      </w:r>
-      <w:r>
-        <w:t>”</w:t>
-      </w:r>
-      <w:r>
-        <w:t xml:space="preserve"> </w:t>
-      </w:r>
-      <w:r>
-        <w:t>function</w:t>
+        <w:t xml:space="preserve">You can optionally register </w:t>
+      </w:r>
+      <w:r>
+        <w:t xml:space="preserve">delegates / </w:t>
+      </w:r>
+      <w:r>
+        <w:t xml:space="preserve">callback </w:t>
+      </w:r>
+      <w:r>
+        <w:t>events</w:t>
+      </w:r>
+      <w:r>
+        <w:t xml:space="preserve"> to receive updates on the learning progress</w:t>
       </w:r>
       <w:r>
         <w:t>.</w:t>
@@ -2791,144 +3292,14 @@
     </w:p>
     <w:p>
       <w:r>
-        <w:t>(5) Now you can identify new gestures performed by the user in the same way</w:t>
-      </w:r>
-      <w:r>
-        <w:t xml:space="preserve"> </w:t>
-      </w:r>
-      <w:r>
-        <w:t>as you were recording samples</w:t>
-      </w:r>
-      <w:r>
-        <w:t>. Just set the “Record as Sample” parameter of the “startStroke” function to “-1”. The “endStroke” function will provide the ID and name of the identified gesture, together with a similarity measure (0 to 1) of how closely the gesture performance resembled the recorded gesture samples.</w:t>
-      </w:r>
-    </w:p>
-    <w:p>
-      <w:r>
-        <w:t xml:space="preserve">(6) </w:t>
-      </w:r>
-      <w:r>
-        <w:t>Y</w:t>
-      </w:r>
-      <w:r>
-        <w:t xml:space="preserve">ou can save and load </w:t>
-      </w:r>
-      <w:r>
-        <w:t>your</w:t>
-      </w:r>
-      <w:r>
-        <w:t xml:space="preserve"> </w:t>
-      </w:r>
-      <w:r>
-        <w:t>gestures</w:t>
-      </w:r>
-      <w:r>
-        <w:t xml:space="preserve"> to a gesture database file</w:t>
-      </w:r>
-      <w:r>
-        <w:t xml:space="preserve"> with the “Save Gestures To Gesture Database File” function</w:t>
-      </w:r>
-      <w:r>
-        <w:t>.</w:t>
-      </w:r>
-    </w:p>
-    <w:p>
-      <w:r>
-        <w:rPr>
-          <w:b/>
-          <w:bCs/>
-        </w:rPr>
-        <w:t>IMPORTANT</w:t>
-      </w:r>
-      <w:r>
-        <w:t xml:space="preserve">: If you wish to use your gestures in a Unity app (for example with the Unity-based “GestureManager”, then make sure you enable the “Unity Compatibility Mode” in the Details Panel of the GestureRecognitionActor </w:t>
-      </w:r>
-      <w:r>
-        <w:rPr>
-          <w:b/>
-          <w:bCs/>
-          <w:i/>
-          <w:iCs/>
-        </w:rPr>
-        <w:t>before</w:t>
-      </w:r>
-      <w:r>
-        <w:t xml:space="preserve"> you record any gesture samples!</w:t>
-      </w:r>
-    </w:p>
-    <w:p>
-      <w:pPr>
-        <w:rPr>
-          <w:rFonts w:asciiTheme="majorHAnsi" w:eastAsiaTheme="majorEastAsia" w:hAnsiTheme="majorHAnsi" w:cstheme="majorBidi"/>
-          <w:color w:val="2F5496" w:themeColor="accent1" w:themeShade="BF"/>
-          <w:sz w:val="26"/>
-          <w:szCs w:val="26"/>
-        </w:rPr>
-      </w:pPr>
-      <w:r>
-        <w:br w:type="page"/>
-      </w:r>
-    </w:p>
-    <w:p>
-      <w:pPr>
-        <w:pStyle w:val="Heading2"/>
-      </w:pPr>
-      <w:r>
-        <w:lastRenderedPageBreak/>
-        <w:t>7</w:t>
-      </w:r>
-      <w:r>
-        <w:t>:</w:t>
-      </w:r>
-      <w:r>
-        <w:t xml:space="preserve"> </w:t>
-      </w:r>
-      <w:r>
-        <w:t>How to use the GestureCombinations</w:t>
-      </w:r>
-      <w:r>
-        <w:t>Actor</w:t>
-      </w:r>
-      <w:r>
-        <w:t xml:space="preserve"> (for two-handed gestures or gesture combos):</w:t>
-      </w:r>
-    </w:p>
-    <w:p/>
-    <w:p>
-      <w:r>
-        <w:t xml:space="preserve">(1) Place </w:t>
-      </w:r>
-      <w:r>
-        <w:t>GestureCombinationsActor</w:t>
-      </w:r>
-      <w:r>
-        <w:t xml:space="preserve"> </w:t>
-      </w:r>
-      <w:r>
-        <w:t>in your level</w:t>
-      </w:r>
-      <w:r>
-        <w:t xml:space="preserve"> and set the desired “Number of Parts” in the Details Panel. For two-handed gestures, this is usually “2”, but if you intend to use combos of multiple sequential gesture motions for one or two hands, you can choose a different number.</w:t>
-      </w:r>
-      <w:r>
-        <w:t xml:space="preserve"> </w:t>
-      </w:r>
-    </w:p>
-    <w:p>
-      <w:r>
-        <w:t>(2) Create a new Gesture Combination.</w:t>
-      </w:r>
-    </w:p>
-    <w:p>
-      <w:r>
         <w:rPr>
           <w:noProof/>
         </w:rPr>
         <w:drawing>
-          <wp:inline distT="0" distB="0" distL="0" distR="0" wp14:anchorId="741860C6" wp14:editId="690BBD11">
-            <wp:extent cx="2023198" cy="1054646"/>
-            <wp:effectExtent l="0" t="0" r="0" b="0"/>
-            <wp:docPr id="13" name="Picture 13"/>
+          <wp:inline distT="0" distB="0" distL="0" distR="0" wp14:anchorId="35D35479" wp14:editId="6A470A2F">
+            <wp:extent cx="5447132" cy="1715249"/>
+            <wp:effectExtent l="0" t="0" r="1270" b="0"/>
+            <wp:docPr id="8" name="Picture 8"/>
             <wp:cNvGraphicFramePr>
               <a:graphicFrameLocks xmlns:a="http://schemas.openxmlformats.org/drawingml/2006/main" noChangeAspect="1"/>
             </wp:cNvGraphicFramePr>
@@ -2948,7 +3319,7 @@
                   <pic:spPr>
                     <a:xfrm>
                       <a:off x="0" y="0"/>
-                      <a:ext cx="2036371" cy="1061513"/>
+                      <a:ext cx="5452287" cy="1716872"/>
                     </a:xfrm>
                     <a:prstGeom prst="rect">
                       <a:avLst/>
@@ -2963,49 +3334,240 @@
     </w:p>
     <w:p>
       <w:r>
-        <w:t>(</w:t>
-      </w:r>
-      <w:r>
-        <w:t>3</w:t>
-      </w:r>
-      <w:r>
-        <w:t>) Create new Gesture</w:t>
-      </w:r>
-      <w:r>
-        <w:t>s</w:t>
+        <w:t xml:space="preserve">You can stop the training process </w:t>
+      </w:r>
+      <w:r>
+        <w:t>with the</w:t>
       </w:r>
       <w:r>
         <w:t xml:space="preserve"> </w:t>
       </w:r>
       <w:r>
-        <w:t>for each part, starting with part number “0”. (You can use</w:t>
-      </w:r>
-      <w:r>
-        <w:t xml:space="preserve"> "0" to mean "left hand" and gesture part "1" to mean right hand</w:t>
-      </w:r>
-      <w:r>
-        <w:t xml:space="preserve">, </w:t>
-      </w:r>
-      <w:r>
-        <w:t>or any other way to identify the different parts of the Gesture Combination.</w:t>
-      </w:r>
-      <w:r>
-        <w:t>)</w:t>
-      </w:r>
-    </w:p>
-    <w:p>
-      <w:r>
-        <w:rPr>
-          <w:rFonts w:ascii="Overpass Mono" w:hAnsi="Overpass Mono"/>
+        <w:t>“</w:t>
+      </w:r>
+      <w:proofErr w:type="spellStart"/>
+      <w:r>
+        <w:t>stopTraining</w:t>
+      </w:r>
+      <w:proofErr w:type="spellEnd"/>
+      <w:r>
+        <w:t>” function</w:t>
+      </w:r>
+      <w:r>
+        <w:t>.</w:t>
+      </w:r>
+      <w:r>
+        <w:br/>
+      </w:r>
+      <w:r>
+        <w:t xml:space="preserve">After training, you can check the gesture identification performance </w:t>
+      </w:r>
+      <w:r>
+        <w:t>with the</w:t>
+      </w:r>
+      <w:r>
+        <w:t xml:space="preserve"> </w:t>
+      </w:r>
+      <w:r>
+        <w:t>“</w:t>
+      </w:r>
+      <w:proofErr w:type="spellStart"/>
+      <w:r>
+        <w:t>recognitionScore</w:t>
+      </w:r>
+      <w:proofErr w:type="spellEnd"/>
+      <w:r>
+        <w:t>”</w:t>
+      </w:r>
+      <w:r>
+        <w:t xml:space="preserve"> </w:t>
+      </w:r>
+      <w:r>
+        <w:t>function</w:t>
+      </w:r>
+      <w:r>
+        <w:t>.</w:t>
+      </w:r>
+    </w:p>
+    <w:p>
+      <w:r>
+        <w:t>(5) Now you can identify new gestures performed by the user in the same way</w:t>
+      </w:r>
+      <w:r>
+        <w:t xml:space="preserve"> </w:t>
+      </w:r>
+      <w:r>
+        <w:t>as you were recording samples</w:t>
+      </w:r>
+      <w:r>
+        <w:t>. Just set the “Record as Sample” parameter of the “</w:t>
+      </w:r>
+      <w:proofErr w:type="spellStart"/>
+      <w:r>
+        <w:t>startStroke</w:t>
+      </w:r>
+      <w:proofErr w:type="spellEnd"/>
+      <w:r>
+        <w:t>” function to “-1”. The “</w:t>
+      </w:r>
+      <w:proofErr w:type="spellStart"/>
+      <w:r>
+        <w:t>endStroke</w:t>
+      </w:r>
+      <w:proofErr w:type="spellEnd"/>
+      <w:r>
+        <w:t>” function will provide the ID and name of the identified gesture, together with a similarity measure (0 to 1) of how closely the gesture performance resembled the recorded gesture samples.</w:t>
+      </w:r>
+    </w:p>
+    <w:p>
+      <w:r>
+        <w:t xml:space="preserve">(6) </w:t>
+      </w:r>
+      <w:r>
+        <w:t>Y</w:t>
+      </w:r>
+      <w:r>
+        <w:t xml:space="preserve">ou can save and load </w:t>
+      </w:r>
+      <w:r>
+        <w:t>your</w:t>
+      </w:r>
+      <w:r>
+        <w:t xml:space="preserve"> </w:t>
+      </w:r>
+      <w:r>
+        <w:t>gestures</w:t>
+      </w:r>
+      <w:r>
+        <w:t xml:space="preserve"> to a gesture database file</w:t>
+      </w:r>
+      <w:r>
+        <w:t xml:space="preserve"> with the “Save Gestures To Gesture Database File” function</w:t>
+      </w:r>
+      <w:r>
+        <w:t>.</w:t>
+      </w:r>
+    </w:p>
+    <w:p>
+      <w:r>
+        <w:rPr>
+          <w:b/>
+          <w:bCs/>
+        </w:rPr>
+        <w:t>IMPORTANT</w:t>
+      </w:r>
+      <w:r>
+        <w:t>: If you wish to use your gestures in a Unity app (for example with the Unity-based “</w:t>
+      </w:r>
+      <w:proofErr w:type="spellStart"/>
+      <w:r>
+        <w:t>GestureManager</w:t>
+      </w:r>
+      <w:proofErr w:type="spellEnd"/>
+      <w:r>
+        <w:t xml:space="preserve">”, then make sure you enable the “Unity Compatibility Mode” in the Details Panel of the </w:t>
+      </w:r>
+      <w:proofErr w:type="spellStart"/>
+      <w:r>
+        <w:t>GestureRecognitionActor</w:t>
+      </w:r>
+      <w:proofErr w:type="spellEnd"/>
+      <w:r>
+        <w:t xml:space="preserve"> </w:t>
+      </w:r>
+      <w:r>
+        <w:rPr>
+          <w:b/>
+          <w:bCs/>
+          <w:i/>
+          <w:iCs/>
+        </w:rPr>
+        <w:t>before</w:t>
+      </w:r>
+      <w:r>
+        <w:t xml:space="preserve"> you record any gesture samples!</w:t>
+      </w:r>
+    </w:p>
+    <w:p>
+      <w:pPr>
+        <w:rPr>
+          <w:rFonts w:asciiTheme="majorHAnsi" w:eastAsiaTheme="majorEastAsia" w:hAnsiTheme="majorHAnsi" w:cstheme="majorBidi"/>
+          <w:color w:val="2F5496" w:themeColor="accent1" w:themeShade="BF"/>
+          <w:sz w:val="26"/>
+          <w:szCs w:val="26"/>
+        </w:rPr>
+      </w:pPr>
+      <w:r>
+        <w:br w:type="page"/>
+      </w:r>
+    </w:p>
+    <w:p>
+      <w:pPr>
+        <w:pStyle w:val="Heading2"/>
+      </w:pPr>
+      <w:r>
+        <w:lastRenderedPageBreak/>
+        <w:t>7</w:t>
+      </w:r>
+      <w:r>
+        <w:t>:</w:t>
+      </w:r>
+      <w:r>
+        <w:t xml:space="preserve"> </w:t>
+      </w:r>
+      <w:r>
+        <w:t xml:space="preserve">How to use the </w:t>
+      </w:r>
+      <w:proofErr w:type="spellStart"/>
+      <w:r>
+        <w:t>GestureCombinations</w:t>
+      </w:r>
+      <w:r>
+        <w:t>Actor</w:t>
+      </w:r>
+      <w:proofErr w:type="spellEnd"/>
+      <w:r>
+        <w:t xml:space="preserve"> (for two-handed gestures or gesture combos):</w:t>
+      </w:r>
+    </w:p>
+    <w:p/>
+    <w:p>
+      <w:r>
+        <w:t xml:space="preserve">(1) Place </w:t>
+      </w:r>
+      <w:proofErr w:type="spellStart"/>
+      <w:r>
+        <w:t>GestureCombinationsActor</w:t>
+      </w:r>
+      <w:proofErr w:type="spellEnd"/>
+      <w:r>
+        <w:t xml:space="preserve"> </w:t>
+      </w:r>
+      <w:r>
+        <w:t>in your level</w:t>
+      </w:r>
+      <w:r>
+        <w:t xml:space="preserve"> and set the desired “Number of Parts” in the Details Panel. For two-handed gestures, this is usually “2”, but if you intend to use combos of multiple sequential gesture motions for one or two hands, you can choose a different number.</w:t>
+      </w:r>
+      <w:r>
+        <w:t xml:space="preserve"> </w:t>
+      </w:r>
+    </w:p>
+    <w:p>
+      <w:r>
+        <w:t>(2) Create a new Gesture Combination.</w:t>
+      </w:r>
+    </w:p>
+    <w:p>
+      <w:r>
+        <w:rPr>
           <w:noProof/>
-          <w:sz w:val="16"/>
-          <w:szCs w:val="16"/>
         </w:rPr>
         <w:drawing>
-          <wp:inline distT="0" distB="0" distL="0" distR="0" wp14:anchorId="28C1BDC0" wp14:editId="51CDAAB9">
-            <wp:extent cx="3587227" cy="1380015"/>
+          <wp:inline distT="0" distB="0" distL="0" distR="0" wp14:anchorId="741860C6" wp14:editId="690BBD11">
+            <wp:extent cx="2023198" cy="1054646"/>
             <wp:effectExtent l="0" t="0" r="0" b="0"/>
-            <wp:docPr id="12" name="Picture 12"/>
+            <wp:docPr id="13" name="Picture 13"/>
             <wp:cNvGraphicFramePr>
               <a:graphicFrameLocks xmlns:a="http://schemas.openxmlformats.org/drawingml/2006/main" noChangeAspect="1"/>
             </wp:cNvGraphicFramePr>
@@ -3025,7 +3587,7 @@
                   <pic:spPr>
                     <a:xfrm>
                       <a:off x="0" y="0"/>
-                      <a:ext cx="3608693" cy="1388273"/>
+                      <a:ext cx="2036371" cy="1061513"/>
                     </a:xfrm>
                     <a:prstGeom prst="rect">
                       <a:avLst/>
@@ -3040,26 +3602,37 @@
     </w:p>
     <w:p>
       <w:r>
-        <w:t xml:space="preserve">(4) </w:t>
-      </w:r>
-      <w:r>
-        <w:t xml:space="preserve">Then set the Gesture Combination to be the </w:t>
-      </w:r>
-      <w:r>
-        <w:t>combination</w:t>
-      </w:r>
-      <w:r>
-        <w:t xml:space="preserve"> of those gestures.</w:t>
-      </w:r>
-    </w:p>
-    <w:p>
-      <w:pPr>
-        <w:rPr>
-          <w:rFonts w:ascii="Overpass Mono" w:hAnsi="Overpass Mono"/>
-          <w:sz w:val="16"/>
-          <w:szCs w:val="16"/>
-        </w:rPr>
-      </w:pPr>
+        <w:t>(</w:t>
+      </w:r>
+      <w:r>
+        <w:t>3</w:t>
+      </w:r>
+      <w:r>
+        <w:t>) Create new Gesture</w:t>
+      </w:r>
+      <w:r>
+        <w:t>s</w:t>
+      </w:r>
+      <w:r>
+        <w:t xml:space="preserve"> </w:t>
+      </w:r>
+      <w:r>
+        <w:t>for each part, starting with part number “0”. (You can use</w:t>
+      </w:r>
+      <w:r>
+        <w:t xml:space="preserve"> "0" to mean "left hand" and gesture part "1" to mean right hand</w:t>
+      </w:r>
+      <w:r>
+        <w:t xml:space="preserve">, </w:t>
+      </w:r>
+      <w:r>
+        <w:t>or any other way to identify the different parts of the Gesture Combination.</w:t>
+      </w:r>
+      <w:r>
+        <w:t>)</w:t>
+      </w:r>
+    </w:p>
+    <w:p>
       <w:r>
         <w:rPr>
           <w:rFonts w:ascii="Overpass Mono" w:hAnsi="Overpass Mono"/>
@@ -3068,10 +3641,10 @@
           <w:szCs w:val="16"/>
         </w:rPr>
         <w:drawing>
-          <wp:inline distT="0" distB="0" distL="0" distR="0" wp14:anchorId="48BBDD14" wp14:editId="00E7B36F">
-            <wp:extent cx="3741748" cy="1309485"/>
-            <wp:effectExtent l="0" t="0" r="0" b="5080"/>
-            <wp:docPr id="14" name="Picture 14"/>
+          <wp:inline distT="0" distB="0" distL="0" distR="0" wp14:anchorId="28C1BDC0" wp14:editId="51CDAAB9">
+            <wp:extent cx="3587227" cy="1380015"/>
+            <wp:effectExtent l="0" t="0" r="0" b="0"/>
+            <wp:docPr id="12" name="Picture 12"/>
             <wp:cNvGraphicFramePr>
               <a:graphicFrameLocks xmlns:a="http://schemas.openxmlformats.org/drawingml/2006/main" noChangeAspect="1"/>
             </wp:cNvGraphicFramePr>
@@ -3091,7 +3664,7 @@
                   <pic:spPr>
                     <a:xfrm>
                       <a:off x="0" y="0"/>
-                      <a:ext cx="3756151" cy="1314525"/>
+                      <a:ext cx="3608693" cy="1388273"/>
                     </a:xfrm>
                     <a:prstGeom prst="rect">
                       <a:avLst/>
@@ -3106,108 +3679,38 @@
     </w:p>
     <w:p>
       <w:r>
-        <w:t>(</w:t>
-      </w:r>
-      <w:r>
-        <w:t>5</w:t>
-      </w:r>
-      <w:r>
-        <w:t xml:space="preserve">) Record a number of samples for each gesture </w:t>
-      </w:r>
-      <w:r>
-        <w:t>using the</w:t>
-      </w:r>
-      <w:r>
-        <w:t xml:space="preserve"> startStroke, contdStroke and endStroke</w:t>
-      </w:r>
-      <w:r>
-        <w:t xml:space="preserve"> </w:t>
-      </w:r>
-      <w:r>
-        <w:t>for your registered gestures.</w:t>
-      </w:r>
-      <w:r>
-        <w:t xml:space="preserve"> See Section 6 Point 3 of this document for details.</w:t>
-      </w:r>
-      <w:r>
-        <w:t xml:space="preserve"> The gestures for the various parts can be recorded in any order (first left hand then right or first right hand then left) or simultaneously. </w:t>
-      </w:r>
-      <w:r>
-        <w:t>We recommend recording at least 20 samples for each gesture,</w:t>
-      </w:r>
-      <w:r>
-        <w:t xml:space="preserve"> </w:t>
-      </w:r>
-      <w:r>
-        <w:t>and have different people perform each gesture</w:t>
-      </w:r>
-      <w:r>
-        <w:t xml:space="preserve"> in different ways</w:t>
-      </w:r>
-      <w:r>
-        <w:t>.</w:t>
-      </w:r>
-    </w:p>
-    <w:p>
-      <w:r>
-        <w:lastRenderedPageBreak/>
-        <w:t>(</w:t>
-      </w:r>
-      <w:r>
-        <w:t>6</w:t>
-      </w:r>
-      <w:r>
-        <w:t xml:space="preserve">) Start the training process </w:t>
-      </w:r>
-      <w:r>
-        <w:t>with the</w:t>
-      </w:r>
-      <w:r>
-        <w:t xml:space="preserve"> startTraining</w:t>
-      </w:r>
-      <w:r>
-        <w:t xml:space="preserve"> function</w:t>
-      </w:r>
-      <w:r>
-        <w:t>.</w:t>
-      </w:r>
-    </w:p>
-    <w:p>
-      <w:r>
-        <w:t>You can optionally register</w:t>
-      </w:r>
-      <w:r>
-        <w:t xml:space="preserve"> delegates /</w:t>
-      </w:r>
-      <w:r>
-        <w:t xml:space="preserve"> callback </w:t>
-      </w:r>
-      <w:r>
-        <w:t>events</w:t>
-      </w:r>
-      <w:r>
-        <w:t xml:space="preserve"> to receive updates on the learning progress</w:t>
-      </w:r>
-      <w:r>
-        <w:t xml:space="preserve"> </w:t>
-      </w:r>
-      <w:r>
-        <w:t>and the end of the training</w:t>
-      </w:r>
-      <w:r>
-        <w:t>.</w:t>
-      </w:r>
-    </w:p>
-    <w:p>
-      <w:r>
-        <w:rPr>
+        <w:t xml:space="preserve">(4) </w:t>
+      </w:r>
+      <w:r>
+        <w:t xml:space="preserve">Then set the Gesture Combination to be the </w:t>
+      </w:r>
+      <w:r>
+        <w:t>combination</w:t>
+      </w:r>
+      <w:r>
+        <w:t xml:space="preserve"> of those gestures.</w:t>
+      </w:r>
+    </w:p>
+    <w:p>
+      <w:pPr>
+        <w:rPr>
+          <w:rFonts w:ascii="Overpass Mono" w:hAnsi="Overpass Mono"/>
+          <w:sz w:val="16"/>
+          <w:szCs w:val="16"/>
+        </w:rPr>
+      </w:pPr>
+      <w:r>
+        <w:rPr>
+          <w:rFonts w:ascii="Overpass Mono" w:hAnsi="Overpass Mono"/>
           <w:noProof/>
+          <w:sz w:val="16"/>
+          <w:szCs w:val="16"/>
         </w:rPr>
         <w:drawing>
-          <wp:inline distT="0" distB="0" distL="0" distR="0" wp14:anchorId="144F5D27" wp14:editId="75885BE8">
-            <wp:extent cx="5612130" cy="1370965"/>
-            <wp:effectExtent l="0" t="0" r="7620" b="635"/>
-            <wp:docPr id="15" name="Picture 15"/>
+          <wp:inline distT="0" distB="0" distL="0" distR="0" wp14:anchorId="48BBDD14" wp14:editId="00E7B36F">
+            <wp:extent cx="3741748" cy="1309485"/>
+            <wp:effectExtent l="0" t="0" r="0" b="5080"/>
+            <wp:docPr id="14" name="Picture 14"/>
             <wp:cNvGraphicFramePr>
               <a:graphicFrameLocks xmlns:a="http://schemas.openxmlformats.org/drawingml/2006/main" noChangeAspect="1"/>
             </wp:cNvGraphicFramePr>
@@ -3227,7 +3730,7 @@
                   <pic:spPr>
                     <a:xfrm>
                       <a:off x="0" y="0"/>
-                      <a:ext cx="5612130" cy="1370965"/>
+                      <a:ext cx="3756151" cy="1314525"/>
                     </a:xfrm>
                     <a:prstGeom prst="rect">
                       <a:avLst/>
@@ -3242,68 +3745,122 @@
     </w:p>
     <w:p>
       <w:r>
-        <w:t xml:space="preserve">You can stop the training process by </w:t>
+        <w:t>(</w:t>
+      </w:r>
+      <w:r>
+        <w:t>5</w:t>
+      </w:r>
+      <w:r>
+        <w:t xml:space="preserve">) Record a number of samples for each gesture </w:t>
       </w:r>
       <w:r>
         <w:t>using the</w:t>
       </w:r>
       <w:r>
-        <w:t xml:space="preserve"> stopTraining</w:t>
-      </w:r>
+        <w:t xml:space="preserve"> </w:t>
+      </w:r>
+      <w:proofErr w:type="spellStart"/>
+      <w:r>
+        <w:t>startStroke</w:t>
+      </w:r>
+      <w:proofErr w:type="spellEnd"/>
+      <w:r>
+        <w:t xml:space="preserve">, </w:t>
+      </w:r>
+      <w:proofErr w:type="spellStart"/>
+      <w:r>
+        <w:t>contdStroke</w:t>
+      </w:r>
+      <w:proofErr w:type="spellEnd"/>
+      <w:r>
+        <w:t xml:space="preserve"> and </w:t>
+      </w:r>
+      <w:proofErr w:type="spellStart"/>
+      <w:r>
+        <w:t>endStroke</w:t>
+      </w:r>
+      <w:proofErr w:type="spellEnd"/>
+      <w:r>
+        <w:t xml:space="preserve"> </w:t>
+      </w:r>
+      <w:r>
+        <w:t>for your registered gestures.</w:t>
+      </w:r>
+      <w:r>
+        <w:t xml:space="preserve"> See Section 6 Point 3 of this document for details.</w:t>
+      </w:r>
+      <w:r>
+        <w:t xml:space="preserve"> The gestures for the various parts can be recorded in any order (first left hand then right or first right hand then left) or simultaneously. </w:t>
+      </w:r>
+      <w:r>
+        <w:t>We recommend recording at least 20 samples for each gesture,</w:t>
+      </w:r>
+      <w:r>
+        <w:t xml:space="preserve"> </w:t>
+      </w:r>
+      <w:r>
+        <w:t>and have different people perform each gesture</w:t>
+      </w:r>
+      <w:r>
+        <w:t xml:space="preserve"> in different ways</w:t>
+      </w:r>
+      <w:r>
+        <w:t>.</w:t>
+      </w:r>
+    </w:p>
+    <w:p>
+      <w:r>
+        <w:lastRenderedPageBreak/>
+        <w:t>(</w:t>
+      </w:r>
+      <w:r>
+        <w:t>6</w:t>
+      </w:r>
+      <w:r>
+        <w:t xml:space="preserve">) Start the training process </w:t>
+      </w:r>
+      <w:r>
+        <w:t>with the</w:t>
+      </w:r>
+      <w:r>
+        <w:t xml:space="preserve"> </w:t>
+      </w:r>
+      <w:proofErr w:type="spellStart"/>
+      <w:r>
+        <w:t>startTraining</w:t>
+      </w:r>
+      <w:proofErr w:type="spellEnd"/>
       <w:r>
         <w:t xml:space="preserve"> function</w:t>
       </w:r>
       <w:r>
         <w:t>.</w:t>
       </w:r>
+    </w:p>
+    <w:p>
+      <w:r>
+        <w:t>You can optionally register</w:t>
+      </w:r>
+      <w:r>
+        <w:t xml:space="preserve"> delegates /</w:t>
+      </w:r>
+      <w:r>
+        <w:t xml:space="preserve"> callback </w:t>
+      </w:r>
+      <w:r>
+        <w:t>events</w:t>
+      </w:r>
+      <w:r>
+        <w:t xml:space="preserve"> to receive updates on the learning progress</w:t>
+      </w:r>
       <w:r>
         <w:t xml:space="preserve"> </w:t>
       </w:r>
       <w:r>
-        <w:t xml:space="preserve">After training, you can check the gesture identification performance </w:t>
-      </w:r>
-      <w:r>
-        <w:t>with the</w:t>
-      </w:r>
-      <w:r>
-        <w:t xml:space="preserve"> recognitionScore</w:t>
-      </w:r>
-      <w:r>
-        <w:t xml:space="preserve"> function</w:t>
-      </w:r>
-      <w:r>
-        <w:t xml:space="preserve"> </w:t>
-      </w:r>
-      <w:r>
-        <w:t>(a value of 1 means 100% correct recognition).</w:t>
-      </w:r>
-    </w:p>
-    <w:p>
-      <w:r>
-        <w:t>(5) Now you can identify new gestures performed by the user in the same way</w:t>
-      </w:r>
-      <w:r>
-        <w:t xml:space="preserve"> </w:t>
-      </w:r>
-      <w:r>
-        <w:t>as you were recording samples</w:t>
-      </w:r>
-      <w:r>
-        <w:t xml:space="preserve"> by using the “startStroke”, “contdStoke”, and “endStroke” functions, just by setting the “Record as Sample” parameter to “-1”. Again, the order of performances </w:t>
-      </w:r>
-      <w:r>
-        <w:t>(first left then right, first right then left, or simultaneously) does not matter.</w:t>
-      </w:r>
-    </w:p>
-    <w:p>
-      <w:r>
-        <w:t xml:space="preserve">After </w:t>
-      </w:r>
-      <w:r>
-        <w:t xml:space="preserve">all parts (for example left and right hand, or just one hand when only one hand was gesturing) </w:t>
-      </w:r>
-      <w:r>
-        <w:t>have been completed, use the “Identify Gesture Combination” to find out which Gesture Combination was performed by the user.</w:t>
+        <w:t>and the end of the training</w:t>
+      </w:r>
+      <w:r>
+        <w:t>.</w:t>
       </w:r>
     </w:p>
     <w:p>
@@ -3312,10 +3869,10 @@
           <w:noProof/>
         </w:rPr>
         <w:drawing>
-          <wp:inline distT="0" distB="0" distL="0" distR="0" wp14:anchorId="65BC1336" wp14:editId="0FB29A69">
-            <wp:extent cx="1795142" cy="1077085"/>
-            <wp:effectExtent l="0" t="0" r="0" b="8890"/>
-            <wp:docPr id="16" name="Picture 16"/>
+          <wp:inline distT="0" distB="0" distL="0" distR="0" wp14:anchorId="144F5D27" wp14:editId="75885BE8">
+            <wp:extent cx="5612130" cy="1370965"/>
+            <wp:effectExtent l="0" t="0" r="7620" b="635"/>
+            <wp:docPr id="15" name="Picture 15"/>
             <wp:cNvGraphicFramePr>
               <a:graphicFrameLocks xmlns:a="http://schemas.openxmlformats.org/drawingml/2006/main" noChangeAspect="1"/>
             </wp:cNvGraphicFramePr>
@@ -3335,7 +3892,7 @@
                   <pic:spPr>
                     <a:xfrm>
                       <a:off x="0" y="0"/>
-                      <a:ext cx="1806804" cy="1084082"/>
+                      <a:ext cx="5612130" cy="1370965"/>
                     </a:xfrm>
                     <a:prstGeom prst="rect">
                       <a:avLst/>
@@ -3350,25 +3907,102 @@
     </w:p>
     <w:p>
       <w:r>
-        <w:t xml:space="preserve">(6) Now you can save and load the </w:t>
-      </w:r>
-      <w:r>
-        <w:t xml:space="preserve">gestures </w:t>
-      </w:r>
-      <w:r>
-        <w:t>(and the trained AI) by using the “Save to Gesture Database File” and “Load Gesture Database File”</w:t>
+        <w:t xml:space="preserve">You can stop the training process by </w:t>
+      </w:r>
+      <w:r>
+        <w:t>using the</w:t>
       </w:r>
       <w:r>
         <w:t xml:space="preserve"> </w:t>
       </w:r>
-      <w:r>
-        <w:t>functions</w:t>
+      <w:proofErr w:type="spellStart"/>
+      <w:r>
+        <w:t>stopTraining</w:t>
+      </w:r>
+      <w:proofErr w:type="spellEnd"/>
+      <w:r>
+        <w:t xml:space="preserve"> function</w:t>
       </w:r>
       <w:r>
         <w:t>.</w:t>
       </w:r>
       <w:r>
-        <w:t xml:space="preserve"> The path can be either absolute or relative within your project.</w:t>
+        <w:t xml:space="preserve"> </w:t>
+      </w:r>
+      <w:r>
+        <w:t xml:space="preserve">After training, you can check the gesture identification performance </w:t>
+      </w:r>
+      <w:r>
+        <w:t>with the</w:t>
+      </w:r>
+      <w:r>
+        <w:t xml:space="preserve"> </w:t>
+      </w:r>
+      <w:proofErr w:type="spellStart"/>
+      <w:r>
+        <w:t>recognitionScore</w:t>
+      </w:r>
+      <w:proofErr w:type="spellEnd"/>
+      <w:r>
+        <w:t xml:space="preserve"> function</w:t>
+      </w:r>
+      <w:r>
+        <w:t xml:space="preserve"> </w:t>
+      </w:r>
+      <w:r>
+        <w:t>(a value of 1 means 100% correct recognition).</w:t>
+      </w:r>
+    </w:p>
+    <w:p>
+      <w:r>
+        <w:t>(5) Now you can identify new gestures performed by the user in the same way</w:t>
+      </w:r>
+      <w:r>
+        <w:t xml:space="preserve"> </w:t>
+      </w:r>
+      <w:r>
+        <w:t>as you were recording samples</w:t>
+      </w:r>
+      <w:r>
+        <w:t xml:space="preserve"> by using the “</w:t>
+      </w:r>
+      <w:proofErr w:type="spellStart"/>
+      <w:r>
+        <w:t>startStroke</w:t>
+      </w:r>
+      <w:proofErr w:type="spellEnd"/>
+      <w:r>
+        <w:t>”, “</w:t>
+      </w:r>
+      <w:proofErr w:type="spellStart"/>
+      <w:r>
+        <w:t>contdStoke</w:t>
+      </w:r>
+      <w:proofErr w:type="spellEnd"/>
+      <w:r>
+        <w:t>”, and “</w:t>
+      </w:r>
+      <w:proofErr w:type="spellStart"/>
+      <w:r>
+        <w:t>endStroke</w:t>
+      </w:r>
+      <w:proofErr w:type="spellEnd"/>
+      <w:r>
+        <w:t xml:space="preserve">” functions, just by setting the “Record as Sample” parameter to “-1”. Again, the order of performances </w:t>
+      </w:r>
+      <w:r>
+        <w:t>(first left then right, first right then left, or simultaneously) does not matter.</w:t>
+      </w:r>
+    </w:p>
+    <w:p>
+      <w:r>
+        <w:t xml:space="preserve">After </w:t>
+      </w:r>
+      <w:r>
+        <w:t xml:space="preserve">all parts (for example left and right hand, or just one hand when only one hand was gesturing) </w:t>
+      </w:r>
+      <w:r>
+        <w:t>have been completed, use the “Identify Gesture Combination” to find out which Gesture Combination was performed by the user.</w:t>
       </w:r>
     </w:p>
     <w:p>
@@ -3377,10 +4011,10 @@
           <w:noProof/>
         </w:rPr>
         <w:drawing>
-          <wp:inline distT="0" distB="0" distL="0" distR="0" wp14:anchorId="500E4EB9" wp14:editId="1C938947">
-            <wp:extent cx="2098072" cy="1441151"/>
-            <wp:effectExtent l="0" t="0" r="0" b="6985"/>
-            <wp:docPr id="17" name="Picture 17"/>
+          <wp:inline distT="0" distB="0" distL="0" distR="0" wp14:anchorId="65BC1336" wp14:editId="0FB29A69">
+            <wp:extent cx="1795142" cy="1077085"/>
+            <wp:effectExtent l="0" t="0" r="0" b="8890"/>
+            <wp:docPr id="16" name="Picture 16"/>
             <wp:cNvGraphicFramePr>
               <a:graphicFrameLocks xmlns:a="http://schemas.openxmlformats.org/drawingml/2006/main" noChangeAspect="1"/>
             </wp:cNvGraphicFramePr>
@@ -3400,6 +4034,71 @@
                   <pic:spPr>
                     <a:xfrm>
                       <a:off x="0" y="0"/>
+                      <a:ext cx="1806804" cy="1084082"/>
+                    </a:xfrm>
+                    <a:prstGeom prst="rect">
+                      <a:avLst/>
+                    </a:prstGeom>
+                  </pic:spPr>
+                </pic:pic>
+              </a:graphicData>
+            </a:graphic>
+          </wp:inline>
+        </w:drawing>
+      </w:r>
+    </w:p>
+    <w:p>
+      <w:r>
+        <w:t xml:space="preserve">(6) Now you can save and load the </w:t>
+      </w:r>
+      <w:r>
+        <w:t xml:space="preserve">gestures </w:t>
+      </w:r>
+      <w:r>
+        <w:t>(and the trained AI) by using the “Save to Gesture Database File” and “Load Gesture Database File”</w:t>
+      </w:r>
+      <w:r>
+        <w:t xml:space="preserve"> </w:t>
+      </w:r>
+      <w:r>
+        <w:t>functions</w:t>
+      </w:r>
+      <w:r>
+        <w:t>.</w:t>
+      </w:r>
+      <w:r>
+        <w:t xml:space="preserve"> The path can be either absolute or relative within your project.</w:t>
+      </w:r>
+    </w:p>
+    <w:p>
+      <w:r>
+        <w:rPr>
+          <w:noProof/>
+        </w:rPr>
+        <w:drawing>
+          <wp:inline distT="0" distB="0" distL="0" distR="0" wp14:anchorId="500E4EB9" wp14:editId="1C938947">
+            <wp:extent cx="2098072" cy="1441151"/>
+            <wp:effectExtent l="0" t="0" r="0" b="6985"/>
+            <wp:docPr id="17" name="Picture 17"/>
+            <wp:cNvGraphicFramePr>
+              <a:graphicFrameLocks xmlns:a="http://schemas.openxmlformats.org/drawingml/2006/main" noChangeAspect="1"/>
+            </wp:cNvGraphicFramePr>
+            <a:graphic xmlns:a="http://schemas.openxmlformats.org/drawingml/2006/main">
+              <a:graphicData uri="http://schemas.openxmlformats.org/drawingml/2006/picture">
+                <pic:pic xmlns:pic="http://schemas.openxmlformats.org/drawingml/2006/picture">
+                  <pic:nvPicPr>
+                    <pic:cNvPr id="1" name=""/>
+                    <pic:cNvPicPr/>
+                  </pic:nvPicPr>
+                  <pic:blipFill>
+                    <a:blip r:embed="rId29"/>
+                    <a:stretch>
+                      <a:fillRect/>
+                    </a:stretch>
+                  </pic:blipFill>
+                  <pic:spPr>
+                    <a:xfrm>
+                      <a:off x="0" y="0"/>
                       <a:ext cx="2108773" cy="1448502"/>
                     </a:xfrm>
                     <a:prstGeom prst="rect">
@@ -3446,20 +4145,38 @@
         <w:t xml:space="preserve"> in my own program do I have to create the</w:t>
       </w:r>
       <w:r>
-        <w:t xml:space="preserve"> MiVRyActor,</w:t>
-      </w:r>
-      <w:r>
-        <w:t xml:space="preserve"> GestureRecognition</w:t>
+        <w:t xml:space="preserve"> </w:t>
+      </w:r>
+      <w:proofErr w:type="spellStart"/>
+      <w:r>
+        <w:t>MiVRyActor</w:t>
+      </w:r>
+      <w:proofErr w:type="spellEnd"/>
+      <w:r>
+        <w:t>,</w:t>
+      </w:r>
+      <w:r>
+        <w:t xml:space="preserve"> </w:t>
+      </w:r>
+      <w:proofErr w:type="spellStart"/>
+      <w:r>
+        <w:t>GestureRecognition</w:t>
       </w:r>
       <w:r>
         <w:t>Actor</w:t>
       </w:r>
-      <w:r>
-        <w:t xml:space="preserve"> or GestureCombination</w:t>
+      <w:proofErr w:type="spellEnd"/>
+      <w:r>
+        <w:t xml:space="preserve"> or </w:t>
+      </w:r>
+      <w:proofErr w:type="spellStart"/>
+      <w:r>
+        <w:t>GestureCombination</w:t>
       </w:r>
       <w:r>
         <w:t>Actor</w:t>
       </w:r>
+      <w:proofErr w:type="spellEnd"/>
       <w:r>
         <w:t>?</w:t>
       </w:r>
@@ -3518,7 +4235,23 @@
       </w:pPr>
       <w:r>
         <w:br/>
-        <w:t>Use a GestureCombinationsActor with two parts (for left hand and right hand) and then create Gesture Combinations that only define a gesture for one part (ie hand). The following table shows an example:</w:t>
+        <w:t xml:space="preserve">Use a </w:t>
+      </w:r>
+      <w:proofErr w:type="spellStart"/>
+      <w:r>
+        <w:t>GestureCombinationsActor</w:t>
+      </w:r>
+      <w:proofErr w:type="spellEnd"/>
+      <w:r>
+        <w:t xml:space="preserve"> with two parts (for left hand and right hand) and then create Gesture Combinations that only define a gesture for one part (</w:t>
+      </w:r>
+      <w:proofErr w:type="spellStart"/>
+      <w:r>
+        <w:t>ie</w:t>
+      </w:r>
+      <w:proofErr w:type="spellEnd"/>
+      <w:r>
+        <w:t xml:space="preserve"> hand). The following table shows an example:</w:t>
       </w:r>
     </w:p>
     <w:tbl>
@@ -3991,7 +4724,31 @@
         <w:pStyle w:val="ListParagraph"/>
       </w:pPr>
       <w:r>
-        <w:t>You can also use the GestureManager to create such GestureCombinations and then load the resulting file with a MiVRy actor.</w:t>
+        <w:t xml:space="preserve">You can also use the </w:t>
+      </w:r>
+      <w:proofErr w:type="spellStart"/>
+      <w:r>
+        <w:t>GestureManager</w:t>
+      </w:r>
+      <w:proofErr w:type="spellEnd"/>
+      <w:r>
+        <w:t xml:space="preserve"> to create such </w:t>
+      </w:r>
+      <w:proofErr w:type="spellStart"/>
+      <w:r>
+        <w:t>GestureCombinations</w:t>
+      </w:r>
+      <w:proofErr w:type="spellEnd"/>
+      <w:r>
+        <w:t xml:space="preserve"> and then load the resulting file with a </w:t>
+      </w:r>
+      <w:proofErr w:type="spellStart"/>
+      <w:r>
+        <w:t>MiVRy</w:t>
+      </w:r>
+      <w:proofErr w:type="spellEnd"/>
+      <w:r>
+        <w:t xml:space="preserve"> actor.</w:t>
       </w:r>
       <w:r>
         <w:br/>
@@ -4018,21 +4775,59 @@
         <w:br/>
         <w:t>To identify gestures continuously without a clear “beginning” and “end”, use the “</w:t>
       </w:r>
+      <w:proofErr w:type="spellStart"/>
       <w:r>
         <w:t>contdIdentify</w:t>
       </w:r>
-      <w:r>
-        <w:t xml:space="preserve">” function. You still have to call “startStroke” once (for example at the start of the level), and have to continuously provide the controller position with the “contdStroke” function. Then, after the “contdStroke”, use the “contdIdentify” function to identify the currently performed gesture. Use the </w:t>
-      </w:r>
+      <w:proofErr w:type="spellEnd"/>
+      <w:r>
+        <w:t>” function. You still have to call “</w:t>
+      </w:r>
+      <w:proofErr w:type="spellStart"/>
+      <w:r>
+        <w:t>startStroke</w:t>
+      </w:r>
+      <w:proofErr w:type="spellEnd"/>
+      <w:r>
+        <w:t>” once (for example at the start of the level), and have to continuously provide the controller position with the “</w:t>
+      </w:r>
+      <w:proofErr w:type="spellStart"/>
+      <w:r>
+        <w:t>contdStroke</w:t>
+      </w:r>
+      <w:proofErr w:type="spellEnd"/>
+      <w:r>
+        <w:t>” function. Then, after the “</w:t>
+      </w:r>
+      <w:proofErr w:type="spellStart"/>
+      <w:r>
+        <w:t>contdStroke</w:t>
+      </w:r>
+      <w:proofErr w:type="spellEnd"/>
+      <w:r>
+        <w:t>”, use the “</w:t>
+      </w:r>
+      <w:proofErr w:type="spellStart"/>
+      <w:r>
+        <w:t>contdIdentify</w:t>
+      </w:r>
+      <w:proofErr w:type="spellEnd"/>
+      <w:r>
+        <w:t xml:space="preserve">” function to identify the currently performed gesture. Use the </w:t>
+      </w:r>
+      <w:proofErr w:type="spellStart"/>
       <w:r>
         <w:t>contdIdentificationPeriod</w:t>
       </w:r>
+      <w:proofErr w:type="spellEnd"/>
       <w:r>
         <w:t xml:space="preserve"> value to control how long of a time frame to consider in the identification. You can also use </w:t>
       </w:r>
+      <w:proofErr w:type="spellStart"/>
       <w:r>
         <w:t>contdIdentificationSmoothing</w:t>
       </w:r>
+      <w:proofErr w:type="spellEnd"/>
       <w:r>
         <w:t xml:space="preserve"> to avoid the identification result from jumping from one gesture ID to another too easily.</w:t>
       </w:r>
@@ -4062,7 +4857,23 @@
           <w:i/>
           <w:iCs/>
         </w:rPr>
-        <w:t xml:space="preserve">Please use the "GestureManager" </w:t>
+        <w:t>Please use the "</w:t>
+      </w:r>
+      <w:proofErr w:type="spellStart"/>
+      <w:r>
+        <w:rPr>
+          <w:i/>
+          <w:iCs/>
+        </w:rPr>
+        <w:t>GestureManager</w:t>
+      </w:r>
+      <w:proofErr w:type="spellEnd"/>
+      <w:r>
+        <w:rPr>
+          <w:i/>
+          <w:iCs/>
+        </w:rPr>
+        <w:t xml:space="preserve">" </w:t>
       </w:r>
       <w:r>
         <w:rPr>
@@ -4125,7 +4936,87 @@
           <w:i/>
           <w:iCs/>
         </w:rPr>
-        <w:t xml:space="preserve"> Please note that the GestureManager is based on Unity, so if you record gestures in the GestureManager and want to use them in Unreal, enable the “Unity Compatibility Mode” in your MiVRyActor, GestureRecognitionActor, or GestureCombinationsActor.</w:t>
+        <w:t xml:space="preserve"> Please note that the </w:t>
+      </w:r>
+      <w:proofErr w:type="spellStart"/>
+      <w:r>
+        <w:rPr>
+          <w:i/>
+          <w:iCs/>
+        </w:rPr>
+        <w:t>GestureManager</w:t>
+      </w:r>
+      <w:proofErr w:type="spellEnd"/>
+      <w:r>
+        <w:rPr>
+          <w:i/>
+          <w:iCs/>
+        </w:rPr>
+        <w:t xml:space="preserve"> is based on Unity, so if you record gestures in the </w:t>
+      </w:r>
+      <w:proofErr w:type="spellStart"/>
+      <w:r>
+        <w:rPr>
+          <w:i/>
+          <w:iCs/>
+        </w:rPr>
+        <w:t>GestureManager</w:t>
+      </w:r>
+      <w:proofErr w:type="spellEnd"/>
+      <w:r>
+        <w:rPr>
+          <w:i/>
+          <w:iCs/>
+        </w:rPr>
+        <w:t xml:space="preserve"> and want to use them in Unreal, enable the “Unity Compatibility Mode” in your </w:t>
+      </w:r>
+      <w:proofErr w:type="spellStart"/>
+      <w:r>
+        <w:rPr>
+          <w:i/>
+          <w:iCs/>
+        </w:rPr>
+        <w:t>MiVRyActor</w:t>
+      </w:r>
+      <w:proofErr w:type="spellEnd"/>
+      <w:r>
+        <w:rPr>
+          <w:i/>
+          <w:iCs/>
+        </w:rPr>
+        <w:t xml:space="preserve">, </w:t>
+      </w:r>
+      <w:proofErr w:type="spellStart"/>
+      <w:r>
+        <w:rPr>
+          <w:i/>
+          <w:iCs/>
+        </w:rPr>
+        <w:t>GestureRecognitionActor</w:t>
+      </w:r>
+      <w:proofErr w:type="spellEnd"/>
+      <w:r>
+        <w:rPr>
+          <w:i/>
+          <w:iCs/>
+        </w:rPr>
+        <w:t xml:space="preserve">, or </w:t>
+      </w:r>
+      <w:proofErr w:type="spellStart"/>
+      <w:r>
+        <w:rPr>
+          <w:i/>
+          <w:iCs/>
+        </w:rPr>
+        <w:t>GestureCombinationsActor</w:t>
+      </w:r>
+      <w:proofErr w:type="spellEnd"/>
+      <w:r>
+        <w:rPr>
+          <w:i/>
+          <w:iCs/>
+        </w:rPr>
+        <w:t>.</w:t>
       </w:r>
       <w:r>
         <w:rPr>
@@ -4289,7 +5180,7 @@
         </w:rPr>
         <w:t xml:space="preserve">Please contact us at </w:t>
       </w:r>
-      <w:hyperlink r:id="rId29" w:history="1">
+      <w:hyperlink r:id="rId30" w:history="1">
         <w:r>
           <w:rPr>
             <w:rStyle w:val="Hyperlink"/>
@@ -4329,7 +5220,15 @@
         <w:t>use the</w:t>
       </w:r>
       <w:r>
-        <w:t xml:space="preserve"> “startTraining”</w:t>
+        <w:t xml:space="preserve"> “</w:t>
+      </w:r>
+      <w:proofErr w:type="spellStart"/>
+      <w:r>
+        <w:t>startTraining</w:t>
+      </w:r>
+      <w:proofErr w:type="spellEnd"/>
+      <w:r>
+        <w:t>”</w:t>
       </w:r>
       <w:r>
         <w:t xml:space="preserve"> function</w:t>
@@ -4348,7 +5247,23 @@
           <w:i/>
           <w:iCs/>
         </w:rPr>
-        <w:t>No, you only need to call startTraining after you have recorded new gesture data (samples) and want these new recordings to be used by the AI. However, you need to save the AI after training to a database file (.DAT) and load this file in your game before using the other gesture recognition functions.</w:t>
+        <w:t xml:space="preserve">No, you only need to call </w:t>
+      </w:r>
+      <w:proofErr w:type="spellStart"/>
+      <w:r>
+        <w:rPr>
+          <w:i/>
+          <w:iCs/>
+        </w:rPr>
+        <w:t>startTraining</w:t>
+      </w:r>
+      <w:proofErr w:type="spellEnd"/>
+      <w:r>
+        <w:rPr>
+          <w:i/>
+          <w:iCs/>
+        </w:rPr>
+        <w:t xml:space="preserve"> after you have recorded new gesture data (samples) and want these new recordings to be used by the AI. However, you need to save the AI after training to a database file (.DAT) and load this file in your game before using the other gesture recognition functions.</w:t>
       </w:r>
       <w:r>
         <w:rPr>
@@ -4491,6 +5406,7 @@
         </w:rPr>
         <w:t xml:space="preserve">Therefore, if you consider your gestures to be relative to the world “up” (sky) and “down” (ground) rather than the visual “upper end of the screen” and “lower end of the screen”, then change the </w:t>
       </w:r>
+      <w:proofErr w:type="spellStart"/>
       <w:r>
         <w:rPr>
           <w:b/>
@@ -4500,6 +5416,7 @@
         </w:rPr>
         <w:t>frameOfReferenceUpDownPitch</w:t>
       </w:r>
+      <w:proofErr w:type="spellEnd"/>
       <w:r>
         <w:rPr>
           <w:i/>
@@ -4507,6 +5424,7 @@
         </w:rPr>
         <w:t xml:space="preserve"> to </w:t>
       </w:r>
+      <w:proofErr w:type="spellStart"/>
       <w:r>
         <w:rPr>
           <w:b/>
@@ -4516,6 +5434,7 @@
         </w:rPr>
         <w:t>FrameOfReference.World</w:t>
       </w:r>
+      <w:proofErr w:type="spellEnd"/>
       <w:r>
         <w:rPr>
           <w:i/>
@@ -4545,7 +5464,221 @@
         <w:t>available for the yaw (compass direction) and head tilt.</w:t>
       </w:r>
       <w:r>
-        <w:br w:type="page"/>
+        <w:t xml:space="preserve"> </w:t>
+      </w:r>
+      <w:r>
+        <w:br/>
+      </w:r>
+    </w:p>
+    <w:p>
+      <w:pPr>
+        <w:pStyle w:val="ListParagraph"/>
+        <w:numPr>
+          <w:ilvl w:val="0"/>
+          <w:numId w:val="1"/>
+        </w:numPr>
+      </w:pPr>
+      <w:r>
+        <w:t xml:space="preserve"> Loading </w:t>
+      </w:r>
+      <w:proofErr w:type="spellStart"/>
+      <w:r>
+        <w:t>GestureDatabase</w:t>
+      </w:r>
+      <w:proofErr w:type="spellEnd"/>
+      <w:r>
+        <w:t xml:space="preserve"> files takes a long time, freezing the app for a few seconds. How can this be avoided?</w:t>
+      </w:r>
+      <w:r>
+        <w:t xml:space="preserve"> </w:t>
+      </w:r>
+      <w:r>
+        <w:br/>
+      </w:r>
+      <w:r>
+        <w:br/>
+      </w:r>
+      <w:r>
+        <w:rPr>
+          <w:i/>
+          <w:iCs/>
+        </w:rPr>
+        <w:t xml:space="preserve">You can “Load Gesture Database File Async” (or “Load Gesture Database Buffer Async”) functions instead. These start the loading process in the background and will return almost immediately. Note that you will be unable to use the </w:t>
+      </w:r>
+      <w:proofErr w:type="spellStart"/>
+      <w:r>
+        <w:rPr>
+          <w:i/>
+          <w:iCs/>
+        </w:rPr>
+        <w:t>GestureRecognitionActor</w:t>
+      </w:r>
+      <w:proofErr w:type="spellEnd"/>
+      <w:r>
+        <w:rPr>
+          <w:i/>
+          <w:iCs/>
+        </w:rPr>
+        <w:t xml:space="preserve"> / </w:t>
+      </w:r>
+      <w:proofErr w:type="spellStart"/>
+      <w:r>
+        <w:rPr>
+          <w:i/>
+          <w:iCs/>
+        </w:rPr>
+        <w:t>GestureCombinationsActor</w:t>
+      </w:r>
+      <w:proofErr w:type="spellEnd"/>
+      <w:r>
+        <w:rPr>
+          <w:i/>
+          <w:iCs/>
+        </w:rPr>
+        <w:t xml:space="preserve"> while the load</w:t>
+      </w:r>
+      <w:r>
+        <w:rPr>
+          <w:i/>
+          <w:iCs/>
+        </w:rPr>
+        <w:t>ing takes place in the background. You can use the “Is Loading” function to test if the Actor is still loading, and you can also set up a callback event (“On Loading Finish Delegate”) to receive a notification when the loading process finished. The callback will include the result (zero on success or a negative error code on failure) of the loading process.</w:t>
+      </w:r>
+      <w:r>
+        <w:rPr>
+          <w:i/>
+          <w:iCs/>
+        </w:rPr>
+        <w:t xml:space="preserve"> </w:t>
+      </w:r>
+      <w:r>
+        <w:rPr>
+          <w:i/>
+          <w:iCs/>
+        </w:rPr>
+        <w:br/>
+      </w:r>
+      <w:r>
+        <w:rPr>
+          <w:noProof/>
+        </w:rPr>
+        <w:drawing>
+          <wp:inline distT="0" distB="0" distL="0" distR="0" wp14:anchorId="18B1DB21" wp14:editId="7B2DFCFB">
+            <wp:extent cx="5612130" cy="3013710"/>
+            <wp:effectExtent l="0" t="0" r="7620" b="0"/>
+            <wp:docPr id="18" name="Picture 18"/>
+            <wp:cNvGraphicFramePr>
+              <a:graphicFrameLocks xmlns:a="http://schemas.openxmlformats.org/drawingml/2006/main" noChangeAspect="1"/>
+            </wp:cNvGraphicFramePr>
+            <a:graphic xmlns:a="http://schemas.openxmlformats.org/drawingml/2006/main">
+              <a:graphicData uri="http://schemas.openxmlformats.org/drawingml/2006/picture">
+                <pic:pic xmlns:pic="http://schemas.openxmlformats.org/drawingml/2006/picture">
+                  <pic:nvPicPr>
+                    <pic:cNvPr id="1" name=""/>
+                    <pic:cNvPicPr/>
+                  </pic:nvPicPr>
+                  <pic:blipFill>
+                    <a:blip r:embed="rId31"/>
+                    <a:stretch>
+                      <a:fillRect/>
+                    </a:stretch>
+                  </pic:blipFill>
+                  <pic:spPr>
+                    <a:xfrm>
+                      <a:off x="0" y="0"/>
+                      <a:ext cx="5612130" cy="3013710"/>
+                    </a:xfrm>
+                    <a:prstGeom prst="rect">
+                      <a:avLst/>
+                    </a:prstGeom>
+                  </pic:spPr>
+                </pic:pic>
+              </a:graphicData>
+            </a:graphic>
+          </wp:inline>
+        </w:drawing>
+      </w:r>
+      <w:r>
+        <w:rPr>
+          <w:i/>
+          <w:iCs/>
+        </w:rPr>
+        <w:br/>
+      </w:r>
+    </w:p>
+    <w:p>
+      <w:pPr>
+        <w:pStyle w:val="ListParagraph"/>
+        <w:numPr>
+          <w:ilvl w:val="0"/>
+          <w:numId w:val="1"/>
+        </w:numPr>
+      </w:pPr>
+      <w:r>
+        <w:t xml:space="preserve"> </w:t>
+      </w:r>
+      <w:r>
+        <w:t>After some time, all attempts to identify a gesture fail with error code -16.</w:t>
+      </w:r>
+      <w:r>
+        <w:t>?</w:t>
+      </w:r>
+      <w:r>
+        <w:t xml:space="preserve"> </w:t>
+      </w:r>
+      <w:r>
+        <w:br/>
+      </w:r>
+      <w:r>
+        <w:br/>
+      </w:r>
+      <w:r>
+        <w:rPr>
+          <w:i/>
+          <w:iCs/>
+        </w:rPr>
+        <w:t xml:space="preserve">You have used up all “free” gesture recognitions of the free version of </w:t>
+      </w:r>
+      <w:proofErr w:type="spellStart"/>
+      <w:r>
+        <w:rPr>
+          <w:i/>
+          <w:iCs/>
+        </w:rPr>
+        <w:t>MiVRy</w:t>
+      </w:r>
+      <w:proofErr w:type="spellEnd"/>
+      <w:r>
+        <w:rPr>
+          <w:i/>
+          <w:iCs/>
+        </w:rPr>
+        <w:t xml:space="preserve"> for this session. To identify more gestures, restart the app, or purchase an “unlimited” license at </w:t>
+      </w:r>
+      <w:hyperlink r:id="rId32" w:history="1">
+        <w:r>
+          <w:rPr>
+            <w:rStyle w:val="Hyperlink"/>
+            <w:i/>
+            <w:iCs/>
+          </w:rPr>
+          <w:t>https://www.marui-plugin.com/mivry</w:t>
+        </w:r>
+        <w:r>
+          <w:rPr>
+            <w:rStyle w:val="Hyperlink"/>
+            <w:i/>
+            <w:iCs/>
+          </w:rPr>
+          <w:t>/</w:t>
+        </w:r>
+      </w:hyperlink>
+      <w:r>
+        <w:rPr>
+          <w:i/>
+          <w:iCs/>
+        </w:rPr>
+        <w:t xml:space="preserve"> </w:t>
       </w:r>
     </w:p>
     <w:p>
@@ -4565,7 +5698,15 @@
     </w:p>
     <w:p>
       <w:r>
-        <w:t>(1) Add the folder of your GestureDatabase files to be included in the build. In the</w:t>
+        <w:t xml:space="preserve">(1) Add the folder of your </w:t>
+      </w:r>
+      <w:proofErr w:type="spellStart"/>
+      <w:r>
+        <w:t>GestureDatabase</w:t>
+      </w:r>
+      <w:proofErr w:type="spellEnd"/>
+      <w:r>
+        <w:t xml:space="preserve"> files to be included in the build. In the</w:t>
       </w:r>
       <w:r>
         <w:t xml:space="preserve"> "Project Settings", </w:t>
@@ -4605,7 +5746,15 @@
         <w:t xml:space="preserve"> </w:t>
       </w:r>
       <w:r>
-        <w:t>add the folder where your GestureDatabase files are located.</w:t>
+        <w:t xml:space="preserve">add the folder where your </w:t>
+      </w:r>
+      <w:proofErr w:type="spellStart"/>
+      <w:r>
+        <w:t>GestureDatabase</w:t>
+      </w:r>
+      <w:proofErr w:type="spellEnd"/>
+      <w:r>
+        <w:t xml:space="preserve"> files are located.</w:t>
       </w:r>
       <w:r>
         <w:br/>
@@ -4649,42 +5798,142 @@
       <w:r>
         <w:t xml:space="preserve"> However, if you do, you will not be able to use </w:t>
       </w:r>
-      <w:r>
-        <w:rPr>
-          <w:i/>
-          <w:iCs/>
-        </w:rPr>
-        <w:t>GestureRecognitionActor::loadFromFile()</w:t>
+      <w:proofErr w:type="spellStart"/>
+      <w:r>
+        <w:rPr>
+          <w:i/>
+          <w:iCs/>
+        </w:rPr>
+        <w:t>GestureRecognitionActor</w:t>
+      </w:r>
+      <w:proofErr w:type="spellEnd"/>
+      <w:r>
+        <w:rPr>
+          <w:i/>
+          <w:iCs/>
+        </w:rPr>
+        <w:t>::</w:t>
+      </w:r>
+      <w:proofErr w:type="spellStart"/>
+      <w:r>
+        <w:rPr>
+          <w:i/>
+          <w:iCs/>
+        </w:rPr>
+        <w:t>loadFromFile</w:t>
+      </w:r>
+      <w:proofErr w:type="spellEnd"/>
+      <w:r>
+        <w:rPr>
+          <w:i/>
+          <w:iCs/>
+        </w:rPr>
+        <w:t>()</w:t>
       </w:r>
       <w:r>
         <w:t xml:space="preserve"> and </w:t>
       </w:r>
-      <w:r>
-        <w:rPr>
-          <w:i/>
-          <w:iCs/>
-        </w:rPr>
-        <w:t>GestureCombinations::loadFromFile()</w:t>
+      <w:proofErr w:type="spellStart"/>
+      <w:r>
+        <w:rPr>
+          <w:i/>
+          <w:iCs/>
+        </w:rPr>
+        <w:t>GestureCombinations</w:t>
+      </w:r>
+      <w:proofErr w:type="spellEnd"/>
+      <w:r>
+        <w:rPr>
+          <w:i/>
+          <w:iCs/>
+        </w:rPr>
+        <w:t>::</w:t>
+      </w:r>
+      <w:proofErr w:type="spellStart"/>
+      <w:r>
+        <w:rPr>
+          <w:i/>
+          <w:iCs/>
+        </w:rPr>
+        <w:t>loadFromFile</w:t>
+      </w:r>
+      <w:proofErr w:type="spellEnd"/>
+      <w:r>
+        <w:rPr>
+          <w:i/>
+          <w:iCs/>
+        </w:rPr>
+        <w:t>()</w:t>
       </w:r>
       <w:r>
         <w:t xml:space="preserve"> functions. Use </w:t>
       </w:r>
-      <w:r>
-        <w:rPr>
-          <w:i/>
-          <w:iCs/>
-        </w:rPr>
-        <w:t>FFileHelper::LoadFileToArray()</w:t>
+      <w:proofErr w:type="spellStart"/>
+      <w:r>
+        <w:rPr>
+          <w:i/>
+          <w:iCs/>
+        </w:rPr>
+        <w:t>FFileHelper</w:t>
+      </w:r>
+      <w:proofErr w:type="spellEnd"/>
+      <w:r>
+        <w:rPr>
+          <w:i/>
+          <w:iCs/>
+        </w:rPr>
+        <w:t>::</w:t>
+      </w:r>
+      <w:proofErr w:type="spellStart"/>
+      <w:r>
+        <w:rPr>
+          <w:i/>
+          <w:iCs/>
+        </w:rPr>
+        <w:t>LoadFileToArray</w:t>
+      </w:r>
+      <w:proofErr w:type="spellEnd"/>
+      <w:r>
+        <w:rPr>
+          <w:i/>
+          <w:iCs/>
+        </w:rPr>
+        <w:t>()</w:t>
       </w:r>
       <w:r>
         <w:t xml:space="preserve"> and </w:t>
       </w:r>
-      <w:r>
-        <w:rPr>
-          <w:i/>
-          <w:iCs/>
-        </w:rPr>
-        <w:t>GestureRecognitionActor:: loadFromBuffer()</w:t>
+      <w:proofErr w:type="spellStart"/>
+      <w:r>
+        <w:rPr>
+          <w:i/>
+          <w:iCs/>
+        </w:rPr>
+        <w:t>GestureRecognitionActor</w:t>
+      </w:r>
+      <w:proofErr w:type="spellEnd"/>
+      <w:r>
+        <w:rPr>
+          <w:i/>
+          <w:iCs/>
+        </w:rPr>
+        <w:t xml:space="preserve">:: </w:t>
+      </w:r>
+      <w:proofErr w:type="spellStart"/>
+      <w:r>
+        <w:rPr>
+          <w:i/>
+          <w:iCs/>
+        </w:rPr>
+        <w:t>loadFromBuffer</w:t>
+      </w:r>
+      <w:proofErr w:type="spellEnd"/>
+      <w:r>
+        <w:rPr>
+          <w:i/>
+          <w:iCs/>
+        </w:rPr>
+        <w:t>()</w:t>
       </w:r>
       <w:r>
         <w:t xml:space="preserve"> functions instead.</w:t>
@@ -4756,7 +6005,15 @@
       </w:r>
       <w:r>
         <w:br/>
-        <w:t xml:space="preserve">Furthermore, if in (1) you chose to add the GestureDatabase files folder be </w:t>
+        <w:t xml:space="preserve">Furthermore, if in (1) you chose to add the </w:t>
+      </w:r>
+      <w:proofErr w:type="spellStart"/>
+      <w:r>
+        <w:t>GestureDatabase</w:t>
+      </w:r>
+      <w:proofErr w:type="spellEnd"/>
+      <w:r>
+        <w:t xml:space="preserve"> files folder be </w:t>
       </w:r>
       <w:r>
         <w:rPr>
@@ -4780,8 +6037,17 @@
           <w:b/>
           <w:bCs/>
         </w:rPr>
-        <w:t>Package game data inside .apk</w:t>
-      </w:r>
+        <w:t>Package game data inside .</w:t>
+      </w:r>
+      <w:proofErr w:type="spellStart"/>
+      <w:r>
+        <w:rPr>
+          <w:b/>
+          <w:bCs/>
+        </w:rPr>
+        <w:t>apk</w:t>
+      </w:r>
+      <w:proofErr w:type="spellEnd"/>
       <w:r>
         <w:t>” option.</w:t>
       </w:r>
@@ -4808,51 +6074,26 @@
     </w:p>
     <w:p>
       <w:r>
-        <w:t>This software is free to use for non-commercial purposes. You may use this software in part or in full for any project that does not pursue financial gain, including free software</w:t>
-      </w:r>
-      <w:r>
-        <w:t xml:space="preserve"> </w:t>
-      </w:r>
-      <w:r>
-        <w:t>and projects completed for evaluation or educational purposes only. Any use for commercial purposes is prohibited.</w:t>
-      </w:r>
-    </w:p>
-    <w:p>
-      <w:r>
-        <w:t xml:space="preserve">You may not sell or rent any software that includes this software in part or in full, either in </w:t>
-      </w:r>
-      <w:r>
-        <w:t>its</w:t>
-      </w:r>
-      <w:r>
-        <w:t xml:space="preserve"> original form or in altered form.</w:t>
-      </w:r>
-    </w:p>
-    <w:p>
-      <w:r>
-        <w:t xml:space="preserve">If you wish to use this software in a commercial application, please contact us at </w:t>
-      </w:r>
-      <w:r>
-        <w:t>support</w:t>
-      </w:r>
-      <w:r>
-        <w:t>@marui-plugin.com to obtain a commercial license.</w:t>
-      </w:r>
-    </w:p>
-    <w:p>
-      <w:r>
         <w:t>THIS SOFTWARE IS PROVIDED BY THE COPYRIGHT HOLDERS AND CONTRIBUTORS  "AS IS" AND ANY EXPRESS OR IMPLIED WARRANTIES, INCLUDING, BUT NOT LIMITED TO,  THE IMPLIED WARRANTIES OF MERCHANTABILITY AND FITNESS FOR A PARTICULAR  PURPOSE ARE DISCLAIMED. IN NO EVENT SHALL THE COPYRIGHT HOLDER OR  CONTRIBUTORS BE LIABLE FOR ANY DIRECT, INDIRECT, INCIDENTAL, SPECIAL,  EXEMPLARY, OR CONSEQUENTIAL DAMAGES (INCLUDING, BUT NOT LIMITED TO,  PROCUREMENT OF SUBSTITUTE GOODS OR SERVICES; LOSS OF USE, DATA, OR  PROFITS; OR BUSINESS INTERRUPTION) HOWEVER CAUSED AND ON ANY THEORY  OF LIABILITY, WHETHER IN CONTRACT, STRICT LIABILITY, OR TORT  (INCLUDING NEGLIGENCE OR OTHERWISE) ARISING IN ANY WAY OUT OF THE USE  OF THIS SOFTWARE, EVEN IF ADVISED OF THE POSSIBILITY OF SUCH DAMAGE.</w:t>
       </w:r>
     </w:p>
     <w:p>
       <w:r>
-        <w:t>[IMPORTANT!] This license is for the gesture recognition plug-in (.dll and .so filed and source code) and does NOT include any permission to use the asset</w:t>
+        <w:t>[IMPORTANT!] This license is for the gesture recognition plug-in (.</w:t>
+      </w:r>
+      <w:proofErr w:type="spellStart"/>
+      <w:r>
+        <w:t>dll</w:t>
+      </w:r>
+      <w:proofErr w:type="spellEnd"/>
+      <w:r>
+        <w:t xml:space="preserve"> and .so filed and source code) and does NOT include any permission to use the asset</w:t>
       </w:r>
       <w:r>
         <w:t xml:space="preserve"> and resource</w:t>
       </w:r>
       <w:r>
-        <w:t xml:space="preserve"> files used in the samples ("Pixie" 3D character model and textures etc.)</w:t>
+        <w:t xml:space="preserve"> files used in the samples (3D character model and textures etc.)</w:t>
       </w:r>
     </w:p>
     <w:sectPr>
@@ -4885,7 +6126,7 @@
         <w:iCs w:val="0"/>
       </w:rPr>
     </w:lvl>
-    <w:lvl w:ilvl="1" w:tplc="04090019" w:tentative="1">
+    <w:lvl w:ilvl="1" w:tplc="04090019">
       <w:start w:val="1"/>
       <w:numFmt w:val="lowerLetter"/>
       <w:lvlText w:val="%2."/>

</xml_diff>

<commit_message>
Updated to version v2.3.
</commit_message>
<xml_diff>
--- a/unreal/Plugins/MiVRy/Documentation/Documentation.docx
+++ b/unreal/Plugins/MiVRy/Documentation/Documentation.docx
@@ -89,7 +89,7 @@
           <w:sz w:val="32"/>
           <w:szCs w:val="32"/>
         </w:rPr>
-        <w:t>2</w:t>
+        <w:t>3</w:t>
       </w:r>
     </w:p>
     <w:p>
@@ -2140,6 +2140,9 @@
       <w:r>
         <w:t xml:space="preserve"> How direction like “up”, “down”, “left”, “right”, “forward” and “back” are defined. For example, if a player is looking at the ceiling and performs a gesture in front of his face, in the “world” frame-of-reference, the gesture was performed “upward” because it was performed above the player’s head. But in the “head” frame-of-reference, the gesture was performed “forward”. This can decide which gesture is identified. For example, if you have a “punch the ceiling” gesture and a “punch the ground” gesture, you must choose a “world” frame-of-reference, but if you have a “touch my forehead” gesture and a “touch my chin” gesture, a “head” frame-of-reference may be more appropriate. The frame of reference can be selected separately for yaw (left-right / north-south), pitch (up/down) and roll (tiling the head).</w:t>
       </w:r>
+      <w:r>
+        <w:t xml:space="preserve"> The “Rotation Order” should be Yaw -&gt; Pitch -&gt; Roll (ZYX in Unreal, YXZ in Unity).</w:t>
+      </w:r>
     </w:p>
     <w:p>
       <w:r>
@@ -2153,7 +2156,11 @@
         <w:t xml:space="preserve"> This selects I for which gesture you want to record new samples or if you want to test the identification instead (please note that new samples do not have any effect until the “training” was performed). When you record samples, please make sure that you record the gesture many different ways. For example, if the player should be allowed to perform the gesture with a small motion and a large motion, be sure to record both small and large samples.</w:t>
       </w:r>
       <w:r>
-        <w:t xml:space="preserve"> It can also help to record gesture samples from several people to ensure that particular habits of one person don’t affect the recognition for other players.</w:t>
+        <w:t xml:space="preserve"> It can also </w:t>
+      </w:r>
+      <w:r>
+        <w:lastRenderedPageBreak/>
+        <w:t>help to record gesture samples from several people to ensure that particular habits of one person don’t affect the recognition for other players.</w:t>
       </w:r>
     </w:p>
     <w:p>
@@ -2170,7 +2177,6 @@
           <w:i/>
           <w:iCs/>
         </w:rPr>
-        <w:lastRenderedPageBreak/>
         <w:t>Start Training / Stop Training:</w:t>
       </w:r>
       <w:r>

</xml_diff>

<commit_message>
Updated to version v2.6.
</commit_message>
<xml_diff>
--- a/unreal/Plugins/MiVRy/Documentation/Documentation.docx
+++ b/unreal/Plugins/MiVRy/Documentation/Documentation.docx
@@ -44,6 +44,7 @@
           <w:szCs w:val="52"/>
         </w:rPr>
       </w:pPr>
+      <w:proofErr w:type="spellStart"/>
       <w:r>
         <w:rPr>
           <w:rFonts w:ascii="Raleway Medium" w:eastAsiaTheme="majorEastAsia" w:hAnsi="Raleway Medium" w:cstheme="majorBidi"/>
@@ -51,7 +52,17 @@
           <w:sz w:val="52"/>
           <w:szCs w:val="52"/>
         </w:rPr>
-        <w:t>MiVRy – 3D Gesture Recognition AI</w:t>
+        <w:t>MiVRy</w:t>
+      </w:r>
+      <w:proofErr w:type="spellEnd"/>
+      <w:r>
+        <w:rPr>
+          <w:rFonts w:ascii="Raleway Medium" w:eastAsiaTheme="majorEastAsia" w:hAnsi="Raleway Medium" w:cstheme="majorBidi"/>
+          <w:color w:val="2F5496" w:themeColor="accent1" w:themeShade="BF"/>
+          <w:sz w:val="52"/>
+          <w:szCs w:val="52"/>
+        </w:rPr>
+        <w:t xml:space="preserve"> – 3D Gesture Recognition AI</w:t>
       </w:r>
     </w:p>
     <w:p>
@@ -89,7 +100,7 @@
           <w:sz w:val="32"/>
           <w:szCs w:val="32"/>
         </w:rPr>
-        <w:t>5</w:t>
+        <w:t>6</w:t>
       </w:r>
     </w:p>
     <w:p>
@@ -376,7 +387,27 @@
           <w:sz w:val="28"/>
           <w:szCs w:val="28"/>
         </w:rPr>
-        <w:t xml:space="preserve"> MARUI-PlugIn (inc.)</w:t>
+        <w:t xml:space="preserve"> MARUI-</w:t>
+      </w:r>
+      <w:proofErr w:type="spellStart"/>
+      <w:r>
+        <w:rPr>
+          <w:rFonts w:asciiTheme="majorHAnsi" w:eastAsiaTheme="majorEastAsia" w:hAnsiTheme="majorHAnsi" w:cstheme="majorBidi"/>
+          <w:color w:val="2F5496" w:themeColor="accent1" w:themeShade="BF"/>
+          <w:sz w:val="28"/>
+          <w:szCs w:val="28"/>
+        </w:rPr>
+        <w:t>PlugIn</w:t>
+      </w:r>
+      <w:proofErr w:type="spellEnd"/>
+      <w:r>
+        <w:rPr>
+          <w:rFonts w:asciiTheme="majorHAnsi" w:eastAsiaTheme="majorEastAsia" w:hAnsiTheme="majorHAnsi" w:cstheme="majorBidi"/>
+          <w:color w:val="2F5496" w:themeColor="accent1" w:themeShade="BF"/>
+          <w:sz w:val="28"/>
+          <w:szCs w:val="28"/>
+        </w:rPr>
+        <w:t xml:space="preserve"> (inc.)</w:t>
       </w:r>
       <w:r>
         <w:br w:type="page"/>
@@ -386,9 +417,14 @@
       <w:pPr>
         <w:pStyle w:val="Heading1"/>
       </w:pPr>
+      <w:proofErr w:type="spellStart"/>
       <w:r>
         <w:lastRenderedPageBreak/>
-        <w:t xml:space="preserve">MiVRy - </w:t>
+        <w:t>MiVRy</w:t>
+      </w:r>
+      <w:proofErr w:type="spellEnd"/>
+      <w:r>
+        <w:t xml:space="preserve"> - </w:t>
       </w:r>
       <w:r>
         <w:t xml:space="preserve">3D </w:t>
@@ -411,7 +447,15 @@
         <w:t>2</w:t>
       </w:r>
       <w:r>
-        <w:t xml:space="preserve"> MARUI-PlugIn (inc.)</w:t>
+        <w:t xml:space="preserve"> MARUI-</w:t>
+      </w:r>
+      <w:proofErr w:type="spellStart"/>
+      <w:r>
+        <w:t>PlugIn</w:t>
+      </w:r>
+      <w:proofErr w:type="spellEnd"/>
+      <w:r>
+        <w:t xml:space="preserve"> (inc.)</w:t>
       </w:r>
     </w:p>
     <w:p>
@@ -472,7 +516,35 @@
         <w:rPr>
           <w:sz w:val="24"/>
         </w:rPr>
-        <w:t xml:space="preserve">license is for the use of the MiVRy Gesture Recognition plug-in (.dll and .so files as well as the source code) and does not include the use of the asset files used in the sample </w:t>
+        <w:t xml:space="preserve">license is for the use of the </w:t>
+      </w:r>
+      <w:proofErr w:type="spellStart"/>
+      <w:r>
+        <w:rPr>
+          <w:sz w:val="24"/>
+        </w:rPr>
+        <w:t>MiVRy</w:t>
+      </w:r>
+      <w:proofErr w:type="spellEnd"/>
+      <w:r>
+        <w:rPr>
+          <w:sz w:val="24"/>
+        </w:rPr>
+        <w:t xml:space="preserve"> Gesture Recognition plug-in (.</w:t>
+      </w:r>
+      <w:proofErr w:type="spellStart"/>
+      <w:r>
+        <w:rPr>
+          <w:sz w:val="24"/>
+        </w:rPr>
+        <w:t>dll</w:t>
+      </w:r>
+      <w:proofErr w:type="spellEnd"/>
+      <w:r>
+        <w:rPr>
+          <w:sz w:val="24"/>
+        </w:rPr>
+        <w:t xml:space="preserve"> and .so files as well as the source code) and does not include the use of the asset files used in the sample </w:t>
       </w:r>
       <w:r>
         <w:rPr>
@@ -589,8 +661,13 @@
     </w:p>
     <w:p>
       <w:r>
-        <w:t>4: How to use the GestureManager</w:t>
-      </w:r>
+        <w:t xml:space="preserve">4: How to use the </w:t>
+      </w:r>
+      <w:proofErr w:type="spellStart"/>
+      <w:r>
+        <w:t>GestureManager</w:t>
+      </w:r>
+      <w:proofErr w:type="spellEnd"/>
     </w:p>
     <w:p>
       <w:r>
@@ -599,9 +676,11 @@
       <w:r>
         <w:t xml:space="preserve">: How to use the </w:t>
       </w:r>
+      <w:proofErr w:type="spellStart"/>
       <w:r>
         <w:t>MiVRyActor</w:t>
       </w:r>
+      <w:proofErr w:type="spellEnd"/>
     </w:p>
     <w:p>
       <w:r>
@@ -611,7 +690,15 @@
         <w:t xml:space="preserve">: </w:t>
       </w:r>
       <w:r>
-        <w:t>How to use the GestureRecognitionActor (for one-handed gestures)</w:t>
+        <w:t xml:space="preserve">How to use the </w:t>
+      </w:r>
+      <w:proofErr w:type="spellStart"/>
+      <w:r>
+        <w:t>GestureRecognitionActor</w:t>
+      </w:r>
+      <w:proofErr w:type="spellEnd"/>
+      <w:r>
+        <w:t xml:space="preserve"> (for one-handed gestures)</w:t>
       </w:r>
     </w:p>
     <w:p>
@@ -622,7 +709,15 @@
         <w:t xml:space="preserve">: </w:t>
       </w:r>
       <w:r>
-        <w:t>How to use the GestureCombinationsActor (for two-handed gestures or gesture combos)</w:t>
+        <w:t xml:space="preserve">How to use the </w:t>
+      </w:r>
+      <w:proofErr w:type="spellStart"/>
+      <w:r>
+        <w:t>GestureCombinationsActor</w:t>
+      </w:r>
+      <w:proofErr w:type="spellEnd"/>
+      <w:r>
+        <w:t xml:space="preserve"> (for two-handed gestures or gesture combos)</w:t>
       </w:r>
     </w:p>
     <w:p>
@@ -817,7 +912,15 @@
         <w:t xml:space="preserve">- </w:t>
       </w:r>
       <w:r>
-        <w:t>Support for Windows, Android-based devices (Oculus Quest, Smartphones, …), UWP devices (Hololens), and Linux</w:t>
+        <w:t>Support for Windows, Android-based devices (Oculus Quest, Smartphones, …), UWP devices (</w:t>
+      </w:r>
+      <w:proofErr w:type="spellStart"/>
+      <w:r>
+        <w:t>Hololens</w:t>
+      </w:r>
+      <w:proofErr w:type="spellEnd"/>
+      <w:r>
+        <w:t>), and Linux</w:t>
       </w:r>
     </w:p>
     <w:p>
@@ -844,7 +947,15 @@
     </w:p>
     <w:p>
       <w:r>
-        <w:t xml:space="preserve">This guide explains the simplest way to use MiVRy in your </w:t>
+        <w:t xml:space="preserve">This guide explains the simplest way to use </w:t>
+      </w:r>
+      <w:proofErr w:type="spellStart"/>
+      <w:r>
+        <w:t>MiVRy</w:t>
+      </w:r>
+      <w:proofErr w:type="spellEnd"/>
+      <w:r>
+        <w:t xml:space="preserve"> in your </w:t>
       </w:r>
       <w:r>
         <w:t>Unreal</w:t>
@@ -915,7 +1026,15 @@
         <w:t>You can d</w:t>
       </w:r>
       <w:r>
-        <w:t xml:space="preserve">ownload the GestureManager from </w:t>
+        <w:t xml:space="preserve">ownload the </w:t>
+      </w:r>
+      <w:proofErr w:type="spellStart"/>
+      <w:r>
+        <w:t>GestureManager</w:t>
+      </w:r>
+      <w:proofErr w:type="spellEnd"/>
+      <w:r>
+        <w:t xml:space="preserve"> from </w:t>
       </w:r>
       <w:hyperlink r:id="rId10" w:anchor="gesturemanager" w:history="1">
         <w:r>
@@ -928,7 +1047,15 @@
     </w:p>
     <w:p>
       <w:r>
-        <w:t>A video tutorial on how to use the GestureManager is available on YouTube:</w:t>
+        <w:t xml:space="preserve">A video tutorial on how to use the </w:t>
+      </w:r>
+      <w:proofErr w:type="spellStart"/>
+      <w:r>
+        <w:t>GestureManager</w:t>
+      </w:r>
+      <w:proofErr w:type="spellEnd"/>
+      <w:r>
+        <w:t xml:space="preserve"> is available on YouTube:</w:t>
       </w:r>
       <w:r>
         <w:br/>
@@ -944,7 +1071,15 @@
     </w:p>
     <w:p>
       <w:r>
-        <w:t>When you are happy with your recorded gestures, save the recorded gestures to a Gesture Database File (.dat file).</w:t>
+        <w:t>When you are happy with your recorded gestures, save the recorded gestures to a Gesture Database File (.</w:t>
+      </w:r>
+      <w:proofErr w:type="spellStart"/>
+      <w:r>
+        <w:t>dat</w:t>
+      </w:r>
+      <w:proofErr w:type="spellEnd"/>
+      <w:r>
+        <w:t xml:space="preserve"> file).</w:t>
       </w:r>
     </w:p>
     <w:p>
@@ -985,7 +1120,23 @@
           <w:i/>
           <w:iCs/>
         </w:rPr>
-        <w:t>Plugins/MiVRy/</w:t>
+        <w:t>Plugins/</w:t>
+      </w:r>
+      <w:proofErr w:type="spellStart"/>
+      <w:r>
+        <w:rPr>
+          <w:i/>
+          <w:iCs/>
+        </w:rPr>
+        <w:t>MiVRy</w:t>
+      </w:r>
+      <w:proofErr w:type="spellEnd"/>
+      <w:r>
+        <w:rPr>
+          <w:i/>
+          <w:iCs/>
+        </w:rPr>
+        <w:t>/</w:t>
       </w:r>
       <w:r>
         <w:t xml:space="preserve"> </w:t>
@@ -1025,7 +1176,15 @@
     </w:p>
     <w:p>
       <w:r>
-        <w:t>Open your project in Unreal Editor and check that the MiVRy plugin files are now available in the Content Browser. (You may have to check the “Show Plugin Content” checkbox in the View Options).</w:t>
+        <w:t xml:space="preserve">Open your project in Unreal Editor and check that the </w:t>
+      </w:r>
+      <w:proofErr w:type="spellStart"/>
+      <w:r>
+        <w:t>MiVRy</w:t>
+      </w:r>
+      <w:proofErr w:type="spellEnd"/>
+      <w:r>
+        <w:t xml:space="preserve"> plugin files are now available in the Content Browser. (You may have to check the “Show Plugin Content” checkbox in the View Options).</w:t>
       </w:r>
       <w:r>
         <w:br/>
@@ -1083,40 +1242,65 @@
           <w:b/>
           <w:bCs/>
         </w:rPr>
-        <w:t>2.3: Add Mivry</w:t>
-      </w:r>
+        <w:t xml:space="preserve">2.3: Add </w:t>
+      </w:r>
+      <w:proofErr w:type="spellStart"/>
       <w:r>
         <w:rPr>
           <w:b/>
           <w:bCs/>
         </w:rPr>
-        <w:t>Actor</w:t>
+        <w:t>Mivry</w:t>
       </w:r>
       <w:r>
         <w:rPr>
           <w:b/>
           <w:bCs/>
         </w:rPr>
-        <w:t xml:space="preserve"> to your </w:t>
-      </w:r>
+        <w:t>Actor</w:t>
+      </w:r>
+      <w:proofErr w:type="spellEnd"/>
       <w:r>
         <w:rPr>
           <w:b/>
           <w:bCs/>
         </w:rPr>
-        <w:t>level</w:t>
+        <w:t xml:space="preserve"> to your </w:t>
       </w:r>
       <w:r>
         <w:rPr>
           <w:b/>
           <w:bCs/>
         </w:rPr>
+        <w:t>level</w:t>
+      </w:r>
+      <w:r>
+        <w:rPr>
+          <w:b/>
+          <w:bCs/>
+        </w:rPr>
         <w:t>:</w:t>
       </w:r>
     </w:p>
     <w:p>
       <w:r>
-        <w:t>From the MiVRy C++ Classes, select the MiVRyActor and add it to your level.</w:t>
+        <w:t xml:space="preserve">From the </w:t>
+      </w:r>
+      <w:proofErr w:type="spellStart"/>
+      <w:r>
+        <w:t>MiVRy</w:t>
+      </w:r>
+      <w:proofErr w:type="spellEnd"/>
+      <w:r>
+        <w:t xml:space="preserve"> C++ Classes, select the </w:t>
+      </w:r>
+      <w:proofErr w:type="spellStart"/>
+      <w:r>
+        <w:t>MiVRyActor</w:t>
+      </w:r>
+      <w:proofErr w:type="spellEnd"/>
+      <w:r>
+        <w:t xml:space="preserve"> and add it to your level.</w:t>
       </w:r>
       <w:r>
         <w:br/>
@@ -1131,11 +1315,16 @@
         <w:t xml:space="preserve">, set the </w:t>
       </w:r>
       <w:r>
-        <w:t>properties of the Mivry</w:t>
+        <w:t xml:space="preserve">properties of the </w:t>
+      </w:r>
+      <w:proofErr w:type="spellStart"/>
+      <w:r>
+        <w:t>Mivry</w:t>
       </w:r>
       <w:r>
         <w:t>Actor</w:t>
       </w:r>
+      <w:proofErr w:type="spellEnd"/>
       <w:r>
         <w:t xml:space="preserve"> to comply with your project</w:t>
       </w:r>
@@ -1188,12 +1377,36 @@
     </w:p>
     <w:p>
       <w:r>
-        <w:t>As “Gesture Database File”, set the path to the .DAT file created with the GestureManager. This can be an absolute path (such as C:\MyProject\...) or a relative path in your project (such as Content/MyFiles/…).</w:t>
-      </w:r>
-    </w:p>
-    <w:p>
-      <w:r>
-        <w:t xml:space="preserve">Since the GestureManager uses the Unity coordinate system, check the “Unity Gesture Database File” option. </w:t>
+        <w:t xml:space="preserve">As “Gesture Database File”, set the path to the .DAT file created with the </w:t>
+      </w:r>
+      <w:proofErr w:type="spellStart"/>
+      <w:r>
+        <w:t>GestureManager</w:t>
+      </w:r>
+      <w:proofErr w:type="spellEnd"/>
+      <w:r>
+        <w:t>. This can be an absolute path (such as C:\MyProject\...) or a relative path in your project (such as Content/</w:t>
+      </w:r>
+      <w:proofErr w:type="spellStart"/>
+      <w:r>
+        <w:t>MyFiles</w:t>
+      </w:r>
+      <w:proofErr w:type="spellEnd"/>
+      <w:r>
+        <w:t>/…).</w:t>
+      </w:r>
+    </w:p>
+    <w:p>
+      <w:r>
+        <w:t xml:space="preserve">Since the </w:t>
+      </w:r>
+      <w:proofErr w:type="spellStart"/>
+      <w:r>
+        <w:t>GestureManager</w:t>
+      </w:r>
+      <w:proofErr w:type="spellEnd"/>
+      <w:r>
+        <w:t xml:space="preserve"> uses the Unity coordinate system, check the “Unity Gesture Database File” option. </w:t>
       </w:r>
     </w:p>
     <w:p>
@@ -1231,7 +1444,15 @@
         <w:t>optional</w:t>
       </w:r>
       <w:r>
-        <w:t xml:space="preserve"> ways to decide how the MiVRy actor will track the motion of your hands while gesturing.</w:t>
+        <w:t xml:space="preserve"> ways to decide how the </w:t>
+      </w:r>
+      <w:proofErr w:type="spellStart"/>
+      <w:r>
+        <w:t>MiVRy</w:t>
+      </w:r>
+      <w:proofErr w:type="spellEnd"/>
+      <w:r>
+        <w:t xml:space="preserve"> actor will track the motion of your hands while gesturing.</w:t>
       </w:r>
       <w:r>
         <w:br/>
@@ -1302,8 +1523,17 @@
         <w:t>either</w:t>
       </w:r>
       <w:r>
-        <w:t xml:space="preserve"> “Hand Actor” or “Motion Controller” –or you can set neither of them. If you set neither, then Unreal’s </w:t>
-      </w:r>
+        <w:t xml:space="preserve"> “Hand Actor” or “Motion Controller” –or you can set neither of them. If you set neither, then </w:t>
+      </w:r>
+      <w:proofErr w:type="spellStart"/>
+      <w:r>
+        <w:t>Unreal’s</w:t>
+      </w:r>
+      <w:proofErr w:type="spellEnd"/>
+      <w:r>
+        <w:t xml:space="preserve"> </w:t>
+      </w:r>
+      <w:proofErr w:type="spellStart"/>
       <w:r>
         <w:rPr>
           <w:rFonts w:ascii="Consolas" w:hAnsi="Consolas" w:cs="Consolas"/>
@@ -1313,6 +1543,7 @@
         </w:rPr>
         <w:t>XRSystem</w:t>
       </w:r>
+      <w:proofErr w:type="spellEnd"/>
       <w:r>
         <w:rPr>
           <w:rFonts w:ascii="Consolas" w:hAnsi="Consolas" w:cs="Consolas"/>
@@ -1322,6 +1553,7 @@
         </w:rPr>
         <w:t>-&gt;</w:t>
       </w:r>
+      <w:proofErr w:type="spellStart"/>
       <w:r>
         <w:rPr>
           <w:rFonts w:ascii="Consolas" w:hAnsi="Consolas" w:cs="Consolas"/>
@@ -1331,11 +1563,36 @@
         </w:rPr>
         <w:t>GetMotionControllerData</w:t>
       </w:r>
+      <w:proofErr w:type="spellEnd"/>
       <w:r>
         <w:t xml:space="preserve"> is used to acquire motion controller positional data.</w:t>
       </w:r>
       <w:r>
-        <w:t xml:space="preserve"> However, this does not work with all Unreal VR Plugins. Currently, only the OpenXR plug-in works with this option. So if you want to have your controllers tracked without setting either “Hand Actor” or “Motion Controller” parameters, please deactivate other VR plug-ins like Oculus-VR or Steam-VR and enable the OpenXR plug-in in the Unreal Editor “Edit” -&gt; “Plugins” menu.</w:t>
+        <w:t xml:space="preserve"> However, this does not work with all Unreal VR Plugins. Currently, only the </w:t>
+      </w:r>
+      <w:proofErr w:type="spellStart"/>
+      <w:r>
+        <w:t>OpenXR</w:t>
+      </w:r>
+      <w:proofErr w:type="spellEnd"/>
+      <w:r>
+        <w:t xml:space="preserve"> plug-in works with this option. </w:t>
+      </w:r>
+      <w:proofErr w:type="gramStart"/>
+      <w:r>
+        <w:t>So</w:t>
+      </w:r>
+      <w:proofErr w:type="gramEnd"/>
+      <w:r>
+        <w:t xml:space="preserve"> if you want to have your controllers tracked without setting either “Hand Actor” or “Motion Controller” parameters, please deactivate other VR plug-ins like Oculus-VR or Steam-VR and enable the </w:t>
+      </w:r>
+      <w:proofErr w:type="spellStart"/>
+      <w:r>
+        <w:t>OpenXR</w:t>
+      </w:r>
+      <w:proofErr w:type="spellEnd"/>
+      <w:r>
+        <w:t xml:space="preserve"> plug-in in the Unreal Editor “Edit” -&gt; “Plugins” menu.</w:t>
       </w:r>
     </w:p>
     <w:p>
@@ -1480,7 +1737,15 @@
         <w:t xml:space="preserve"> and perform a gesture</w:t>
       </w:r>
       <w:r>
-        <w:t>, MiVRy will identify your gesture and provide you with helpful information such as the position, direction, and scale of the gesture motion</w:t>
+        <w:t xml:space="preserve">, </w:t>
+      </w:r>
+      <w:proofErr w:type="spellStart"/>
+      <w:r>
+        <w:t>MiVRy</w:t>
+      </w:r>
+      <w:proofErr w:type="spellEnd"/>
+      <w:r>
+        <w:t xml:space="preserve"> will identify your gesture and provide you with helpful information such as the position, direction, and scale of the gesture motion</w:t>
       </w:r>
       <w:r>
         <w:t>.</w:t>
@@ -1567,9 +1832,11 @@
       <w:r>
         <w:t>/</w:t>
       </w:r>
+      <w:proofErr w:type="spellStart"/>
       <w:r>
         <w:t>MiVRy</w:t>
       </w:r>
+      <w:proofErr w:type="spellEnd"/>
       <w:r>
         <w:t>/</w:t>
       </w:r>
@@ -1580,8 +1847,13 @@
         <w:t>/</w:t>
       </w:r>
       <w:r>
-        <w:t xml:space="preserve"> Thirdparty</w:t>
-      </w:r>
+        <w:t xml:space="preserve"> </w:t>
+      </w:r>
+      <w:proofErr w:type="spellStart"/>
+      <w:r>
+        <w:t>Thirdparty</w:t>
+      </w:r>
+      <w:proofErr w:type="spellEnd"/>
       <w:r>
         <w:t>/ folder you can find the plugin library files</w:t>
       </w:r>
@@ -1600,9 +1872,11 @@
       <w:r>
         <w:t>/</w:t>
       </w:r>
+      <w:proofErr w:type="spellStart"/>
       <w:r>
         <w:t>MiVRy</w:t>
       </w:r>
+      <w:proofErr w:type="spellEnd"/>
       <w:r>
         <w:t>/</w:t>
       </w:r>
@@ -1612,15 +1886,19 @@
       <w:r>
         <w:t>/</w:t>
       </w:r>
+      <w:proofErr w:type="spellStart"/>
       <w:r>
         <w:t>MiVRy</w:t>
       </w:r>
+      <w:proofErr w:type="spellEnd"/>
       <w:r>
         <w:t>/</w:t>
       </w:r>
+      <w:proofErr w:type="spellStart"/>
       <w:r>
         <w:t>MiVRy.Build.cs</w:t>
       </w:r>
+      <w:proofErr w:type="spellEnd"/>
       <w:r>
         <w:t xml:space="preserve"> script informs Unreal which file to use for which platform.</w:t>
       </w:r>
@@ -1704,8 +1982,13 @@
       </w:r>
     </w:p>
     <w:p>
-      <w:r>
-        <w:t xml:space="preserve">MiVRy provides three different </w:t>
+      <w:proofErr w:type="spellStart"/>
+      <w:r>
+        <w:t>MiVRy</w:t>
+      </w:r>
+      <w:proofErr w:type="spellEnd"/>
+      <w:r>
+        <w:t xml:space="preserve"> provides three different </w:t>
       </w:r>
       <w:r>
         <w:t>C++ Actor classes</w:t>
@@ -1727,118 +2010,189 @@
         <w:br/>
       </w:r>
       <w:r>
-        <w:t>- GestureRecognition</w:t>
+        <w:t xml:space="preserve">- </w:t>
+      </w:r>
+      <w:proofErr w:type="spellStart"/>
+      <w:proofErr w:type="gramStart"/>
+      <w:r>
+        <w:t>GestureRecognition</w:t>
       </w:r>
       <w:r>
         <w:t>Actor</w:t>
       </w:r>
+      <w:proofErr w:type="spellEnd"/>
+      <w:r>
+        <w:t xml:space="preserve"> :</w:t>
+      </w:r>
+      <w:proofErr w:type="gramEnd"/>
+      <w:r>
+        <w:t xml:space="preserve"> </w:t>
+      </w:r>
+      <w:r>
+        <w:t>Low-level interface for</w:t>
+      </w:r>
+      <w:r>
+        <w:t xml:space="preserve"> </w:t>
+      </w:r>
+      <w:r>
+        <w:t xml:space="preserve">using one-handed </w:t>
+      </w:r>
+      <w:r>
+        <w:t>(</w:t>
+      </w:r>
+      <w:r>
+        <w:t>one-part</w:t>
+      </w:r>
+      <w:r>
+        <w:t>)</w:t>
+      </w:r>
+      <w:r>
+        <w:t xml:space="preserve"> gestures.</w:t>
+      </w:r>
+      <w:r>
+        <w:br/>
+        <w:t xml:space="preserve">- </w:t>
+      </w:r>
+      <w:proofErr w:type="spellStart"/>
+      <w:r>
+        <w:t>GestureCombinations</w:t>
+      </w:r>
+      <w:r>
+        <w:t>Actor</w:t>
+      </w:r>
+      <w:proofErr w:type="spellEnd"/>
+      <w:r>
+        <w:t xml:space="preserve">: </w:t>
+      </w:r>
+      <w:r>
+        <w:t>Low-level interface</w:t>
+      </w:r>
+      <w:r>
+        <w:t xml:space="preserve"> for using two-handed or multi-part gestures.</w:t>
+      </w:r>
+      <w:r>
+        <w:br/>
+        <w:t xml:space="preserve">- </w:t>
+      </w:r>
+      <w:proofErr w:type="spellStart"/>
+      <w:r>
+        <w:t>Mivry</w:t>
+      </w:r>
+      <w:r>
+        <w:t>Actor</w:t>
+      </w:r>
+      <w:proofErr w:type="spellEnd"/>
       <w:r>
         <w:t xml:space="preserve"> : </w:t>
       </w:r>
       <w:r>
-        <w:t>Low-level interface for</w:t>
+        <w:t>High-level</w:t>
       </w:r>
       <w:r>
         <w:t xml:space="preserve"> </w:t>
       </w:r>
       <w:r>
-        <w:t xml:space="preserve">using one-handed </w:t>
-      </w:r>
-      <w:r>
-        <w:t>(</w:t>
-      </w:r>
-      <w:r>
-        <w:t>one-part</w:t>
-      </w:r>
-      <w:r>
-        <w:t>)</w:t>
-      </w:r>
-      <w:r>
-        <w:t xml:space="preserve"> gestures.</w:t>
-      </w:r>
-      <w:r>
-        <w:br/>
-        <w:t>- GestureCombinations</w:t>
-      </w:r>
-      <w:r>
-        <w:t>Actor</w:t>
-      </w:r>
-      <w:r>
-        <w:t xml:space="preserve">: </w:t>
-      </w:r>
-      <w:r>
-        <w:t>Low-level interface</w:t>
-      </w:r>
-      <w:r>
-        <w:t xml:space="preserve"> for using two-handed or multi-part gestures.</w:t>
-      </w:r>
-      <w:r>
-        <w:br/>
-        <w:t>- Mivry</w:t>
-      </w:r>
-      <w:r>
-        <w:t>Actor</w:t>
-      </w:r>
-      <w:r>
-        <w:t xml:space="preserve"> : </w:t>
-      </w:r>
-      <w:r>
-        <w:t>High-level</w:t>
-      </w:r>
-      <w:r>
+        <w:t xml:space="preserve">actor </w:t>
+      </w:r>
+      <w:r>
+        <w:t>for simple use of pre-recorded gestures without coding.</w:t>
+      </w:r>
+    </w:p>
+    <w:p>
+      <w:r>
+        <w:t xml:space="preserve">To use </w:t>
+      </w:r>
+      <w:proofErr w:type="spellStart"/>
+      <w:r>
+        <w:t>MiVRy</w:t>
+      </w:r>
+      <w:proofErr w:type="spellEnd"/>
+      <w:r>
+        <w:t xml:space="preserve"> in your own project, </w:t>
+      </w:r>
+      <w:r>
+        <w:t xml:space="preserve">decide </w:t>
+      </w:r>
+      <w:proofErr w:type="spellStart"/>
+      <w:r>
+        <w:t>wether</w:t>
+      </w:r>
+      <w:proofErr w:type="spellEnd"/>
+      <w:r>
+        <w:t xml:space="preserve"> you only need gesture recognition based on a pre-recorded file (then </w:t>
+      </w:r>
+      <w:proofErr w:type="spellStart"/>
+      <w:r>
+        <w:t>MiVRyActor</w:t>
+      </w:r>
+      <w:proofErr w:type="spellEnd"/>
+      <w:r>
+        <w:t xml:space="preserve"> is the easiest), or if you need more control for example to create new gestures at run-time. If so, use either the </w:t>
+      </w:r>
+      <w:proofErr w:type="spellStart"/>
+      <w:r>
+        <w:t>GestureRecognitionActor</w:t>
+      </w:r>
+      <w:proofErr w:type="spellEnd"/>
+      <w:r>
+        <w:t xml:space="preserve"> for one-handed single-motion gestures, or use </w:t>
+      </w:r>
+      <w:proofErr w:type="spellStart"/>
+      <w:r>
+        <w:t>GestureCombinationsActor</w:t>
+      </w:r>
+      <w:proofErr w:type="spellEnd"/>
+      <w:r>
+        <w:t xml:space="preserve"> for two-handed or multi-part gestures</w:t>
+      </w:r>
+      <w:r>
+        <w:t>.</w:t>
+      </w:r>
+      <w:r>
+        <w:br/>
+        <w:t xml:space="preserve">The </w:t>
+      </w:r>
+      <w:proofErr w:type="spellStart"/>
+      <w:r>
+        <w:rPr>
+          <w:i/>
+          <w:iCs/>
+        </w:rPr>
+        <w:t>GestureRecognition.</w:t>
+      </w:r>
+      <w:r>
+        <w:rPr>
+          <w:i/>
+          <w:iCs/>
+        </w:rPr>
+        <w:t>h</w:t>
+      </w:r>
+      <w:proofErr w:type="spellEnd"/>
+      <w:r>
+        <w:t xml:space="preserve"> and </w:t>
+      </w:r>
+      <w:proofErr w:type="spellStart"/>
+      <w:r>
+        <w:rPr>
+          <w:i/>
+          <w:iCs/>
+        </w:rPr>
+        <w:t>GestureCombinations.</w:t>
+      </w:r>
+      <w:r>
+        <w:rPr>
+          <w:i/>
+          <w:iCs/>
+        </w:rPr>
+        <w:t>h</w:t>
+      </w:r>
+      <w:proofErr w:type="spellEnd"/>
+      <w:r>
+        <w:rPr>
+          <w:i/>
+          <w:iCs/>
+        </w:rPr>
         <w:t xml:space="preserve"> </w:t>
-      </w:r>
-      <w:r>
-        <w:t xml:space="preserve">actor </w:t>
-      </w:r>
-      <w:r>
-        <w:t>for simple use of pre-recorded gestures without coding.</w:t>
-      </w:r>
-    </w:p>
-    <w:p>
-      <w:r>
-        <w:t xml:space="preserve">To use MiVRy in your own project, </w:t>
-      </w:r>
-      <w:r>
-        <w:t>decide wether you only need gesture recognition based on a pre-recorded file (then MiVRyActor is the easiest), or if you need more control for example to create new gestures at run-time. If so, use either the GestureRecognitionActor for one-handed single-motion gestures, or use GestureCombinationsActor for two-handed or multi-part gestures</w:t>
-      </w:r>
-      <w:r>
-        <w:t>.</w:t>
-      </w:r>
-      <w:r>
-        <w:br/>
-        <w:t xml:space="preserve">The </w:t>
-      </w:r>
-      <w:r>
-        <w:rPr>
-          <w:i/>
-          <w:iCs/>
-        </w:rPr>
-        <w:t>GestureRecognition.</w:t>
-      </w:r>
-      <w:r>
-        <w:rPr>
-          <w:i/>
-          <w:iCs/>
-        </w:rPr>
-        <w:t>h</w:t>
-      </w:r>
-      <w:r>
-        <w:t xml:space="preserve"> and </w:t>
-      </w:r>
-      <w:r>
-        <w:rPr>
-          <w:i/>
-          <w:iCs/>
-        </w:rPr>
-        <w:t>GestureCombinations.</w:t>
-      </w:r>
-      <w:r>
-        <w:rPr>
-          <w:i/>
-          <w:iCs/>
-        </w:rPr>
-        <w:t xml:space="preserve">h </w:t>
       </w:r>
       <w:r>
         <w:t>files</w:t>
@@ -1918,23 +2272,46 @@
         <w:t>levels</w:t>
       </w:r>
       <w:r>
-        <w:t xml:space="preserve"> that illustrate the various use cases of MiVRy.</w:t>
-      </w:r>
-      <w:r>
-        <w:br/>
-      </w:r>
-      <w:r>
-        <w:t>- Sample_</w:t>
-      </w:r>
+        <w:t xml:space="preserve"> that illustrate the various use cases of </w:t>
+      </w:r>
+      <w:proofErr w:type="spellStart"/>
+      <w:r>
+        <w:t>MiVRy</w:t>
+      </w:r>
+      <w:proofErr w:type="spellEnd"/>
+      <w:r>
+        <w:t>.</w:t>
+      </w:r>
+      <w:r>
+        <w:br/>
+      </w:r>
+      <w:r>
+        <w:t xml:space="preserve">- </w:t>
+      </w:r>
+      <w:proofErr w:type="spellStart"/>
+      <w:r>
+        <w:t>Sample_</w:t>
+      </w:r>
+      <w:proofErr w:type="gramStart"/>
       <w:r>
         <w:t>Simple</w:t>
       </w:r>
-      <w:r>
-        <w:t xml:space="preserve"> : Unity sample scene and script on how to use the Mivry</w:t>
+      <w:proofErr w:type="spellEnd"/>
+      <w:r>
+        <w:t xml:space="preserve"> :</w:t>
+      </w:r>
+      <w:proofErr w:type="gramEnd"/>
+      <w:r>
+        <w:t xml:space="preserve"> Unity sample scene and script on how to use the </w:t>
+      </w:r>
+      <w:proofErr w:type="spellStart"/>
+      <w:r>
+        <w:t>Mivry</w:t>
       </w:r>
       <w:r>
         <w:t>Actor</w:t>
       </w:r>
+      <w:proofErr w:type="spellEnd"/>
       <w:r>
         <w:t>.</w:t>
       </w:r>
@@ -1942,14 +2319,27 @@
         <w:br/>
       </w:r>
       <w:r>
-        <w:t>- Sample_OneHanded : Unity sample scene and script for one-handed gestures.</w:t>
-      </w:r>
-      <w:r>
-        <w:br/>
-      </w:r>
-      <w:r>
-        <w:t>- Sample_TwoHanded</w:t>
-      </w:r>
+        <w:t xml:space="preserve">- </w:t>
+      </w:r>
+      <w:proofErr w:type="spellStart"/>
+      <w:r>
+        <w:t>Sample_OneHanded</w:t>
+      </w:r>
+      <w:proofErr w:type="spellEnd"/>
+      <w:r>
+        <w:t xml:space="preserve"> : Unity sample scene and script for one-handed gestures.</w:t>
+      </w:r>
+      <w:r>
+        <w:br/>
+      </w:r>
+      <w:r>
+        <w:t xml:space="preserve">- </w:t>
+      </w:r>
+      <w:proofErr w:type="spellStart"/>
+      <w:r>
+        <w:t>Sample_TwoHanded</w:t>
+      </w:r>
+      <w:proofErr w:type="spellEnd"/>
       <w:r>
         <w:t xml:space="preserve"> </w:t>
       </w:r>
@@ -1974,7 +2364,15 @@
         <w:t>[IMPORTANT]</w:t>
       </w:r>
       <w:r>
-        <w:t xml:space="preserve"> The samples include several assets (prefabs, textures, …). The MiVRy license does NOT include these assets! They are only included as part of the samples. You may NOT use any of the items in the </w:t>
+        <w:t xml:space="preserve"> The samples include several assets (prefabs, textures, …). The </w:t>
+      </w:r>
+      <w:proofErr w:type="spellStart"/>
+      <w:r>
+        <w:t>MiVRy</w:t>
+      </w:r>
+      <w:proofErr w:type="spellEnd"/>
+      <w:r>
+        <w:t xml:space="preserve"> license does NOT include these assets! They are only included as part of the samples. You may NOT use any of the items in the </w:t>
       </w:r>
       <w:r>
         <w:t>“</w:t>
@@ -2006,15 +2404,28 @@
       </w:pPr>
       <w:r>
         <w:lastRenderedPageBreak/>
-        <w:t>4: How to use the GestureManager</w:t>
-      </w:r>
-    </w:p>
-    <w:p>
-      <w:r>
-        <w:br/>
-      </w:r>
-      <w:r>
-        <w:t xml:space="preserve">You can get the GestureManager app at </w:t>
+        <w:t xml:space="preserve">4: How to use the </w:t>
+      </w:r>
+      <w:proofErr w:type="spellStart"/>
+      <w:r>
+        <w:t>GestureManager</w:t>
+      </w:r>
+      <w:proofErr w:type="spellEnd"/>
+    </w:p>
+    <w:p>
+      <w:r>
+        <w:br/>
+      </w:r>
+      <w:r>
+        <w:t xml:space="preserve">You can get the </w:t>
+      </w:r>
+      <w:proofErr w:type="spellStart"/>
+      <w:r>
+        <w:t>GestureManager</w:t>
+      </w:r>
+      <w:proofErr w:type="spellEnd"/>
+      <w:r>
+        <w:t xml:space="preserve"> app at </w:t>
       </w:r>
       <w:r>
         <w:br/>
@@ -2054,12 +2465,52 @@
         <w:t>Important:</w:t>
       </w:r>
       <w:r>
-        <w:t xml:space="preserve"> The GestureManager is written in Unity, so when you use Gesture Database Files created with the GestureManager in Unreal, be sure to check the “Unity Compatibility” option in the MiVRyActor or GestureRecognitionActor.</w:t>
-      </w:r>
-    </w:p>
-    <w:p>
-      <w:r>
-        <w:t>When you run the GestureManager, a floating panel will appear.</w:t>
+        <w:t xml:space="preserve"> The </w:t>
+      </w:r>
+      <w:proofErr w:type="spellStart"/>
+      <w:r>
+        <w:t>GestureManager</w:t>
+      </w:r>
+      <w:proofErr w:type="spellEnd"/>
+      <w:r>
+        <w:t xml:space="preserve"> is written in Unity, so when you use Gesture Database Files created with the </w:t>
+      </w:r>
+      <w:proofErr w:type="spellStart"/>
+      <w:r>
+        <w:t>GestureManager</w:t>
+      </w:r>
+      <w:proofErr w:type="spellEnd"/>
+      <w:r>
+        <w:t xml:space="preserve"> in Unreal, be sure to check the “Unity Compatibility” option in the </w:t>
+      </w:r>
+      <w:proofErr w:type="spellStart"/>
+      <w:r>
+        <w:t>MiVRyActor</w:t>
+      </w:r>
+      <w:proofErr w:type="spellEnd"/>
+      <w:r>
+        <w:t xml:space="preserve"> or </w:t>
+      </w:r>
+      <w:proofErr w:type="spellStart"/>
+      <w:r>
+        <w:t>GestureRecognitionActor</w:t>
+      </w:r>
+      <w:proofErr w:type="spellEnd"/>
+      <w:r>
+        <w:t>.</w:t>
+      </w:r>
+    </w:p>
+    <w:p>
+      <w:r>
+        <w:t xml:space="preserve">When you run the </w:t>
+      </w:r>
+      <w:proofErr w:type="spellStart"/>
+      <w:r>
+        <w:t>GestureManager</w:t>
+      </w:r>
+      <w:proofErr w:type="spellEnd"/>
+      <w:r>
+        <w:t>, a floating panel will appear.</w:t>
       </w:r>
       <w:r>
         <w:t xml:space="preserve"> </w:t>
@@ -2071,7 +2522,15 @@
         <w:br/>
       </w:r>
       <w:r>
-        <w:t>A video tutorial on how to use the GestureManager in VR is available on YouTube:</w:t>
+        <w:t xml:space="preserve">A video tutorial on how to use the </w:t>
+      </w:r>
+      <w:proofErr w:type="spellStart"/>
+      <w:r>
+        <w:t>GestureManager</w:t>
+      </w:r>
+      <w:proofErr w:type="spellEnd"/>
+      <w:r>
+        <w:t xml:space="preserve"> in VR is available on YouTube:</w:t>
       </w:r>
       <w:r>
         <w:br/>
@@ -2097,7 +2556,23 @@
           <w:b/>
           <w:bCs/>
         </w:rPr>
-        <w:t>Important input fields in the GestureManager:</w:t>
+        <w:t xml:space="preserve">Important input fields in the </w:t>
+      </w:r>
+      <w:proofErr w:type="spellStart"/>
+      <w:r>
+        <w:rPr>
+          <w:b/>
+          <w:bCs/>
+        </w:rPr>
+        <w:t>GestureManager</w:t>
+      </w:r>
+      <w:proofErr w:type="spellEnd"/>
+      <w:r>
+        <w:rPr>
+          <w:b/>
+          <w:bCs/>
+        </w:rPr>
+        <w:t>:</w:t>
       </w:r>
     </w:p>
     <w:p>
@@ -2213,11 +2688,16 @@
       </w:pPr>
       <w:r>
         <w:lastRenderedPageBreak/>
-        <w:t>5: How to use the MiVRy</w:t>
+        <w:t xml:space="preserve">5: How to use the </w:t>
+      </w:r>
+      <w:proofErr w:type="spellStart"/>
+      <w:r>
+        <w:t>MiVRy</w:t>
       </w:r>
       <w:r>
         <w:t>Actor</w:t>
       </w:r>
+      <w:proofErr w:type="spellEnd"/>
       <w:r>
         <w:t xml:space="preserve"> gesture recognition object</w:t>
       </w:r>
@@ -2231,11 +2711,16 @@
         <w:t>e</w:t>
       </w:r>
       <w:r>
-        <w:t xml:space="preserve"> Mivry</w:t>
+        <w:t xml:space="preserve"> </w:t>
+      </w:r>
+      <w:proofErr w:type="spellStart"/>
+      <w:r>
+        <w:t>Mivry</w:t>
       </w:r>
       <w:r>
         <w:t>Actor</w:t>
       </w:r>
+      <w:proofErr w:type="spellEnd"/>
       <w:r>
         <w:t xml:space="preserve"> </w:t>
       </w:r>
@@ -2260,7 +2745,23 @@
         <w:t xml:space="preserve"> the Details panel, choose the file path of the Gesture Database file to load (can be an absolute path or a relative path inside the project). If the </w:t>
       </w:r>
       <w:r>
-        <w:t>file was created with the Unity version of MiVRy (including the GestureManager), make sure to check the “Unity Gesture Database File” checkbox.</w:t>
+        <w:t xml:space="preserve">file was created with the Unity version of </w:t>
+      </w:r>
+      <w:proofErr w:type="spellStart"/>
+      <w:r>
+        <w:t>MiVRy</w:t>
+      </w:r>
+      <w:proofErr w:type="spellEnd"/>
+      <w:r>
+        <w:t xml:space="preserve"> (including the </w:t>
+      </w:r>
+      <w:proofErr w:type="spellStart"/>
+      <w:r>
+        <w:t>GestureManager</w:t>
+      </w:r>
+      <w:proofErr w:type="spellEnd"/>
+      <w:r>
+        <w:t>), make sure to check the “Unity Gesture Database File” checkbox.</w:t>
       </w:r>
     </w:p>
     <w:p>
@@ -2271,11 +2772,16 @@
         <w:t>Details Panel</w:t>
       </w:r>
       <w:r>
-        <w:t>, set the fields of the MiVRy</w:t>
+        <w:t xml:space="preserve">, set the fields of the </w:t>
+      </w:r>
+      <w:proofErr w:type="spellStart"/>
+      <w:r>
+        <w:t>MiVRy</w:t>
       </w:r>
       <w:r>
         <w:t>Actor</w:t>
       </w:r>
+      <w:proofErr w:type="spellEnd"/>
       <w:r>
         <w:t>:</w:t>
       </w:r>
@@ -2307,7 +2813,15 @@
         <w:t>This can be an absolute path (</w:t>
       </w:r>
       <w:r>
-        <w:t>such as “C:\MyGestures\MyGestureFile.dat”) or relative to the projects root directory (such as “Content/MyGestureFile.dat”)/</w:t>
+        <w:t>such as “C:\</w:t>
+      </w:r>
+      <w:proofErr w:type="spellStart"/>
+      <w:r>
+        <w:t>MyGestures</w:t>
+      </w:r>
+      <w:proofErr w:type="spellEnd"/>
+      <w:r>
+        <w:t>\MyGestureFile.dat”) or relative to the projects root directory (such as “Content/MyGestureFile.dat”)/</w:t>
       </w:r>
     </w:p>
     <w:p>
@@ -2364,17 +2878,65 @@
       </w:r>
       <w:r>
         <w:br/>
-        <w:t>An actor to use as the left and right hand position in the level.</w:t>
-      </w:r>
-    </w:p>
-    <w:p>
-      <w:r>
-        <w:t>If you set neither of the “Motion Controller” nor “Hand Actor” fields, MiVRy will try to use Unreals AR functions to get the position of your motion controllers, which may not work with all VR-PlugIns.</w:t>
-      </w:r>
-    </w:p>
-    <w:p>
-      <w:r>
-        <w:t>- "LeftTriggerInput" / "RightTriggerInput":</w:t>
+        <w:t xml:space="preserve">An actor to use as the </w:t>
+      </w:r>
+      <w:proofErr w:type="gramStart"/>
+      <w:r>
+        <w:t>left and right hand</w:t>
+      </w:r>
+      <w:proofErr w:type="gramEnd"/>
+      <w:r>
+        <w:t xml:space="preserve"> position in the level.</w:t>
+      </w:r>
+    </w:p>
+    <w:p>
+      <w:r>
+        <w:t xml:space="preserve">If you set neither of the “Motion Controller” nor “Hand Actor” fields, </w:t>
+      </w:r>
+      <w:proofErr w:type="spellStart"/>
+      <w:r>
+        <w:t>MiVRy</w:t>
+      </w:r>
+      <w:proofErr w:type="spellEnd"/>
+      <w:r>
+        <w:t xml:space="preserve"> will try to use </w:t>
+      </w:r>
+      <w:proofErr w:type="spellStart"/>
+      <w:r>
+        <w:t>Unreals</w:t>
+      </w:r>
+      <w:proofErr w:type="spellEnd"/>
+      <w:r>
+        <w:t xml:space="preserve"> AR functions to get the position of your motion controllers, which may not work with all VR-</w:t>
+      </w:r>
+      <w:proofErr w:type="spellStart"/>
+      <w:r>
+        <w:t>PlugIns</w:t>
+      </w:r>
+      <w:proofErr w:type="spellEnd"/>
+      <w:r>
+        <w:t>.</w:t>
+      </w:r>
+    </w:p>
+    <w:p>
+      <w:r>
+        <w:t>- "</w:t>
+      </w:r>
+      <w:proofErr w:type="spellStart"/>
+      <w:r>
+        <w:t>LeftTriggerInput</w:t>
+      </w:r>
+      <w:proofErr w:type="spellEnd"/>
+      <w:r>
+        <w:t>" / "</w:t>
+      </w:r>
+      <w:proofErr w:type="spellStart"/>
+      <w:r>
+        <w:t>RightTriggerInput</w:t>
+      </w:r>
+      <w:proofErr w:type="spellEnd"/>
+      <w:r>
+        <w:t>":</w:t>
       </w:r>
       <w:r>
         <w:t xml:space="preserve"> (Optional)</w:t>
@@ -2386,7 +2948,15 @@
     </w:p>
     <w:p>
       <w:r>
-        <w:t>If you don’t set these, you will have to use the Blueprint or C++ functions of the MiVRy actor to trigger the start and end of a gesture.</w:t>
+        <w:t xml:space="preserve">If you don’t set these, you will have to use the Blueprint or C++ functions of the </w:t>
+      </w:r>
+      <w:proofErr w:type="spellStart"/>
+      <w:r>
+        <w:t>MiVRy</w:t>
+      </w:r>
+      <w:proofErr w:type="spellEnd"/>
+      <w:r>
+        <w:t xml:space="preserve"> actor to trigger the start and end of a gesture.</w:t>
       </w:r>
     </w:p>
     <w:p>
@@ -2412,11 +2982,16 @@
         <w:t xml:space="preserve"> </w:t>
       </w:r>
       <w:r>
-        <w:t>How to use the GestureRecognition</w:t>
+        <w:t xml:space="preserve">How to use the </w:t>
+      </w:r>
+      <w:proofErr w:type="spellStart"/>
+      <w:r>
+        <w:t>GestureRecognition</w:t>
       </w:r>
       <w:r>
         <w:t>Actor</w:t>
       </w:r>
+      <w:proofErr w:type="spellEnd"/>
       <w:r>
         <w:t xml:space="preserve"> (for one-handed gestures)</w:t>
       </w:r>
@@ -2430,7 +3005,15 @@
         <w:t xml:space="preserve">(1) </w:t>
       </w:r>
       <w:r>
-        <w:t>Add a GestureRecognitionActor to your level</w:t>
+        <w:t xml:space="preserve">Add a </w:t>
+      </w:r>
+      <w:proofErr w:type="spellStart"/>
+      <w:r>
+        <w:t>GestureRecognitionActor</w:t>
+      </w:r>
+      <w:proofErr w:type="spellEnd"/>
+      <w:r>
+        <w:t xml:space="preserve"> to your level</w:t>
       </w:r>
       <w:r>
         <w:t>.</w:t>
@@ -2502,9 +3085,11 @@
       <w:r>
         <w:t>using the “</w:t>
       </w:r>
+      <w:proofErr w:type="spellStart"/>
       <w:r>
         <w:t>startStroke</w:t>
       </w:r>
+      <w:proofErr w:type="spellEnd"/>
       <w:r>
         <w:t>” function with the</w:t>
       </w:r>
@@ -2514,9 +3099,11 @@
       <w:r>
         <w:t>“</w:t>
       </w:r>
+      <w:proofErr w:type="spellStart"/>
       <w:r>
         <w:t>contdStroke</w:t>
       </w:r>
+      <w:proofErr w:type="spellEnd"/>
       <w:r>
         <w:t>”</w:t>
       </w:r>
@@ -2526,9 +3113,11 @@
       <w:r>
         <w:t>“</w:t>
       </w:r>
+      <w:proofErr w:type="spellStart"/>
       <w:r>
         <w:t>endStroke</w:t>
       </w:r>
+      <w:proofErr w:type="spellEnd"/>
       <w:r>
         <w:t>” functions</w:t>
       </w:r>
@@ -2702,9 +3291,11 @@
       <w:r>
         <w:t>using the “</w:t>
       </w:r>
+      <w:proofErr w:type="spellStart"/>
       <w:r>
         <w:t>startTraining</w:t>
       </w:r>
+      <w:proofErr w:type="spellEnd"/>
       <w:r>
         <w:t>” function</w:t>
       </w:r>
@@ -2788,9 +3379,11 @@
       <w:r>
         <w:t>“</w:t>
       </w:r>
+      <w:proofErr w:type="spellStart"/>
       <w:r>
         <w:t>stopTraining</w:t>
       </w:r>
+      <w:proofErr w:type="spellEnd"/>
       <w:r>
         <w:t>” function</w:t>
       </w:r>
@@ -2812,9 +3405,11 @@
       <w:r>
         <w:t>“</w:t>
       </w:r>
+      <w:proofErr w:type="spellStart"/>
       <w:r>
         <w:t>recognitionScore</w:t>
       </w:r>
+      <w:proofErr w:type="spellEnd"/>
       <w:r>
         <w:t>”</w:t>
       </w:r>
@@ -2839,7 +3434,23 @@
         <w:t>as you were recording samples</w:t>
       </w:r>
       <w:r>
-        <w:t>. Just set the “Record as Sample” parameter of the “startStroke” function to “-1”. The “endStroke” function will provide the ID and name of the identified gesture, together with a similarity measure (0 to 1) of how closely the gesture performance resembled the recorded gesture samples.</w:t>
+        <w:t>. Just set the “Record as Sample” parameter of the “</w:t>
+      </w:r>
+      <w:proofErr w:type="spellStart"/>
+      <w:r>
+        <w:t>startStroke</w:t>
+      </w:r>
+      <w:proofErr w:type="spellEnd"/>
+      <w:r>
+        <w:t>” function to “-1”. The “</w:t>
+      </w:r>
+      <w:proofErr w:type="spellStart"/>
+      <w:r>
+        <w:t>endStroke</w:t>
+      </w:r>
+      <w:proofErr w:type="spellEnd"/>
+      <w:r>
+        <w:t>” function will provide the ID and name of the identified gesture, together with a similarity measure (0 to 1) of how closely the gesture performance resembled the recorded gesture samples.</w:t>
       </w:r>
     </w:p>
     <w:p>
@@ -2865,7 +3476,15 @@
         <w:t xml:space="preserve"> to a gesture database file</w:t>
       </w:r>
       <w:r>
-        <w:t xml:space="preserve"> with the “Save Gestures To Gesture Database File” function</w:t>
+        <w:t xml:space="preserve"> with the “Save Gestures </w:t>
+      </w:r>
+      <w:proofErr w:type="gramStart"/>
+      <w:r>
+        <w:t>To</w:t>
+      </w:r>
+      <w:proofErr w:type="gramEnd"/>
+      <w:r>
+        <w:t xml:space="preserve"> Gesture Database File” function</w:t>
       </w:r>
       <w:r>
         <w:t>.</w:t>
@@ -2880,7 +3499,23 @@
         <w:t>IMPORTANT</w:t>
       </w:r>
       <w:r>
-        <w:t xml:space="preserve">: If you wish to use your gestures in a Unity app (for example with the Unity-based “GestureManager”, then make sure you enable the “Unity Compatibility Mode” in the Details Panel of the GestureRecognitionActor </w:t>
+        <w:t>: If you wish to use your gestures in a Unity app (for example with the Unity-based “</w:t>
+      </w:r>
+      <w:proofErr w:type="spellStart"/>
+      <w:r>
+        <w:t>GestureManager</w:t>
+      </w:r>
+      <w:proofErr w:type="spellEnd"/>
+      <w:r>
+        <w:t xml:space="preserve">”, then make sure you enable the “Unity Compatibility Mode” in the Details Panel of the </w:t>
+      </w:r>
+      <w:proofErr w:type="spellStart"/>
+      <w:r>
+        <w:t>GestureRecognitionActor</w:t>
+      </w:r>
+      <w:proofErr w:type="spellEnd"/>
+      <w:r>
+        <w:t xml:space="preserve"> </w:t>
       </w:r>
       <w:r>
         <w:rPr>
@@ -2923,11 +3558,16 @@
         <w:t xml:space="preserve"> </w:t>
       </w:r>
       <w:r>
-        <w:t>How to use the GestureCombinations</w:t>
+        <w:t xml:space="preserve">How to use the </w:t>
+      </w:r>
+      <w:proofErr w:type="spellStart"/>
+      <w:r>
+        <w:t>GestureCombinations</w:t>
       </w:r>
       <w:r>
         <w:t>Actor</w:t>
       </w:r>
+      <w:proofErr w:type="spellEnd"/>
       <w:r>
         <w:t xml:space="preserve"> (for two-handed gestures or gesture combos):</w:t>
       </w:r>
@@ -2937,9 +3577,11 @@
       <w:r>
         <w:t xml:space="preserve">(1) Place </w:t>
       </w:r>
+      <w:proofErr w:type="spellStart"/>
       <w:r>
         <w:t>GestureCombinationsActor</w:t>
       </w:r>
+      <w:proofErr w:type="spellEnd"/>
       <w:r>
         <w:t xml:space="preserve"> </w:t>
       </w:r>
@@ -3157,8 +3799,29 @@
         <w:t>using the</w:t>
       </w:r>
       <w:r>
-        <w:t xml:space="preserve"> startStroke, contdStroke and endStroke</w:t>
-      </w:r>
+        <w:t xml:space="preserve"> </w:t>
+      </w:r>
+      <w:proofErr w:type="spellStart"/>
+      <w:r>
+        <w:t>startStroke</w:t>
+      </w:r>
+      <w:proofErr w:type="spellEnd"/>
+      <w:r>
+        <w:t xml:space="preserve">, </w:t>
+      </w:r>
+      <w:proofErr w:type="spellStart"/>
+      <w:r>
+        <w:t>contdStroke</w:t>
+      </w:r>
+      <w:proofErr w:type="spellEnd"/>
+      <w:r>
+        <w:t xml:space="preserve"> and </w:t>
+      </w:r>
+      <w:proofErr w:type="spellStart"/>
+      <w:r>
+        <w:t>endStroke</w:t>
+      </w:r>
+      <w:proofErr w:type="spellEnd"/>
       <w:r>
         <w:t xml:space="preserve"> </w:t>
       </w:r>
@@ -3202,8 +3865,13 @@
         <w:t>with the</w:t>
       </w:r>
       <w:r>
-        <w:t xml:space="preserve"> startTraining</w:t>
-      </w:r>
+        <w:t xml:space="preserve"> </w:t>
+      </w:r>
+      <w:proofErr w:type="spellStart"/>
+      <w:r>
+        <w:t>startTraining</w:t>
+      </w:r>
+      <w:proofErr w:type="spellEnd"/>
       <w:r>
         <w:t xml:space="preserve"> function</w:t>
       </w:r>
@@ -3287,8 +3955,13 @@
         <w:t>using the</w:t>
       </w:r>
       <w:r>
-        <w:t xml:space="preserve"> stopTraining</w:t>
-      </w:r>
+        <w:t xml:space="preserve"> </w:t>
+      </w:r>
+      <w:proofErr w:type="spellStart"/>
+      <w:r>
+        <w:t>stopTraining</w:t>
+      </w:r>
+      <w:proofErr w:type="spellEnd"/>
       <w:r>
         <w:t xml:space="preserve"> function</w:t>
       </w:r>
@@ -3305,8 +3978,13 @@
         <w:t>with the</w:t>
       </w:r>
       <w:r>
-        <w:t xml:space="preserve"> recognitionScore</w:t>
-      </w:r>
+        <w:t xml:space="preserve"> </w:t>
+      </w:r>
+      <w:proofErr w:type="spellStart"/>
+      <w:r>
+        <w:t>recognitionScore</w:t>
+      </w:r>
+      <w:proofErr w:type="spellEnd"/>
       <w:r>
         <w:t xml:space="preserve"> function</w:t>
       </w:r>
@@ -3328,7 +4006,31 @@
         <w:t>as you were recording samples</w:t>
       </w:r>
       <w:r>
-        <w:t xml:space="preserve"> by using the “startStroke”, “contdStoke”, and “endStroke” functions, just by setting the “Record as Sample” parameter to “-1”. Again, the order of performances </w:t>
+        <w:t xml:space="preserve"> by using the “</w:t>
+      </w:r>
+      <w:proofErr w:type="spellStart"/>
+      <w:r>
+        <w:t>startStroke</w:t>
+      </w:r>
+      <w:proofErr w:type="spellEnd"/>
+      <w:r>
+        <w:t>”, “</w:t>
+      </w:r>
+      <w:proofErr w:type="spellStart"/>
+      <w:r>
+        <w:t>contdStoke</w:t>
+      </w:r>
+      <w:proofErr w:type="spellEnd"/>
+      <w:r>
+        <w:t>”, and “</w:t>
+      </w:r>
+      <w:proofErr w:type="spellStart"/>
+      <w:r>
+        <w:t>endStroke</w:t>
+      </w:r>
+      <w:proofErr w:type="spellEnd"/>
+      <w:r>
+        <w:t xml:space="preserve">” functions, just by setting the “Record as Sample” parameter to “-1”. Again, the order of performances </w:t>
       </w:r>
       <w:r>
         <w:t>(first left then right, first right then left, or simultaneously) does not matter.</w:t>
@@ -3485,20 +4187,38 @@
         <w:t xml:space="preserve"> in my own program do I have to create the</w:t>
       </w:r>
       <w:r>
-        <w:t xml:space="preserve"> MiVRyActor,</w:t>
-      </w:r>
-      <w:r>
-        <w:t xml:space="preserve"> GestureRecognition</w:t>
+        <w:t xml:space="preserve"> </w:t>
+      </w:r>
+      <w:proofErr w:type="spellStart"/>
+      <w:r>
+        <w:t>MiVRyActor</w:t>
+      </w:r>
+      <w:proofErr w:type="spellEnd"/>
+      <w:r>
+        <w:t>,</w:t>
+      </w:r>
+      <w:r>
+        <w:t xml:space="preserve"> </w:t>
+      </w:r>
+      <w:proofErr w:type="spellStart"/>
+      <w:r>
+        <w:t>GestureRecognition</w:t>
       </w:r>
       <w:r>
         <w:t>Actor</w:t>
       </w:r>
-      <w:r>
-        <w:t xml:space="preserve"> or GestureCombination</w:t>
+      <w:proofErr w:type="spellEnd"/>
+      <w:r>
+        <w:t xml:space="preserve"> or </w:t>
+      </w:r>
+      <w:proofErr w:type="spellStart"/>
+      <w:r>
+        <w:t>GestureCombination</w:t>
       </w:r>
       <w:r>
         <w:t>Actor</w:t>
       </w:r>
+      <w:proofErr w:type="spellEnd"/>
       <w:r>
         <w:t>?</w:t>
       </w:r>
@@ -3557,7 +4277,25 @@
       </w:pPr>
       <w:r>
         <w:br/>
-        <w:t>Use a GestureCombinationsActor with two parts (for left hand and right hand) and then create Gesture Combinations that only define a gesture for one part (ie hand). The following table shows an example:</w:t>
+        <w:t xml:space="preserve">Use a </w:t>
+      </w:r>
+      <w:proofErr w:type="spellStart"/>
+      <w:r>
+        <w:t>GestureCombinationsActor</w:t>
+      </w:r>
+      <w:proofErr w:type="spellEnd"/>
+      <w:r>
+        <w:t xml:space="preserve"> with two parts (for left hand and right hand) and then create Gesture Combinations that only define a gesture for one part (</w:t>
+      </w:r>
+      <w:proofErr w:type="spellStart"/>
+      <w:proofErr w:type="gramStart"/>
+      <w:r>
+        <w:t>ie</w:t>
+      </w:r>
+      <w:proofErr w:type="spellEnd"/>
+      <w:proofErr w:type="gramEnd"/>
+      <w:r>
+        <w:t xml:space="preserve"> hand). The following table shows an example:</w:t>
       </w:r>
     </w:p>
     <w:tbl>
@@ -4030,7 +4768,31 @@
         <w:pStyle w:val="ListParagraph"/>
       </w:pPr>
       <w:r>
-        <w:t>You can also use the GestureManager to create such GestureCombinations and then load the resulting file with a MiVRy actor.</w:t>
+        <w:t xml:space="preserve">You can also use the </w:t>
+      </w:r>
+      <w:proofErr w:type="spellStart"/>
+      <w:r>
+        <w:t>GestureManager</w:t>
+      </w:r>
+      <w:proofErr w:type="spellEnd"/>
+      <w:r>
+        <w:t xml:space="preserve"> to create such </w:t>
+      </w:r>
+      <w:proofErr w:type="spellStart"/>
+      <w:r>
+        <w:t>GestureCombinations</w:t>
+      </w:r>
+      <w:proofErr w:type="spellEnd"/>
+      <w:r>
+        <w:t xml:space="preserve"> and then load the resulting file with a </w:t>
+      </w:r>
+      <w:proofErr w:type="spellStart"/>
+      <w:r>
+        <w:t>MiVRy</w:t>
+      </w:r>
+      <w:proofErr w:type="spellEnd"/>
+      <w:r>
+        <w:t xml:space="preserve"> actor.</w:t>
       </w:r>
       <w:r>
         <w:br/>
@@ -4057,21 +4819,59 @@
         <w:br/>
         <w:t>To identify gestures continuously without a clear “beginning” and “end”, use the “</w:t>
       </w:r>
+      <w:proofErr w:type="spellStart"/>
       <w:r>
         <w:t>contdIdentify</w:t>
       </w:r>
-      <w:r>
-        <w:t xml:space="preserve">” function. You still have to call “startStroke” once (for example at the start of the level), and have to continuously provide the controller position with the “contdStroke” function. Then, after the “contdStroke”, use the “contdIdentify” function to identify the currently performed gesture. Use the </w:t>
-      </w:r>
+      <w:proofErr w:type="spellEnd"/>
+      <w:r>
+        <w:t>” function. You still have to call “</w:t>
+      </w:r>
+      <w:proofErr w:type="spellStart"/>
+      <w:r>
+        <w:t>startStroke</w:t>
+      </w:r>
+      <w:proofErr w:type="spellEnd"/>
+      <w:r>
+        <w:t>” once (for example at the start of the level), and have to continuously provide the controller position with the “</w:t>
+      </w:r>
+      <w:proofErr w:type="spellStart"/>
+      <w:r>
+        <w:t>contdStroke</w:t>
+      </w:r>
+      <w:proofErr w:type="spellEnd"/>
+      <w:r>
+        <w:t>” function. Then, after the “</w:t>
+      </w:r>
+      <w:proofErr w:type="spellStart"/>
+      <w:r>
+        <w:t>contdStroke</w:t>
+      </w:r>
+      <w:proofErr w:type="spellEnd"/>
+      <w:r>
+        <w:t>”, use the “</w:t>
+      </w:r>
+      <w:proofErr w:type="spellStart"/>
+      <w:r>
+        <w:t>contdIdentify</w:t>
+      </w:r>
+      <w:proofErr w:type="spellEnd"/>
+      <w:r>
+        <w:t xml:space="preserve">” function to identify the currently performed gesture. Use the </w:t>
+      </w:r>
+      <w:proofErr w:type="spellStart"/>
       <w:r>
         <w:t>contdIdentificationPeriod</w:t>
       </w:r>
+      <w:proofErr w:type="spellEnd"/>
       <w:r>
         <w:t xml:space="preserve"> value to control how long of a time frame to consider in the identification. You can also use </w:t>
       </w:r>
+      <w:proofErr w:type="spellStart"/>
       <w:r>
         <w:t>contdIdentificationSmoothing</w:t>
       </w:r>
+      <w:proofErr w:type="spellEnd"/>
       <w:r>
         <w:t xml:space="preserve"> to avoid the identification result from jumping from one gesture ID to another too easily.</w:t>
       </w:r>
@@ -4101,8 +4901,25 @@
           <w:i/>
           <w:iCs/>
         </w:rPr>
-        <w:t xml:space="preserve">Please use the "GestureManager" </w:t>
-      </w:r>
+        <w:t>Please use the "</w:t>
+      </w:r>
+      <w:proofErr w:type="spellStart"/>
+      <w:r>
+        <w:rPr>
+          <w:i/>
+          <w:iCs/>
+        </w:rPr>
+        <w:t>GestureManager</w:t>
+      </w:r>
+      <w:proofErr w:type="spellEnd"/>
+      <w:r>
+        <w:rPr>
+          <w:i/>
+          <w:iCs/>
+        </w:rPr>
+        <w:t xml:space="preserve">" </w:t>
+      </w:r>
+      <w:proofErr w:type="gramStart"/>
       <w:r>
         <w:rPr>
           <w:i/>
@@ -4122,7 +4939,15 @@
           <w:i/>
           <w:iCs/>
         </w:rPr>
-        <w:t>#gesturemanager )</w:t>
+        <w:t>#gesturemanager</w:t>
+      </w:r>
+      <w:proofErr w:type="gramEnd"/>
+      <w:r>
+        <w:rPr>
+          <w:i/>
+          <w:iCs/>
+        </w:rPr>
+        <w:t xml:space="preserve"> )</w:t>
       </w:r>
       <w:r>
         <w:rPr>
@@ -4164,7 +4989,87 @@
           <w:i/>
           <w:iCs/>
         </w:rPr>
-        <w:t xml:space="preserve"> Please note that the GestureManager is based on Unity, so if you record gestures in the GestureManager and want to use them in Unreal, enable the “Unity Compatibility Mode” in your MiVRyActor, GestureRecognitionActor, or GestureCombinationsActor.</w:t>
+        <w:t xml:space="preserve"> Please note that the </w:t>
+      </w:r>
+      <w:proofErr w:type="spellStart"/>
+      <w:r>
+        <w:rPr>
+          <w:i/>
+          <w:iCs/>
+        </w:rPr>
+        <w:t>GestureManager</w:t>
+      </w:r>
+      <w:proofErr w:type="spellEnd"/>
+      <w:r>
+        <w:rPr>
+          <w:i/>
+          <w:iCs/>
+        </w:rPr>
+        <w:t xml:space="preserve"> is based on Unity, so if you record gestures in the </w:t>
+      </w:r>
+      <w:proofErr w:type="spellStart"/>
+      <w:r>
+        <w:rPr>
+          <w:i/>
+          <w:iCs/>
+        </w:rPr>
+        <w:t>GestureManager</w:t>
+      </w:r>
+      <w:proofErr w:type="spellEnd"/>
+      <w:r>
+        <w:rPr>
+          <w:i/>
+          <w:iCs/>
+        </w:rPr>
+        <w:t xml:space="preserve"> and want to use them in Unreal, enable the “Unity Compatibility Mode” in your </w:t>
+      </w:r>
+      <w:proofErr w:type="spellStart"/>
+      <w:r>
+        <w:rPr>
+          <w:i/>
+          <w:iCs/>
+        </w:rPr>
+        <w:t>MiVRyActor</w:t>
+      </w:r>
+      <w:proofErr w:type="spellEnd"/>
+      <w:r>
+        <w:rPr>
+          <w:i/>
+          <w:iCs/>
+        </w:rPr>
+        <w:t xml:space="preserve">, </w:t>
+      </w:r>
+      <w:proofErr w:type="spellStart"/>
+      <w:r>
+        <w:rPr>
+          <w:i/>
+          <w:iCs/>
+        </w:rPr>
+        <w:t>GestureRecognitionActor</w:t>
+      </w:r>
+      <w:proofErr w:type="spellEnd"/>
+      <w:r>
+        <w:rPr>
+          <w:i/>
+          <w:iCs/>
+        </w:rPr>
+        <w:t xml:space="preserve">, or </w:t>
+      </w:r>
+      <w:proofErr w:type="spellStart"/>
+      <w:r>
+        <w:rPr>
+          <w:i/>
+          <w:iCs/>
+        </w:rPr>
+        <w:t>GestureCombinationsActor</w:t>
+      </w:r>
+      <w:proofErr w:type="spellEnd"/>
+      <w:r>
+        <w:rPr>
+          <w:i/>
+          <w:iCs/>
+        </w:rPr>
+        <w:t>.</w:t>
       </w:r>
       <w:r>
         <w:rPr>
@@ -4368,7 +5273,15 @@
         <w:t>use the</w:t>
       </w:r>
       <w:r>
-        <w:t xml:space="preserve"> “startTraining”</w:t>
+        <w:t xml:space="preserve"> “</w:t>
+      </w:r>
+      <w:proofErr w:type="spellStart"/>
+      <w:r>
+        <w:t>startTraining</w:t>
+      </w:r>
+      <w:proofErr w:type="spellEnd"/>
+      <w:r>
+        <w:t>”</w:t>
       </w:r>
       <w:r>
         <w:t xml:space="preserve"> function</w:t>
@@ -4387,7 +5300,23 @@
           <w:i/>
           <w:iCs/>
         </w:rPr>
-        <w:t>No, you only need to call startTraining after you have recorded new gesture data (samples) and want these new recordings to be used by the AI. However, you need to save the AI after training to a database file (.DAT) and load this file in your game before using the other gesture recognition functions.</w:t>
+        <w:t xml:space="preserve">No, you only need to call </w:t>
+      </w:r>
+      <w:proofErr w:type="spellStart"/>
+      <w:r>
+        <w:rPr>
+          <w:i/>
+          <w:iCs/>
+        </w:rPr>
+        <w:t>startTraining</w:t>
+      </w:r>
+      <w:proofErr w:type="spellEnd"/>
+      <w:r>
+        <w:rPr>
+          <w:i/>
+          <w:iCs/>
+        </w:rPr>
+        <w:t xml:space="preserve"> after you have recorded new gesture data (samples) and want these new recordings to be used by the AI. However, you need to save the AI after training to a database file (.DAT) and load this file in your game before using the other gesture recognition functions.</w:t>
       </w:r>
       <w:r>
         <w:rPr>
@@ -4530,6 +5459,7 @@
         </w:rPr>
         <w:t xml:space="preserve">Therefore, if you consider your gestures to be relative to the world “up” (sky) and “down” (ground) rather than the visual “upper end of the screen” and “lower end of the screen”, then change the </w:t>
       </w:r>
+      <w:proofErr w:type="spellStart"/>
       <w:r>
         <w:rPr>
           <w:b/>
@@ -4539,6 +5469,7 @@
         </w:rPr>
         <w:t>frameOfReferenceUpDownPitch</w:t>
       </w:r>
+      <w:proofErr w:type="spellEnd"/>
       <w:r>
         <w:rPr>
           <w:i/>
@@ -4546,6 +5477,7 @@
         </w:rPr>
         <w:t xml:space="preserve"> to </w:t>
       </w:r>
+      <w:proofErr w:type="spellStart"/>
       <w:r>
         <w:rPr>
           <w:b/>
@@ -4555,6 +5487,7 @@
         </w:rPr>
         <w:t>FrameOfReference.World</w:t>
       </w:r>
+      <w:proofErr w:type="spellEnd"/>
       <w:r>
         <w:rPr>
           <w:i/>
@@ -4599,7 +5532,15 @@
         </w:numPr>
       </w:pPr>
       <w:r>
-        <w:t xml:space="preserve"> Loading GestureDatabase files takes a long time, freezing the app for a few seconds. How can this be avoided?</w:t>
+        <w:t xml:space="preserve"> Loading </w:t>
+      </w:r>
+      <w:proofErr w:type="spellStart"/>
+      <w:r>
+        <w:t>GestureDatabase</w:t>
+      </w:r>
+      <w:proofErr w:type="spellEnd"/>
+      <w:r>
+        <w:t xml:space="preserve"> files takes a long time, freezing the app for a few seconds. How can this be avoided?</w:t>
       </w:r>
       <w:r>
         <w:t xml:space="preserve"> </w:t>
@@ -4615,7 +5556,39 @@
           <w:i/>
           <w:iCs/>
         </w:rPr>
-        <w:t>You can “Load Gesture Database File Async” (or “Load Gesture Database Buffer Async”) functions instead. These start the loading process in the background and will return almost immediately. Note that you will be unable to use the GestureRecognitionActor / GestureCombinationsActor while the load</w:t>
+        <w:t xml:space="preserve">You can “Load Gesture Database File Async” (or “Load Gesture Database Buffer Async”) functions instead. These start the loading process in the background and will return almost immediately. Note that you will be unable to use the </w:t>
+      </w:r>
+      <w:proofErr w:type="spellStart"/>
+      <w:r>
+        <w:rPr>
+          <w:i/>
+          <w:iCs/>
+        </w:rPr>
+        <w:t>GestureRecognitionActor</w:t>
+      </w:r>
+      <w:proofErr w:type="spellEnd"/>
+      <w:r>
+        <w:rPr>
+          <w:i/>
+          <w:iCs/>
+        </w:rPr>
+        <w:t xml:space="preserve"> / </w:t>
+      </w:r>
+      <w:proofErr w:type="spellStart"/>
+      <w:r>
+        <w:rPr>
+          <w:i/>
+          <w:iCs/>
+        </w:rPr>
+        <w:t>GestureCombinationsActor</w:t>
+      </w:r>
+      <w:proofErr w:type="spellEnd"/>
+      <w:r>
+        <w:rPr>
+          <w:i/>
+          <w:iCs/>
+        </w:rPr>
+        <w:t xml:space="preserve"> while the load</w:t>
       </w:r>
       <w:r>
         <w:rPr>
@@ -4717,7 +5690,23 @@
           <w:i/>
           <w:iCs/>
         </w:rPr>
-        <w:t xml:space="preserve">You have used up all “free” gesture recognitions of the free version of MiVRy for this session. To identify more gestures, restart the app, or purchase an “unlimited” license at </w:t>
+        <w:t xml:space="preserve">You have used up all “free” gesture recognitions of the free version of </w:t>
+      </w:r>
+      <w:proofErr w:type="spellStart"/>
+      <w:r>
+        <w:rPr>
+          <w:i/>
+          <w:iCs/>
+        </w:rPr>
+        <w:t>MiVRy</w:t>
+      </w:r>
+      <w:proofErr w:type="spellEnd"/>
+      <w:r>
+        <w:rPr>
+          <w:i/>
+          <w:iCs/>
+        </w:rPr>
+        <w:t xml:space="preserve"> for this session. To identify more gestures, restart the app, or purchase an “unlimited” license at </w:t>
       </w:r>
       <w:hyperlink r:id="rId32" w:history="1">
         <w:r>
@@ -4754,7 +5743,15 @@
     </w:p>
     <w:p>
       <w:r>
-        <w:t>(1) Add the folder of your GestureDatabase files to be included in the build. In the</w:t>
+        <w:t xml:space="preserve">(1) Add the folder of your </w:t>
+      </w:r>
+      <w:proofErr w:type="spellStart"/>
+      <w:r>
+        <w:t>GestureDatabase</w:t>
+      </w:r>
+      <w:proofErr w:type="spellEnd"/>
+      <w:r>
+        <w:t xml:space="preserve"> files to be included in the build. In the</w:t>
       </w:r>
       <w:r>
         <w:t xml:space="preserve"> "Project Settings", </w:t>
@@ -4794,7 +5791,15 @@
         <w:t xml:space="preserve"> </w:t>
       </w:r>
       <w:r>
-        <w:t>add the folder where your GestureDatabase files are located.</w:t>
+        <w:t xml:space="preserve">add the folder where your </w:t>
+      </w:r>
+      <w:proofErr w:type="spellStart"/>
+      <w:r>
+        <w:t>GestureDatabase</w:t>
+      </w:r>
+      <w:proofErr w:type="spellEnd"/>
+      <w:r>
+        <w:t xml:space="preserve"> files are located.</w:t>
       </w:r>
       <w:r>
         <w:br/>
@@ -4838,42 +5843,146 @@
       <w:r>
         <w:t xml:space="preserve"> However, if you do, you will not be able to use </w:t>
       </w:r>
-      <w:r>
-        <w:rPr>
-          <w:i/>
-          <w:iCs/>
-        </w:rPr>
-        <w:t>GestureRecognitionActor::loadFromFile()</w:t>
+      <w:proofErr w:type="spellStart"/>
+      <w:proofErr w:type="gramStart"/>
+      <w:r>
+        <w:rPr>
+          <w:i/>
+          <w:iCs/>
+        </w:rPr>
+        <w:t>GestureRecognitionActor</w:t>
+      </w:r>
+      <w:proofErr w:type="spellEnd"/>
+      <w:r>
+        <w:rPr>
+          <w:i/>
+          <w:iCs/>
+        </w:rPr>
+        <w:t>::</w:t>
+      </w:r>
+      <w:proofErr w:type="spellStart"/>
+      <w:proofErr w:type="gramEnd"/>
+      <w:r>
+        <w:rPr>
+          <w:i/>
+          <w:iCs/>
+        </w:rPr>
+        <w:t>loadFromFile</w:t>
+      </w:r>
+      <w:proofErr w:type="spellEnd"/>
+      <w:r>
+        <w:rPr>
+          <w:i/>
+          <w:iCs/>
+        </w:rPr>
+        <w:t>()</w:t>
       </w:r>
       <w:r>
         <w:t xml:space="preserve"> and </w:t>
       </w:r>
-      <w:r>
-        <w:rPr>
-          <w:i/>
-          <w:iCs/>
-        </w:rPr>
-        <w:t>GestureCombinations::loadFromFile()</w:t>
+      <w:proofErr w:type="spellStart"/>
+      <w:r>
+        <w:rPr>
+          <w:i/>
+          <w:iCs/>
+        </w:rPr>
+        <w:t>GestureCombinations</w:t>
+      </w:r>
+      <w:proofErr w:type="spellEnd"/>
+      <w:r>
+        <w:rPr>
+          <w:i/>
+          <w:iCs/>
+        </w:rPr>
+        <w:t>::</w:t>
+      </w:r>
+      <w:proofErr w:type="spellStart"/>
+      <w:r>
+        <w:rPr>
+          <w:i/>
+          <w:iCs/>
+        </w:rPr>
+        <w:t>loadFromFile</w:t>
+      </w:r>
+      <w:proofErr w:type="spellEnd"/>
+      <w:r>
+        <w:rPr>
+          <w:i/>
+          <w:iCs/>
+        </w:rPr>
+        <w:t>()</w:t>
       </w:r>
       <w:r>
         <w:t xml:space="preserve"> functions. Use </w:t>
       </w:r>
-      <w:r>
-        <w:rPr>
-          <w:i/>
-          <w:iCs/>
-        </w:rPr>
-        <w:t>FFileHelper::LoadFileToArray()</w:t>
+      <w:proofErr w:type="spellStart"/>
+      <w:proofErr w:type="gramStart"/>
+      <w:r>
+        <w:rPr>
+          <w:i/>
+          <w:iCs/>
+        </w:rPr>
+        <w:t>FFileHelper</w:t>
+      </w:r>
+      <w:proofErr w:type="spellEnd"/>
+      <w:r>
+        <w:rPr>
+          <w:i/>
+          <w:iCs/>
+        </w:rPr>
+        <w:t>::</w:t>
+      </w:r>
+      <w:proofErr w:type="spellStart"/>
+      <w:proofErr w:type="gramEnd"/>
+      <w:r>
+        <w:rPr>
+          <w:i/>
+          <w:iCs/>
+        </w:rPr>
+        <w:t>LoadFileToArray</w:t>
+      </w:r>
+      <w:proofErr w:type="spellEnd"/>
+      <w:r>
+        <w:rPr>
+          <w:i/>
+          <w:iCs/>
+        </w:rPr>
+        <w:t>()</w:t>
       </w:r>
       <w:r>
         <w:t xml:space="preserve"> and </w:t>
       </w:r>
-      <w:r>
-        <w:rPr>
-          <w:i/>
-          <w:iCs/>
-        </w:rPr>
-        <w:t>GestureRecognitionActor:: loadFromBuffer()</w:t>
+      <w:proofErr w:type="spellStart"/>
+      <w:r>
+        <w:rPr>
+          <w:i/>
+          <w:iCs/>
+        </w:rPr>
+        <w:t>GestureRecognitionActor</w:t>
+      </w:r>
+      <w:proofErr w:type="spellEnd"/>
+      <w:r>
+        <w:rPr>
+          <w:i/>
+          <w:iCs/>
+        </w:rPr>
+        <w:t xml:space="preserve">:: </w:t>
+      </w:r>
+      <w:proofErr w:type="spellStart"/>
+      <w:r>
+        <w:rPr>
+          <w:i/>
+          <w:iCs/>
+        </w:rPr>
+        <w:t>loadFromBuffer</w:t>
+      </w:r>
+      <w:proofErr w:type="spellEnd"/>
+      <w:r>
+        <w:rPr>
+          <w:i/>
+          <w:iCs/>
+        </w:rPr>
+        <w:t>()</w:t>
       </w:r>
       <w:r>
         <w:t xml:space="preserve"> functions instead.</w:t>
@@ -4945,7 +6054,15 @@
       </w:r>
       <w:r>
         <w:br/>
-        <w:t xml:space="preserve">Furthermore, if in (1) you chose to add the GestureDatabase files folder be </w:t>
+        <w:t xml:space="preserve">Furthermore, if in (1) you chose to add the </w:t>
+      </w:r>
+      <w:proofErr w:type="spellStart"/>
+      <w:r>
+        <w:t>GestureDatabase</w:t>
+      </w:r>
+      <w:proofErr w:type="spellEnd"/>
+      <w:r>
+        <w:t xml:space="preserve"> files folder be </w:t>
       </w:r>
       <w:r>
         <w:rPr>
@@ -4969,8 +6086,17 @@
           <w:b/>
           <w:bCs/>
         </w:rPr>
-        <w:t>Package game data inside .apk</w:t>
-      </w:r>
+        <w:t>Package game data inside .</w:t>
+      </w:r>
+      <w:proofErr w:type="spellStart"/>
+      <w:r>
+        <w:rPr>
+          <w:b/>
+          <w:bCs/>
+        </w:rPr>
+        <w:t>apk</w:t>
+      </w:r>
+      <w:proofErr w:type="spellEnd"/>
       <w:r>
         <w:t>” option.</w:t>
       </w:r>
@@ -4997,12 +6123,28 @@
     </w:p>
     <w:p>
       <w:r>
-        <w:t>THIS SOFTWARE IS PROVIDED BY THE COPYRIGHT HOLDERS AND CONTRIBUTORS  "AS IS" AND ANY EXPRESS OR IMPLIED WARRANTIES, INCLUDING, BUT NOT LIMITED TO,  THE IMPLIED WARRANTIES OF MERCHANTABILITY AND FITNESS FOR A PARTICULAR  PURPOSE ARE DISCLAIMED. IN NO EVENT SHALL THE COPYRIGHT HOLDER OR  CONTRIBUTORS BE LIABLE FOR ANY DIRECT, INDIRECT, INCIDENTAL, SPECIAL,  EXEMPLARY, OR CONSEQUENTIAL DAMAGES (INCLUDING, BUT NOT LIMITED TO,  PROCUREMENT OF SUBSTITUTE GOODS OR SERVICES; LOSS OF USE, DATA, OR  PROFITS; OR BUSINESS INTERRUPTION) HOWEVER CAUSED AND ON ANY THEORY  OF LIABILITY, WHETHER IN CONTRACT, STRICT LIABILITY, OR TORT  (INCLUDING NEGLIGENCE OR OTHERWISE) ARISING IN ANY WAY OUT OF THE USE  OF THIS SOFTWARE, EVEN IF ADVISED OF THE POSSIBILITY OF SUCH DAMAGE.</w:t>
-      </w:r>
-    </w:p>
-    <w:p>
-      <w:r>
-        <w:t>[IMPORTANT!] This license is for the gesture recognition plug-in (.dll and .so filed and source code) and does NOT include any permission to use the asset</w:t>
+        <w:t xml:space="preserve">THIS SOFTWARE IS PROVIDED BY THE COPYRIGHT HOLDERS AND </w:t>
+      </w:r>
+      <w:proofErr w:type="gramStart"/>
+      <w:r>
+        <w:t>CONTRIBUTORS  "</w:t>
+      </w:r>
+      <w:proofErr w:type="gramEnd"/>
+      <w:r>
+        <w:t>AS IS" AND ANY EXPRESS OR IMPLIED WARRANTIES, INCLUDING, BUT NOT LIMITED TO,  THE IMPLIED WARRANTIES OF MERCHANTABILITY AND FITNESS FOR A PARTICULAR  PURPOSE ARE DISCLAIMED. IN NO EVENT SHALL THE COPYRIGHT HOLDER OR  CONTRIBUTORS BE LIABLE FOR ANY DIRECT, INDIRECT, INCIDENTAL, SPECIAL,  EXEMPLARY, OR CONSEQUENTIAL DAMAGES (INCLUDING, BUT NOT LIMITED TO,  PROCUREMENT OF SUBSTITUTE GOODS OR SERVICES; LOSS OF USE, DATA, OR  PROFITS; OR BUSINESS INTERRUPTION) HOWEVER CAUSED AND ON ANY THEORY  OF LIABILITY, WHETHER IN CONTRACT, STRICT LIABILITY, OR TORT  (INCLUDING NEGLIGENCE OR OTHERWISE) ARISING IN ANY WAY OUT OF THE USE  OF THIS SOFTWARE, EVEN IF ADVISED OF THE POSSIBILITY OF SUCH DAMAGE.</w:t>
+      </w:r>
+    </w:p>
+    <w:p>
+      <w:r>
+        <w:t>[IMPORTANT!] This license is for the gesture recognition plug-in (.</w:t>
+      </w:r>
+      <w:proofErr w:type="spellStart"/>
+      <w:r>
+        <w:t>dll</w:t>
+      </w:r>
+      <w:proofErr w:type="spellEnd"/>
+      <w:r>
+        <w:t xml:space="preserve"> and .so filed and source code) and does NOT include any permission to use the asset</w:t>
       </w:r>
       <w:r>
         <w:t xml:space="preserve"> and resource</w:t>

</xml_diff>

<commit_message>
Updated to version v2.8.
- Improved continous gesture recognition.
- Added functions to change gesture sample type (normal vs continuous) after recording.
- Improved support for large data sets.
- Improved coordinate systems conversions between different plugins.
- Added function to prune (crop) current gesture motion.
- Fixed bug in copyGesture function.
</commit_message>
<xml_diff>
--- a/unreal/Plugins/MiVRy/Documentation/Documentation.docx
+++ b/unreal/Plugins/MiVRy/Documentation/Documentation.docx
@@ -89,7 +89,7 @@
           <w:sz w:val="32"/>
           <w:szCs w:val="32"/>
         </w:rPr>
-        <w:t>7</w:t>
+        <w:t>8</w:t>
       </w:r>
     </w:p>
     <w:p>
@@ -376,7 +376,27 @@
           <w:sz w:val="28"/>
           <w:szCs w:val="28"/>
         </w:rPr>
-        <w:t xml:space="preserve"> MARUI-PlugIn (inc.)</w:t>
+        <w:t xml:space="preserve"> MARUI-</w:t>
+      </w:r>
+      <w:proofErr w:type="spellStart"/>
+      <w:r>
+        <w:rPr>
+          <w:rFonts w:asciiTheme="majorHAnsi" w:eastAsiaTheme="majorEastAsia" w:hAnsiTheme="majorHAnsi" w:cstheme="majorBidi"/>
+          <w:color w:val="2F5496" w:themeColor="accent1" w:themeShade="BF"/>
+          <w:sz w:val="28"/>
+          <w:szCs w:val="28"/>
+        </w:rPr>
+        <w:t>PlugIn</w:t>
+      </w:r>
+      <w:proofErr w:type="spellEnd"/>
+      <w:r>
+        <w:rPr>
+          <w:rFonts w:asciiTheme="majorHAnsi" w:eastAsiaTheme="majorEastAsia" w:hAnsiTheme="majorHAnsi" w:cstheme="majorBidi"/>
+          <w:color w:val="2F5496" w:themeColor="accent1" w:themeShade="BF"/>
+          <w:sz w:val="28"/>
+          <w:szCs w:val="28"/>
+        </w:rPr>
+        <w:t xml:space="preserve"> (inc.)</w:t>
       </w:r>
       <w:r>
         <w:br w:type="page"/>
@@ -411,7 +431,15 @@
         <w:t>3</w:t>
       </w:r>
       <w:r>
-        <w:t xml:space="preserve"> MARUI-PlugIn (inc.)</w:t>
+        <w:t xml:space="preserve"> MARUI-</w:t>
+      </w:r>
+      <w:proofErr w:type="spellStart"/>
+      <w:r>
+        <w:t>PlugIn</w:t>
+      </w:r>
+      <w:proofErr w:type="spellEnd"/>
+      <w:r>
+        <w:t xml:space="preserve"> (inc.)</w:t>
       </w:r>
     </w:p>
     <w:p>
@@ -472,7 +500,21 @@
         <w:rPr>
           <w:sz w:val="24"/>
         </w:rPr>
-        <w:t xml:space="preserve">license is for the use of the MiVRy Gesture Recognition plug-in (.dll and .so files as well as the source code) and does not include the use of the asset files used in the sample </w:t>
+        <w:t>license is for the use of the MiVRy Gesture Recognition plug-in (.</w:t>
+      </w:r>
+      <w:proofErr w:type="spellStart"/>
+      <w:r>
+        <w:rPr>
+          <w:sz w:val="24"/>
+        </w:rPr>
+        <w:t>dll</w:t>
+      </w:r>
+      <w:proofErr w:type="spellEnd"/>
+      <w:r>
+        <w:rPr>
+          <w:sz w:val="24"/>
+        </w:rPr>
+        <w:t xml:space="preserve"> and .so files as well as the source code) and does not include the use of the asset files used in the sample </w:t>
       </w:r>
       <w:r>
         <w:rPr>
@@ -605,8 +647,13 @@
         <w:t>5</w:t>
       </w:r>
       <w:r>
-        <w:t>: How to use the GestureManager</w:t>
-      </w:r>
+        <w:t xml:space="preserve">: How to use the </w:t>
+      </w:r>
+      <w:proofErr w:type="spellStart"/>
+      <w:r>
+        <w:t>GestureManager</w:t>
+      </w:r>
+      <w:proofErr w:type="spellEnd"/>
     </w:p>
     <w:p>
       <w:r>
@@ -615,9 +662,11 @@
       <w:r>
         <w:t xml:space="preserve">: How to use the </w:t>
       </w:r>
+      <w:proofErr w:type="spellStart"/>
       <w:r>
         <w:t>MiVRyActor</w:t>
       </w:r>
+      <w:proofErr w:type="spellEnd"/>
     </w:p>
     <w:p>
       <w:r>
@@ -627,7 +676,15 @@
         <w:t xml:space="preserve">: </w:t>
       </w:r>
       <w:r>
-        <w:t>How to use the GestureRecognitionActor (for one-handed gestures)</w:t>
+        <w:t xml:space="preserve">How to use the </w:t>
+      </w:r>
+      <w:proofErr w:type="spellStart"/>
+      <w:r>
+        <w:t>GestureRecognitionActor</w:t>
+      </w:r>
+      <w:proofErr w:type="spellEnd"/>
+      <w:r>
+        <w:t xml:space="preserve"> (for one-handed gestures)</w:t>
       </w:r>
     </w:p>
     <w:p>
@@ -638,7 +695,15 @@
         <w:t xml:space="preserve">: </w:t>
       </w:r>
       <w:r>
-        <w:t>How to use the GestureCombinationsActor (for two-handed gestures or gesture combos)</w:t>
+        <w:t xml:space="preserve">How to use the </w:t>
+      </w:r>
+      <w:proofErr w:type="spellStart"/>
+      <w:r>
+        <w:t>GestureCombinationsActor</w:t>
+      </w:r>
+      <w:proofErr w:type="spellEnd"/>
+      <w:r>
+        <w:t xml:space="preserve"> (for two-handed gestures or gesture combos)</w:t>
       </w:r>
     </w:p>
     <w:p>
@@ -838,7 +903,15 @@
         <w:t xml:space="preserve">- </w:t>
       </w:r>
       <w:r>
-        <w:t>Support for Windows, Android-based devices (Oculus Quest, Smartphones, …), UWP devices (Hololens), and Linux</w:t>
+        <w:t>Support for Windows, Android-based devices (Oculus Quest, Smartphones, …), UWP devices (</w:t>
+      </w:r>
+      <w:proofErr w:type="spellStart"/>
+      <w:r>
+        <w:t>Hololens</w:t>
+      </w:r>
+      <w:proofErr w:type="spellEnd"/>
+      <w:r>
+        <w:t>), and Linux</w:t>
       </w:r>
     </w:p>
     <w:p>
@@ -936,7 +1009,15 @@
         <w:t>You can d</w:t>
       </w:r>
       <w:r>
-        <w:t xml:space="preserve">ownload the GestureManager from </w:t>
+        <w:t xml:space="preserve">ownload the </w:t>
+      </w:r>
+      <w:proofErr w:type="spellStart"/>
+      <w:r>
+        <w:t>GestureManager</w:t>
+      </w:r>
+      <w:proofErr w:type="spellEnd"/>
+      <w:r>
+        <w:t xml:space="preserve"> from </w:t>
       </w:r>
       <w:hyperlink r:id="rId10" w:anchor="gesturemanager" w:history="1">
         <w:r>
@@ -949,7 +1030,15 @@
     </w:p>
     <w:p>
       <w:r>
-        <w:t>A video tutorial on how to use the GestureManager is available on YouTube:</w:t>
+        <w:t xml:space="preserve">A video tutorial on how to use the </w:t>
+      </w:r>
+      <w:proofErr w:type="spellStart"/>
+      <w:r>
+        <w:t>GestureManager</w:t>
+      </w:r>
+      <w:proofErr w:type="spellEnd"/>
+      <w:r>
+        <w:t xml:space="preserve"> is available on YouTube:</w:t>
       </w:r>
       <w:r>
         <w:br/>
@@ -965,7 +1054,15 @@
     </w:p>
     <w:p>
       <w:r>
-        <w:t>When you are happy with your recorded gestures, save the recorded gestures to a Gesture Database File (.dat file).</w:t>
+        <w:t>When you are happy with your recorded gestures, save the recorded gestures to a Gesture Database File (.</w:t>
+      </w:r>
+      <w:proofErr w:type="spellStart"/>
+      <w:r>
+        <w:t>dat</w:t>
+      </w:r>
+      <w:proofErr w:type="spellEnd"/>
+      <w:r>
+        <w:t xml:space="preserve"> file).</w:t>
       </w:r>
     </w:p>
     <w:p>
@@ -1104,40 +1201,57 @@
           <w:b/>
           <w:bCs/>
         </w:rPr>
-        <w:t>2.3: Add Mivry</w:t>
-      </w:r>
+        <w:t xml:space="preserve">2.3: Add </w:t>
+      </w:r>
+      <w:proofErr w:type="spellStart"/>
       <w:r>
         <w:rPr>
           <w:b/>
           <w:bCs/>
         </w:rPr>
-        <w:t>Actor</w:t>
+        <w:t>Mivry</w:t>
       </w:r>
       <w:r>
         <w:rPr>
           <w:b/>
           <w:bCs/>
         </w:rPr>
-        <w:t xml:space="preserve"> to your </w:t>
-      </w:r>
+        <w:t>Actor</w:t>
+      </w:r>
+      <w:proofErr w:type="spellEnd"/>
       <w:r>
         <w:rPr>
           <w:b/>
           <w:bCs/>
         </w:rPr>
-        <w:t>level</w:t>
+        <w:t xml:space="preserve"> to your </w:t>
       </w:r>
       <w:r>
         <w:rPr>
           <w:b/>
           <w:bCs/>
         </w:rPr>
+        <w:t>level</w:t>
+      </w:r>
+      <w:r>
+        <w:rPr>
+          <w:b/>
+          <w:bCs/>
+        </w:rPr>
         <w:t>:</w:t>
       </w:r>
     </w:p>
     <w:p>
       <w:r>
-        <w:t>From the MiVRy C++ Classes, select the MiVRyActor and add it to your level.</w:t>
+        <w:t xml:space="preserve">From the MiVRy C++ Classes, select the </w:t>
+      </w:r>
+      <w:proofErr w:type="spellStart"/>
+      <w:r>
+        <w:t>MiVRyActor</w:t>
+      </w:r>
+      <w:proofErr w:type="spellEnd"/>
+      <w:r>
+        <w:t xml:space="preserve"> and add it to your level.</w:t>
       </w:r>
       <w:r>
         <w:br/>
@@ -1152,11 +1266,16 @@
         <w:t xml:space="preserve">, set the </w:t>
       </w:r>
       <w:r>
-        <w:t>properties of the Mivry</w:t>
+        <w:t xml:space="preserve">properties of the </w:t>
+      </w:r>
+      <w:proofErr w:type="spellStart"/>
+      <w:r>
+        <w:t>Mivry</w:t>
       </w:r>
       <w:r>
         <w:t>Actor</w:t>
       </w:r>
+      <w:proofErr w:type="spellEnd"/>
       <w:r>
         <w:t xml:space="preserve"> to comply with your project</w:t>
       </w:r>
@@ -1209,12 +1328,36 @@
     </w:p>
     <w:p>
       <w:r>
-        <w:t>As “Gesture Database File”, set the path to the .DAT file created with the GestureManager. This can be an absolute path (such as C:\MyProject\...) or a relative path in your project (such as Content/MyFiles/…).</w:t>
-      </w:r>
-    </w:p>
-    <w:p>
-      <w:r>
-        <w:t xml:space="preserve">Since the GestureManager uses the Unity coordinate system, check the “Unity Gesture Database File” option. </w:t>
+        <w:t xml:space="preserve">As “Gesture Database File”, set the path to the .DAT file created with the </w:t>
+      </w:r>
+      <w:proofErr w:type="spellStart"/>
+      <w:r>
+        <w:t>GestureManager</w:t>
+      </w:r>
+      <w:proofErr w:type="spellEnd"/>
+      <w:r>
+        <w:t>. This can be an absolute path (such as C:\MyProject\...) or a relative path in your project (such as Content/</w:t>
+      </w:r>
+      <w:proofErr w:type="spellStart"/>
+      <w:r>
+        <w:t>MyFiles</w:t>
+      </w:r>
+      <w:proofErr w:type="spellEnd"/>
+      <w:r>
+        <w:t>/…).</w:t>
+      </w:r>
+    </w:p>
+    <w:p>
+      <w:r>
+        <w:t xml:space="preserve">Since the </w:t>
+      </w:r>
+      <w:proofErr w:type="spellStart"/>
+      <w:r>
+        <w:t>GestureManager</w:t>
+      </w:r>
+      <w:proofErr w:type="spellEnd"/>
+      <w:r>
+        <w:t xml:space="preserve"> uses the Unity coordinate system, check the “Unity Gesture Database File” option. </w:t>
       </w:r>
     </w:p>
     <w:p>
@@ -1323,8 +1466,17 @@
         <w:t>either</w:t>
       </w:r>
       <w:r>
-        <w:t xml:space="preserve"> “Hand Actor” or “Motion Controller” –or you can set neither of them. If you set neither, then Unreal’s </w:t>
-      </w:r>
+        <w:t xml:space="preserve"> “Hand Actor” or “Motion Controller” –or you can set neither of them. If you set neither, then </w:t>
+      </w:r>
+      <w:proofErr w:type="spellStart"/>
+      <w:r>
+        <w:t>Unreal’s</w:t>
+      </w:r>
+      <w:proofErr w:type="spellEnd"/>
+      <w:r>
+        <w:t xml:space="preserve"> </w:t>
+      </w:r>
+      <w:proofErr w:type="spellStart"/>
       <w:r>
         <w:rPr>
           <w:rFonts w:ascii="Consolas" w:hAnsi="Consolas" w:cs="Consolas"/>
@@ -1334,6 +1486,7 @@
         </w:rPr>
         <w:t>XRSystem</w:t>
       </w:r>
+      <w:proofErr w:type="spellEnd"/>
       <w:r>
         <w:rPr>
           <w:rFonts w:ascii="Consolas" w:hAnsi="Consolas" w:cs="Consolas"/>
@@ -1343,6 +1496,7 @@
         </w:rPr>
         <w:t>-&gt;</w:t>
       </w:r>
+      <w:proofErr w:type="spellStart"/>
       <w:r>
         <w:rPr>
           <w:rFonts w:ascii="Consolas" w:hAnsi="Consolas" w:cs="Consolas"/>
@@ -1352,11 +1506,20 @@
         </w:rPr>
         <w:t>GetMotionControllerData</w:t>
       </w:r>
+      <w:proofErr w:type="spellEnd"/>
       <w:r>
         <w:t xml:space="preserve"> is used to acquire motion controller positional data.</w:t>
       </w:r>
       <w:r>
-        <w:t xml:space="preserve"> However, this does not work with all Unreal VR Plugins. Currently, only the OpenXR plug-in works with this option. </w:t>
+        <w:t xml:space="preserve"> However, this does not work with all Unreal VR Plugins. Currently, only the </w:t>
+      </w:r>
+      <w:proofErr w:type="spellStart"/>
+      <w:r>
+        <w:t>OpenXR</w:t>
+      </w:r>
+      <w:proofErr w:type="spellEnd"/>
+      <w:r>
+        <w:t xml:space="preserve"> plug-in works with this option. </w:t>
       </w:r>
       <w:proofErr w:type="gramStart"/>
       <w:r>
@@ -1364,7 +1527,15 @@
       </w:r>
       <w:proofErr w:type="gramEnd"/>
       <w:r>
-        <w:t xml:space="preserve"> if you want to have your controllers tracked without setting either “Hand Actor” or “Motion Controller” parameters, please deactivate other VR plug-ins like Oculus-VR or Steam-VR and enable the OpenXR plug-in in the Unreal Editor “Edit” -&gt; “Plugins” menu.</w:t>
+        <w:t xml:space="preserve"> if you want to have your controllers tracked without setting either “Hand Actor” or “Motion Controller” parameters, please deactivate other VR plug-ins like Oculus-VR or Steam-VR and enable the </w:t>
+      </w:r>
+      <w:proofErr w:type="spellStart"/>
+      <w:r>
+        <w:t>OpenXR</w:t>
+      </w:r>
+      <w:proofErr w:type="spellEnd"/>
+      <w:r>
+        <w:t xml:space="preserve"> plug-in in the Unreal Editor “Edit” -&gt; “Plugins” menu.</w:t>
       </w:r>
     </w:p>
     <w:p>
@@ -1609,8 +1780,13 @@
         <w:t>/</w:t>
       </w:r>
       <w:r>
-        <w:t xml:space="preserve"> Thirdparty</w:t>
-      </w:r>
+        <w:t xml:space="preserve"> </w:t>
+      </w:r>
+      <w:proofErr w:type="spellStart"/>
+      <w:r>
+        <w:t>Thirdparty</w:t>
+      </w:r>
+      <w:proofErr w:type="spellEnd"/>
       <w:r>
         <w:t>/ folder you can find the plugin library files</w:t>
       </w:r>
@@ -1647,9 +1823,11 @@
       <w:r>
         <w:t>/</w:t>
       </w:r>
+      <w:proofErr w:type="spellStart"/>
       <w:r>
         <w:t>MiVRy.Build.cs</w:t>
       </w:r>
+      <w:proofErr w:type="spellEnd"/>
       <w:r>
         <w:t xml:space="preserve"> script informs Unreal which file to use for which platform.</w:t>
       </w:r>
@@ -1758,6 +1936,7 @@
       <w:r>
         <w:t xml:space="preserve">- </w:t>
       </w:r>
+      <w:proofErr w:type="spellStart"/>
       <w:proofErr w:type="gramStart"/>
       <w:r>
         <w:t>GestureRecognition</w:t>
@@ -1765,6 +1944,7 @@
       <w:r>
         <w:t>Actor</w:t>
       </w:r>
+      <w:proofErr w:type="spellEnd"/>
       <w:r>
         <w:t xml:space="preserve"> :</w:t>
       </w:r>
@@ -1795,11 +1975,16 @@
       </w:r>
       <w:r>
         <w:br/>
-        <w:t>- GestureCombinations</w:t>
+        <w:t xml:space="preserve">- </w:t>
+      </w:r>
+      <w:proofErr w:type="spellStart"/>
+      <w:r>
+        <w:t>GestureCombinations</w:t>
       </w:r>
       <w:r>
         <w:t>Actor</w:t>
       </w:r>
+      <w:proofErr w:type="spellEnd"/>
       <w:r>
         <w:t xml:space="preserve">: </w:t>
       </w:r>
@@ -1811,11 +1996,16 @@
       </w:r>
       <w:r>
         <w:br/>
-        <w:t>- Mivry</w:t>
+        <w:t xml:space="preserve">- </w:t>
+      </w:r>
+      <w:proofErr w:type="spellStart"/>
+      <w:r>
+        <w:t>Mivry</w:t>
       </w:r>
       <w:r>
         <w:t>Actor</w:t>
       </w:r>
+      <w:proofErr w:type="spellEnd"/>
       <w:r>
         <w:t xml:space="preserve"> : </w:t>
       </w:r>
@@ -1837,7 +2027,39 @@
         <w:t xml:space="preserve">To use MiVRy in your own project, </w:t>
       </w:r>
       <w:r>
-        <w:t>decide wether you only need gesture recognition based on a pre-recorded file (then MiVRyActor is the easiest), or if you need more control for example to create new gestures at run-time. If so, use either the GestureRecognitionActor for one-handed single-motion gestures, or use GestureCombinationsActor for two-handed or multi-part gestures</w:t>
+        <w:t xml:space="preserve">decide </w:t>
+      </w:r>
+      <w:proofErr w:type="spellStart"/>
+      <w:r>
+        <w:t>wether</w:t>
+      </w:r>
+      <w:proofErr w:type="spellEnd"/>
+      <w:r>
+        <w:t xml:space="preserve"> you only need gesture recognition based on a pre-recorded file (then </w:t>
+      </w:r>
+      <w:proofErr w:type="spellStart"/>
+      <w:r>
+        <w:t>MiVRyActor</w:t>
+      </w:r>
+      <w:proofErr w:type="spellEnd"/>
+      <w:r>
+        <w:t xml:space="preserve"> is the easiest), or if you need more control for example to create new gestures at run-time. If so, use either the </w:t>
+      </w:r>
+      <w:proofErr w:type="spellStart"/>
+      <w:r>
+        <w:t>GestureRecognitionActor</w:t>
+      </w:r>
+      <w:proofErr w:type="spellEnd"/>
+      <w:r>
+        <w:t xml:space="preserve"> for one-handed single-motion gestures, or use </w:t>
+      </w:r>
+      <w:proofErr w:type="spellStart"/>
+      <w:r>
+        <w:t>GestureCombinationsActor</w:t>
+      </w:r>
+      <w:proofErr w:type="spellEnd"/>
+      <w:r>
+        <w:t xml:space="preserve"> for two-handed or multi-part gestures</w:t>
       </w:r>
       <w:r>
         <w:t>.</w:t>
@@ -1846,6 +2068,7 @@
         <w:br/>
         <w:t xml:space="preserve">The </w:t>
       </w:r>
+      <w:proofErr w:type="spellStart"/>
       <w:r>
         <w:rPr>
           <w:i/>
@@ -1860,9 +2083,11 @@
         </w:rPr>
         <w:t>h</w:t>
       </w:r>
+      <w:proofErr w:type="spellEnd"/>
       <w:r>
         <w:t xml:space="preserve"> and </w:t>
       </w:r>
+      <w:proofErr w:type="spellStart"/>
       <w:r>
         <w:rPr>
           <w:i/>
@@ -1875,7 +2100,15 @@
           <w:i/>
           <w:iCs/>
         </w:rPr>
-        <w:t xml:space="preserve">h </w:t>
+        <w:t>h</w:t>
+      </w:r>
+      <w:proofErr w:type="spellEnd"/>
+      <w:r>
+        <w:rPr>
+          <w:i/>
+          <w:iCs/>
+        </w:rPr>
+        <w:t xml:space="preserve"> </w:t>
       </w:r>
       <w:r>
         <w:t>files</w:t>
@@ -1961,22 +2194,32 @@
         <w:br/>
       </w:r>
       <w:r>
-        <w:t>- Sample_</w:t>
+        <w:t xml:space="preserve">- </w:t>
+      </w:r>
+      <w:proofErr w:type="spellStart"/>
+      <w:r>
+        <w:t>Sample_</w:t>
       </w:r>
       <w:proofErr w:type="gramStart"/>
       <w:r>
         <w:t>Simple</w:t>
       </w:r>
+      <w:proofErr w:type="spellEnd"/>
       <w:r>
         <w:t xml:space="preserve"> :</w:t>
       </w:r>
       <w:proofErr w:type="gramEnd"/>
       <w:r>
-        <w:t xml:space="preserve"> Unity sample scene and script on how to use the Mivry</w:t>
+        <w:t xml:space="preserve"> Unity sample scene and script on how to use the </w:t>
+      </w:r>
+      <w:proofErr w:type="spellStart"/>
+      <w:r>
+        <w:t>Mivry</w:t>
       </w:r>
       <w:r>
         <w:t>Actor</w:t>
       </w:r>
+      <w:proofErr w:type="spellEnd"/>
       <w:r>
         <w:t>.</w:t>
       </w:r>
@@ -1984,14 +2227,27 @@
         <w:br/>
       </w:r>
       <w:r>
-        <w:t>- Sample_OneHanded : Unity sample scene and script for one-handed gestures.</w:t>
-      </w:r>
-      <w:r>
-        <w:br/>
-      </w:r>
-      <w:r>
-        <w:t>- Sample_TwoHanded</w:t>
-      </w:r>
+        <w:t xml:space="preserve">- </w:t>
+      </w:r>
+      <w:proofErr w:type="spellStart"/>
+      <w:r>
+        <w:t>Sample_OneHanded</w:t>
+      </w:r>
+      <w:proofErr w:type="spellEnd"/>
+      <w:r>
+        <w:t xml:space="preserve"> : Unity sample scene and script for one-handed gestures.</w:t>
+      </w:r>
+      <w:r>
+        <w:br/>
+      </w:r>
+      <w:r>
+        <w:t xml:space="preserve">- </w:t>
+      </w:r>
+      <w:proofErr w:type="spellStart"/>
+      <w:r>
+        <w:t>Sample_TwoHanded</w:t>
+      </w:r>
+      <w:proofErr w:type="spellEnd"/>
       <w:r>
         <w:t xml:space="preserve"> </w:t>
       </w:r>
@@ -2113,19 +2369,22 @@
       </w:r>
       <w:r>
         <w:br/>
-      </w:r>
-      <w:r>
         <w:t>This activation is local – no internet connection is required and no data is transmitted.</w:t>
       </w:r>
       <w:r>
         <w:br/>
       </w:r>
       <w:r>
-        <w:t>If you're using the Mi</w:t>
+        <w:t xml:space="preserve">If you're using the </w:t>
+      </w:r>
+      <w:proofErr w:type="spellStart"/>
+      <w:r>
+        <w:t>Mi</w:t>
       </w:r>
       <w:r>
         <w:t>vryActor</w:t>
       </w:r>
+      <w:proofErr w:type="spellEnd"/>
       <w:r>
         <w:t xml:space="preserve"> component, you can just insert the license name and license key in the </w:t>
       </w:r>
@@ -2139,19 +2398,37 @@
         <w:br/>
       </w:r>
       <w:r>
-        <w:t>If you're using the GestureRecognition</w:t>
+        <w:t xml:space="preserve">If you're using the </w:t>
+      </w:r>
+      <w:proofErr w:type="spellStart"/>
+      <w:r>
+        <w:t>GestureRecognition</w:t>
       </w:r>
       <w:r>
         <w:t>Actor</w:t>
       </w:r>
-      <w:r>
-        <w:t xml:space="preserve"> or GestureCombinations</w:t>
+      <w:proofErr w:type="spellEnd"/>
+      <w:r>
+        <w:t xml:space="preserve"> or </w:t>
+      </w:r>
+      <w:proofErr w:type="spellStart"/>
+      <w:r>
+        <w:t>GestureCombinations</w:t>
       </w:r>
       <w:r>
         <w:t>Actor</w:t>
       </w:r>
-      <w:r>
-        <w:t>, you must activate the object by using the activateLicense() function (during runtime).</w:t>
+      <w:proofErr w:type="spellEnd"/>
+      <w:r>
+        <w:t xml:space="preserve">, you must activate the object by using the </w:t>
+      </w:r>
+      <w:proofErr w:type="spellStart"/>
+      <w:r>
+        <w:t>activateLicense</w:t>
+      </w:r>
+      <w:proofErr w:type="spellEnd"/>
+      <w:r>
+        <w:t>() function (during runtime).</w:t>
       </w:r>
     </w:p>
     <w:p/>
@@ -2167,26 +2444,31 @@
       <w:r>
         <w:t xml:space="preserve">Alternatively, you can save the license name (ID) and key into a file and load it with the </w:t>
       </w:r>
-      <w:proofErr w:type="gramStart"/>
+      <w:proofErr w:type="spellStart"/>
       <w:r>
         <w:rPr>
           <w:rFonts w:ascii="Courier New" w:hAnsi="Courier New" w:cs="Courier New"/>
         </w:rPr>
-        <w:t>activateLicenseFile(</w:t>
-      </w:r>
-      <w:proofErr w:type="gramEnd"/>
+        <w:t>activateLicenseFile</w:t>
+      </w:r>
+      <w:proofErr w:type="spellEnd"/>
       <w:r>
         <w:rPr>
           <w:rFonts w:ascii="Courier New" w:hAnsi="Courier New" w:cs="Courier New"/>
         </w:rPr>
-        <w:t>)</w:t>
-      </w:r>
-      <w:r>
-        <w:t xml:space="preserve"> function or input the path to the license file into the Mivry</w:t>
+        <w:t>()</w:t>
+      </w:r>
+      <w:r>
+        <w:t xml:space="preserve"> function or input the path to the license file into the </w:t>
+      </w:r>
+      <w:proofErr w:type="spellStart"/>
+      <w:r>
+        <w:t>Mivry</w:t>
       </w:r>
       <w:r>
         <w:t>Actor</w:t>
       </w:r>
+      <w:proofErr w:type="spellEnd"/>
       <w:r>
         <w:t xml:space="preserve"> component if you use it.</w:t>
       </w:r>
@@ -2266,15 +2548,28 @@
         <w:t>5</w:t>
       </w:r>
       <w:r>
-        <w:t>: How to use the GestureManager</w:t>
-      </w:r>
-    </w:p>
-    <w:p>
-      <w:r>
-        <w:br/>
-      </w:r>
-      <w:r>
-        <w:t xml:space="preserve">You can get the GestureManager app at </w:t>
+        <w:t xml:space="preserve">: How to use the </w:t>
+      </w:r>
+      <w:proofErr w:type="spellStart"/>
+      <w:r>
+        <w:t>GestureManager</w:t>
+      </w:r>
+      <w:proofErr w:type="spellEnd"/>
+    </w:p>
+    <w:p>
+      <w:r>
+        <w:br/>
+      </w:r>
+      <w:r>
+        <w:t xml:space="preserve">You can get the </w:t>
+      </w:r>
+      <w:proofErr w:type="spellStart"/>
+      <w:r>
+        <w:t>GestureManager</w:t>
+      </w:r>
+      <w:proofErr w:type="spellEnd"/>
+      <w:r>
+        <w:t xml:space="preserve"> app at </w:t>
       </w:r>
       <w:r>
         <w:br/>
@@ -2314,12 +2609,52 @@
         <w:t>Important:</w:t>
       </w:r>
       <w:r>
-        <w:t xml:space="preserve"> The GestureManager is written in Unity, so when you use Gesture Database Files created with the GestureManager in Unreal, be sure to check the “Unity Compatibility” option in the MiVRyActor or GestureRecognitionActor.</w:t>
-      </w:r>
-    </w:p>
-    <w:p>
-      <w:r>
-        <w:t>When you run the GestureManager, a floating panel will appear.</w:t>
+        <w:t xml:space="preserve"> The </w:t>
+      </w:r>
+      <w:proofErr w:type="spellStart"/>
+      <w:r>
+        <w:t>GestureManager</w:t>
+      </w:r>
+      <w:proofErr w:type="spellEnd"/>
+      <w:r>
+        <w:t xml:space="preserve"> is written in Unity, so when you use Gesture Database Files created with the </w:t>
+      </w:r>
+      <w:proofErr w:type="spellStart"/>
+      <w:r>
+        <w:t>GestureManager</w:t>
+      </w:r>
+      <w:proofErr w:type="spellEnd"/>
+      <w:r>
+        <w:t xml:space="preserve"> in Unreal, be sure to check the “Unity Compatibility” option in the </w:t>
+      </w:r>
+      <w:proofErr w:type="spellStart"/>
+      <w:r>
+        <w:t>MiVRyActor</w:t>
+      </w:r>
+      <w:proofErr w:type="spellEnd"/>
+      <w:r>
+        <w:t xml:space="preserve"> or </w:t>
+      </w:r>
+      <w:proofErr w:type="spellStart"/>
+      <w:r>
+        <w:t>GestureRecognitionActor</w:t>
+      </w:r>
+      <w:proofErr w:type="spellEnd"/>
+      <w:r>
+        <w:t>.</w:t>
+      </w:r>
+    </w:p>
+    <w:p>
+      <w:r>
+        <w:t xml:space="preserve">When you run the </w:t>
+      </w:r>
+      <w:proofErr w:type="spellStart"/>
+      <w:r>
+        <w:t>GestureManager</w:t>
+      </w:r>
+      <w:proofErr w:type="spellEnd"/>
+      <w:r>
+        <w:t>, a floating panel will appear.</w:t>
       </w:r>
       <w:r>
         <w:t xml:space="preserve"> </w:t>
@@ -2331,7 +2666,15 @@
         <w:br/>
       </w:r>
       <w:r>
-        <w:t>A video tutorial on how to use the GestureManager in VR is available on YouTube:</w:t>
+        <w:t xml:space="preserve">A video tutorial on how to use the </w:t>
+      </w:r>
+      <w:proofErr w:type="spellStart"/>
+      <w:r>
+        <w:t>GestureManager</w:t>
+      </w:r>
+      <w:proofErr w:type="spellEnd"/>
+      <w:r>
+        <w:t xml:space="preserve"> in VR is available on YouTube:</w:t>
       </w:r>
       <w:r>
         <w:br/>
@@ -2357,7 +2700,23 @@
           <w:b/>
           <w:bCs/>
         </w:rPr>
-        <w:t>Important input fields in the GestureManager:</w:t>
+        <w:t xml:space="preserve">Important input fields in the </w:t>
+      </w:r>
+      <w:proofErr w:type="spellStart"/>
+      <w:r>
+        <w:rPr>
+          <w:b/>
+          <w:bCs/>
+        </w:rPr>
+        <w:t>GestureManager</w:t>
+      </w:r>
+      <w:proofErr w:type="spellEnd"/>
+      <w:r>
+        <w:rPr>
+          <w:b/>
+          <w:bCs/>
+        </w:rPr>
+        <w:t>:</w:t>
       </w:r>
     </w:p>
     <w:p>
@@ -2476,11 +2835,16 @@
         <w:t>6</w:t>
       </w:r>
       <w:r>
-        <w:t>: How to use the MiVRy</w:t>
+        <w:t xml:space="preserve">: How to use the </w:t>
+      </w:r>
+      <w:proofErr w:type="spellStart"/>
+      <w:r>
+        <w:t>MiVRy</w:t>
       </w:r>
       <w:r>
         <w:t>Actor</w:t>
       </w:r>
+      <w:proofErr w:type="spellEnd"/>
       <w:r>
         <w:t xml:space="preserve"> gesture recognition object</w:t>
       </w:r>
@@ -2494,11 +2858,16 @@
         <w:t>e</w:t>
       </w:r>
       <w:r>
-        <w:t xml:space="preserve"> Mivry</w:t>
+        <w:t xml:space="preserve"> </w:t>
+      </w:r>
+      <w:proofErr w:type="spellStart"/>
+      <w:r>
+        <w:t>Mivry</w:t>
       </w:r>
       <w:r>
         <w:t>Actor</w:t>
       </w:r>
+      <w:proofErr w:type="spellEnd"/>
       <w:r>
         <w:t xml:space="preserve"> </w:t>
       </w:r>
@@ -2523,7 +2892,15 @@
         <w:t xml:space="preserve"> the Details panel, choose the file path of the Gesture Database file to load (can be an absolute path or a relative path inside the project). If the </w:t>
       </w:r>
       <w:r>
-        <w:t>file was created with the Unity version of MiVRy (including the GestureManager), make sure to check the “Unity Gesture Database File” checkbox.</w:t>
+        <w:t xml:space="preserve">file was created with the Unity version of MiVRy (including the </w:t>
+      </w:r>
+      <w:proofErr w:type="spellStart"/>
+      <w:r>
+        <w:t>GestureManager</w:t>
+      </w:r>
+      <w:proofErr w:type="spellEnd"/>
+      <w:r>
+        <w:t>), make sure to check the “Unity Gesture Database File” checkbox.</w:t>
       </w:r>
     </w:p>
     <w:p>
@@ -2534,11 +2911,16 @@
         <w:t>Details Panel</w:t>
       </w:r>
       <w:r>
-        <w:t>, set the fields of the MiVRy</w:t>
+        <w:t xml:space="preserve">, set the fields of the </w:t>
+      </w:r>
+      <w:proofErr w:type="spellStart"/>
+      <w:r>
+        <w:t>MiVRy</w:t>
       </w:r>
       <w:r>
         <w:t>Actor</w:t>
       </w:r>
+      <w:proofErr w:type="spellEnd"/>
       <w:r>
         <w:t>:</w:t>
       </w:r>
@@ -2570,7 +2952,15 @@
         <w:t>This can be an absolute path (</w:t>
       </w:r>
       <w:r>
-        <w:t>such as “C:\MyGestures\MyGestureFile.dat”) or relative to the projects root directory (such as “Content/MyGestureFile.dat”)/</w:t>
+        <w:t>such as “C:\</w:t>
+      </w:r>
+      <w:proofErr w:type="spellStart"/>
+      <w:r>
+        <w:t>MyGestures</w:t>
+      </w:r>
+      <w:proofErr w:type="spellEnd"/>
+      <w:r>
+        <w:t>\MyGestureFile.dat”) or relative to the projects root directory (such as “Content/MyGestureFile.dat”)/</w:t>
       </w:r>
     </w:p>
     <w:p>
@@ -2640,12 +3030,44 @@
     </w:p>
     <w:p>
       <w:r>
-        <w:t>If you set neither of the “Motion Controller” nor “Hand Actor” fields, MiVRy will try to use Unreals AR functions to get the position of your motion controllers, which may not work with all VR-PlugIns.</w:t>
-      </w:r>
-    </w:p>
-    <w:p>
-      <w:r>
-        <w:t>- "LeftTriggerInput" / "RightTriggerInput":</w:t>
+        <w:t xml:space="preserve">If you set neither of the “Motion Controller” nor “Hand Actor” fields, MiVRy will try to use </w:t>
+      </w:r>
+      <w:proofErr w:type="spellStart"/>
+      <w:r>
+        <w:t>Unreals</w:t>
+      </w:r>
+      <w:proofErr w:type="spellEnd"/>
+      <w:r>
+        <w:t xml:space="preserve"> AR functions to get the position of your motion controllers, which may not work with all VR-</w:t>
+      </w:r>
+      <w:proofErr w:type="spellStart"/>
+      <w:r>
+        <w:t>PlugIns</w:t>
+      </w:r>
+      <w:proofErr w:type="spellEnd"/>
+      <w:r>
+        <w:t>.</w:t>
+      </w:r>
+    </w:p>
+    <w:p>
+      <w:r>
+        <w:t>- "</w:t>
+      </w:r>
+      <w:proofErr w:type="spellStart"/>
+      <w:r>
+        <w:t>LeftTriggerInput</w:t>
+      </w:r>
+      <w:proofErr w:type="spellEnd"/>
+      <w:r>
+        <w:t>" / "</w:t>
+      </w:r>
+      <w:proofErr w:type="spellStart"/>
+      <w:r>
+        <w:t>RightTriggerInput</w:t>
+      </w:r>
+      <w:proofErr w:type="spellEnd"/>
+      <w:r>
+        <w:t>":</w:t>
       </w:r>
       <w:r>
         <w:t xml:space="preserve"> (Optional)</w:t>
@@ -2683,11 +3105,16 @@
         <w:t xml:space="preserve"> </w:t>
       </w:r>
       <w:r>
-        <w:t>How to use the GestureRecognition</w:t>
+        <w:t xml:space="preserve">How to use the </w:t>
+      </w:r>
+      <w:proofErr w:type="spellStart"/>
+      <w:r>
+        <w:t>GestureRecognition</w:t>
       </w:r>
       <w:r>
         <w:t>Actor</w:t>
       </w:r>
+      <w:proofErr w:type="spellEnd"/>
       <w:r>
         <w:t xml:space="preserve"> (for one-handed gestures)</w:t>
       </w:r>
@@ -2701,7 +3128,15 @@
         <w:t xml:space="preserve">(1) </w:t>
       </w:r>
       <w:r>
-        <w:t>Add a GestureRecognitionActor to your level</w:t>
+        <w:t xml:space="preserve">Add a </w:t>
+      </w:r>
+      <w:proofErr w:type="spellStart"/>
+      <w:r>
+        <w:t>GestureRecognitionActor</w:t>
+      </w:r>
+      <w:proofErr w:type="spellEnd"/>
+      <w:r>
+        <w:t xml:space="preserve"> to your level</w:t>
       </w:r>
       <w:r>
         <w:t>.</w:t>
@@ -2773,9 +3208,11 @@
       <w:r>
         <w:t>using the “</w:t>
       </w:r>
+      <w:proofErr w:type="spellStart"/>
       <w:r>
         <w:t>startStroke</w:t>
       </w:r>
+      <w:proofErr w:type="spellEnd"/>
       <w:r>
         <w:t>” function with the</w:t>
       </w:r>
@@ -2785,9 +3222,11 @@
       <w:r>
         <w:t>“</w:t>
       </w:r>
+      <w:proofErr w:type="spellStart"/>
       <w:r>
         <w:t>contdStroke</w:t>
       </w:r>
+      <w:proofErr w:type="spellEnd"/>
       <w:r>
         <w:t>”</w:t>
       </w:r>
@@ -2797,9 +3236,11 @@
       <w:r>
         <w:t>“</w:t>
       </w:r>
+      <w:proofErr w:type="spellStart"/>
       <w:r>
         <w:t>endStroke</w:t>
       </w:r>
+      <w:proofErr w:type="spellEnd"/>
       <w:r>
         <w:t>” functions</w:t>
       </w:r>
@@ -2973,9 +3414,11 @@
       <w:r>
         <w:t>using the “</w:t>
       </w:r>
+      <w:proofErr w:type="spellStart"/>
       <w:r>
         <w:t>startTraining</w:t>
       </w:r>
+      <w:proofErr w:type="spellEnd"/>
       <w:r>
         <w:t>” function</w:t>
       </w:r>
@@ -3059,9 +3502,11 @@
       <w:r>
         <w:t>“</w:t>
       </w:r>
+      <w:proofErr w:type="spellStart"/>
       <w:r>
         <w:t>stopTraining</w:t>
       </w:r>
+      <w:proofErr w:type="spellEnd"/>
       <w:r>
         <w:t>” function</w:t>
       </w:r>
@@ -3083,9 +3528,11 @@
       <w:r>
         <w:t>“</w:t>
       </w:r>
+      <w:proofErr w:type="spellStart"/>
       <w:r>
         <w:t>recognitionScore</w:t>
       </w:r>
+      <w:proofErr w:type="spellEnd"/>
       <w:r>
         <w:t>”</w:t>
       </w:r>
@@ -3110,7 +3557,23 @@
         <w:t>as you were recording samples</w:t>
       </w:r>
       <w:r>
-        <w:t>. Just set the “Record as Sample” parameter of the “startStroke” function to “-1”. The “endStroke” function will provide the ID and name of the identified gesture, together with a similarity measure (0 to 1) of how closely the gesture performance resembled the recorded gesture samples.</w:t>
+        <w:t>. Just set the “Record as Sample” parameter of the “</w:t>
+      </w:r>
+      <w:proofErr w:type="spellStart"/>
+      <w:r>
+        <w:t>startStroke</w:t>
+      </w:r>
+      <w:proofErr w:type="spellEnd"/>
+      <w:r>
+        <w:t>” function to “-1”. The “</w:t>
+      </w:r>
+      <w:proofErr w:type="spellStart"/>
+      <w:r>
+        <w:t>endStroke</w:t>
+      </w:r>
+      <w:proofErr w:type="spellEnd"/>
+      <w:r>
+        <w:t>” function will provide the ID and name of the identified gesture, together with a similarity measure (0 to 1) of how closely the gesture performance resembled the recorded gesture samples.</w:t>
       </w:r>
     </w:p>
     <w:p>
@@ -3159,7 +3622,23 @@
         <w:t>IMPORTANT</w:t>
       </w:r>
       <w:r>
-        <w:t xml:space="preserve">: If you wish to use your gestures in a Unity app (for example with the Unity-based “GestureManager”, then make sure you enable the “Unity Compatibility Mode” in the Details Panel of the GestureRecognitionActor </w:t>
+        <w:t>: If you wish to use your gestures in a Unity app (for example with the Unity-based “</w:t>
+      </w:r>
+      <w:proofErr w:type="spellStart"/>
+      <w:r>
+        <w:t>GestureManager</w:t>
+      </w:r>
+      <w:proofErr w:type="spellEnd"/>
+      <w:r>
+        <w:t xml:space="preserve">”, then make sure you enable the “Unity Compatibility Mode” in the Details Panel of the </w:t>
+      </w:r>
+      <w:proofErr w:type="spellStart"/>
+      <w:r>
+        <w:t>GestureRecognitionActor</w:t>
+      </w:r>
+      <w:proofErr w:type="spellEnd"/>
+      <w:r>
+        <w:t xml:space="preserve"> </w:t>
       </w:r>
       <w:r>
         <w:rPr>
@@ -3202,11 +3681,16 @@
         <w:t xml:space="preserve"> </w:t>
       </w:r>
       <w:r>
-        <w:t>How to use the GestureCombinations</w:t>
+        <w:t xml:space="preserve">How to use the </w:t>
+      </w:r>
+      <w:proofErr w:type="spellStart"/>
+      <w:r>
+        <w:t>GestureCombinations</w:t>
       </w:r>
       <w:r>
         <w:t>Actor</w:t>
       </w:r>
+      <w:proofErr w:type="spellEnd"/>
       <w:r>
         <w:t xml:space="preserve"> (for two-handed gestures or gesture combos):</w:t>
       </w:r>
@@ -3216,9 +3700,11 @@
       <w:r>
         <w:t xml:space="preserve">(1) Place </w:t>
       </w:r>
+      <w:proofErr w:type="spellStart"/>
       <w:r>
         <w:t>GestureCombinationsActor</w:t>
       </w:r>
+      <w:proofErr w:type="spellEnd"/>
       <w:r>
         <w:t xml:space="preserve"> </w:t>
       </w:r>
@@ -3436,8 +3922,29 @@
         <w:t>using the</w:t>
       </w:r>
       <w:r>
-        <w:t xml:space="preserve"> startStroke, contdStroke and endStroke</w:t>
-      </w:r>
+        <w:t xml:space="preserve"> </w:t>
+      </w:r>
+      <w:proofErr w:type="spellStart"/>
+      <w:r>
+        <w:t>startStroke</w:t>
+      </w:r>
+      <w:proofErr w:type="spellEnd"/>
+      <w:r>
+        <w:t xml:space="preserve">, </w:t>
+      </w:r>
+      <w:proofErr w:type="spellStart"/>
+      <w:r>
+        <w:t>contdStroke</w:t>
+      </w:r>
+      <w:proofErr w:type="spellEnd"/>
+      <w:r>
+        <w:t xml:space="preserve"> and </w:t>
+      </w:r>
+      <w:proofErr w:type="spellStart"/>
+      <w:r>
+        <w:t>endStroke</w:t>
+      </w:r>
+      <w:proofErr w:type="spellEnd"/>
       <w:r>
         <w:t xml:space="preserve"> </w:t>
       </w:r>
@@ -3481,8 +3988,13 @@
         <w:t>with the</w:t>
       </w:r>
       <w:r>
-        <w:t xml:space="preserve"> startTraining</w:t>
-      </w:r>
+        <w:t xml:space="preserve"> </w:t>
+      </w:r>
+      <w:proofErr w:type="spellStart"/>
+      <w:r>
+        <w:t>startTraining</w:t>
+      </w:r>
+      <w:proofErr w:type="spellEnd"/>
       <w:r>
         <w:t xml:space="preserve"> function</w:t>
       </w:r>
@@ -3566,8 +4078,13 @@
         <w:t>using the</w:t>
       </w:r>
       <w:r>
-        <w:t xml:space="preserve"> stopTraining</w:t>
-      </w:r>
+        <w:t xml:space="preserve"> </w:t>
+      </w:r>
+      <w:proofErr w:type="spellStart"/>
+      <w:r>
+        <w:t>stopTraining</w:t>
+      </w:r>
+      <w:proofErr w:type="spellEnd"/>
       <w:r>
         <w:t xml:space="preserve"> function</w:t>
       </w:r>
@@ -3584,8 +4101,13 @@
         <w:t>with the</w:t>
       </w:r>
       <w:r>
-        <w:t xml:space="preserve"> recognitionScore</w:t>
-      </w:r>
+        <w:t xml:space="preserve"> </w:t>
+      </w:r>
+      <w:proofErr w:type="spellStart"/>
+      <w:r>
+        <w:t>recognitionScore</w:t>
+      </w:r>
+      <w:proofErr w:type="spellEnd"/>
       <w:r>
         <w:t xml:space="preserve"> function</w:t>
       </w:r>
@@ -3607,7 +4129,31 @@
         <w:t>as you were recording samples</w:t>
       </w:r>
       <w:r>
-        <w:t xml:space="preserve"> by using the “startStroke”, “contdStoke”, and “endStroke” functions, just by setting the “Record as Sample” parameter to “-1”. Again, the order of performances </w:t>
+        <w:t xml:space="preserve"> by using the “</w:t>
+      </w:r>
+      <w:proofErr w:type="spellStart"/>
+      <w:r>
+        <w:t>startStroke</w:t>
+      </w:r>
+      <w:proofErr w:type="spellEnd"/>
+      <w:r>
+        <w:t>”, “</w:t>
+      </w:r>
+      <w:proofErr w:type="spellStart"/>
+      <w:r>
+        <w:t>contdStoke</w:t>
+      </w:r>
+      <w:proofErr w:type="spellEnd"/>
+      <w:r>
+        <w:t>”, and “</w:t>
+      </w:r>
+      <w:proofErr w:type="spellStart"/>
+      <w:r>
+        <w:t>endStroke</w:t>
+      </w:r>
+      <w:proofErr w:type="spellEnd"/>
+      <w:r>
+        <w:t xml:space="preserve">” functions, just by setting the “Record as Sample” parameter to “-1”. Again, the order of performances </w:t>
       </w:r>
       <w:r>
         <w:t>(first left then right, first right then left, or simultaneously) does not matter.</w:t>
@@ -3764,20 +4310,38 @@
         <w:t xml:space="preserve"> in my own program do I have to create the</w:t>
       </w:r>
       <w:r>
-        <w:t xml:space="preserve"> MiVRyActor,</w:t>
-      </w:r>
-      <w:r>
-        <w:t xml:space="preserve"> GestureRecognition</w:t>
+        <w:t xml:space="preserve"> </w:t>
+      </w:r>
+      <w:proofErr w:type="spellStart"/>
+      <w:r>
+        <w:t>MiVRyActor</w:t>
+      </w:r>
+      <w:proofErr w:type="spellEnd"/>
+      <w:r>
+        <w:t>,</w:t>
+      </w:r>
+      <w:r>
+        <w:t xml:space="preserve"> </w:t>
+      </w:r>
+      <w:proofErr w:type="spellStart"/>
+      <w:r>
+        <w:t>GestureRecognition</w:t>
       </w:r>
       <w:r>
         <w:t>Actor</w:t>
       </w:r>
-      <w:r>
-        <w:t xml:space="preserve"> or GestureCombination</w:t>
+      <w:proofErr w:type="spellEnd"/>
+      <w:r>
+        <w:t xml:space="preserve"> or </w:t>
+      </w:r>
+      <w:proofErr w:type="spellStart"/>
+      <w:r>
+        <w:t>GestureCombination</w:t>
       </w:r>
       <w:r>
         <w:t>Actor</w:t>
       </w:r>
+      <w:proofErr w:type="spellEnd"/>
       <w:r>
         <w:t>?</w:t>
       </w:r>
@@ -3836,12 +4400,22 @@
       </w:pPr>
       <w:r>
         <w:br/>
-        <w:t>Use a GestureCombinationsActor with two parts (for left hand and right hand) and then create Gesture Combinations that only define a gesture for one part (</w:t>
-      </w:r>
+        <w:t xml:space="preserve">Use a </w:t>
+      </w:r>
+      <w:proofErr w:type="spellStart"/>
+      <w:r>
+        <w:t>GestureCombinationsActor</w:t>
+      </w:r>
+      <w:proofErr w:type="spellEnd"/>
+      <w:r>
+        <w:t xml:space="preserve"> with two parts (for left hand and right hand) and then create Gesture Combinations that only define a gesture for one part (</w:t>
+      </w:r>
+      <w:proofErr w:type="spellStart"/>
       <w:proofErr w:type="gramStart"/>
       <w:r>
         <w:t>ie</w:t>
       </w:r>
+      <w:proofErr w:type="spellEnd"/>
       <w:proofErr w:type="gramEnd"/>
       <w:r>
         <w:t xml:space="preserve"> hand). The following table shows an example:</w:t>
@@ -4317,7 +4891,23 @@
         <w:pStyle w:val="ListParagraph"/>
       </w:pPr>
       <w:r>
-        <w:t>You can also use the GestureManager to create such GestureCombinations and then load the resulting file with a MiVRy actor.</w:t>
+        <w:t xml:space="preserve">You can also use the </w:t>
+      </w:r>
+      <w:proofErr w:type="spellStart"/>
+      <w:r>
+        <w:t>GestureManager</w:t>
+      </w:r>
+      <w:proofErr w:type="spellEnd"/>
+      <w:r>
+        <w:t xml:space="preserve"> to create such </w:t>
+      </w:r>
+      <w:proofErr w:type="spellStart"/>
+      <w:r>
+        <w:t>GestureCombinations</w:t>
+      </w:r>
+      <w:proofErr w:type="spellEnd"/>
+      <w:r>
+        <w:t xml:space="preserve"> and then load the resulting file with a MiVRy actor.</w:t>
       </w:r>
       <w:r>
         <w:br/>
@@ -4344,21 +4934,59 @@
         <w:br/>
         <w:t>To identify gestures continuously without a clear “beginning” and “end”, use the “</w:t>
       </w:r>
+      <w:proofErr w:type="spellStart"/>
       <w:r>
         <w:t>contdIdentify</w:t>
       </w:r>
-      <w:r>
-        <w:t xml:space="preserve">” function. You still have to call “startStroke” once (for example at the start of the level), and have to continuously provide the controller position with the “contdStroke” function. Then, after the “contdStroke”, use the “contdIdentify” function to identify the currently performed gesture. Use the </w:t>
-      </w:r>
+      <w:proofErr w:type="spellEnd"/>
+      <w:r>
+        <w:t>” function. You still have to call “</w:t>
+      </w:r>
+      <w:proofErr w:type="spellStart"/>
+      <w:r>
+        <w:t>startStroke</w:t>
+      </w:r>
+      <w:proofErr w:type="spellEnd"/>
+      <w:r>
+        <w:t>” once (for example at the start of the level), and have to continuously provide the controller position with the “</w:t>
+      </w:r>
+      <w:proofErr w:type="spellStart"/>
+      <w:r>
+        <w:t>contdStroke</w:t>
+      </w:r>
+      <w:proofErr w:type="spellEnd"/>
+      <w:r>
+        <w:t>” function. Then, after the “</w:t>
+      </w:r>
+      <w:proofErr w:type="spellStart"/>
+      <w:r>
+        <w:t>contdStroke</w:t>
+      </w:r>
+      <w:proofErr w:type="spellEnd"/>
+      <w:r>
+        <w:t>”, use the “</w:t>
+      </w:r>
+      <w:proofErr w:type="spellStart"/>
+      <w:r>
+        <w:t>contdIdentify</w:t>
+      </w:r>
+      <w:proofErr w:type="spellEnd"/>
+      <w:r>
+        <w:t xml:space="preserve">” function to identify the currently performed gesture. Use the </w:t>
+      </w:r>
+      <w:proofErr w:type="spellStart"/>
       <w:r>
         <w:t>contdIdentificationPeriod</w:t>
       </w:r>
+      <w:proofErr w:type="spellEnd"/>
       <w:r>
         <w:t xml:space="preserve"> value to control how long of a time frame to consider in the identification. You can also use </w:t>
       </w:r>
+      <w:proofErr w:type="spellStart"/>
       <w:r>
         <w:t>contdIdentificationSmoothing</w:t>
       </w:r>
+      <w:proofErr w:type="spellEnd"/>
       <w:r>
         <w:t xml:space="preserve"> to avoid the identification result from jumping from one gesture ID to another too easily.</w:t>
       </w:r>
@@ -4388,7 +5016,23 @@
           <w:i/>
           <w:iCs/>
         </w:rPr>
-        <w:t xml:space="preserve">Please use the "GestureManager" </w:t>
+        <w:t>Please use the "</w:t>
+      </w:r>
+      <w:proofErr w:type="spellStart"/>
+      <w:r>
+        <w:rPr>
+          <w:i/>
+          <w:iCs/>
+        </w:rPr>
+        <w:t>GestureManager</w:t>
+      </w:r>
+      <w:proofErr w:type="spellEnd"/>
+      <w:r>
+        <w:rPr>
+          <w:i/>
+          <w:iCs/>
+        </w:rPr>
+        <w:t xml:space="preserve">" </w:t>
       </w:r>
       <w:proofErr w:type="gramStart"/>
       <w:r>
@@ -4460,7 +5104,87 @@
           <w:i/>
           <w:iCs/>
         </w:rPr>
-        <w:t xml:space="preserve"> Please note that the GestureManager is based on Unity, so if you record gestures in the GestureManager and want to use them in Unreal, enable the “Unity Compatibility Mode” in your MiVRyActor, GestureRecognitionActor, or GestureCombinationsActor.</w:t>
+        <w:t xml:space="preserve"> Please note that the </w:t>
+      </w:r>
+      <w:proofErr w:type="spellStart"/>
+      <w:r>
+        <w:rPr>
+          <w:i/>
+          <w:iCs/>
+        </w:rPr>
+        <w:t>GestureManager</w:t>
+      </w:r>
+      <w:proofErr w:type="spellEnd"/>
+      <w:r>
+        <w:rPr>
+          <w:i/>
+          <w:iCs/>
+        </w:rPr>
+        <w:t xml:space="preserve"> is based on Unity, so if you record gestures in the </w:t>
+      </w:r>
+      <w:proofErr w:type="spellStart"/>
+      <w:r>
+        <w:rPr>
+          <w:i/>
+          <w:iCs/>
+        </w:rPr>
+        <w:t>GestureManager</w:t>
+      </w:r>
+      <w:proofErr w:type="spellEnd"/>
+      <w:r>
+        <w:rPr>
+          <w:i/>
+          <w:iCs/>
+        </w:rPr>
+        <w:t xml:space="preserve"> and want to use them in Unreal, enable the “Unity Compatibility Mode” in your </w:t>
+      </w:r>
+      <w:proofErr w:type="spellStart"/>
+      <w:r>
+        <w:rPr>
+          <w:i/>
+          <w:iCs/>
+        </w:rPr>
+        <w:t>MiVRyActor</w:t>
+      </w:r>
+      <w:proofErr w:type="spellEnd"/>
+      <w:r>
+        <w:rPr>
+          <w:i/>
+          <w:iCs/>
+        </w:rPr>
+        <w:t xml:space="preserve">, </w:t>
+      </w:r>
+      <w:proofErr w:type="spellStart"/>
+      <w:r>
+        <w:rPr>
+          <w:i/>
+          <w:iCs/>
+        </w:rPr>
+        <w:t>GestureRecognitionActor</w:t>
+      </w:r>
+      <w:proofErr w:type="spellEnd"/>
+      <w:r>
+        <w:rPr>
+          <w:i/>
+          <w:iCs/>
+        </w:rPr>
+        <w:t xml:space="preserve">, or </w:t>
+      </w:r>
+      <w:proofErr w:type="spellStart"/>
+      <w:r>
+        <w:rPr>
+          <w:i/>
+          <w:iCs/>
+        </w:rPr>
+        <w:t>GestureCombinationsActor</w:t>
+      </w:r>
+      <w:proofErr w:type="spellEnd"/>
+      <w:r>
+        <w:rPr>
+          <w:i/>
+          <w:iCs/>
+        </w:rPr>
+        <w:t>.</w:t>
       </w:r>
       <w:r>
         <w:rPr>
@@ -4664,7 +5388,15 @@
         <w:t>use the</w:t>
       </w:r>
       <w:r>
-        <w:t xml:space="preserve"> “startTraining”</w:t>
+        <w:t xml:space="preserve"> “</w:t>
+      </w:r>
+      <w:proofErr w:type="spellStart"/>
+      <w:r>
+        <w:t>startTraining</w:t>
+      </w:r>
+      <w:proofErr w:type="spellEnd"/>
+      <w:r>
+        <w:t>”</w:t>
       </w:r>
       <w:r>
         <w:t xml:space="preserve"> function</w:t>
@@ -4683,7 +5415,23 @@
           <w:i/>
           <w:iCs/>
         </w:rPr>
-        <w:t>No, you only need to call startTraining after you have recorded new gesture data (samples) and want these new recordings to be used by the AI. However, you need to save the AI after training to a database file (.DAT) and load this file in your game before using the other gesture recognition functions.</w:t>
+        <w:t xml:space="preserve">No, you only need to call </w:t>
+      </w:r>
+      <w:proofErr w:type="spellStart"/>
+      <w:r>
+        <w:rPr>
+          <w:i/>
+          <w:iCs/>
+        </w:rPr>
+        <w:t>startTraining</w:t>
+      </w:r>
+      <w:proofErr w:type="spellEnd"/>
+      <w:r>
+        <w:rPr>
+          <w:i/>
+          <w:iCs/>
+        </w:rPr>
+        <w:t xml:space="preserve"> after you have recorded new gesture data (samples) and want these new recordings to be used by the AI. However, you need to save the AI after training to a database file (.DAT) and load this file in your game before using the other gesture recognition functions.</w:t>
       </w:r>
       <w:r>
         <w:rPr>
@@ -4826,6 +5574,7 @@
         </w:rPr>
         <w:t xml:space="preserve">Therefore, if you consider your gestures to be relative to the world “up” (sky) and “down” (ground) rather than the visual “upper end of the screen” and “lower end of the screen”, then change the </w:t>
       </w:r>
+      <w:proofErr w:type="spellStart"/>
       <w:r>
         <w:rPr>
           <w:b/>
@@ -4835,6 +5584,7 @@
         </w:rPr>
         <w:t>frameOfReferenceUpDownPitch</w:t>
       </w:r>
+      <w:proofErr w:type="spellEnd"/>
       <w:r>
         <w:rPr>
           <w:i/>
@@ -4842,6 +5592,7 @@
         </w:rPr>
         <w:t xml:space="preserve"> to </w:t>
       </w:r>
+      <w:proofErr w:type="spellStart"/>
       <w:r>
         <w:rPr>
           <w:b/>
@@ -4851,6 +5602,7 @@
         </w:rPr>
         <w:t>FrameOfReference.World</w:t>
       </w:r>
+      <w:proofErr w:type="spellEnd"/>
       <w:r>
         <w:rPr>
           <w:i/>
@@ -4895,7 +5647,15 @@
         </w:numPr>
       </w:pPr>
       <w:r>
-        <w:t xml:space="preserve"> Loading GestureDatabase files takes a long time, freezing the app for a few seconds. How can this be avoided?</w:t>
+        <w:t xml:space="preserve"> Loading </w:t>
+      </w:r>
+      <w:proofErr w:type="spellStart"/>
+      <w:r>
+        <w:t>GestureDatabase</w:t>
+      </w:r>
+      <w:proofErr w:type="spellEnd"/>
+      <w:r>
+        <w:t xml:space="preserve"> files takes a long time, freezing the app for a few seconds. How can this be avoided?</w:t>
       </w:r>
       <w:r>
         <w:t xml:space="preserve"> </w:t>
@@ -4911,7 +5671,39 @@
           <w:i/>
           <w:iCs/>
         </w:rPr>
-        <w:t>You can “Load Gesture Database File Async” (or “Load Gesture Database Buffer Async”) functions instead. These start the loading process in the background and will return almost immediately. Note that you will be unable to use the GestureRecognitionActor / GestureCombinationsActor while the load</w:t>
+        <w:t xml:space="preserve">You can “Load Gesture Database File Async” (or “Load Gesture Database Buffer Async”) functions instead. These start the loading process in the background and will return almost immediately. Note that you will be unable to use the </w:t>
+      </w:r>
+      <w:proofErr w:type="spellStart"/>
+      <w:r>
+        <w:rPr>
+          <w:i/>
+          <w:iCs/>
+        </w:rPr>
+        <w:t>GestureRecognitionActor</w:t>
+      </w:r>
+      <w:proofErr w:type="spellEnd"/>
+      <w:r>
+        <w:rPr>
+          <w:i/>
+          <w:iCs/>
+        </w:rPr>
+        <w:t xml:space="preserve"> / </w:t>
+      </w:r>
+      <w:proofErr w:type="spellStart"/>
+      <w:r>
+        <w:rPr>
+          <w:i/>
+          <w:iCs/>
+        </w:rPr>
+        <w:t>GestureCombinationsActor</w:t>
+      </w:r>
+      <w:proofErr w:type="spellEnd"/>
+      <w:r>
+        <w:rPr>
+          <w:i/>
+          <w:iCs/>
+        </w:rPr>
+        <w:t xml:space="preserve"> while the load</w:t>
       </w:r>
       <w:r>
         <w:rPr>
@@ -5032,6 +5824,265 @@
         </w:rPr>
         <w:t xml:space="preserve"> </w:t>
       </w:r>
+      <w:r>
+        <w:rPr>
+          <w:i/>
+          <w:iCs/>
+        </w:rPr>
+        <w:br/>
+      </w:r>
+    </w:p>
+    <w:p>
+      <w:pPr>
+        <w:pStyle w:val="ListParagraph"/>
+        <w:numPr>
+          <w:ilvl w:val="0"/>
+          <w:numId w:val="1"/>
+        </w:numPr>
+      </w:pPr>
+      <w:r>
+        <w:lastRenderedPageBreak/>
+        <w:t xml:space="preserve"> </w:t>
+      </w:r>
+      <w:r>
+        <w:t>MiVRy identifies any motion as some gesture, even when it doesn't resemble any of the recorded gestures. Why? How can I tell if no valid gesture motion was performed?</w:t>
+      </w:r>
+      <w:r>
+        <w:br/>
+      </w:r>
+      <w:r>
+        <w:br/>
+      </w:r>
+      <w:r>
+        <w:t>MiVRy will always tell you the "most likely" best guess as to which gesture was just performed, no matter how different the currently performed motion is from all recorded gestures. This is because we cannot decide for you how much difference is tolerable.</w:t>
+      </w:r>
+    </w:p>
+    <w:p>
+      <w:pPr>
+        <w:pStyle w:val="ListParagraph"/>
+      </w:pPr>
+      <w:r>
+        <w:t>In order to disqualify "wrong" motions, you have two options:</w:t>
+      </w:r>
+    </w:p>
+    <w:p>
+      <w:pPr>
+        <w:pStyle w:val="ListParagraph"/>
+      </w:pPr>
+      <w:r>
+        <w:t>(A) you can check the "similarity" value returned by MiVRy. This value describes how similar the gesture motion was compared to previous recordings on a scale from 0 (very different) to 1 (very similar).</w:t>
+      </w:r>
+    </w:p>
+    <w:p>
+      <w:pPr>
+        <w:pStyle w:val="ListParagraph"/>
+      </w:pPr>
+      <w:r>
+        <w:t>(B) you can check the "probability" value. Especially when you compare the probability values for all recorded gestures (for example via the "</w:t>
+      </w:r>
+      <w:proofErr w:type="spellStart"/>
+      <w:r>
+        <w:t>endStrokeAndGetAllProbabilitiesAndSimilarities</w:t>
+      </w:r>
+      <w:proofErr w:type="spellEnd"/>
+      <w:r>
+        <w:t>" function) and see that they are all very low and not very different from one another, you may want to decide that the current gesture performance was not valid.</w:t>
+      </w:r>
+      <w:r>
+        <w:br/>
+      </w:r>
+      <w:r>
+        <w:br/>
+      </w:r>
+    </w:p>
+    <w:p>
+      <w:pPr>
+        <w:pStyle w:val="ListParagraph"/>
+        <w:numPr>
+          <w:ilvl w:val="0"/>
+          <w:numId w:val="1"/>
+        </w:numPr>
+      </w:pPr>
+      <w:r>
+        <w:t xml:space="preserve"> </w:t>
+      </w:r>
+      <w:r>
+        <w:t>What exactly does die "similarity" value of a gesture performance mean? How is it different from the probability value?</w:t>
+      </w:r>
+      <w:r>
+        <w:br/>
+      </w:r>
+      <w:r>
+        <w:br/>
+      </w:r>
+      <w:r>
+        <w:t>The "similarity" value expresses how much the identified gesture differs from the average of the recorded samples for that gesture. When you record several samples, MiVRy internally calculates a "mean" ("average", "typical") gesture motion based on those samples. It also calculates how much the recorded samples differ from this "mean" (</w:t>
+      </w:r>
+      <w:proofErr w:type="spellStart"/>
+      <w:r>
+        <w:t>ie</w:t>
+      </w:r>
+      <w:proofErr w:type="spellEnd"/>
+      <w:r>
+        <w:t>. the "variance" of the samples). The "similarity" value is then calculated based on this "mean". If your newly performed gesture motion hits exactly this "average", then the similarity value will be one. The more it differs, the lower the "similarity" value will be, going towards zero. How fast it will fall depends on how similar the recorded samples were. If all recorded samples looked exactly the same, then MiVRy will be very strict, and the "similarity" value will fall fast when the currently performed motion isn't also exactly alike. If</w:t>
+      </w:r>
+      <w:r>
+        <w:t>,</w:t>
+      </w:r>
+      <w:r>
+        <w:t xml:space="preserve"> however the samples differed a lot, MiVRy will be more tolerant when calculating the "similarity" value and it will be higher. The value is always between 0 and 1. This "similarity" is different from the "probability" values, which are estimates by the artificial intelligence (neural network). "Probability" may contain many more considerations, for example if there are other gestures who resemble the identified gesture (probability may drop, similarity is unaffected), or if there are a multitude of distinct motions lumped together as one "gesture" (for example: having a gesture "alphabet" which contains drawings of "A", "B", "C" </w:t>
+      </w:r>
+      <w:proofErr w:type="spellStart"/>
+      <w:r>
+        <w:t>etc</w:t>
+      </w:r>
+      <w:proofErr w:type="spellEnd"/>
+      <w:r>
+        <w:t xml:space="preserve"> all lumped together as one gesture - then "similarity" will be calculated based on an "average" character that doesn't resemble any sample, but the AI may successfully understand what you mean and give high "probability" values).</w:t>
+      </w:r>
+      <w:r>
+        <w:br/>
+      </w:r>
+    </w:p>
+    <w:p>
+      <w:pPr>
+        <w:pStyle w:val="ListParagraph"/>
+        <w:numPr>
+          <w:ilvl w:val="0"/>
+          <w:numId w:val="1"/>
+        </w:numPr>
+      </w:pPr>
+      <w:r>
+        <w:lastRenderedPageBreak/>
+        <w:t xml:space="preserve"> </w:t>
+      </w:r>
+      <w:r>
+        <w:t>Instead of triggering the start and end of a gesture motion, I want MiVRy to constantly run in the background and detect gestures as they occur.</w:t>
+      </w:r>
+      <w:r>
+        <w:br/>
+      </w:r>
+      <w:r>
+        <w:br/>
+      </w:r>
+      <w:r>
+        <w:t>You can use the "Continuous Gesture Identification" feature of MiVRy. When using the "</w:t>
+      </w:r>
+      <w:proofErr w:type="spellStart"/>
+      <w:r>
+        <w:t>GestureRecognition</w:t>
+      </w:r>
+      <w:proofErr w:type="spellEnd"/>
+      <w:r>
+        <w:t>" or "</w:t>
+      </w:r>
+      <w:proofErr w:type="spellStart"/>
+      <w:r>
+        <w:t>GestureCombinations</w:t>
+      </w:r>
+      <w:proofErr w:type="spellEnd"/>
+      <w:r>
+        <w:t>" objects directly, use the "</w:t>
+      </w:r>
+      <w:proofErr w:type="spellStart"/>
+      <w:r>
+        <w:t>contdIdentify</w:t>
+      </w:r>
+      <w:proofErr w:type="spellEnd"/>
+      <w:r>
+        <w:t>" function - you can call this function repeatedly (for example on every frame or when something in your app happens) and every time it will tell you which gesture is currently being performed. When using the Unity "</w:t>
+      </w:r>
+      <w:proofErr w:type="spellStart"/>
+      <w:r>
+        <w:t>Mivry</w:t>
+      </w:r>
+      <w:proofErr w:type="spellEnd"/>
+      <w:r>
+        <w:t xml:space="preserve">" component or the </w:t>
+      </w:r>
+      <w:proofErr w:type="spellStart"/>
+      <w:r>
+        <w:t>UnrealEngine</w:t>
+      </w:r>
+      <w:proofErr w:type="spellEnd"/>
+      <w:r>
+        <w:t xml:space="preserve"> "</w:t>
+      </w:r>
+      <w:proofErr w:type="spellStart"/>
+      <w:r>
+        <w:t>MivryActor</w:t>
+      </w:r>
+      <w:proofErr w:type="spellEnd"/>
+      <w:r>
+        <w:t xml:space="preserve">", use the "Continuous Gesture Identification" switch. Either way, two settings are important for </w:t>
+      </w:r>
+      <w:r>
+        <w:t>Continuous</w:t>
+      </w:r>
+      <w:r>
+        <w:t xml:space="preserve"> Gesture Identification: "Continuous Gesture Period" and "Continuous Gesture Smoothing". "Continuous Gesture Period" is the time frame (in milliseconds) that continuous gestures are expected to be. </w:t>
+      </w:r>
+      <w:proofErr w:type="gramStart"/>
+      <w:r>
+        <w:t>So</w:t>
+      </w:r>
+      <w:proofErr w:type="gramEnd"/>
+      <w:r>
+        <w:t xml:space="preserve"> if your gestures take 1 second to perform, set this to "1000" so that MiVRy will consider the last 1000 milliseconds to identify the gesture. "Continuous Gesture Smoothing" is the number of samples (previous calls to "</w:t>
+      </w:r>
+      <w:proofErr w:type="spellStart"/>
+      <w:r>
+        <w:t>contdIdentify</w:t>
+      </w:r>
+      <w:proofErr w:type="spellEnd"/>
+      <w:r>
+        <w:t xml:space="preserve">" to use for smoothing continuous gesture identification results). When setting this to zero, each attempt to identify the gesture will stand alone, which may lead to sudden changes when switching from one gesture to another. If </w:t>
+      </w:r>
+      <w:proofErr w:type="spellStart"/>
+      <w:r>
+        <w:t>ContinuousGestureSmoothing</w:t>
+      </w:r>
+      <w:proofErr w:type="spellEnd"/>
+      <w:r>
+        <w:t xml:space="preserve"> is higher than zero, MiVRy will remember previous attempts to identify the gesture and will produce more stable output.</w:t>
+      </w:r>
+      <w:r>
+        <w:br/>
+      </w:r>
+      <w:r>
+        <w:br/>
+      </w:r>
+      <w:r>
+        <w:br/>
+      </w:r>
+    </w:p>
+    <w:p>
+      <w:pPr>
+        <w:pStyle w:val="ListParagraph"/>
+      </w:pPr>
+    </w:p>
+    <w:p>
+      <w:pPr>
+        <w:pStyle w:val="ListParagraph"/>
+      </w:pPr>
+    </w:p>
+    <w:p>
+      <w:pPr>
+        <w:ind w:left="720"/>
+      </w:pPr>
+    </w:p>
+    <w:p>
+      <w:pPr>
+        <w:rPr>
+          <w:rFonts w:asciiTheme="majorHAnsi" w:eastAsiaTheme="majorEastAsia" w:hAnsiTheme="majorHAnsi" w:cstheme="majorBidi"/>
+          <w:color w:val="2F5496" w:themeColor="accent1" w:themeShade="BF"/>
+          <w:sz w:val="26"/>
+          <w:szCs w:val="26"/>
+        </w:rPr>
+      </w:pPr>
+      <w:r>
+        <w:br w:type="page"/>
+      </w:r>
     </w:p>
     <w:p>
       <w:pPr>
@@ -5053,7 +6104,15 @@
     </w:p>
     <w:p>
       <w:r>
-        <w:t>(1) Add the folder of your GestureDatabase files to be included in the build. In the</w:t>
+        <w:t xml:space="preserve">(1) Add the folder of your </w:t>
+      </w:r>
+      <w:proofErr w:type="spellStart"/>
+      <w:r>
+        <w:t>GestureDatabase</w:t>
+      </w:r>
+      <w:proofErr w:type="spellEnd"/>
+      <w:r>
+        <w:t xml:space="preserve"> files to be included in the build. In the</w:t>
       </w:r>
       <w:r>
         <w:t xml:space="preserve"> "Project Settings", </w:t>
@@ -5093,7 +6152,15 @@
         <w:t xml:space="preserve"> </w:t>
       </w:r>
       <w:r>
-        <w:t>add the folder where your GestureDatabase files are located.</w:t>
+        <w:t xml:space="preserve">add the folder where your </w:t>
+      </w:r>
+      <w:proofErr w:type="spellStart"/>
+      <w:r>
+        <w:t>GestureDatabase</w:t>
+      </w:r>
+      <w:proofErr w:type="spellEnd"/>
+      <w:r>
+        <w:t xml:space="preserve"> files are located.</w:t>
       </w:r>
       <w:r>
         <w:br/>
@@ -5137,60 +6204,146 @@
       <w:r>
         <w:t xml:space="preserve"> However, if you do, you will not be able to use </w:t>
       </w:r>
+      <w:proofErr w:type="spellStart"/>
       <w:proofErr w:type="gramStart"/>
       <w:r>
         <w:rPr>
           <w:i/>
           <w:iCs/>
         </w:rPr>
-        <w:t>GestureRecognitionActor::</w:t>
-      </w:r>
+        <w:t>GestureRecognitionActor</w:t>
+      </w:r>
+      <w:proofErr w:type="spellEnd"/>
+      <w:r>
+        <w:rPr>
+          <w:i/>
+          <w:iCs/>
+        </w:rPr>
+        <w:t>::</w:t>
+      </w:r>
+      <w:proofErr w:type="spellStart"/>
       <w:proofErr w:type="gramEnd"/>
       <w:r>
         <w:rPr>
           <w:i/>
           <w:iCs/>
         </w:rPr>
-        <w:t>loadFromFile()</w:t>
+        <w:t>loadFromFile</w:t>
+      </w:r>
+      <w:proofErr w:type="spellEnd"/>
+      <w:r>
+        <w:rPr>
+          <w:i/>
+          <w:iCs/>
+        </w:rPr>
+        <w:t>()</w:t>
       </w:r>
       <w:r>
         <w:t xml:space="preserve"> and </w:t>
       </w:r>
-      <w:r>
-        <w:rPr>
-          <w:i/>
-          <w:iCs/>
-        </w:rPr>
-        <w:t>GestureCombinations::loadFromFile()</w:t>
+      <w:proofErr w:type="spellStart"/>
+      <w:r>
+        <w:rPr>
+          <w:i/>
+          <w:iCs/>
+        </w:rPr>
+        <w:t>GestureCombinations</w:t>
+      </w:r>
+      <w:proofErr w:type="spellEnd"/>
+      <w:r>
+        <w:rPr>
+          <w:i/>
+          <w:iCs/>
+        </w:rPr>
+        <w:t>::</w:t>
+      </w:r>
+      <w:proofErr w:type="spellStart"/>
+      <w:r>
+        <w:rPr>
+          <w:i/>
+          <w:iCs/>
+        </w:rPr>
+        <w:t>loadFromFile</w:t>
+      </w:r>
+      <w:proofErr w:type="spellEnd"/>
+      <w:r>
+        <w:rPr>
+          <w:i/>
+          <w:iCs/>
+        </w:rPr>
+        <w:t>()</w:t>
       </w:r>
       <w:r>
         <w:t xml:space="preserve"> functions. Use </w:t>
       </w:r>
+      <w:proofErr w:type="spellStart"/>
       <w:proofErr w:type="gramStart"/>
       <w:r>
         <w:rPr>
           <w:i/>
           <w:iCs/>
         </w:rPr>
-        <w:t>FFileHelper::</w:t>
-      </w:r>
+        <w:t>FFileHelper</w:t>
+      </w:r>
+      <w:proofErr w:type="spellEnd"/>
+      <w:r>
+        <w:rPr>
+          <w:i/>
+          <w:iCs/>
+        </w:rPr>
+        <w:t>::</w:t>
+      </w:r>
+      <w:proofErr w:type="spellStart"/>
       <w:proofErr w:type="gramEnd"/>
       <w:r>
         <w:rPr>
           <w:i/>
           <w:iCs/>
         </w:rPr>
-        <w:t>LoadFileToArray()</w:t>
+        <w:t>LoadFileToArray</w:t>
+      </w:r>
+      <w:proofErr w:type="spellEnd"/>
+      <w:r>
+        <w:rPr>
+          <w:i/>
+          <w:iCs/>
+        </w:rPr>
+        <w:t>()</w:t>
       </w:r>
       <w:r>
         <w:t xml:space="preserve"> and </w:t>
       </w:r>
-      <w:r>
-        <w:rPr>
-          <w:i/>
-          <w:iCs/>
-        </w:rPr>
-        <w:t>GestureRecognitionActor:: loadFromBuffer()</w:t>
+      <w:proofErr w:type="spellStart"/>
+      <w:r>
+        <w:rPr>
+          <w:i/>
+          <w:iCs/>
+        </w:rPr>
+        <w:t>GestureRecognitionActor</w:t>
+      </w:r>
+      <w:proofErr w:type="spellEnd"/>
+      <w:r>
+        <w:rPr>
+          <w:i/>
+          <w:iCs/>
+        </w:rPr>
+        <w:t xml:space="preserve">:: </w:t>
+      </w:r>
+      <w:proofErr w:type="spellStart"/>
+      <w:r>
+        <w:rPr>
+          <w:i/>
+          <w:iCs/>
+        </w:rPr>
+        <w:t>loadFromBuffer</w:t>
+      </w:r>
+      <w:proofErr w:type="spellEnd"/>
+      <w:r>
+        <w:rPr>
+          <w:i/>
+          <w:iCs/>
+        </w:rPr>
+        <w:t>()</w:t>
       </w:r>
       <w:r>
         <w:t xml:space="preserve"> functions instead.</w:t>
@@ -5262,7 +6415,15 @@
       </w:r>
       <w:r>
         <w:br/>
-        <w:t xml:space="preserve">Furthermore, if in (1) you chose to add the GestureDatabase files folder be </w:t>
+        <w:t xml:space="preserve">Furthermore, if in (1) you chose to add the </w:t>
+      </w:r>
+      <w:proofErr w:type="spellStart"/>
+      <w:r>
+        <w:t>GestureDatabase</w:t>
+      </w:r>
+      <w:proofErr w:type="spellEnd"/>
+      <w:r>
+        <w:t xml:space="preserve"> files folder be </w:t>
       </w:r>
       <w:r>
         <w:rPr>
@@ -5286,8 +6447,17 @@
           <w:b/>
           <w:bCs/>
         </w:rPr>
-        <w:t>Package game data inside .apk</w:t>
-      </w:r>
+        <w:t>Package game data inside .</w:t>
+      </w:r>
+      <w:proofErr w:type="spellStart"/>
+      <w:r>
+        <w:rPr>
+          <w:b/>
+          <w:bCs/>
+        </w:rPr>
+        <w:t>apk</w:t>
+      </w:r>
+      <w:proofErr w:type="spellEnd"/>
       <w:r>
         <w:t>” option.</w:t>
       </w:r>
@@ -5330,7 +6500,15 @@
     </w:p>
     <w:p>
       <w:r>
-        <w:t>[IMPORTANT!] This license is for the gesture recognition plug-in (.dll and .so filed and source code) and does NOT include any permission to use the asset</w:t>
+        <w:t>[IMPORTANT!] This license is for the gesture recognition plug-in (.</w:t>
+      </w:r>
+      <w:proofErr w:type="spellStart"/>
+      <w:r>
+        <w:t>dll</w:t>
+      </w:r>
+      <w:proofErr w:type="spellEnd"/>
+      <w:r>
+        <w:t xml:space="preserve"> and .so filed and source code) and does NOT include any permission to use the asset</w:t>
       </w:r>
       <w:r>
         <w:t xml:space="preserve"> and resource</w:t>
@@ -5352,6 +6530,291 @@
 <file path=word/numbering.xml><?xml version="1.0" encoding="utf-8"?>
 <w:numbering xmlns:wpc="http://schemas.microsoft.com/office/word/2010/wordprocessingCanvas" xmlns:cx="http://schemas.microsoft.com/office/drawing/2014/chartex" xmlns:cx1="http://schemas.microsoft.com/office/drawing/2015/9/8/chartex" xmlns:cx2="http://schemas.microsoft.com/office/drawing/2015/10/21/chartex" xmlns:cx3="http://schemas.microsoft.com/office/drawing/2016/5/9/chartex" xmlns:cx4="http://schemas.microsoft.com/office/drawing/2016/5/10/chartex" xmlns:cx5="http://schemas.microsoft.com/office/drawing/2016/5/11/chartex" xmlns:cx6="http://schemas.microsoft.com/office/drawing/2016/5/12/chartex" xmlns:cx7="http://schemas.microsoft.com/office/drawing/2016/5/13/chartex" xmlns:cx8="http://schemas.microsoft.com/office/drawing/2016/5/14/chartex" xmlns:mc="http://schemas.openxmlformats.org/markup-compatibility/2006" xmlns:aink="http://schemas.microsoft.com/office/drawing/2016/ink" xmlns:am3d="http://schemas.microsoft.com/office/drawing/2017/model3d" xmlns:o="urn:schemas-microsoft-com:office:office" xmlns:oel="http://schemas.microsoft.com/office/2019/extlst" xmlns:r="http://schemas.openxmlformats.org/officeDocument/2006/relationships" xmlns:m="http://schemas.openxmlformats.org/officeDocument/2006/math" xmlns:v="urn:schemas-microsoft-com:vml" xmlns:wp14="http://schemas.microsoft.com/office/word/2010/wordprocessingDrawing" xmlns:wp="http://schemas.openxmlformats.org/drawingml/2006/wordprocessingDrawing" xmlns:w10="urn:schemas-microsoft-com:office:word" xmlns:w="http://schemas.openxmlformats.org/wordprocessingml/2006/main" xmlns:w14="http://schemas.microsoft.com/office/word/2010/wordml" xmlns:w15="http://schemas.microsoft.com/office/word/2012/wordml" xmlns:w16cex="http://schemas.microsoft.com/office/word/2018/wordml/cex" xmlns:w16cid="http://schemas.microsoft.com/office/word/2016/wordml/cid" xmlns:w16="http://schemas.microsoft.com/office/word/2018/wordml" xmlns:w16sdtdh="http://schemas.microsoft.com/office/word/2020/wordml/sdtdatahash" xmlns:w16se="http://schemas.microsoft.com/office/word/2015/wordml/symex" xmlns:wpg="http://schemas.microsoft.com/office/word/2010/wordprocessingGroup" xmlns:wpi="http://schemas.microsoft.com/office/word/2010/wordprocessingInk" xmlns:wne="http://schemas.microsoft.com/office/word/2006/wordml" xmlns:wps="http://schemas.microsoft.com/office/word/2010/wordprocessingShape" mc:Ignorable="w14 w15 w16se w16cid w16 w16cex w16sdtdh wp14">
   <w:abstractNum w:abstractNumId="0" w15:restartNumberingAfterBreak="0">
+    <w:nsid w:val="07311BE8"/>
+    <w:multiLevelType w:val="hybridMultilevel"/>
+    <w:tmpl w:val="ED321518"/>
+    <w:lvl w:ilvl="0" w:tplc="0C5EB41A">
+      <w:start w:val="13"/>
+      <w:numFmt w:val="bullet"/>
+      <w:lvlText w:val="-"/>
+      <w:lvlJc w:val="left"/>
+      <w:pPr>
+        <w:ind w:left="1080" w:hanging="360"/>
+      </w:pPr>
+      <w:rPr>
+        <w:rFonts w:ascii="Calibri" w:eastAsiaTheme="minorEastAsia" w:hAnsi="Calibri" w:cs="Calibri" w:hint="default"/>
+      </w:rPr>
+    </w:lvl>
+    <w:lvl w:ilvl="1" w:tplc="04090003" w:tentative="1">
+      <w:start w:val="1"/>
+      <w:numFmt w:val="bullet"/>
+      <w:lvlText w:val="o"/>
+      <w:lvlJc w:val="left"/>
+      <w:pPr>
+        <w:ind w:left="1800" w:hanging="360"/>
+      </w:pPr>
+      <w:rPr>
+        <w:rFonts w:ascii="Courier New" w:hAnsi="Courier New" w:cs="Courier New" w:hint="default"/>
+      </w:rPr>
+    </w:lvl>
+    <w:lvl w:ilvl="2" w:tplc="04090005" w:tentative="1">
+      <w:start w:val="1"/>
+      <w:numFmt w:val="bullet"/>
+      <w:lvlText w:val=""/>
+      <w:lvlJc w:val="left"/>
+      <w:pPr>
+        <w:ind w:left="2520" w:hanging="360"/>
+      </w:pPr>
+      <w:rPr>
+        <w:rFonts w:ascii="Wingdings" w:hAnsi="Wingdings" w:hint="default"/>
+      </w:rPr>
+    </w:lvl>
+    <w:lvl w:ilvl="3" w:tplc="04090001" w:tentative="1">
+      <w:start w:val="1"/>
+      <w:numFmt w:val="bullet"/>
+      <w:lvlText w:val=""/>
+      <w:lvlJc w:val="left"/>
+      <w:pPr>
+        <w:ind w:left="3240" w:hanging="360"/>
+      </w:pPr>
+      <w:rPr>
+        <w:rFonts w:ascii="Symbol" w:hAnsi="Symbol" w:hint="default"/>
+      </w:rPr>
+    </w:lvl>
+    <w:lvl w:ilvl="4" w:tplc="04090003" w:tentative="1">
+      <w:start w:val="1"/>
+      <w:numFmt w:val="bullet"/>
+      <w:lvlText w:val="o"/>
+      <w:lvlJc w:val="left"/>
+      <w:pPr>
+        <w:ind w:left="3960" w:hanging="360"/>
+      </w:pPr>
+      <w:rPr>
+        <w:rFonts w:ascii="Courier New" w:hAnsi="Courier New" w:cs="Courier New" w:hint="default"/>
+      </w:rPr>
+    </w:lvl>
+    <w:lvl w:ilvl="5" w:tplc="04090005" w:tentative="1">
+      <w:start w:val="1"/>
+      <w:numFmt w:val="bullet"/>
+      <w:lvlText w:val=""/>
+      <w:lvlJc w:val="left"/>
+      <w:pPr>
+        <w:ind w:left="4680" w:hanging="360"/>
+      </w:pPr>
+      <w:rPr>
+        <w:rFonts w:ascii="Wingdings" w:hAnsi="Wingdings" w:hint="default"/>
+      </w:rPr>
+    </w:lvl>
+    <w:lvl w:ilvl="6" w:tplc="04090001" w:tentative="1">
+      <w:start w:val="1"/>
+      <w:numFmt w:val="bullet"/>
+      <w:lvlText w:val=""/>
+      <w:lvlJc w:val="left"/>
+      <w:pPr>
+        <w:ind w:left="5400" w:hanging="360"/>
+      </w:pPr>
+      <w:rPr>
+        <w:rFonts w:ascii="Symbol" w:hAnsi="Symbol" w:hint="default"/>
+      </w:rPr>
+    </w:lvl>
+    <w:lvl w:ilvl="7" w:tplc="04090003" w:tentative="1">
+      <w:start w:val="1"/>
+      <w:numFmt w:val="bullet"/>
+      <w:lvlText w:val="o"/>
+      <w:lvlJc w:val="left"/>
+      <w:pPr>
+        <w:ind w:left="6120" w:hanging="360"/>
+      </w:pPr>
+      <w:rPr>
+        <w:rFonts w:ascii="Courier New" w:hAnsi="Courier New" w:cs="Courier New" w:hint="default"/>
+      </w:rPr>
+    </w:lvl>
+    <w:lvl w:ilvl="8" w:tplc="04090005" w:tentative="1">
+      <w:start w:val="1"/>
+      <w:numFmt w:val="bullet"/>
+      <w:lvlText w:val=""/>
+      <w:lvlJc w:val="left"/>
+      <w:pPr>
+        <w:ind w:left="6840" w:hanging="360"/>
+      </w:pPr>
+      <w:rPr>
+        <w:rFonts w:ascii="Wingdings" w:hAnsi="Wingdings" w:hint="default"/>
+      </w:rPr>
+    </w:lvl>
+  </w:abstractNum>
+  <w:abstractNum w:abstractNumId="1" w15:restartNumberingAfterBreak="0">
+    <w:nsid w:val="1F1D4837"/>
+    <w:multiLevelType w:val="hybridMultilevel"/>
+    <w:tmpl w:val="605065B0"/>
+    <w:lvl w:ilvl="0" w:tplc="0409000F">
+      <w:start w:val="1"/>
+      <w:numFmt w:val="decimal"/>
+      <w:lvlText w:val="%1."/>
+      <w:lvlJc w:val="left"/>
+      <w:pPr>
+        <w:ind w:left="1440" w:hanging="360"/>
+      </w:pPr>
+    </w:lvl>
+    <w:lvl w:ilvl="1" w:tplc="04090019" w:tentative="1">
+      <w:start w:val="1"/>
+      <w:numFmt w:val="lowerLetter"/>
+      <w:lvlText w:val="%2."/>
+      <w:lvlJc w:val="left"/>
+      <w:pPr>
+        <w:ind w:left="2160" w:hanging="360"/>
+      </w:pPr>
+    </w:lvl>
+    <w:lvl w:ilvl="2" w:tplc="0409001B" w:tentative="1">
+      <w:start w:val="1"/>
+      <w:numFmt w:val="lowerRoman"/>
+      <w:lvlText w:val="%3."/>
+      <w:lvlJc w:val="right"/>
+      <w:pPr>
+        <w:ind w:left="2880" w:hanging="180"/>
+      </w:pPr>
+    </w:lvl>
+    <w:lvl w:ilvl="3" w:tplc="0409000F" w:tentative="1">
+      <w:start w:val="1"/>
+      <w:numFmt w:val="decimal"/>
+      <w:lvlText w:val="%4."/>
+      <w:lvlJc w:val="left"/>
+      <w:pPr>
+        <w:ind w:left="3600" w:hanging="360"/>
+      </w:pPr>
+    </w:lvl>
+    <w:lvl w:ilvl="4" w:tplc="04090019" w:tentative="1">
+      <w:start w:val="1"/>
+      <w:numFmt w:val="lowerLetter"/>
+      <w:lvlText w:val="%5."/>
+      <w:lvlJc w:val="left"/>
+      <w:pPr>
+        <w:ind w:left="4320" w:hanging="360"/>
+      </w:pPr>
+    </w:lvl>
+    <w:lvl w:ilvl="5" w:tplc="0409001B" w:tentative="1">
+      <w:start w:val="1"/>
+      <w:numFmt w:val="lowerRoman"/>
+      <w:lvlText w:val="%6."/>
+      <w:lvlJc w:val="right"/>
+      <w:pPr>
+        <w:ind w:left="5040" w:hanging="180"/>
+      </w:pPr>
+    </w:lvl>
+    <w:lvl w:ilvl="6" w:tplc="0409000F" w:tentative="1">
+      <w:start w:val="1"/>
+      <w:numFmt w:val="decimal"/>
+      <w:lvlText w:val="%7."/>
+      <w:lvlJc w:val="left"/>
+      <w:pPr>
+        <w:ind w:left="5760" w:hanging="360"/>
+      </w:pPr>
+    </w:lvl>
+    <w:lvl w:ilvl="7" w:tplc="04090019" w:tentative="1">
+      <w:start w:val="1"/>
+      <w:numFmt w:val="lowerLetter"/>
+      <w:lvlText w:val="%8."/>
+      <w:lvlJc w:val="left"/>
+      <w:pPr>
+        <w:ind w:left="6480" w:hanging="360"/>
+      </w:pPr>
+    </w:lvl>
+    <w:lvl w:ilvl="8" w:tplc="0409001B" w:tentative="1">
+      <w:start w:val="1"/>
+      <w:numFmt w:val="lowerRoman"/>
+      <w:lvlText w:val="%9."/>
+      <w:lvlJc w:val="right"/>
+      <w:pPr>
+        <w:ind w:left="7200" w:hanging="180"/>
+      </w:pPr>
+    </w:lvl>
+  </w:abstractNum>
+  <w:abstractNum w:abstractNumId="2" w15:restartNumberingAfterBreak="0">
+    <w:nsid w:val="65A779A8"/>
+    <w:multiLevelType w:val="hybridMultilevel"/>
+    <w:tmpl w:val="FF947B1C"/>
+    <w:lvl w:ilvl="0" w:tplc="0409000F">
+      <w:start w:val="1"/>
+      <w:numFmt w:val="decimal"/>
+      <w:lvlText w:val="%1."/>
+      <w:lvlJc w:val="left"/>
+      <w:pPr>
+        <w:ind w:left="1440" w:hanging="360"/>
+      </w:pPr>
+    </w:lvl>
+    <w:lvl w:ilvl="1" w:tplc="04090019" w:tentative="1">
+      <w:start w:val="1"/>
+      <w:numFmt w:val="lowerLetter"/>
+      <w:lvlText w:val="%2."/>
+      <w:lvlJc w:val="left"/>
+      <w:pPr>
+        <w:ind w:left="2160" w:hanging="360"/>
+      </w:pPr>
+    </w:lvl>
+    <w:lvl w:ilvl="2" w:tplc="0409001B" w:tentative="1">
+      <w:start w:val="1"/>
+      <w:numFmt w:val="lowerRoman"/>
+      <w:lvlText w:val="%3."/>
+      <w:lvlJc w:val="right"/>
+      <w:pPr>
+        <w:ind w:left="2880" w:hanging="180"/>
+      </w:pPr>
+    </w:lvl>
+    <w:lvl w:ilvl="3" w:tplc="0409000F" w:tentative="1">
+      <w:start w:val="1"/>
+      <w:numFmt w:val="decimal"/>
+      <w:lvlText w:val="%4."/>
+      <w:lvlJc w:val="left"/>
+      <w:pPr>
+        <w:ind w:left="3600" w:hanging="360"/>
+      </w:pPr>
+    </w:lvl>
+    <w:lvl w:ilvl="4" w:tplc="04090019" w:tentative="1">
+      <w:start w:val="1"/>
+      <w:numFmt w:val="lowerLetter"/>
+      <w:lvlText w:val="%5."/>
+      <w:lvlJc w:val="left"/>
+      <w:pPr>
+        <w:ind w:left="4320" w:hanging="360"/>
+      </w:pPr>
+    </w:lvl>
+    <w:lvl w:ilvl="5" w:tplc="0409001B" w:tentative="1">
+      <w:start w:val="1"/>
+      <w:numFmt w:val="lowerRoman"/>
+      <w:lvlText w:val="%6."/>
+      <w:lvlJc w:val="right"/>
+      <w:pPr>
+        <w:ind w:left="5040" w:hanging="180"/>
+      </w:pPr>
+    </w:lvl>
+    <w:lvl w:ilvl="6" w:tplc="0409000F" w:tentative="1">
+      <w:start w:val="1"/>
+      <w:numFmt w:val="decimal"/>
+      <w:lvlText w:val="%7."/>
+      <w:lvlJc w:val="left"/>
+      <w:pPr>
+        <w:ind w:left="5760" w:hanging="360"/>
+      </w:pPr>
+    </w:lvl>
+    <w:lvl w:ilvl="7" w:tplc="04090019" w:tentative="1">
+      <w:start w:val="1"/>
+      <w:numFmt w:val="lowerLetter"/>
+      <w:lvlText w:val="%8."/>
+      <w:lvlJc w:val="left"/>
+      <w:pPr>
+        <w:ind w:left="6480" w:hanging="360"/>
+      </w:pPr>
+    </w:lvl>
+    <w:lvl w:ilvl="8" w:tplc="0409001B" w:tentative="1">
+      <w:start w:val="1"/>
+      <w:numFmt w:val="lowerRoman"/>
+      <w:lvlText w:val="%9."/>
+      <w:lvlJc w:val="right"/>
+      <w:pPr>
+        <w:ind w:left="7200" w:hanging="180"/>
+      </w:pPr>
+    </w:lvl>
+  </w:abstractNum>
+  <w:abstractNum w:abstractNumId="3" w15:restartNumberingAfterBreak="0">
     <w:nsid w:val="775B3013"/>
     <w:multiLevelType w:val="hybridMultilevel"/>
     <w:tmpl w:val="C822534A"/>
@@ -5443,7 +6906,16 @@
     </w:lvl>
   </w:abstractNum>
   <w:num w:numId="1" w16cid:durableId="462233267">
+    <w:abstractNumId w:val="3"/>
+  </w:num>
+  <w:num w:numId="2" w16cid:durableId="597253759">
     <w:abstractNumId w:val="0"/>
+  </w:num>
+  <w:num w:numId="3" w16cid:durableId="1505320840">
+    <w:abstractNumId w:val="1"/>
+  </w:num>
+  <w:num w:numId="4" w16cid:durableId="2057587068">
+    <w:abstractNumId w:val="2"/>
   </w:num>
 </w:numbering>
 </file>

</xml_diff>

<commit_message>
Updated to version v2.9.
- Improved gesture recognition perfomance.
- Updated Android build process.
- Refactoring and bugfixes in UnityQuestHands.
- Fixed a bug where GestureCombinations might return wrong error code.
</commit_message>
<xml_diff>
--- a/unreal/Plugins/MiVRy/Documentation/Documentation.docx
+++ b/unreal/Plugins/MiVRy/Documentation/Documentation.docx
@@ -89,7 +89,7 @@
           <w:sz w:val="32"/>
           <w:szCs w:val="32"/>
         </w:rPr>
-        <w:t>8</w:t>
+        <w:t>9</w:t>
       </w:r>
     </w:p>
     <w:p>
@@ -376,27 +376,7 @@
           <w:sz w:val="28"/>
           <w:szCs w:val="28"/>
         </w:rPr>
-        <w:t xml:space="preserve"> MARUI-</w:t>
-      </w:r>
-      <w:proofErr w:type="spellStart"/>
-      <w:r>
-        <w:rPr>
-          <w:rFonts w:asciiTheme="majorHAnsi" w:eastAsiaTheme="majorEastAsia" w:hAnsiTheme="majorHAnsi" w:cstheme="majorBidi"/>
-          <w:color w:val="2F5496" w:themeColor="accent1" w:themeShade="BF"/>
-          <w:sz w:val="28"/>
-          <w:szCs w:val="28"/>
-        </w:rPr>
-        <w:t>PlugIn</w:t>
-      </w:r>
-      <w:proofErr w:type="spellEnd"/>
-      <w:r>
-        <w:rPr>
-          <w:rFonts w:asciiTheme="majorHAnsi" w:eastAsiaTheme="majorEastAsia" w:hAnsiTheme="majorHAnsi" w:cstheme="majorBidi"/>
-          <w:color w:val="2F5496" w:themeColor="accent1" w:themeShade="BF"/>
-          <w:sz w:val="28"/>
-          <w:szCs w:val="28"/>
-        </w:rPr>
-        <w:t xml:space="preserve"> (inc.)</w:t>
+        <w:t xml:space="preserve"> MARUI-PlugIn (inc.)</w:t>
       </w:r>
       <w:r>
         <w:br w:type="page"/>
@@ -431,15 +411,7 @@
         <w:t>3</w:t>
       </w:r>
       <w:r>
-        <w:t xml:space="preserve"> MARUI-</w:t>
-      </w:r>
-      <w:proofErr w:type="spellStart"/>
-      <w:r>
-        <w:t>PlugIn</w:t>
-      </w:r>
-      <w:proofErr w:type="spellEnd"/>
-      <w:r>
-        <w:t xml:space="preserve"> (inc.)</w:t>
+        <w:t xml:space="preserve"> MARUI-PlugIn (inc.)</w:t>
       </w:r>
     </w:p>
     <w:p>
@@ -500,21 +472,7 @@
         <w:rPr>
           <w:sz w:val="24"/>
         </w:rPr>
-        <w:t>license is for the use of the MiVRy Gesture Recognition plug-in (.</w:t>
-      </w:r>
-      <w:proofErr w:type="spellStart"/>
-      <w:r>
-        <w:rPr>
-          <w:sz w:val="24"/>
-        </w:rPr>
-        <w:t>dll</w:t>
-      </w:r>
-      <w:proofErr w:type="spellEnd"/>
-      <w:r>
-        <w:rPr>
-          <w:sz w:val="24"/>
-        </w:rPr>
-        <w:t xml:space="preserve"> and .so files as well as the source code) and does not include the use of the asset files used in the sample </w:t>
+        <w:t xml:space="preserve">license is for the use of the MiVRy Gesture Recognition plug-in (.dll and .so files as well as the source code) and does not include the use of the asset files used in the sample </w:t>
       </w:r>
       <w:r>
         <w:rPr>
@@ -647,26 +605,19 @@
         <w:t>5</w:t>
       </w:r>
       <w:r>
+        <w:t>: How to use the GestureManager</w:t>
+      </w:r>
+    </w:p>
+    <w:p>
+      <w:r>
+        <w:t>6</w:t>
+      </w:r>
+      <w:r>
         <w:t xml:space="preserve">: How to use the </w:t>
       </w:r>
-      <w:proofErr w:type="spellStart"/>
-      <w:r>
-        <w:t>GestureManager</w:t>
-      </w:r>
-      <w:proofErr w:type="spellEnd"/>
-    </w:p>
-    <w:p>
-      <w:r>
-        <w:t>6</w:t>
-      </w:r>
-      <w:r>
-        <w:t xml:space="preserve">: How to use the </w:t>
-      </w:r>
-      <w:proofErr w:type="spellStart"/>
       <w:r>
         <w:t>MiVRyActor</w:t>
       </w:r>
-      <w:proofErr w:type="spellEnd"/>
     </w:p>
     <w:p>
       <w:r>
@@ -676,15 +627,7 @@
         <w:t xml:space="preserve">: </w:t>
       </w:r>
       <w:r>
-        <w:t xml:space="preserve">How to use the </w:t>
-      </w:r>
-      <w:proofErr w:type="spellStart"/>
-      <w:r>
-        <w:t>GestureRecognitionActor</w:t>
-      </w:r>
-      <w:proofErr w:type="spellEnd"/>
-      <w:r>
-        <w:t xml:space="preserve"> (for one-handed gestures)</w:t>
+        <w:t>How to use the GestureRecognitionActor (for one-handed gestures)</w:t>
       </w:r>
     </w:p>
     <w:p>
@@ -695,15 +638,7 @@
         <w:t xml:space="preserve">: </w:t>
       </w:r>
       <w:r>
-        <w:t xml:space="preserve">How to use the </w:t>
-      </w:r>
-      <w:proofErr w:type="spellStart"/>
-      <w:r>
-        <w:t>GestureCombinationsActor</w:t>
-      </w:r>
-      <w:proofErr w:type="spellEnd"/>
-      <w:r>
-        <w:t xml:space="preserve"> (for two-handed gestures or gesture combos)</w:t>
+        <w:t>How to use the GestureCombinationsActor (for two-handed gestures or gesture combos)</w:t>
       </w:r>
     </w:p>
     <w:p>
@@ -903,15 +838,7 @@
         <w:t xml:space="preserve">- </w:t>
       </w:r>
       <w:r>
-        <w:t>Support for Windows, Android-based devices (Oculus Quest, Smartphones, …), UWP devices (</w:t>
-      </w:r>
-      <w:proofErr w:type="spellStart"/>
-      <w:r>
-        <w:t>Hololens</w:t>
-      </w:r>
-      <w:proofErr w:type="spellEnd"/>
-      <w:r>
-        <w:t>), and Linux</w:t>
+        <w:t>Support for Windows, Android-based devices (Oculus Quest, Smartphones, …), UWP devices (Hololens), and Linux</w:t>
       </w:r>
     </w:p>
     <w:p>
@@ -1009,15 +936,7 @@
         <w:t>You can d</w:t>
       </w:r>
       <w:r>
-        <w:t xml:space="preserve">ownload the </w:t>
-      </w:r>
-      <w:proofErr w:type="spellStart"/>
-      <w:r>
-        <w:t>GestureManager</w:t>
-      </w:r>
-      <w:proofErr w:type="spellEnd"/>
-      <w:r>
-        <w:t xml:space="preserve"> from </w:t>
+        <w:t xml:space="preserve">ownload the GestureManager from </w:t>
       </w:r>
       <w:hyperlink r:id="rId10" w:anchor="gesturemanager" w:history="1">
         <w:r>
@@ -1030,15 +949,7 @@
     </w:p>
     <w:p>
       <w:r>
-        <w:t xml:space="preserve">A video tutorial on how to use the </w:t>
-      </w:r>
-      <w:proofErr w:type="spellStart"/>
-      <w:r>
-        <w:t>GestureManager</w:t>
-      </w:r>
-      <w:proofErr w:type="spellEnd"/>
-      <w:r>
-        <w:t xml:space="preserve"> is available on YouTube:</w:t>
+        <w:t>A video tutorial on how to use the GestureManager is available on YouTube:</w:t>
       </w:r>
       <w:r>
         <w:br/>
@@ -1054,15 +965,7 @@
     </w:p>
     <w:p>
       <w:r>
-        <w:t>When you are happy with your recorded gestures, save the recorded gestures to a Gesture Database File (.</w:t>
-      </w:r>
-      <w:proofErr w:type="spellStart"/>
-      <w:r>
-        <w:t>dat</w:t>
-      </w:r>
-      <w:proofErr w:type="spellEnd"/>
-      <w:r>
-        <w:t xml:space="preserve"> file).</w:t>
+        <w:t>When you are happy with your recorded gestures, save the recorded gestures to a Gesture Database File (.dat file).</w:t>
       </w:r>
     </w:p>
     <w:p>
@@ -1201,57 +1104,40 @@
           <w:b/>
           <w:bCs/>
         </w:rPr>
-        <w:t xml:space="preserve">2.3: Add </w:t>
-      </w:r>
-      <w:proofErr w:type="spellStart"/>
+        <w:t>2.3: Add Mivry</w:t>
+      </w:r>
       <w:r>
         <w:rPr>
           <w:b/>
           <w:bCs/>
         </w:rPr>
-        <w:t>Mivry</w:t>
+        <w:t>Actor</w:t>
       </w:r>
       <w:r>
         <w:rPr>
           <w:b/>
           <w:bCs/>
         </w:rPr>
-        <w:t>Actor</w:t>
-      </w:r>
-      <w:proofErr w:type="spellEnd"/>
+        <w:t xml:space="preserve"> to your </w:t>
+      </w:r>
       <w:r>
         <w:rPr>
           <w:b/>
           <w:bCs/>
         </w:rPr>
-        <w:t xml:space="preserve"> to your </w:t>
+        <w:t>level</w:t>
       </w:r>
       <w:r>
         <w:rPr>
           <w:b/>
           <w:bCs/>
         </w:rPr>
-        <w:t>level</w:t>
-      </w:r>
-      <w:r>
-        <w:rPr>
-          <w:b/>
-          <w:bCs/>
-        </w:rPr>
         <w:t>:</w:t>
       </w:r>
     </w:p>
     <w:p>
       <w:r>
-        <w:t xml:space="preserve">From the MiVRy C++ Classes, select the </w:t>
-      </w:r>
-      <w:proofErr w:type="spellStart"/>
-      <w:r>
-        <w:t>MiVRyActor</w:t>
-      </w:r>
-      <w:proofErr w:type="spellEnd"/>
-      <w:r>
-        <w:t xml:space="preserve"> and add it to your level.</w:t>
+        <w:t>From the MiVRy C++ Classes, select the MiVRyActor and add it to your level.</w:t>
       </w:r>
       <w:r>
         <w:br/>
@@ -1266,16 +1152,11 @@
         <w:t xml:space="preserve">, set the </w:t>
       </w:r>
       <w:r>
-        <w:t xml:space="preserve">properties of the </w:t>
-      </w:r>
-      <w:proofErr w:type="spellStart"/>
-      <w:r>
-        <w:t>Mivry</w:t>
+        <w:t>properties of the Mivry</w:t>
       </w:r>
       <w:r>
         <w:t>Actor</w:t>
       </w:r>
-      <w:proofErr w:type="spellEnd"/>
       <w:r>
         <w:t xml:space="preserve"> to comply with your project</w:t>
       </w:r>
@@ -1328,36 +1209,12 @@
     </w:p>
     <w:p>
       <w:r>
-        <w:t xml:space="preserve">As “Gesture Database File”, set the path to the .DAT file created with the </w:t>
-      </w:r>
-      <w:proofErr w:type="spellStart"/>
-      <w:r>
-        <w:t>GestureManager</w:t>
-      </w:r>
-      <w:proofErr w:type="spellEnd"/>
-      <w:r>
-        <w:t>. This can be an absolute path (such as C:\MyProject\...) or a relative path in your project (such as Content/</w:t>
-      </w:r>
-      <w:proofErr w:type="spellStart"/>
-      <w:r>
-        <w:t>MyFiles</w:t>
-      </w:r>
-      <w:proofErr w:type="spellEnd"/>
-      <w:r>
-        <w:t>/…).</w:t>
-      </w:r>
-    </w:p>
-    <w:p>
-      <w:r>
-        <w:t xml:space="preserve">Since the </w:t>
-      </w:r>
-      <w:proofErr w:type="spellStart"/>
-      <w:r>
-        <w:t>GestureManager</w:t>
-      </w:r>
-      <w:proofErr w:type="spellEnd"/>
-      <w:r>
-        <w:t xml:space="preserve"> uses the Unity coordinate system, check the “Unity Gesture Database File” option. </w:t>
+        <w:t>As “Gesture Database File”, set the path to the .DAT file created with the GestureManager. This can be an absolute path (such as C:\MyProject\...) or a relative path in your project (such as Content/MyFiles/…).</w:t>
+      </w:r>
+    </w:p>
+    <w:p>
+      <w:r>
+        <w:t xml:space="preserve">Since the GestureManager uses the Unity coordinate system, check the “Unity Gesture Database File” option. </w:t>
       </w:r>
     </w:p>
     <w:p>
@@ -1466,17 +1323,8 @@
         <w:t>either</w:t>
       </w:r>
       <w:r>
-        <w:t xml:space="preserve"> “Hand Actor” or “Motion Controller” –or you can set neither of them. If you set neither, then </w:t>
-      </w:r>
-      <w:proofErr w:type="spellStart"/>
-      <w:r>
-        <w:t>Unreal’s</w:t>
-      </w:r>
-      <w:proofErr w:type="spellEnd"/>
-      <w:r>
-        <w:t xml:space="preserve"> </w:t>
-      </w:r>
-      <w:proofErr w:type="spellStart"/>
+        <w:t xml:space="preserve"> “Hand Actor” or “Motion Controller” –or you can set neither of them. If you set neither, then Unreal’s </w:t>
+      </w:r>
       <w:r>
         <w:rPr>
           <w:rFonts w:ascii="Consolas" w:hAnsi="Consolas" w:cs="Consolas"/>
@@ -1486,7 +1334,6 @@
         </w:rPr>
         <w:t>XRSystem</w:t>
       </w:r>
-      <w:proofErr w:type="spellEnd"/>
       <w:r>
         <w:rPr>
           <w:rFonts w:ascii="Consolas" w:hAnsi="Consolas" w:cs="Consolas"/>
@@ -1496,7 +1343,6 @@
         </w:rPr>
         <w:t>-&gt;</w:t>
       </w:r>
-      <w:proofErr w:type="spellStart"/>
       <w:r>
         <w:rPr>
           <w:rFonts w:ascii="Consolas" w:hAnsi="Consolas" w:cs="Consolas"/>
@@ -1506,36 +1352,11 @@
         </w:rPr>
         <w:t>GetMotionControllerData</w:t>
       </w:r>
-      <w:proofErr w:type="spellEnd"/>
       <w:r>
         <w:t xml:space="preserve"> is used to acquire motion controller positional data.</w:t>
       </w:r>
       <w:r>
-        <w:t xml:space="preserve"> However, this does not work with all Unreal VR Plugins. Currently, only the </w:t>
-      </w:r>
-      <w:proofErr w:type="spellStart"/>
-      <w:r>
-        <w:t>OpenXR</w:t>
-      </w:r>
-      <w:proofErr w:type="spellEnd"/>
-      <w:r>
-        <w:t xml:space="preserve"> plug-in works with this option. </w:t>
-      </w:r>
-      <w:proofErr w:type="gramStart"/>
-      <w:r>
-        <w:t>So</w:t>
-      </w:r>
-      <w:proofErr w:type="gramEnd"/>
-      <w:r>
-        <w:t xml:space="preserve"> if you want to have your controllers tracked without setting either “Hand Actor” or “Motion Controller” parameters, please deactivate other VR plug-ins like Oculus-VR or Steam-VR and enable the </w:t>
-      </w:r>
-      <w:proofErr w:type="spellStart"/>
-      <w:r>
-        <w:t>OpenXR</w:t>
-      </w:r>
-      <w:proofErr w:type="spellEnd"/>
-      <w:r>
-        <w:t xml:space="preserve"> plug-in in the Unreal Editor “Edit” -&gt; “Plugins” menu.</w:t>
+        <w:t xml:space="preserve"> However, this does not work with all Unreal VR Plugins. Currently, only the OpenXR plug-in works with this option. So if you want to have your controllers tracked without setting either “Hand Actor” or “Motion Controller” parameters, please deactivate other VR plug-ins like Oculus-VR or Steam-VR and enable the OpenXR plug-in in the Unreal Editor “Edit” -&gt; “Plugins” menu.</w:t>
       </w:r>
     </w:p>
     <w:p>
@@ -1780,13 +1601,8 @@
         <w:t>/</w:t>
       </w:r>
       <w:r>
-        <w:t xml:space="preserve"> </w:t>
-      </w:r>
-      <w:proofErr w:type="spellStart"/>
-      <w:r>
-        <w:t>Thirdparty</w:t>
-      </w:r>
-      <w:proofErr w:type="spellEnd"/>
+        <w:t xml:space="preserve"> Thirdparty</w:t>
+      </w:r>
       <w:r>
         <w:t>/ folder you can find the plugin library files</w:t>
       </w:r>
@@ -1823,11 +1639,9 @@
       <w:r>
         <w:t>/</w:t>
       </w:r>
-      <w:proofErr w:type="spellStart"/>
       <w:r>
         <w:t>MiVRy.Build.cs</w:t>
       </w:r>
-      <w:proofErr w:type="spellEnd"/>
       <w:r>
         <w:t xml:space="preserve"> script informs Unreal which file to use for which platform.</w:t>
       </w:r>
@@ -1934,88 +1748,68 @@
         <w:br/>
       </w:r>
       <w:r>
-        <w:t xml:space="preserve">- </w:t>
-      </w:r>
-      <w:proofErr w:type="spellStart"/>
-      <w:proofErr w:type="gramStart"/>
-      <w:r>
-        <w:t>GestureRecognition</w:t>
+        <w:t>- GestureRecognition</w:t>
       </w:r>
       <w:r>
         <w:t>Actor</w:t>
       </w:r>
-      <w:proofErr w:type="spellEnd"/>
-      <w:r>
-        <w:t xml:space="preserve"> :</w:t>
-      </w:r>
-      <w:proofErr w:type="gramEnd"/>
+      <w:r>
+        <w:t xml:space="preserve"> : </w:t>
+      </w:r>
+      <w:r>
+        <w:t>Low-level interface for</w:t>
+      </w:r>
       <w:r>
         <w:t xml:space="preserve"> </w:t>
       </w:r>
       <w:r>
-        <w:t>Low-level interface for</w:t>
+        <w:t xml:space="preserve">using one-handed </w:t>
+      </w:r>
+      <w:r>
+        <w:t>(</w:t>
+      </w:r>
+      <w:r>
+        <w:t>one-part</w:t>
+      </w:r>
+      <w:r>
+        <w:t>)</w:t>
+      </w:r>
+      <w:r>
+        <w:t xml:space="preserve"> gestures.</w:t>
+      </w:r>
+      <w:r>
+        <w:br/>
+        <w:t>- GestureCombinations</w:t>
+      </w:r>
+      <w:r>
+        <w:t>Actor</w:t>
+      </w:r>
+      <w:r>
+        <w:t xml:space="preserve">: </w:t>
+      </w:r>
+      <w:r>
+        <w:t>Low-level interface</w:t>
+      </w:r>
+      <w:r>
+        <w:t xml:space="preserve"> for using two-handed or multi-part gestures.</w:t>
+      </w:r>
+      <w:r>
+        <w:br/>
+        <w:t>- Mivry</w:t>
+      </w:r>
+      <w:r>
+        <w:t>Actor</w:t>
+      </w:r>
+      <w:r>
+        <w:t xml:space="preserve"> : </w:t>
+      </w:r>
+      <w:r>
+        <w:t>High-level</w:t>
       </w:r>
       <w:r>
         <w:t xml:space="preserve"> </w:t>
       </w:r>
       <w:r>
-        <w:t xml:space="preserve">using one-handed </w:t>
-      </w:r>
-      <w:r>
-        <w:t>(</w:t>
-      </w:r>
-      <w:r>
-        <w:t>one-part</w:t>
-      </w:r>
-      <w:r>
-        <w:t>)</w:t>
-      </w:r>
-      <w:r>
-        <w:t xml:space="preserve"> gestures.</w:t>
-      </w:r>
-      <w:r>
-        <w:br/>
-        <w:t xml:space="preserve">- </w:t>
-      </w:r>
-      <w:proofErr w:type="spellStart"/>
-      <w:r>
-        <w:t>GestureCombinations</w:t>
-      </w:r>
-      <w:r>
-        <w:t>Actor</w:t>
-      </w:r>
-      <w:proofErr w:type="spellEnd"/>
-      <w:r>
-        <w:t xml:space="preserve">: </w:t>
-      </w:r>
-      <w:r>
-        <w:t>Low-level interface</w:t>
-      </w:r>
-      <w:r>
-        <w:t xml:space="preserve"> for using two-handed or multi-part gestures.</w:t>
-      </w:r>
-      <w:r>
-        <w:br/>
-        <w:t xml:space="preserve">- </w:t>
-      </w:r>
-      <w:proofErr w:type="spellStart"/>
-      <w:r>
-        <w:t>Mivry</w:t>
-      </w:r>
-      <w:r>
-        <w:t>Actor</w:t>
-      </w:r>
-      <w:proofErr w:type="spellEnd"/>
-      <w:r>
-        <w:t xml:space="preserve"> : </w:t>
-      </w:r>
-      <w:r>
-        <w:t>High-level</w:t>
-      </w:r>
-      <w:r>
-        <w:t xml:space="preserve"> </w:t>
-      </w:r>
-      <w:r>
         <w:t xml:space="preserve">actor </w:t>
       </w:r>
       <w:r>
@@ -2027,39 +1821,7 @@
         <w:t xml:space="preserve">To use MiVRy in your own project, </w:t>
       </w:r>
       <w:r>
-        <w:t xml:space="preserve">decide </w:t>
-      </w:r>
-      <w:proofErr w:type="spellStart"/>
-      <w:r>
-        <w:t>wether</w:t>
-      </w:r>
-      <w:proofErr w:type="spellEnd"/>
-      <w:r>
-        <w:t xml:space="preserve"> you only need gesture recognition based on a pre-recorded file (then </w:t>
-      </w:r>
-      <w:proofErr w:type="spellStart"/>
-      <w:r>
-        <w:t>MiVRyActor</w:t>
-      </w:r>
-      <w:proofErr w:type="spellEnd"/>
-      <w:r>
-        <w:t xml:space="preserve"> is the easiest), or if you need more control for example to create new gestures at run-time. If so, use either the </w:t>
-      </w:r>
-      <w:proofErr w:type="spellStart"/>
-      <w:r>
-        <w:t>GestureRecognitionActor</w:t>
-      </w:r>
-      <w:proofErr w:type="spellEnd"/>
-      <w:r>
-        <w:t xml:space="preserve"> for one-handed single-motion gestures, or use </w:t>
-      </w:r>
-      <w:proofErr w:type="spellStart"/>
-      <w:r>
-        <w:t>GestureCombinationsActor</w:t>
-      </w:r>
-      <w:proofErr w:type="spellEnd"/>
-      <w:r>
-        <w:t xml:space="preserve"> for two-handed or multi-part gestures</w:t>
+        <w:t>decide wether you only need gesture recognition based on a pre-recorded file (then MiVRyActor is the easiest), or if you need more control for example to create new gestures at run-time. If so, use either the GestureRecognitionActor for one-handed single-motion gestures, or use GestureCombinationsActor for two-handed or multi-part gestures</w:t>
       </w:r>
       <w:r>
         <w:t>.</w:t>
@@ -2068,7 +1830,6 @@
         <w:br/>
         <w:t xml:space="preserve">The </w:t>
       </w:r>
-      <w:proofErr w:type="spellStart"/>
       <w:r>
         <w:rPr>
           <w:i/>
@@ -2083,11 +1844,9 @@
         </w:rPr>
         <w:t>h</w:t>
       </w:r>
-      <w:proofErr w:type="spellEnd"/>
       <w:r>
         <w:t xml:space="preserve"> and </w:t>
       </w:r>
-      <w:proofErr w:type="spellStart"/>
       <w:r>
         <w:rPr>
           <w:i/>
@@ -2100,15 +1859,7 @@
           <w:i/>
           <w:iCs/>
         </w:rPr>
-        <w:t>h</w:t>
-      </w:r>
-      <w:proofErr w:type="spellEnd"/>
-      <w:r>
-        <w:rPr>
-          <w:i/>
-          <w:iCs/>
-        </w:rPr>
-        <w:t xml:space="preserve"> </w:t>
+        <w:t xml:space="preserve">h </w:t>
       </w:r>
       <w:r>
         <w:t>files</w:t>
@@ -2194,32 +1945,17 @@
         <w:br/>
       </w:r>
       <w:r>
-        <w:t xml:space="preserve">- </w:t>
-      </w:r>
-      <w:proofErr w:type="spellStart"/>
-      <w:r>
-        <w:t>Sample_</w:t>
-      </w:r>
-      <w:proofErr w:type="gramStart"/>
+        <w:t>- Sample_</w:t>
+      </w:r>
       <w:r>
         <w:t>Simple</w:t>
       </w:r>
-      <w:proofErr w:type="spellEnd"/>
-      <w:r>
-        <w:t xml:space="preserve"> :</w:t>
-      </w:r>
-      <w:proofErr w:type="gramEnd"/>
-      <w:r>
-        <w:t xml:space="preserve"> Unity sample scene and script on how to use the </w:t>
-      </w:r>
-      <w:proofErr w:type="spellStart"/>
-      <w:r>
-        <w:t>Mivry</w:t>
+      <w:r>
+        <w:t xml:space="preserve"> : Unity sample scene and script on how to use the Mivry</w:t>
       </w:r>
       <w:r>
         <w:t>Actor</w:t>
       </w:r>
-      <w:proofErr w:type="spellEnd"/>
       <w:r>
         <w:t>.</w:t>
       </w:r>
@@ -2227,27 +1963,14 @@
         <w:br/>
       </w:r>
       <w:r>
-        <w:t xml:space="preserve">- </w:t>
-      </w:r>
-      <w:proofErr w:type="spellStart"/>
-      <w:r>
-        <w:t>Sample_OneHanded</w:t>
-      </w:r>
-      <w:proofErr w:type="spellEnd"/>
-      <w:r>
-        <w:t xml:space="preserve"> : Unity sample scene and script for one-handed gestures.</w:t>
-      </w:r>
-      <w:r>
-        <w:br/>
-      </w:r>
-      <w:r>
-        <w:t xml:space="preserve">- </w:t>
-      </w:r>
-      <w:proofErr w:type="spellStart"/>
-      <w:r>
-        <w:t>Sample_TwoHanded</w:t>
-      </w:r>
-      <w:proofErr w:type="spellEnd"/>
+        <w:t>- Sample_OneHanded : Unity sample scene and script for one-handed gestures.</w:t>
+      </w:r>
+      <w:r>
+        <w:br/>
+      </w:r>
+      <w:r>
+        <w:t>- Sample_TwoHanded</w:t>
+      </w:r>
       <w:r>
         <w:t xml:space="preserve"> </w:t>
       </w:r>
@@ -2375,16 +2098,11 @@
         <w:br/>
       </w:r>
       <w:r>
-        <w:t xml:space="preserve">If you're using the </w:t>
-      </w:r>
-      <w:proofErr w:type="spellStart"/>
-      <w:r>
-        <w:t>Mi</w:t>
+        <w:t>If you're using the Mi</w:t>
       </w:r>
       <w:r>
         <w:t>vryActor</w:t>
       </w:r>
-      <w:proofErr w:type="spellEnd"/>
       <w:r>
         <w:t xml:space="preserve"> component, you can just insert the license name and license key in the </w:t>
       </w:r>
@@ -2398,37 +2116,19 @@
         <w:br/>
       </w:r>
       <w:r>
-        <w:t xml:space="preserve">If you're using the </w:t>
-      </w:r>
-      <w:proofErr w:type="spellStart"/>
-      <w:r>
-        <w:t>GestureRecognition</w:t>
+        <w:t>If you're using the GestureRecognition</w:t>
       </w:r>
       <w:r>
         <w:t>Actor</w:t>
       </w:r>
-      <w:proofErr w:type="spellEnd"/>
-      <w:r>
-        <w:t xml:space="preserve"> or </w:t>
-      </w:r>
-      <w:proofErr w:type="spellStart"/>
-      <w:r>
-        <w:t>GestureCombinations</w:t>
+      <w:r>
+        <w:t xml:space="preserve"> or GestureCombinations</w:t>
       </w:r>
       <w:r>
         <w:t>Actor</w:t>
       </w:r>
-      <w:proofErr w:type="spellEnd"/>
-      <w:r>
-        <w:t xml:space="preserve">, you must activate the object by using the </w:t>
-      </w:r>
-      <w:proofErr w:type="spellStart"/>
-      <w:r>
-        <w:t>activateLicense</w:t>
-      </w:r>
-      <w:proofErr w:type="spellEnd"/>
-      <w:r>
-        <w:t>() function (during runtime).</w:t>
+      <w:r>
+        <w:t>, you must activate the object by using the activateLicense() function (during runtime).</w:t>
       </w:r>
     </w:p>
     <w:p/>
@@ -2444,31 +2144,18 @@
       <w:r>
         <w:t xml:space="preserve">Alternatively, you can save the license name (ID) and key into a file and load it with the </w:t>
       </w:r>
-      <w:proofErr w:type="spellStart"/>
       <w:r>
         <w:rPr>
           <w:rFonts w:ascii="Courier New" w:hAnsi="Courier New" w:cs="Courier New"/>
         </w:rPr>
-        <w:t>activateLicenseFile</w:t>
-      </w:r>
-      <w:proofErr w:type="spellEnd"/>
-      <w:r>
-        <w:rPr>
-          <w:rFonts w:ascii="Courier New" w:hAnsi="Courier New" w:cs="Courier New"/>
-        </w:rPr>
-        <w:t>()</w:t>
-      </w:r>
-      <w:r>
-        <w:t xml:space="preserve"> function or input the path to the license file into the </w:t>
-      </w:r>
-      <w:proofErr w:type="spellStart"/>
-      <w:r>
-        <w:t>Mivry</w:t>
+        <w:t>activateLicenseFile()</w:t>
+      </w:r>
+      <w:r>
+        <w:t xml:space="preserve"> function or input the path to the license file into the Mivry</w:t>
       </w:r>
       <w:r>
         <w:t>Actor</w:t>
       </w:r>
-      <w:proofErr w:type="spellEnd"/>
       <w:r>
         <w:t xml:space="preserve"> component if you use it.</w:t>
       </w:r>
@@ -2507,23 +2194,13 @@
         </w:rPr>
         <w:br/>
       </w:r>
-      <w:proofErr w:type="gramStart"/>
       <w:r>
         <w:rPr>
           <w:rFonts w:ascii="Courier New" w:hAnsi="Courier New" w:cs="Courier New"/>
           <w:sz w:val="20"/>
           <w:szCs w:val="20"/>
         </w:rPr>
-        <w:t>KEY :</w:t>
-      </w:r>
-      <w:proofErr w:type="gramEnd"/>
-      <w:r>
-        <w:rPr>
-          <w:rFonts w:ascii="Courier New" w:hAnsi="Courier New" w:cs="Courier New"/>
-          <w:sz w:val="20"/>
-          <w:szCs w:val="20"/>
-        </w:rPr>
-        <w:t xml:space="preserve"> b701b7235a483698e61a2b8d69479ed013a03069fcb9b892302277a0f394c257</w:t>
+        <w:t>KEY : b701b7235a483698e61a2b8d69479ed013a03069fcb9b892302277a0f394c257</w:t>
       </w:r>
     </w:p>
     <w:p>
@@ -2548,28 +2225,15 @@
         <w:t>5</w:t>
       </w:r>
       <w:r>
-        <w:t xml:space="preserve">: How to use the </w:t>
-      </w:r>
-      <w:proofErr w:type="spellStart"/>
-      <w:r>
-        <w:t>GestureManager</w:t>
-      </w:r>
-      <w:proofErr w:type="spellEnd"/>
-    </w:p>
-    <w:p>
-      <w:r>
-        <w:br/>
-      </w:r>
-      <w:r>
-        <w:t xml:space="preserve">You can get the </w:t>
-      </w:r>
-      <w:proofErr w:type="spellStart"/>
-      <w:r>
-        <w:t>GestureManager</w:t>
-      </w:r>
-      <w:proofErr w:type="spellEnd"/>
-      <w:r>
-        <w:t xml:space="preserve"> app at </w:t>
+        <w:t>: How to use the GestureManager</w:t>
+      </w:r>
+    </w:p>
+    <w:p>
+      <w:r>
+        <w:br/>
+      </w:r>
+      <w:r>
+        <w:t xml:space="preserve">You can get the GestureManager app at </w:t>
       </w:r>
       <w:r>
         <w:br/>
@@ -2609,52 +2273,12 @@
         <w:t>Important:</w:t>
       </w:r>
       <w:r>
-        <w:t xml:space="preserve"> The </w:t>
-      </w:r>
-      <w:proofErr w:type="spellStart"/>
-      <w:r>
-        <w:t>GestureManager</w:t>
-      </w:r>
-      <w:proofErr w:type="spellEnd"/>
-      <w:r>
-        <w:t xml:space="preserve"> is written in Unity, so when you use Gesture Database Files created with the </w:t>
-      </w:r>
-      <w:proofErr w:type="spellStart"/>
-      <w:r>
-        <w:t>GestureManager</w:t>
-      </w:r>
-      <w:proofErr w:type="spellEnd"/>
-      <w:r>
-        <w:t xml:space="preserve"> in Unreal, be sure to check the “Unity Compatibility” option in the </w:t>
-      </w:r>
-      <w:proofErr w:type="spellStart"/>
-      <w:r>
-        <w:t>MiVRyActor</w:t>
-      </w:r>
-      <w:proofErr w:type="spellEnd"/>
-      <w:r>
-        <w:t xml:space="preserve"> or </w:t>
-      </w:r>
-      <w:proofErr w:type="spellStart"/>
-      <w:r>
-        <w:t>GestureRecognitionActor</w:t>
-      </w:r>
-      <w:proofErr w:type="spellEnd"/>
-      <w:r>
-        <w:t>.</w:t>
-      </w:r>
-    </w:p>
-    <w:p>
-      <w:r>
-        <w:t xml:space="preserve">When you run the </w:t>
-      </w:r>
-      <w:proofErr w:type="spellStart"/>
-      <w:r>
-        <w:t>GestureManager</w:t>
-      </w:r>
-      <w:proofErr w:type="spellEnd"/>
-      <w:r>
-        <w:t>, a floating panel will appear.</w:t>
+        <w:t xml:space="preserve"> The GestureManager is written in Unity, so when you use Gesture Database Files created with the GestureManager in Unreal, be sure to check the “Unity Compatibility” option in the MiVRyActor or GestureRecognitionActor.</w:t>
+      </w:r>
+    </w:p>
+    <w:p>
+      <w:r>
+        <w:t>When you run the GestureManager, a floating panel will appear.</w:t>
       </w:r>
       <w:r>
         <w:t xml:space="preserve"> </w:t>
@@ -2666,15 +2290,7 @@
         <w:br/>
       </w:r>
       <w:r>
-        <w:t xml:space="preserve">A video tutorial on how to use the </w:t>
-      </w:r>
-      <w:proofErr w:type="spellStart"/>
-      <w:r>
-        <w:t>GestureManager</w:t>
-      </w:r>
-      <w:proofErr w:type="spellEnd"/>
-      <w:r>
-        <w:t xml:space="preserve"> in VR is available on YouTube:</w:t>
+        <w:t>A video tutorial on how to use the GestureManager in VR is available on YouTube:</w:t>
       </w:r>
       <w:r>
         <w:br/>
@@ -2700,23 +2316,7 @@
           <w:b/>
           <w:bCs/>
         </w:rPr>
-        <w:t xml:space="preserve">Important input fields in the </w:t>
-      </w:r>
-      <w:proofErr w:type="spellStart"/>
-      <w:r>
-        <w:rPr>
-          <w:b/>
-          <w:bCs/>
-        </w:rPr>
-        <w:t>GestureManager</w:t>
-      </w:r>
-      <w:proofErr w:type="spellEnd"/>
-      <w:r>
-        <w:rPr>
-          <w:b/>
-          <w:bCs/>
-        </w:rPr>
-        <w:t>:</w:t>
+        <w:t>Important input fields in the GestureManager:</w:t>
       </w:r>
     </w:p>
     <w:p>
@@ -2835,16 +2435,11 @@
         <w:t>6</w:t>
       </w:r>
       <w:r>
-        <w:t xml:space="preserve">: How to use the </w:t>
-      </w:r>
-      <w:proofErr w:type="spellStart"/>
-      <w:r>
-        <w:t>MiVRy</w:t>
+        <w:t>: How to use the MiVRy</w:t>
       </w:r>
       <w:r>
         <w:t>Actor</w:t>
       </w:r>
-      <w:proofErr w:type="spellEnd"/>
       <w:r>
         <w:t xml:space="preserve"> gesture recognition object</w:t>
       </w:r>
@@ -2858,119 +2453,108 @@
         <w:t>e</w:t>
       </w:r>
       <w:r>
+        <w:t xml:space="preserve"> Mivry</w:t>
+      </w:r>
+      <w:r>
+        <w:t>Actor</w:t>
+      </w:r>
+      <w:r>
         <w:t xml:space="preserve"> </w:t>
       </w:r>
-      <w:proofErr w:type="spellStart"/>
-      <w:r>
-        <w:t>Mivry</w:t>
+      <w:r>
+        <w:t>to your level</w:t>
+      </w:r>
+      <w:r>
+        <w:t>.</w:t>
+      </w:r>
+      <w:r>
+        <w:t xml:space="preserve"> (If you can’t find it in the </w:t>
+      </w:r>
+      <w:r>
+        <w:t>Content Browser, check the View Options that “Plugin Content” is enabled).</w:t>
+      </w:r>
+    </w:p>
+    <w:p>
+      <w:r>
+        <w:t>(2) In</w:t>
+      </w:r>
+      <w:r>
+        <w:t xml:space="preserve"> the Details panel, choose the file path of the Gesture Database file to load (can be an absolute path or a relative path inside the project). If the </w:t>
+      </w:r>
+      <w:r>
+        <w:t>file was created with the Unity version of MiVRy (including the GestureManager), make sure to check the “Unity Gesture Database File” checkbox.</w:t>
+      </w:r>
+    </w:p>
+    <w:p>
+      <w:r>
+        <w:t xml:space="preserve">(3) In the </w:t>
+      </w:r>
+      <w:r>
+        <w:t>Details Panel</w:t>
+      </w:r>
+      <w:r>
+        <w:t>, set the fields of the MiVRy</w:t>
       </w:r>
       <w:r>
         <w:t>Actor</w:t>
       </w:r>
-      <w:proofErr w:type="spellEnd"/>
+      <w:r>
+        <w:t>:</w:t>
+      </w:r>
+    </w:p>
+    <w:p>
+      <w:r>
+        <w:t>- "Gesture</w:t>
+      </w:r>
       <w:r>
         <w:t xml:space="preserve"> </w:t>
       </w:r>
       <w:r>
-        <w:t>to your level</w:t>
-      </w:r>
-      <w:r>
-        <w:t>.</w:t>
-      </w:r>
-      <w:r>
-        <w:t xml:space="preserve"> (If you can’t find it in the </w:t>
-      </w:r>
-      <w:r>
-        <w:t>Content Browser, check the View Options that “Plugin Content” is enabled).</w:t>
-      </w:r>
-    </w:p>
-    <w:p>
-      <w:r>
-        <w:t>(2) In</w:t>
-      </w:r>
-      <w:r>
-        <w:t xml:space="preserve"> the Details panel, choose the file path of the Gesture Database file to load (can be an absolute path or a relative path inside the project). If the </w:t>
-      </w:r>
-      <w:r>
-        <w:t xml:space="preserve">file was created with the Unity version of MiVRy (including the </w:t>
-      </w:r>
-      <w:proofErr w:type="spellStart"/>
-      <w:r>
-        <w:t>GestureManager</w:t>
-      </w:r>
-      <w:proofErr w:type="spellEnd"/>
-      <w:r>
-        <w:t>), make sure to check the “Unity Gesture Database File” checkbox.</w:t>
-      </w:r>
-    </w:p>
-    <w:p>
-      <w:r>
-        <w:t xml:space="preserve">(3) In the </w:t>
-      </w:r>
-      <w:r>
-        <w:t>Details Panel</w:t>
-      </w:r>
-      <w:r>
-        <w:t xml:space="preserve">, set the fields of the </w:t>
-      </w:r>
-      <w:proofErr w:type="spellStart"/>
-      <w:r>
-        <w:t>MiVRy</w:t>
-      </w:r>
-      <w:r>
-        <w:t>Actor</w:t>
-      </w:r>
-      <w:proofErr w:type="spellEnd"/>
-      <w:r>
-        <w:t>:</w:t>
-      </w:r>
-    </w:p>
-    <w:p>
-      <w:r>
-        <w:t>- "Gesture</w:t>
+        <w:t>Database</w:t>
       </w:r>
       <w:r>
         <w:t xml:space="preserve"> </w:t>
       </w:r>
       <w:r>
-        <w:t>Database</w:t>
+        <w:t>File":</w:t>
+      </w:r>
+      <w:r>
+        <w:br/>
+        <w:t>The path to the gesture recognition database file to load.</w:t>
+      </w:r>
+      <w:r>
+        <w:br/>
+      </w:r>
+      <w:r>
+        <w:t>This can be an absolute path (</w:t>
+      </w:r>
+      <w:r>
+        <w:t>such as “C:\MyGestures\MyGestureFile.dat”) or relative to the projects root directory (such as “Content/MyGestureFile.dat”)/</w:t>
+      </w:r>
+    </w:p>
+    <w:p>
+      <w:r>
+        <w:t>- "Left</w:t>
       </w:r>
       <w:r>
         <w:t xml:space="preserve"> </w:t>
       </w:r>
       <w:r>
-        <w:t>File":</w:t>
-      </w:r>
-      <w:r>
-        <w:br/>
-        <w:t>The path to the gesture recognition database file to load.</w:t>
-      </w:r>
-      <w:r>
-        <w:br/>
-      </w:r>
-      <w:r>
-        <w:t>This can be an absolute path (</w:t>
-      </w:r>
-      <w:r>
-        <w:t>such as “C:\</w:t>
-      </w:r>
-      <w:proofErr w:type="spellStart"/>
-      <w:r>
-        <w:t>MyGestures</w:t>
-      </w:r>
-      <w:proofErr w:type="spellEnd"/>
-      <w:r>
-        <w:t>\MyGestureFile.dat”) or relative to the projects root directory (such as “Content/MyGestureFile.dat”)/</w:t>
-      </w:r>
-    </w:p>
-    <w:p>
-      <w:r>
-        <w:t>- "Left</w:t>
+        <w:t>Motion</w:t>
       </w:r>
       <w:r>
         <w:t xml:space="preserve"> </w:t>
       </w:r>
       <w:r>
+        <w:t>Controller</w:t>
+      </w:r>
+      <w:r>
+        <w:t>" / "Right</w:t>
+      </w:r>
+      <w:r>
+        <w:t xml:space="preserve"> </w:t>
+      </w:r>
+      <w:r>
         <w:t>Motion</w:t>
       </w:r>
       <w:r>
@@ -2980,21 +2564,6 @@
         <w:t>Controller</w:t>
       </w:r>
       <w:r>
-        <w:t>" / "Right</w:t>
-      </w:r>
-      <w:r>
-        <w:t xml:space="preserve"> </w:t>
-      </w:r>
-      <w:r>
-        <w:t>Motion</w:t>
-      </w:r>
-      <w:r>
-        <w:t xml:space="preserve"> </w:t>
-      </w:r>
-      <w:r>
-        <w:t>Controller</w:t>
-      </w:r>
-      <w:r>
         <w:t>":</w:t>
       </w:r>
       <w:r>
@@ -3017,57 +2586,17 @@
       </w:r>
       <w:r>
         <w:br/>
-        <w:t xml:space="preserve">An actor to use as the </w:t>
-      </w:r>
-      <w:proofErr w:type="gramStart"/>
-      <w:r>
-        <w:t>left and right hand</w:t>
-      </w:r>
-      <w:proofErr w:type="gramEnd"/>
-      <w:r>
-        <w:t xml:space="preserve"> position in the level.</w:t>
-      </w:r>
-    </w:p>
-    <w:p>
-      <w:r>
-        <w:t xml:space="preserve">If you set neither of the “Motion Controller” nor “Hand Actor” fields, MiVRy will try to use </w:t>
-      </w:r>
-      <w:proofErr w:type="spellStart"/>
-      <w:r>
-        <w:t>Unreals</w:t>
-      </w:r>
-      <w:proofErr w:type="spellEnd"/>
-      <w:r>
-        <w:t xml:space="preserve"> AR functions to get the position of your motion controllers, which may not work with all VR-</w:t>
-      </w:r>
-      <w:proofErr w:type="spellStart"/>
-      <w:r>
-        <w:t>PlugIns</w:t>
-      </w:r>
-      <w:proofErr w:type="spellEnd"/>
-      <w:r>
-        <w:t>.</w:t>
-      </w:r>
-    </w:p>
-    <w:p>
-      <w:r>
-        <w:t>- "</w:t>
-      </w:r>
-      <w:proofErr w:type="spellStart"/>
-      <w:r>
-        <w:t>LeftTriggerInput</w:t>
-      </w:r>
-      <w:proofErr w:type="spellEnd"/>
-      <w:r>
-        <w:t>" / "</w:t>
-      </w:r>
-      <w:proofErr w:type="spellStart"/>
-      <w:r>
-        <w:t>RightTriggerInput</w:t>
-      </w:r>
-      <w:proofErr w:type="spellEnd"/>
-      <w:r>
-        <w:t>":</w:t>
+        <w:t>An actor to use as the left and right hand position in the level.</w:t>
+      </w:r>
+    </w:p>
+    <w:p>
+      <w:r>
+        <w:t>If you set neither of the “Motion Controller” nor “Hand Actor” fields, MiVRy will try to use Unreals AR functions to get the position of your motion controllers, which may not work with all VR-PlugIns.</w:t>
+      </w:r>
+    </w:p>
+    <w:p>
+      <w:r>
+        <w:t>- "LeftTriggerInput" / "RightTriggerInput":</w:t>
       </w:r>
       <w:r>
         <w:t xml:space="preserve"> (Optional)</w:t>
@@ -3105,16 +2634,11 @@
         <w:t xml:space="preserve"> </w:t>
       </w:r>
       <w:r>
-        <w:t xml:space="preserve">How to use the </w:t>
-      </w:r>
-      <w:proofErr w:type="spellStart"/>
-      <w:r>
-        <w:t>GestureRecognition</w:t>
+        <w:t>How to use the GestureRecognition</w:t>
       </w:r>
       <w:r>
         <w:t>Actor</w:t>
       </w:r>
-      <w:proofErr w:type="spellEnd"/>
       <w:r>
         <w:t xml:space="preserve"> (for one-handed gestures)</w:t>
       </w:r>
@@ -3128,15 +2652,7 @@
         <w:t xml:space="preserve">(1) </w:t>
       </w:r>
       <w:r>
-        <w:t xml:space="preserve">Add a </w:t>
-      </w:r>
-      <w:proofErr w:type="spellStart"/>
-      <w:r>
-        <w:t>GestureRecognitionActor</w:t>
-      </w:r>
-      <w:proofErr w:type="spellEnd"/>
-      <w:r>
-        <w:t xml:space="preserve"> to your level</w:t>
+        <w:t>Add a GestureRecognitionActor to your level</w:t>
       </w:r>
       <w:r>
         <w:t>.</w:t>
@@ -3208,11 +2724,9 @@
       <w:r>
         <w:t>using the “</w:t>
       </w:r>
-      <w:proofErr w:type="spellStart"/>
       <w:r>
         <w:t>startStroke</w:t>
       </w:r>
-      <w:proofErr w:type="spellEnd"/>
       <w:r>
         <w:t>” function with the</w:t>
       </w:r>
@@ -3222,11 +2736,9 @@
       <w:r>
         <w:t>“</w:t>
       </w:r>
-      <w:proofErr w:type="spellStart"/>
       <w:r>
         <w:t>contdStroke</w:t>
       </w:r>
-      <w:proofErr w:type="spellEnd"/>
       <w:r>
         <w:t>”</w:t>
       </w:r>
@@ -3236,11 +2748,9 @@
       <w:r>
         <w:t>“</w:t>
       </w:r>
-      <w:proofErr w:type="spellStart"/>
       <w:r>
         <w:t>endStroke</w:t>
       </w:r>
-      <w:proofErr w:type="spellEnd"/>
       <w:r>
         <w:t>” functions</w:t>
       </w:r>
@@ -3414,11 +2924,9 @@
       <w:r>
         <w:t>using the “</w:t>
       </w:r>
-      <w:proofErr w:type="spellStart"/>
       <w:r>
         <w:t>startTraining</w:t>
       </w:r>
-      <w:proofErr w:type="spellEnd"/>
       <w:r>
         <w:t>” function</w:t>
       </w:r>
@@ -3502,11 +3010,9 @@
       <w:r>
         <w:t>“</w:t>
       </w:r>
-      <w:proofErr w:type="spellStart"/>
       <w:r>
         <w:t>stopTraining</w:t>
       </w:r>
-      <w:proofErr w:type="spellEnd"/>
       <w:r>
         <w:t>” function</w:t>
       </w:r>
@@ -3528,11 +3034,9 @@
       <w:r>
         <w:t>“</w:t>
       </w:r>
-      <w:proofErr w:type="spellStart"/>
       <w:r>
         <w:t>recognitionScore</w:t>
       </w:r>
-      <w:proofErr w:type="spellEnd"/>
       <w:r>
         <w:t>”</w:t>
       </w:r>
@@ -3557,23 +3061,7 @@
         <w:t>as you were recording samples</w:t>
       </w:r>
       <w:r>
-        <w:t>. Just set the “Record as Sample” parameter of the “</w:t>
-      </w:r>
-      <w:proofErr w:type="spellStart"/>
-      <w:r>
-        <w:t>startStroke</w:t>
-      </w:r>
-      <w:proofErr w:type="spellEnd"/>
-      <w:r>
-        <w:t>” function to “-1”. The “</w:t>
-      </w:r>
-      <w:proofErr w:type="spellStart"/>
-      <w:r>
-        <w:t>endStroke</w:t>
-      </w:r>
-      <w:proofErr w:type="spellEnd"/>
-      <w:r>
-        <w:t>” function will provide the ID and name of the identified gesture, together with a similarity measure (0 to 1) of how closely the gesture performance resembled the recorded gesture samples.</w:t>
+        <w:t>. Just set the “Record as Sample” parameter of the “startStroke” function to “-1”. The “endStroke” function will provide the ID and name of the identified gesture, together with a similarity measure (0 to 1) of how closely the gesture performance resembled the recorded gesture samples.</w:t>
       </w:r>
     </w:p>
     <w:p>
@@ -3599,15 +3087,7 @@
         <w:t xml:space="preserve"> to a gesture database file</w:t>
       </w:r>
       <w:r>
-        <w:t xml:space="preserve"> with the “Save Gestures </w:t>
-      </w:r>
-      <w:proofErr w:type="gramStart"/>
-      <w:r>
-        <w:t>To</w:t>
-      </w:r>
-      <w:proofErr w:type="gramEnd"/>
-      <w:r>
-        <w:t xml:space="preserve"> Gesture Database File” function</w:t>
+        <w:t xml:space="preserve"> with the “Save Gestures To Gesture Database File” function</w:t>
       </w:r>
       <w:r>
         <w:t>.</w:t>
@@ -3622,23 +3102,7 @@
         <w:t>IMPORTANT</w:t>
       </w:r>
       <w:r>
-        <w:t>: If you wish to use your gestures in a Unity app (for example with the Unity-based “</w:t>
-      </w:r>
-      <w:proofErr w:type="spellStart"/>
-      <w:r>
-        <w:t>GestureManager</w:t>
-      </w:r>
-      <w:proofErr w:type="spellEnd"/>
-      <w:r>
-        <w:t xml:space="preserve">”, then make sure you enable the “Unity Compatibility Mode” in the Details Panel of the </w:t>
-      </w:r>
-      <w:proofErr w:type="spellStart"/>
-      <w:r>
-        <w:t>GestureRecognitionActor</w:t>
-      </w:r>
-      <w:proofErr w:type="spellEnd"/>
-      <w:r>
-        <w:t xml:space="preserve"> </w:t>
+        <w:t xml:space="preserve">: If you wish to use your gestures in a Unity app (for example with the Unity-based “GestureManager”, then make sure you enable the “Unity Compatibility Mode” in the Details Panel of the GestureRecognitionActor </w:t>
       </w:r>
       <w:r>
         <w:rPr>
@@ -3681,16 +3145,11 @@
         <w:t xml:space="preserve"> </w:t>
       </w:r>
       <w:r>
-        <w:t xml:space="preserve">How to use the </w:t>
-      </w:r>
-      <w:proofErr w:type="spellStart"/>
-      <w:r>
-        <w:t>GestureCombinations</w:t>
+        <w:t>How to use the GestureCombinations</w:t>
       </w:r>
       <w:r>
         <w:t>Actor</w:t>
       </w:r>
-      <w:proofErr w:type="spellEnd"/>
       <w:r>
         <w:t xml:space="preserve"> (for two-handed gestures or gesture combos):</w:t>
       </w:r>
@@ -3700,11 +3159,9 @@
       <w:r>
         <w:t xml:space="preserve">(1) Place </w:t>
       </w:r>
-      <w:proofErr w:type="spellStart"/>
       <w:r>
         <w:t>GestureCombinationsActor</w:t>
       </w:r>
-      <w:proofErr w:type="spellEnd"/>
       <w:r>
         <w:t xml:space="preserve"> </w:t>
       </w:r>
@@ -3922,29 +3379,8 @@
         <w:t>using the</w:t>
       </w:r>
       <w:r>
-        <w:t xml:space="preserve"> </w:t>
-      </w:r>
-      <w:proofErr w:type="spellStart"/>
-      <w:r>
-        <w:t>startStroke</w:t>
-      </w:r>
-      <w:proofErr w:type="spellEnd"/>
-      <w:r>
-        <w:t xml:space="preserve">, </w:t>
-      </w:r>
-      <w:proofErr w:type="spellStart"/>
-      <w:r>
-        <w:t>contdStroke</w:t>
-      </w:r>
-      <w:proofErr w:type="spellEnd"/>
-      <w:r>
-        <w:t xml:space="preserve"> and </w:t>
-      </w:r>
-      <w:proofErr w:type="spellStart"/>
-      <w:r>
-        <w:t>endStroke</w:t>
-      </w:r>
-      <w:proofErr w:type="spellEnd"/>
+        <w:t xml:space="preserve"> startStroke, contdStroke and endStroke</w:t>
+      </w:r>
       <w:r>
         <w:t xml:space="preserve"> </w:t>
       </w:r>
@@ -3988,13 +3424,8 @@
         <w:t>with the</w:t>
       </w:r>
       <w:r>
-        <w:t xml:space="preserve"> </w:t>
-      </w:r>
-      <w:proofErr w:type="spellStart"/>
-      <w:r>
-        <w:t>startTraining</w:t>
-      </w:r>
-      <w:proofErr w:type="spellEnd"/>
+        <w:t xml:space="preserve"> startTraining</w:t>
+      </w:r>
       <w:r>
         <w:t xml:space="preserve"> function</w:t>
       </w:r>
@@ -4078,82 +3509,48 @@
         <w:t>using the</w:t>
       </w:r>
       <w:r>
+        <w:t xml:space="preserve"> stopTraining</w:t>
+      </w:r>
+      <w:r>
+        <w:t xml:space="preserve"> function</w:t>
+      </w:r>
+      <w:r>
+        <w:t>.</w:t>
+      </w:r>
+      <w:r>
         <w:t xml:space="preserve"> </w:t>
       </w:r>
-      <w:proofErr w:type="spellStart"/>
-      <w:r>
-        <w:t>stopTraining</w:t>
-      </w:r>
-      <w:proofErr w:type="spellEnd"/>
+      <w:r>
+        <w:t xml:space="preserve">After training, you can check the gesture identification performance </w:t>
+      </w:r>
+      <w:r>
+        <w:t>with the</w:t>
+      </w:r>
+      <w:r>
+        <w:t xml:space="preserve"> recognitionScore</w:t>
+      </w:r>
       <w:r>
         <w:t xml:space="preserve"> function</w:t>
       </w:r>
       <w:r>
-        <w:t>.</w:t>
-      </w:r>
-      <w:r>
         <w:t xml:space="preserve"> </w:t>
       </w:r>
       <w:r>
-        <w:t xml:space="preserve">After training, you can check the gesture identification performance </w:t>
-      </w:r>
-      <w:r>
-        <w:t>with the</w:t>
+        <w:t>(a value of 1 means 100% correct recognition).</w:t>
+      </w:r>
+    </w:p>
+    <w:p>
+      <w:r>
+        <w:t>(5) Now you can identify new gestures performed by the user in the same way</w:t>
       </w:r>
       <w:r>
         <w:t xml:space="preserve"> </w:t>
       </w:r>
-      <w:proofErr w:type="spellStart"/>
-      <w:r>
-        <w:t>recognitionScore</w:t>
-      </w:r>
-      <w:proofErr w:type="spellEnd"/>
-      <w:r>
-        <w:t xml:space="preserve"> function</w:t>
-      </w:r>
-      <w:r>
-        <w:t xml:space="preserve"> </w:t>
-      </w:r>
-      <w:r>
-        <w:t>(a value of 1 means 100% correct recognition).</w:t>
-      </w:r>
-    </w:p>
-    <w:p>
-      <w:r>
-        <w:t>(5) Now you can identify new gestures performed by the user in the same way</w:t>
-      </w:r>
-      <w:r>
-        <w:t xml:space="preserve"> </w:t>
-      </w:r>
       <w:r>
         <w:t>as you were recording samples</w:t>
       </w:r>
       <w:r>
-        <w:t xml:space="preserve"> by using the “</w:t>
-      </w:r>
-      <w:proofErr w:type="spellStart"/>
-      <w:r>
-        <w:t>startStroke</w:t>
-      </w:r>
-      <w:proofErr w:type="spellEnd"/>
-      <w:r>
-        <w:t>”, “</w:t>
-      </w:r>
-      <w:proofErr w:type="spellStart"/>
-      <w:r>
-        <w:t>contdStoke</w:t>
-      </w:r>
-      <w:proofErr w:type="spellEnd"/>
-      <w:r>
-        <w:t>”, and “</w:t>
-      </w:r>
-      <w:proofErr w:type="spellStart"/>
-      <w:r>
-        <w:t>endStroke</w:t>
-      </w:r>
-      <w:proofErr w:type="spellEnd"/>
-      <w:r>
-        <w:t xml:space="preserve">” functions, just by setting the “Record as Sample” parameter to “-1”. Again, the order of performances </w:t>
+        <w:t xml:space="preserve"> by using the “startStroke”, “contdStoke”, and “endStroke” functions, just by setting the “Record as Sample” parameter to “-1”. Again, the order of performances </w:t>
       </w:r>
       <w:r>
         <w:t>(first left then right, first right then left, or simultaneously) does not matter.</w:t>
@@ -4310,38 +3707,20 @@
         <w:t xml:space="preserve"> in my own program do I have to create the</w:t>
       </w:r>
       <w:r>
-        <w:t xml:space="preserve"> </w:t>
-      </w:r>
-      <w:proofErr w:type="spellStart"/>
-      <w:r>
-        <w:t>MiVRyActor</w:t>
-      </w:r>
-      <w:proofErr w:type="spellEnd"/>
-      <w:r>
-        <w:t>,</w:t>
-      </w:r>
-      <w:r>
-        <w:t xml:space="preserve"> </w:t>
-      </w:r>
-      <w:proofErr w:type="spellStart"/>
-      <w:r>
-        <w:t>GestureRecognition</w:t>
+        <w:t xml:space="preserve"> MiVRyActor,</w:t>
+      </w:r>
+      <w:r>
+        <w:t xml:space="preserve"> GestureRecognition</w:t>
       </w:r>
       <w:r>
         <w:t>Actor</w:t>
       </w:r>
-      <w:proofErr w:type="spellEnd"/>
-      <w:r>
-        <w:t xml:space="preserve"> or </w:t>
-      </w:r>
-      <w:proofErr w:type="spellStart"/>
-      <w:r>
-        <w:t>GestureCombination</w:t>
+      <w:r>
+        <w:t xml:space="preserve"> or GestureCombination</w:t>
       </w:r>
       <w:r>
         <w:t>Actor</w:t>
       </w:r>
-      <w:proofErr w:type="spellEnd"/>
       <w:r>
         <w:t>?</w:t>
       </w:r>
@@ -4400,25 +3779,7 @@
       </w:pPr>
       <w:r>
         <w:br/>
-        <w:t xml:space="preserve">Use a </w:t>
-      </w:r>
-      <w:proofErr w:type="spellStart"/>
-      <w:r>
-        <w:t>GestureCombinationsActor</w:t>
-      </w:r>
-      <w:proofErr w:type="spellEnd"/>
-      <w:r>
-        <w:t xml:space="preserve"> with two parts (for left hand and right hand) and then create Gesture Combinations that only define a gesture for one part (</w:t>
-      </w:r>
-      <w:proofErr w:type="spellStart"/>
-      <w:proofErr w:type="gramStart"/>
-      <w:r>
-        <w:t>ie</w:t>
-      </w:r>
-      <w:proofErr w:type="spellEnd"/>
-      <w:proofErr w:type="gramEnd"/>
-      <w:r>
-        <w:t xml:space="preserve"> hand). The following table shows an example:</w:t>
+        <w:t>Use a GestureCombinationsActor with two parts (for left hand and right hand) and then create Gesture Combinations that only define a gesture for one part (ie hand). The following table shows an example:</w:t>
       </w:r>
     </w:p>
     <w:tbl>
@@ -4891,23 +4252,7 @@
         <w:pStyle w:val="ListParagraph"/>
       </w:pPr>
       <w:r>
-        <w:t xml:space="preserve">You can also use the </w:t>
-      </w:r>
-      <w:proofErr w:type="spellStart"/>
-      <w:r>
-        <w:t>GestureManager</w:t>
-      </w:r>
-      <w:proofErr w:type="spellEnd"/>
-      <w:r>
-        <w:t xml:space="preserve"> to create such </w:t>
-      </w:r>
-      <w:proofErr w:type="spellStart"/>
-      <w:r>
-        <w:t>GestureCombinations</w:t>
-      </w:r>
-      <w:proofErr w:type="spellEnd"/>
-      <w:r>
-        <w:t xml:space="preserve"> and then load the resulting file with a MiVRy actor.</w:t>
+        <w:t>You can also use the GestureManager to create such GestureCombinations and then load the resulting file with a MiVRy actor.</w:t>
       </w:r>
       <w:r>
         <w:br/>
@@ -4934,59 +4279,21 @@
         <w:br/>
         <w:t>To identify gestures continuously without a clear “beginning” and “end”, use the “</w:t>
       </w:r>
-      <w:proofErr w:type="spellStart"/>
       <w:r>
         <w:t>contdIdentify</w:t>
       </w:r>
-      <w:proofErr w:type="spellEnd"/>
-      <w:r>
-        <w:t>” function. You still have to call “</w:t>
-      </w:r>
-      <w:proofErr w:type="spellStart"/>
-      <w:r>
-        <w:t>startStroke</w:t>
-      </w:r>
-      <w:proofErr w:type="spellEnd"/>
-      <w:r>
-        <w:t>” once (for example at the start of the level), and have to continuously provide the controller position with the “</w:t>
-      </w:r>
-      <w:proofErr w:type="spellStart"/>
-      <w:r>
-        <w:t>contdStroke</w:t>
-      </w:r>
-      <w:proofErr w:type="spellEnd"/>
-      <w:r>
-        <w:t>” function. Then, after the “</w:t>
-      </w:r>
-      <w:proofErr w:type="spellStart"/>
-      <w:r>
-        <w:t>contdStroke</w:t>
-      </w:r>
-      <w:proofErr w:type="spellEnd"/>
-      <w:r>
-        <w:t>”, use the “</w:t>
-      </w:r>
-      <w:proofErr w:type="spellStart"/>
-      <w:r>
-        <w:t>contdIdentify</w:t>
-      </w:r>
-      <w:proofErr w:type="spellEnd"/>
-      <w:r>
-        <w:t xml:space="preserve">” function to identify the currently performed gesture. Use the </w:t>
-      </w:r>
-      <w:proofErr w:type="spellStart"/>
+      <w:r>
+        <w:t xml:space="preserve">” function. You still have to call “startStroke” once (for example at the start of the level), and have to continuously provide the controller position with the “contdStroke” function. Then, after the “contdStroke”, use the “contdIdentify” function to identify the currently performed gesture. Use the </w:t>
+      </w:r>
       <w:r>
         <w:t>contdIdentificationPeriod</w:t>
       </w:r>
-      <w:proofErr w:type="spellEnd"/>
       <w:r>
         <w:t xml:space="preserve"> value to control how long of a time frame to consider in the identification. You can also use </w:t>
       </w:r>
-      <w:proofErr w:type="spellStart"/>
       <w:r>
         <w:t>contdIdentificationSmoothing</w:t>
       </w:r>
-      <w:proofErr w:type="spellEnd"/>
       <w:r>
         <w:t xml:space="preserve"> to avoid the identification result from jumping from one gesture ID to another too easily.</w:t>
       </w:r>
@@ -5016,25 +4323,8 @@
           <w:i/>
           <w:iCs/>
         </w:rPr>
-        <w:t>Please use the "</w:t>
-      </w:r>
-      <w:proofErr w:type="spellStart"/>
-      <w:r>
-        <w:rPr>
-          <w:i/>
-          <w:iCs/>
-        </w:rPr>
-        <w:t>GestureManager</w:t>
-      </w:r>
-      <w:proofErr w:type="spellEnd"/>
-      <w:r>
-        <w:rPr>
-          <w:i/>
-          <w:iCs/>
-        </w:rPr>
-        <w:t xml:space="preserve">" </w:t>
-      </w:r>
-      <w:proofErr w:type="gramStart"/>
+        <w:t xml:space="preserve">Please use the "GestureManager" </w:t>
+      </w:r>
       <w:r>
         <w:rPr>
           <w:i/>
@@ -5054,15 +4344,7 @@
           <w:i/>
           <w:iCs/>
         </w:rPr>
-        <w:t>#gesturemanager</w:t>
-      </w:r>
-      <w:proofErr w:type="gramEnd"/>
-      <w:r>
-        <w:rPr>
-          <w:i/>
-          <w:iCs/>
-        </w:rPr>
-        <w:t xml:space="preserve"> )</w:t>
+        <w:t>#gesturemanager )</w:t>
       </w:r>
       <w:r>
         <w:rPr>
@@ -5104,87 +4386,7 @@
           <w:i/>
           <w:iCs/>
         </w:rPr>
-        <w:t xml:space="preserve"> Please note that the </w:t>
-      </w:r>
-      <w:proofErr w:type="spellStart"/>
-      <w:r>
-        <w:rPr>
-          <w:i/>
-          <w:iCs/>
-        </w:rPr>
-        <w:t>GestureManager</w:t>
-      </w:r>
-      <w:proofErr w:type="spellEnd"/>
-      <w:r>
-        <w:rPr>
-          <w:i/>
-          <w:iCs/>
-        </w:rPr>
-        <w:t xml:space="preserve"> is based on Unity, so if you record gestures in the </w:t>
-      </w:r>
-      <w:proofErr w:type="spellStart"/>
-      <w:r>
-        <w:rPr>
-          <w:i/>
-          <w:iCs/>
-        </w:rPr>
-        <w:t>GestureManager</w:t>
-      </w:r>
-      <w:proofErr w:type="spellEnd"/>
-      <w:r>
-        <w:rPr>
-          <w:i/>
-          <w:iCs/>
-        </w:rPr>
-        <w:t xml:space="preserve"> and want to use them in Unreal, enable the “Unity Compatibility Mode” in your </w:t>
-      </w:r>
-      <w:proofErr w:type="spellStart"/>
-      <w:r>
-        <w:rPr>
-          <w:i/>
-          <w:iCs/>
-        </w:rPr>
-        <w:t>MiVRyActor</w:t>
-      </w:r>
-      <w:proofErr w:type="spellEnd"/>
-      <w:r>
-        <w:rPr>
-          <w:i/>
-          <w:iCs/>
-        </w:rPr>
-        <w:t xml:space="preserve">, </w:t>
-      </w:r>
-      <w:proofErr w:type="spellStart"/>
-      <w:r>
-        <w:rPr>
-          <w:i/>
-          <w:iCs/>
-        </w:rPr>
-        <w:t>GestureRecognitionActor</w:t>
-      </w:r>
-      <w:proofErr w:type="spellEnd"/>
-      <w:r>
-        <w:rPr>
-          <w:i/>
-          <w:iCs/>
-        </w:rPr>
-        <w:t xml:space="preserve">, or </w:t>
-      </w:r>
-      <w:proofErr w:type="spellStart"/>
-      <w:r>
-        <w:rPr>
-          <w:i/>
-          <w:iCs/>
-        </w:rPr>
-        <w:t>GestureCombinationsActor</w:t>
-      </w:r>
-      <w:proofErr w:type="spellEnd"/>
-      <w:r>
-        <w:rPr>
-          <w:i/>
-          <w:iCs/>
-        </w:rPr>
-        <w:t>.</w:t>
+        <w:t xml:space="preserve"> Please note that the GestureManager is based on Unity, so if you record gestures in the GestureManager and want to use them in Unreal, enable the “Unity Compatibility Mode” in your MiVRyActor, GestureRecognitionActor, or GestureCombinationsActor.</w:t>
       </w:r>
       <w:r>
         <w:rPr>
@@ -5388,15 +4590,7 @@
         <w:t>use the</w:t>
       </w:r>
       <w:r>
-        <w:t xml:space="preserve"> “</w:t>
-      </w:r>
-      <w:proofErr w:type="spellStart"/>
-      <w:r>
-        <w:t>startTraining</w:t>
-      </w:r>
-      <w:proofErr w:type="spellEnd"/>
-      <w:r>
-        <w:t>”</w:t>
+        <w:t xml:space="preserve"> “startTraining”</w:t>
       </w:r>
       <w:r>
         <w:t xml:space="preserve"> function</w:t>
@@ -5415,23 +4609,7 @@
           <w:i/>
           <w:iCs/>
         </w:rPr>
-        <w:t xml:space="preserve">No, you only need to call </w:t>
-      </w:r>
-      <w:proofErr w:type="spellStart"/>
-      <w:r>
-        <w:rPr>
-          <w:i/>
-          <w:iCs/>
-        </w:rPr>
-        <w:t>startTraining</w:t>
-      </w:r>
-      <w:proofErr w:type="spellEnd"/>
-      <w:r>
-        <w:rPr>
-          <w:i/>
-          <w:iCs/>
-        </w:rPr>
-        <w:t xml:space="preserve"> after you have recorded new gesture data (samples) and want these new recordings to be used by the AI. However, you need to save the AI after training to a database file (.DAT) and load this file in your game before using the other gesture recognition functions.</w:t>
+        <w:t>No, you only need to call startTraining after you have recorded new gesture data (samples) and want these new recordings to be used by the AI. However, you need to save the AI after training to a database file (.DAT) and load this file in your game before using the other gesture recognition functions.</w:t>
       </w:r>
       <w:r>
         <w:rPr>
@@ -5574,7 +4752,6 @@
         </w:rPr>
         <w:t xml:space="preserve">Therefore, if you consider your gestures to be relative to the world “up” (sky) and “down” (ground) rather than the visual “upper end of the screen” and “lower end of the screen”, then change the </w:t>
       </w:r>
-      <w:proofErr w:type="spellStart"/>
       <w:r>
         <w:rPr>
           <w:b/>
@@ -5584,7 +4761,6 @@
         </w:rPr>
         <w:t>frameOfReferenceUpDownPitch</w:t>
       </w:r>
-      <w:proofErr w:type="spellEnd"/>
       <w:r>
         <w:rPr>
           <w:i/>
@@ -5592,7 +4768,6 @@
         </w:rPr>
         <w:t xml:space="preserve"> to </w:t>
       </w:r>
-      <w:proofErr w:type="spellStart"/>
       <w:r>
         <w:rPr>
           <w:b/>
@@ -5602,7 +4777,6 @@
         </w:rPr>
         <w:t>FrameOfReference.World</w:t>
       </w:r>
-      <w:proofErr w:type="spellEnd"/>
       <w:r>
         <w:rPr>
           <w:i/>
@@ -5647,15 +4821,7 @@
         </w:numPr>
       </w:pPr>
       <w:r>
-        <w:t xml:space="preserve"> Loading </w:t>
-      </w:r>
-      <w:proofErr w:type="spellStart"/>
-      <w:r>
-        <w:t>GestureDatabase</w:t>
-      </w:r>
-      <w:proofErr w:type="spellEnd"/>
-      <w:r>
-        <w:t xml:space="preserve"> files takes a long time, freezing the app for a few seconds. How can this be avoided?</w:t>
+        <w:t xml:space="preserve"> Loading GestureDatabase files takes a long time, freezing the app for a few seconds. How can this be avoided?</w:t>
       </w:r>
       <w:r>
         <w:t xml:space="preserve"> </w:t>
@@ -5671,39 +4837,7 @@
           <w:i/>
           <w:iCs/>
         </w:rPr>
-        <w:t xml:space="preserve">You can “Load Gesture Database File Async” (or “Load Gesture Database Buffer Async”) functions instead. These start the loading process in the background and will return almost immediately. Note that you will be unable to use the </w:t>
-      </w:r>
-      <w:proofErr w:type="spellStart"/>
-      <w:r>
-        <w:rPr>
-          <w:i/>
-          <w:iCs/>
-        </w:rPr>
-        <w:t>GestureRecognitionActor</w:t>
-      </w:r>
-      <w:proofErr w:type="spellEnd"/>
-      <w:r>
-        <w:rPr>
-          <w:i/>
-          <w:iCs/>
-        </w:rPr>
-        <w:t xml:space="preserve"> / </w:t>
-      </w:r>
-      <w:proofErr w:type="spellStart"/>
-      <w:r>
-        <w:rPr>
-          <w:i/>
-          <w:iCs/>
-        </w:rPr>
-        <w:t>GestureCombinationsActor</w:t>
-      </w:r>
-      <w:proofErr w:type="spellEnd"/>
-      <w:r>
-        <w:rPr>
-          <w:i/>
-          <w:iCs/>
-        </w:rPr>
-        <w:t xml:space="preserve"> while the load</w:t>
+        <w:t>You can “Load Gesture Database File Async” (or “Load Gesture Database Buffer Async”) functions instead. These start the loading process in the background and will return almost immediately. Note that you will be unable to use the GestureRecognitionActor / GestureCombinationsActor while the load</w:t>
       </w:r>
       <w:r>
         <w:rPr>
@@ -5852,8 +4986,6 @@
       </w:r>
       <w:r>
         <w:br/>
-      </w:r>
-      <w:r>
         <w:t>MiVRy will always tell you the "most likely" best guess as to which gesture was just performed, no matter how different the currently performed motion is from all recorded gestures. This is because we cannot decide for you how much difference is tolerable.</w:t>
       </w:r>
     </w:p>
@@ -5878,15 +5010,7 @@
         <w:pStyle w:val="ListParagraph"/>
       </w:pPr>
       <w:r>
-        <w:t>(B) you can check the "probability" value. Especially when you compare the probability values for all recorded gestures (for example via the "</w:t>
-      </w:r>
-      <w:proofErr w:type="spellStart"/>
-      <w:r>
-        <w:t>endStrokeAndGetAllProbabilitiesAndSimilarities</w:t>
-      </w:r>
-      <w:proofErr w:type="spellEnd"/>
-      <w:r>
-        <w:t>" function) and see that they are all very low and not very different from one another, you may want to decide that the current gesture performance was not valid.</w:t>
+        <w:t>(B) you can check the "probability" value. Especially when you compare the probability values for all recorded gestures (for example via the "endStrokeAndGetAllProbabilitiesAndSimilarities" function) and see that they are all very low and not very different from one another, you may want to decide that the current gesture performance was not valid.</w:t>
       </w:r>
       <w:r>
         <w:br/>
@@ -5916,29 +5040,13 @@
         <w:br/>
       </w:r>
       <w:r>
-        <w:t>The "similarity" value expresses how much the identified gesture differs from the average of the recorded samples for that gesture. When you record several samples, MiVRy internally calculates a "mean" ("average", "typical") gesture motion based on those samples. It also calculates how much the recorded samples differ from this "mean" (</w:t>
-      </w:r>
-      <w:proofErr w:type="spellStart"/>
-      <w:r>
-        <w:t>ie</w:t>
-      </w:r>
-      <w:proofErr w:type="spellEnd"/>
-      <w:r>
-        <w:t>. the "variance" of the samples). The "similarity" value is then calculated based on this "mean". If your newly performed gesture motion hits exactly this "average", then the similarity value will be one. The more it differs, the lower the "similarity" value will be, going towards zero. How fast it will fall depends on how similar the recorded samples were. If all recorded samples looked exactly the same, then MiVRy will be very strict, and the "similarity" value will fall fast when the currently performed motion isn't also exactly alike. If</w:t>
+        <w:t>The "similarity" value expresses how much the identified gesture differs from the average of the recorded samples for that gesture. When you record several samples, MiVRy internally calculates a "mean" ("average", "typical") gesture motion based on those samples. It also calculates how much the recorded samples differ from this "mean" (ie. the "variance" of the samples). The "similarity" value is then calculated based on this "mean". If your newly performed gesture motion hits exactly this "average", then the similarity value will be one. The more it differs, the lower the "similarity" value will be, going towards zero. How fast it will fall depends on how similar the recorded samples were. If all recorded samples looked exactly the same, then MiVRy will be very strict, and the "similarity" value will fall fast when the currently performed motion isn't also exactly alike. If</w:t>
       </w:r>
       <w:r>
         <w:t>,</w:t>
       </w:r>
       <w:r>
-        <w:t xml:space="preserve"> however the samples differed a lot, MiVRy will be more tolerant when calculating the "similarity" value and it will be higher. The value is always between 0 and 1. This "similarity" is different from the "probability" values, which are estimates by the artificial intelligence (neural network). "Probability" may contain many more considerations, for example if there are other gestures who resemble the identified gesture (probability may drop, similarity is unaffected), or if there are a multitude of distinct motions lumped together as one "gesture" (for example: having a gesture "alphabet" which contains drawings of "A", "B", "C" </w:t>
-      </w:r>
-      <w:proofErr w:type="spellStart"/>
-      <w:r>
-        <w:t>etc</w:t>
-      </w:r>
-      <w:proofErr w:type="spellEnd"/>
-      <w:r>
-        <w:t xml:space="preserve"> all lumped together as one gesture - then "similarity" will be calculated based on an "average" character that doesn't resemble any sample, but the AI may successfully understand what you mean and give high "probability" values).</w:t>
+        <w:t xml:space="preserve"> however the samples differed a lot, MiVRy will be more tolerant when calculating the "similarity" value and it will be higher. The value is always between 0 and 1. This "similarity" is different from the "probability" values, which are estimates by the artificial intelligence (neural network). "Probability" may contain many more considerations, for example if there are other gestures who resemble the identified gesture (probability may drop, similarity is unaffected), or if there are a multitude of distinct motions lumped together as one "gesture" (for example: having a gesture "alphabet" which contains drawings of "A", "B", "C" etc all lumped together as one gesture - then "similarity" will be calculated based on an "average" character that doesn't resemble any sample, but the AI may successfully understand what you mean and give high "probability" values).</w:t>
       </w:r>
       <w:r>
         <w:br/>
@@ -5966,85 +5074,7 @@
         <w:br/>
       </w:r>
       <w:r>
-        <w:t>You can use the "Continuous Gesture Identification" feature of MiVRy. When using the "</w:t>
-      </w:r>
-      <w:proofErr w:type="spellStart"/>
-      <w:r>
-        <w:t>GestureRecognition</w:t>
-      </w:r>
-      <w:proofErr w:type="spellEnd"/>
-      <w:r>
-        <w:t>" or "</w:t>
-      </w:r>
-      <w:proofErr w:type="spellStart"/>
-      <w:r>
-        <w:t>GestureCombinations</w:t>
-      </w:r>
-      <w:proofErr w:type="spellEnd"/>
-      <w:r>
-        <w:t>" objects directly, use the "</w:t>
-      </w:r>
-      <w:proofErr w:type="spellStart"/>
-      <w:r>
-        <w:t>contdIdentify</w:t>
-      </w:r>
-      <w:proofErr w:type="spellEnd"/>
-      <w:r>
-        <w:t>" function - you can call this function repeatedly (for example on every frame or when something in your app happens) and every time it will tell you which gesture is currently being performed. When using the Unity "</w:t>
-      </w:r>
-      <w:proofErr w:type="spellStart"/>
-      <w:r>
-        <w:t>Mivry</w:t>
-      </w:r>
-      <w:proofErr w:type="spellEnd"/>
-      <w:r>
-        <w:t xml:space="preserve">" component or the </w:t>
-      </w:r>
-      <w:proofErr w:type="spellStart"/>
-      <w:r>
-        <w:t>UnrealEngine</w:t>
-      </w:r>
-      <w:proofErr w:type="spellEnd"/>
-      <w:r>
-        <w:t xml:space="preserve"> "</w:t>
-      </w:r>
-      <w:proofErr w:type="spellStart"/>
-      <w:r>
-        <w:t>MivryActor</w:t>
-      </w:r>
-      <w:proofErr w:type="spellEnd"/>
-      <w:r>
-        <w:t xml:space="preserve">", use the "Continuous Gesture Identification" switch. Either way, two settings are important for </w:t>
-      </w:r>
-      <w:r>
-        <w:t>Continuous</w:t>
-      </w:r>
-      <w:r>
-        <w:t xml:space="preserve"> Gesture Identification: "Continuous Gesture Period" and "Continuous Gesture Smoothing". "Continuous Gesture Period" is the time frame (in milliseconds) that continuous gestures are expected to be. </w:t>
-      </w:r>
-      <w:proofErr w:type="gramStart"/>
-      <w:r>
-        <w:t>So</w:t>
-      </w:r>
-      <w:proofErr w:type="gramEnd"/>
-      <w:r>
-        <w:t xml:space="preserve"> if your gestures take 1 second to perform, set this to "1000" so that MiVRy will consider the last 1000 milliseconds to identify the gesture. "Continuous Gesture Smoothing" is the number of samples (previous calls to "</w:t>
-      </w:r>
-      <w:proofErr w:type="spellStart"/>
-      <w:r>
-        <w:t>contdIdentify</w:t>
-      </w:r>
-      <w:proofErr w:type="spellEnd"/>
-      <w:r>
-        <w:t xml:space="preserve">" to use for smoothing continuous gesture identification results). When setting this to zero, each attempt to identify the gesture will stand alone, which may lead to sudden changes when switching from one gesture to another. If </w:t>
-      </w:r>
-      <w:proofErr w:type="spellStart"/>
-      <w:r>
-        <w:t>ContinuousGestureSmoothing</w:t>
-      </w:r>
-      <w:proofErr w:type="spellEnd"/>
-      <w:r>
-        <w:t xml:space="preserve"> is higher than zero, MiVRy will remember previous attempts to identify the gesture and will produce more stable output.</w:t>
+        <w:t>You can use the "Continuous Gesture Identification" feature of MiVRy. When using the "GestureRecognition" or "GestureCombinations" objects directly, use the "contdIdentify" function - you can call this function repeatedly (for example on every frame or when something in your app happens) and every time it will tell you which gesture is currently being performed. When using the Unity "Mivry" component or the UnrealEngine "MivryActor", use the "Continuous Gesture Identification" switch. Either way, two settings are important for Continuous Gesture Identification: "Continuous Gesture Period" and "Continuous Gesture Smoothing". "Continuous Gesture Period" is the time frame (in milliseconds) that continuous gestures are expected to be. So if your gestures take 1 second to perform, set this to "1000" so that MiVRy will consider the last 1000 milliseconds to identify the gesture. "Continuous Gesture Smoothing" is the number of samples (previous calls to "contdIdentify" to use for smoothing continuous gesture identification results). When setting this to zero, each attempt to identify the gesture will stand alone, which may lead to sudden changes when switching from one gesture to another. If ContinuousGestureSmoothing is higher than zero, MiVRy will remember previous attempts to identify the gesture and will produce more stable output.</w:t>
       </w:r>
       <w:r>
         <w:br/>
@@ -6104,15 +5134,7 @@
     </w:p>
     <w:p>
       <w:r>
-        <w:t xml:space="preserve">(1) Add the folder of your </w:t>
-      </w:r>
-      <w:proofErr w:type="spellStart"/>
-      <w:r>
-        <w:t>GestureDatabase</w:t>
-      </w:r>
-      <w:proofErr w:type="spellEnd"/>
-      <w:r>
-        <w:t xml:space="preserve"> files to be included in the build. In the</w:t>
+        <w:t>(1) Add the folder of your GestureDatabase files to be included in the build. In the</w:t>
       </w:r>
       <w:r>
         <w:t xml:space="preserve"> "Project Settings", </w:t>
@@ -6152,15 +5174,7 @@
         <w:t xml:space="preserve"> </w:t>
       </w:r>
       <w:r>
-        <w:t xml:space="preserve">add the folder where your </w:t>
-      </w:r>
-      <w:proofErr w:type="spellStart"/>
-      <w:r>
-        <w:t>GestureDatabase</w:t>
-      </w:r>
-      <w:proofErr w:type="spellEnd"/>
-      <w:r>
-        <w:t xml:space="preserve"> files are located.</w:t>
+        <w:t>add the folder where your GestureDatabase files are located.</w:t>
       </w:r>
       <w:r>
         <w:br/>
@@ -6204,146 +5218,42 @@
       <w:r>
         <w:t xml:space="preserve"> However, if you do, you will not be able to use </w:t>
       </w:r>
-      <w:proofErr w:type="spellStart"/>
-      <w:proofErr w:type="gramStart"/>
-      <w:r>
-        <w:rPr>
-          <w:i/>
-          <w:iCs/>
-        </w:rPr>
-        <w:t>GestureRecognitionActor</w:t>
-      </w:r>
-      <w:proofErr w:type="spellEnd"/>
-      <w:r>
-        <w:rPr>
-          <w:i/>
-          <w:iCs/>
-        </w:rPr>
-        <w:t>::</w:t>
-      </w:r>
-      <w:proofErr w:type="spellStart"/>
-      <w:proofErr w:type="gramEnd"/>
-      <w:r>
-        <w:rPr>
-          <w:i/>
-          <w:iCs/>
-        </w:rPr>
-        <w:t>loadFromFile</w:t>
-      </w:r>
-      <w:proofErr w:type="spellEnd"/>
-      <w:r>
-        <w:rPr>
-          <w:i/>
-          <w:iCs/>
-        </w:rPr>
-        <w:t>()</w:t>
+      <w:r>
+        <w:rPr>
+          <w:i/>
+          <w:iCs/>
+        </w:rPr>
+        <w:t>GestureRecognitionActor::loadFromFile()</w:t>
       </w:r>
       <w:r>
         <w:t xml:space="preserve"> and </w:t>
       </w:r>
-      <w:proofErr w:type="spellStart"/>
-      <w:r>
-        <w:rPr>
-          <w:i/>
-          <w:iCs/>
-        </w:rPr>
-        <w:t>GestureCombinations</w:t>
-      </w:r>
-      <w:proofErr w:type="spellEnd"/>
-      <w:r>
-        <w:rPr>
-          <w:i/>
-          <w:iCs/>
-        </w:rPr>
-        <w:t>::</w:t>
-      </w:r>
-      <w:proofErr w:type="spellStart"/>
-      <w:r>
-        <w:rPr>
-          <w:i/>
-          <w:iCs/>
-        </w:rPr>
-        <w:t>loadFromFile</w:t>
-      </w:r>
-      <w:proofErr w:type="spellEnd"/>
-      <w:r>
-        <w:rPr>
-          <w:i/>
-          <w:iCs/>
-        </w:rPr>
-        <w:t>()</w:t>
+      <w:r>
+        <w:rPr>
+          <w:i/>
+          <w:iCs/>
+        </w:rPr>
+        <w:t>GestureCombinations::loadFromFile()</w:t>
       </w:r>
       <w:r>
         <w:t xml:space="preserve"> functions. Use </w:t>
       </w:r>
-      <w:proofErr w:type="spellStart"/>
-      <w:proofErr w:type="gramStart"/>
-      <w:r>
-        <w:rPr>
-          <w:i/>
-          <w:iCs/>
-        </w:rPr>
-        <w:t>FFileHelper</w:t>
-      </w:r>
-      <w:proofErr w:type="spellEnd"/>
-      <w:r>
-        <w:rPr>
-          <w:i/>
-          <w:iCs/>
-        </w:rPr>
-        <w:t>::</w:t>
-      </w:r>
-      <w:proofErr w:type="spellStart"/>
-      <w:proofErr w:type="gramEnd"/>
-      <w:r>
-        <w:rPr>
-          <w:i/>
-          <w:iCs/>
-        </w:rPr>
-        <w:t>LoadFileToArray</w:t>
-      </w:r>
-      <w:proofErr w:type="spellEnd"/>
-      <w:r>
-        <w:rPr>
-          <w:i/>
-          <w:iCs/>
-        </w:rPr>
-        <w:t>()</w:t>
+      <w:r>
+        <w:rPr>
+          <w:i/>
+          <w:iCs/>
+        </w:rPr>
+        <w:t>FFileHelper::LoadFileToArray()</w:t>
       </w:r>
       <w:r>
         <w:t xml:space="preserve"> and </w:t>
       </w:r>
-      <w:proofErr w:type="spellStart"/>
-      <w:r>
-        <w:rPr>
-          <w:i/>
-          <w:iCs/>
-        </w:rPr>
-        <w:t>GestureRecognitionActor</w:t>
-      </w:r>
-      <w:proofErr w:type="spellEnd"/>
-      <w:r>
-        <w:rPr>
-          <w:i/>
-          <w:iCs/>
-        </w:rPr>
-        <w:t xml:space="preserve">:: </w:t>
-      </w:r>
-      <w:proofErr w:type="spellStart"/>
-      <w:r>
-        <w:rPr>
-          <w:i/>
-          <w:iCs/>
-        </w:rPr>
-        <w:t>loadFromBuffer</w:t>
-      </w:r>
-      <w:proofErr w:type="spellEnd"/>
-      <w:r>
-        <w:rPr>
-          <w:i/>
-          <w:iCs/>
-        </w:rPr>
-        <w:t>()</w:t>
+      <w:r>
+        <w:rPr>
+          <w:i/>
+          <w:iCs/>
+        </w:rPr>
+        <w:t>GestureRecognitionActor:: loadFromBuffer()</w:t>
       </w:r>
       <w:r>
         <w:t xml:space="preserve"> functions instead.</w:t>
@@ -6415,15 +5325,7 @@
       </w:r>
       <w:r>
         <w:br/>
-        <w:t xml:space="preserve">Furthermore, if in (1) you chose to add the </w:t>
-      </w:r>
-      <w:proofErr w:type="spellStart"/>
-      <w:r>
-        <w:t>GestureDatabase</w:t>
-      </w:r>
-      <w:proofErr w:type="spellEnd"/>
-      <w:r>
-        <w:t xml:space="preserve"> files folder be </w:t>
+        <w:t xml:space="preserve">Furthermore, if in (1) you chose to add the GestureDatabase files folder be </w:t>
       </w:r>
       <w:r>
         <w:rPr>
@@ -6447,17 +5349,8 @@
           <w:b/>
           <w:bCs/>
         </w:rPr>
-        <w:t>Package game data inside .</w:t>
-      </w:r>
-      <w:proofErr w:type="spellStart"/>
-      <w:r>
-        <w:rPr>
-          <w:b/>
-          <w:bCs/>
-        </w:rPr>
-        <w:t>apk</w:t>
-      </w:r>
-      <w:proofErr w:type="spellEnd"/>
+        <w:t>Package game data inside .apk</w:t>
+      </w:r>
       <w:r>
         <w:t>” option.</w:t>
       </w:r>
@@ -6487,28 +5380,12 @@
     </w:p>
     <w:p>
       <w:r>
-        <w:t xml:space="preserve">THIS SOFTWARE IS PROVIDED BY THE COPYRIGHT HOLDERS AND </w:t>
-      </w:r>
-      <w:proofErr w:type="gramStart"/>
-      <w:r>
-        <w:t>CONTRIBUTORS  "</w:t>
-      </w:r>
-      <w:proofErr w:type="gramEnd"/>
-      <w:r>
-        <w:t>AS IS" AND ANY EXPRESS OR IMPLIED WARRANTIES, INCLUDING, BUT NOT LIMITED TO,  THE IMPLIED WARRANTIES OF MERCHANTABILITY AND FITNESS FOR A PARTICULAR  PURPOSE ARE DISCLAIMED. IN NO EVENT SHALL THE COPYRIGHT HOLDER OR  CONTRIBUTORS BE LIABLE FOR ANY DIRECT, INDIRECT, INCIDENTAL, SPECIAL,  EXEMPLARY, OR CONSEQUENTIAL DAMAGES (INCLUDING, BUT NOT LIMITED TO,  PROCUREMENT OF SUBSTITUTE GOODS OR SERVICES; LOSS OF USE, DATA, OR  PROFITS; OR BUSINESS INTERRUPTION) HOWEVER CAUSED AND ON ANY THEORY  OF LIABILITY, WHETHER IN CONTRACT, STRICT LIABILITY, OR TORT  (INCLUDING NEGLIGENCE OR OTHERWISE) ARISING IN ANY WAY OUT OF THE USE  OF THIS SOFTWARE, EVEN IF ADVISED OF THE POSSIBILITY OF SUCH DAMAGE.</w:t>
-      </w:r>
-    </w:p>
-    <w:p>
-      <w:r>
-        <w:t>[IMPORTANT!] This license is for the gesture recognition plug-in (.</w:t>
-      </w:r>
-      <w:proofErr w:type="spellStart"/>
-      <w:r>
-        <w:t>dll</w:t>
-      </w:r>
-      <w:proofErr w:type="spellEnd"/>
-      <w:r>
-        <w:t xml:space="preserve"> and .so filed and source code) and does NOT include any permission to use the asset</w:t>
+        <w:t>THIS SOFTWARE IS PROVIDED BY THE COPYRIGHT HOLDERS AND CONTRIBUTORS  "AS IS" AND ANY EXPRESS OR IMPLIED WARRANTIES, INCLUDING, BUT NOT LIMITED TO,  THE IMPLIED WARRANTIES OF MERCHANTABILITY AND FITNESS FOR A PARTICULAR  PURPOSE ARE DISCLAIMED. IN NO EVENT SHALL THE COPYRIGHT HOLDER OR  CONTRIBUTORS BE LIABLE FOR ANY DIRECT, INDIRECT, INCIDENTAL, SPECIAL,  EXEMPLARY, OR CONSEQUENTIAL DAMAGES (INCLUDING, BUT NOT LIMITED TO,  PROCUREMENT OF SUBSTITUTE GOODS OR SERVICES; LOSS OF USE, DATA, OR  PROFITS; OR BUSINESS INTERRUPTION) HOWEVER CAUSED AND ON ANY THEORY  OF LIABILITY, WHETHER IN CONTRACT, STRICT LIABILITY, OR TORT  (INCLUDING NEGLIGENCE OR OTHERWISE) ARISING IN ANY WAY OUT OF THE USE  OF THIS SOFTWARE, EVEN IF ADVISED OF THE POSSIBILITY OF SUCH DAMAGE.</w:t>
+      </w:r>
+    </w:p>
+    <w:p>
+      <w:r>
+        <w:t>[IMPORTANT!] This license is for the gesture recognition plug-in (.dll and .so filed and source code) and does NOT include any permission to use the asset</w:t>
       </w:r>
       <w:r>
         <w:t xml:space="preserve"> and resource</w:t>

</xml_diff>